<commit_message>
Add phase 4 documentation. Start fixing bugs in Main and WebServer.
</commit_message>
<xml_diff>
--- a/Documentation/Final Report/ViKER Report.docx
+++ b/Documentation/Final Report/ViKER Report.docx
@@ -21,7 +21,7 @@
         <w:rPr>
           <w:lang w:val="en-AU"/>
         </w:rPr>
-        <w:t xml:space="preserve"> Project Report</w:t>
+        <w:t>: A Visual Interface for Transformations Between EER and AR Conceptual Models</w:t>
       </w:r>
     </w:p>
     <w:tbl>
@@ -40,8 +40,8 @@
         <w:tblLook w:val="04A0" w:firstRow="1" w:lastRow="0" w:firstColumn="1" w:lastColumn="0" w:noHBand="0" w:noVBand="1"/>
       </w:tblPr>
       <w:tblGrid>
-        <w:gridCol w:w="3772"/>
-        <w:gridCol w:w="3428"/>
+        <w:gridCol w:w="3617"/>
+        <w:gridCol w:w="3583"/>
       </w:tblGrid>
       <w:tr>
         <w:trPr>
@@ -135,7 +135,7 @@
               <w:pStyle w:val="Address"/>
             </w:pPr>
             <w:r>
-              <w:t>Department of Information Systems</w:t>
+              <w:t>Department of Computer Science</w:t>
             </w:r>
           </w:p>
           <w:p>
@@ -143,7 +143,7 @@
               <w:pStyle w:val="Address"/>
             </w:pPr>
             <w:r>
-              <w:t>jane.doe@uct.ac.za</w:t>
+              <w:t>DPLJER001@myuct.ac.za</w:t>
             </w:r>
           </w:p>
         </w:tc>
@@ -198,7 +198,7 @@
               <w:pStyle w:val="Address"/>
             </w:pPr>
             <w:r>
-              <w:t>john.doe@uct.ac.za</w:t>
+              <w:t>STNGAB004@myuct.ac.za</w:t>
             </w:r>
           </w:p>
         </w:tc>
@@ -222,21 +222,10 @@
       </w:pPr>
       <w:r>
         <w:rPr>
-          <w:lang w:val="en-AU"/>
-        </w:rPr>
-        <w:t>This document outlines the requirements for the final report for the Computer Science Capstone Project Report</w:t>
-      </w:r>
-      <w:r>
-        <w:rPr>
-          <w:lang w:val="en-AU"/>
-        </w:rPr>
-        <w:t xml:space="preserve">. </w:t>
-      </w:r>
-      <w:r>
-        <w:rPr>
-          <w:lang w:val="en-AU"/>
-        </w:rPr>
-        <w:t>It is also the precise template for your final report. Please follow this format exactly.</w:t>
+          <w:highlight w:val="yellow"/>
+          <w:lang w:val="en-AU"/>
+        </w:rPr>
+        <w:t>This paper investigated the… We found that…This is useful because…</w:t>
       </w:r>
     </w:p>
     <w:p>
@@ -260,64 +249,265 @@
         <w:rPr>
           <w:lang w:val="en-AU"/>
         </w:rPr>
-        <w:t xml:space="preserve">The capstone project is done as the culmination of your </w:t>
+        <w:t>Traditional data management modelling procedures involves designing a sequence of requirements in the form of a conceptual model such as an entity relational model (ERM). This conceptual model is then transformed into a relational model (RM)</w:t>
+      </w:r>
+      <w:r>
+        <w:rPr>
+          <w:lang w:val="en-AU"/>
+        </w:rPr>
+        <w:t>, which is more representative of the actual implementa</w:t>
+      </w:r>
+      <w:r>
+        <w:rPr>
+          <w:lang w:val="en-AU"/>
+        </w:rPr>
+        <w:t>tion of the database. This database is then created and put into production.</w:t>
+      </w:r>
+    </w:p>
+    <w:p>
+      <w:pPr>
+        <w:rPr>
+          <w:lang w:val="en-AU"/>
+        </w:rPr>
+      </w:pPr>
+      <w:r>
+        <w:rPr>
+          <w:lang w:val="en-AU"/>
+        </w:rPr>
+        <w:t xml:space="preserve">Interesting ideas for reusing the valuable information presented in the </w:t>
+      </w:r>
+      <w:r>
+        <w:rPr>
+          <w:lang w:val="en-AU"/>
+        </w:rPr>
+        <w:t>conceptual models have arisen in the past, including using conceptual models to ‘query-by-design’ using UML-like notation.</w:t>
+      </w:r>
+    </w:p>
+    <w:p>
+      <w:pPr>
+        <w:rPr>
+          <w:lang w:val="en-AU"/>
+        </w:rPr>
+      </w:pPr>
+      <w:r>
+        <w:rPr>
+          <w:highlight w:val="yellow"/>
+          <w:lang w:val="en-AU"/>
+        </w:rPr>
+        <w:t>Open world…closed world…</w:t>
+      </w:r>
+    </w:p>
+    <w:p>
+      <w:pPr>
+        <w:rPr>
+          <w:lang w:val="en-AU"/>
+        </w:rPr>
+      </w:pPr>
+      <w:r>
+        <w:rPr>
+          <w:lang w:val="en-AU"/>
+        </w:rPr>
+        <w:t xml:space="preserve">This project investigates methods of transforming between EER and ARM by implementing the theoretical transformation rules outlined in </w:t>
+      </w:r>
+      <w:r>
+        <w:rPr>
+          <w:lang w:val="en-AU"/>
+        </w:rPr>
+        <w:t xml:space="preserve">the </w:t>
+      </w:r>
+      <w:proofErr w:type="spellStart"/>
+      <w:r>
+        <w:rPr>
+          <w:lang w:val="en-AU"/>
+        </w:rPr>
+        <w:t>KnowID</w:t>
+      </w:r>
+      <w:proofErr w:type="spellEnd"/>
+      <w:r>
+        <w:rPr>
+          <w:lang w:val="en-AU"/>
+        </w:rPr>
+        <w:t xml:space="preserve"> paper</w:t>
+      </w:r>
+      <w:r>
+        <w:rPr>
+          <w:lang w:val="en-AU"/>
+        </w:rPr>
+        <w:t xml:space="preserve"> </w:t>
+      </w:r>
+      <w:r>
+        <w:rPr>
+          <w:highlight w:val="yellow"/>
+          <w:lang w:val="en-AU"/>
+        </w:rPr>
+        <w:t>(incl. references).</w:t>
+      </w:r>
+      <w:r>
+        <w:rPr>
+          <w:lang w:val="en-AU"/>
+        </w:rPr>
+        <w:t xml:space="preserve"> </w:t>
+      </w:r>
+      <w:r>
+        <w:rPr>
+          <w:lang w:val="en-AU"/>
+        </w:rPr>
+        <w:t>Focus is placed on implementing clean code for future extension by other teams, properly document</w:t>
+      </w:r>
+      <w:r>
+        <w:rPr>
+          <w:lang w:val="en-AU"/>
+        </w:rPr>
+        <w:t>ing code</w:t>
+      </w:r>
+      <w:r>
+        <w:rPr>
+          <w:lang w:val="en-AU"/>
+        </w:rPr>
+        <w:t xml:space="preserve"> and </w:t>
+      </w:r>
+      <w:proofErr w:type="spellStart"/>
+      <w:r>
+        <w:rPr>
+          <w:lang w:val="en-AU"/>
+        </w:rPr>
+        <w:t>implemting</w:t>
+      </w:r>
+      <w:proofErr w:type="spellEnd"/>
+      <w:r>
+        <w:rPr>
+          <w:lang w:val="en-AU"/>
+        </w:rPr>
+        <w:t xml:space="preserve"> a </w:t>
       </w:r>
       <w:proofErr w:type="gramStart"/>
       <w:r>
         <w:rPr>
           <w:lang w:val="en-AU"/>
         </w:rPr>
-        <w:t>three year</w:t>
+        <w:t>user friendly</w:t>
       </w:r>
       <w:proofErr w:type="gramEnd"/>
       <w:r>
         <w:rPr>
           <w:lang w:val="en-AU"/>
         </w:rPr>
-        <w:t xml:space="preserve"> study of Computer Science. It is the development of a real application that draws on all your knowledge of the field gained </w:t>
-      </w:r>
-      <w:r>
-        <w:rPr>
-          <w:lang w:val="en-AU"/>
-        </w:rPr>
-        <w:t>during</w:t>
-      </w:r>
-      <w:r>
-        <w:rPr>
-          <w:lang w:val="en-AU"/>
-        </w:rPr>
-        <w:t xml:space="preserve"> the course of your training in the subject.</w:t>
-      </w:r>
-    </w:p>
-    <w:p>
-      <w:pPr>
-        <w:rPr>
-          <w:lang w:val="en-AU"/>
-        </w:rPr>
-      </w:pPr>
-      <w:r>
-        <w:rPr>
-          <w:lang w:val="en-AU"/>
-        </w:rPr>
-        <w:t xml:space="preserve">The project should be written up as a professional software engineering design and development project. </w:t>
-      </w:r>
-      <w:r>
-        <w:rPr>
-          <w:lang w:val="en-AU"/>
-        </w:rPr>
-        <w:t>We expect a report of about 3500</w:t>
-      </w:r>
-      <w:r>
-        <w:rPr>
-          <w:lang w:val="en-AU"/>
-        </w:rPr>
-        <w:t>–</w:t>
-      </w:r>
-      <w:r>
-        <w:rPr>
-          <w:lang w:val="en-AU"/>
-        </w:rPr>
-        <w:t>4000 words, written single spaced, with a font size of at least 11 pts. Use at least a 2.5 cm margin</w:t>
+        <w:t xml:space="preserve"> interface for easily performing transformations implemented in this paper.</w:t>
+      </w:r>
+    </w:p>
+    <w:p>
+      <w:pPr>
+        <w:rPr>
+          <w:lang w:val="en-AU"/>
+        </w:rPr>
+      </w:pPr>
+    </w:p>
+    <w:p>
+      <w:pPr>
+        <w:pStyle w:val="Heading1"/>
+      </w:pPr>
+      <w:r>
+        <w:t>Theory</w:t>
+      </w:r>
+    </w:p>
+    <w:p>
+      <w:pPr>
+        <w:rPr>
+          <w:lang w:val="en-AU"/>
+        </w:rPr>
+      </w:pPr>
+      <w:r>
+        <w:rPr>
+          <w:lang w:val="en-AU"/>
+        </w:rPr>
+        <w:t xml:space="preserve">The </w:t>
+      </w:r>
+      <w:proofErr w:type="spellStart"/>
+      <w:r>
+        <w:rPr>
+          <w:lang w:val="en-AU"/>
+        </w:rPr>
+        <w:t>KnowID</w:t>
+      </w:r>
+      <w:proofErr w:type="spellEnd"/>
+      <w:r>
+        <w:rPr>
+          <w:lang w:val="en-AU"/>
+        </w:rPr>
+        <w:t xml:space="preserve"> </w:t>
+      </w:r>
+      <w:r>
+        <w:rPr>
+          <w:highlight w:val="yellow"/>
+          <w:lang w:val="en-AU"/>
+        </w:rPr>
+        <w:t>(insert reference)</w:t>
+      </w:r>
+      <w:r>
+        <w:rPr>
+          <w:lang w:val="en-AU"/>
+        </w:rPr>
+        <w:t xml:space="preserve"> paper introduces a new transformation procedure for converting </w:t>
+      </w:r>
+      <w:r>
+        <w:rPr>
+          <w:lang w:val="en-AU"/>
+        </w:rPr>
+        <w:t xml:space="preserve">between </w:t>
+      </w:r>
+      <w:r>
+        <w:rPr>
+          <w:lang w:val="en-AU"/>
+        </w:rPr>
+        <w:t>abstract relational models (</w:t>
+      </w:r>
+      <w:r>
+        <w:rPr>
+          <w:lang w:val="en-AU"/>
+        </w:rPr>
+        <w:t>ARM</w:t>
+      </w:r>
+      <w:r>
+        <w:rPr>
+          <w:lang w:val="en-AU"/>
+        </w:rPr>
+        <w:t>)</w:t>
+      </w:r>
+      <w:r>
+        <w:rPr>
+          <w:lang w:val="en-AU"/>
+        </w:rPr>
+        <w:t xml:space="preserve"> and </w:t>
+      </w:r>
+      <w:r>
+        <w:rPr>
+          <w:lang w:val="en-AU"/>
+        </w:rPr>
+        <w:t>enhanced entity relational models (</w:t>
+      </w:r>
+      <w:r>
+        <w:rPr>
+          <w:lang w:val="en-AU"/>
+        </w:rPr>
+        <w:t>EER</w:t>
+      </w:r>
+      <w:r>
+        <w:rPr>
+          <w:lang w:val="en-AU"/>
+        </w:rPr>
+        <w:t>)</w:t>
+      </w:r>
+      <w:r>
+        <w:rPr>
+          <w:lang w:val="en-AU"/>
+        </w:rPr>
+        <w:t xml:space="preserve"> models.</w:t>
+      </w:r>
+      <w:r>
+        <w:rPr>
+          <w:lang w:val="en-AU"/>
+        </w:rPr>
+        <w:t xml:space="preserve"> ARM is an extens</w:t>
       </w:r>
       <w:bookmarkStart w:id="0" w:name="_GoBack"/>
       <w:bookmarkEnd w:id="0"/>
@@ -325,106 +515,309 @@
         <w:rPr>
           <w:lang w:val="en-AU"/>
         </w:rPr>
-        <w:t xml:space="preserve"> on all sides of the pages. Please use “styles” for formatting if you are using a word processing package or use LaTeX. </w:t>
-      </w:r>
-      <w:r>
-        <w:rPr>
-          <w:lang w:val="en-AU"/>
-        </w:rPr>
-        <w:t xml:space="preserve">We mean you to use styles for everything, not just headings and lists but also for </w:t>
-      </w:r>
-      <w:r>
-        <w:rPr>
-          <w:lang w:val="en-AU"/>
-        </w:rPr>
-        <w:t xml:space="preserve">a </w:t>
-      </w:r>
-      <w:r>
-        <w:rPr>
-          <w:lang w:val="en-AU"/>
-        </w:rPr>
-        <w:t xml:space="preserve">different font. </w:t>
-      </w:r>
-      <w:proofErr w:type="gramStart"/>
-      <w:r>
-        <w:rPr>
-          <w:lang w:val="en-AU"/>
-        </w:rPr>
-        <w:t>So</w:t>
-      </w:r>
-      <w:proofErr w:type="gramEnd"/>
-      <w:r>
-        <w:rPr>
-          <w:lang w:val="en-AU"/>
-        </w:rPr>
-        <w:t xml:space="preserve"> use ‘Emphasis’ style for </w:t>
-      </w:r>
-      <w:r>
-        <w:rPr>
-          <w:rStyle w:val="Emphasis"/>
-          <w:lang w:val="en-AU"/>
-        </w:rPr>
-        <w:t>italics</w:t>
-      </w:r>
-      <w:r>
-        <w:rPr>
-          <w:lang w:val="en-AU"/>
-        </w:rPr>
-        <w:t xml:space="preserve"> a</w:t>
-      </w:r>
-      <w:r>
-        <w:rPr>
-          <w:lang w:val="en-AU"/>
-        </w:rPr>
-        <w:t xml:space="preserve">nd do </w:t>
-      </w:r>
-      <w:r>
-        <w:rPr>
-          <w:rStyle w:val="Emphasis"/>
-          <w:lang w:val="en-AU"/>
-        </w:rPr>
-        <w:t>not</w:t>
-      </w:r>
-      <w:r>
-        <w:rPr>
-          <w:lang w:val="en-AU"/>
-        </w:rPr>
-        <w:t xml:space="preserve"> use a </w:t>
-      </w:r>
-      <w:r>
-        <w:rPr>
-          <w:rStyle w:val="Strong"/>
-          <w:lang w:val="en-AU"/>
-        </w:rPr>
-        <w:t>bold face</w:t>
-      </w:r>
-      <w:r>
-        <w:rPr>
-          <w:lang w:val="en-AU"/>
-        </w:rPr>
-        <w:t>. N</w:t>
-      </w:r>
-      <w:r>
-        <w:rPr>
-          <w:lang w:val="en-AU"/>
-        </w:rPr>
-        <w:t>o blank lines between paragraphs: use a style with built-in spacing between paragraphs</w:t>
-      </w:r>
-      <w:r>
-        <w:rPr>
-          <w:lang w:val="en-AU"/>
-        </w:rPr>
-        <w:t xml:space="preserve"> (except to get figures and their captions to position properly</w:t>
-      </w:r>
-      <w:r>
-        <w:rPr>
-          <w:lang w:val="en-AU"/>
-        </w:rPr>
-        <w:t>)</w:t>
-      </w:r>
-      <w:r>
-        <w:rPr>
-          <w:lang w:val="en-AU"/>
+        <w:t xml:space="preserve">ion of RM presented in </w:t>
+      </w:r>
+      <w:r>
+        <w:rPr>
+          <w:highlight w:val="yellow"/>
+          <w:lang w:val="en-AU"/>
+        </w:rPr>
+        <w:t>reference</w:t>
+      </w:r>
+      <w:r>
+        <w:rPr>
+          <w:lang w:val="en-AU"/>
+        </w:rPr>
+        <w:t xml:space="preserve">. </w:t>
+      </w:r>
+    </w:p>
+    <w:p>
+      <w:pPr>
+        <w:rPr>
+          <w:lang w:val="en-AU"/>
+        </w:rPr>
+      </w:pPr>
+      <w:r>
+        <w:rPr>
+          <w:lang w:val="en-AU"/>
+        </w:rPr>
+        <w:t>AR</w:t>
+      </w:r>
+      <w:r>
+        <w:rPr>
+          <w:lang w:val="en-AU"/>
+        </w:rPr>
+        <w:t xml:space="preserve">M extends </w:t>
+      </w:r>
+      <w:r>
+        <w:rPr>
+          <w:lang w:val="en-AU"/>
+        </w:rPr>
+        <w:t>traditional</w:t>
+      </w:r>
+      <w:r>
+        <w:rPr>
+          <w:lang w:val="en-AU"/>
+        </w:rPr>
+        <w:t xml:space="preserve"> RM diagrams by including abstract datatypes </w:t>
+      </w:r>
+      <w:r>
+        <w:rPr>
+          <w:lang w:val="en-AU"/>
+        </w:rPr>
+        <w:t xml:space="preserve">- </w:t>
+      </w:r>
+      <w:r>
+        <w:rPr>
+          <w:lang w:val="en-AU"/>
+        </w:rPr>
+        <w:t>OID</w:t>
+      </w:r>
+      <w:r>
+        <w:rPr>
+          <w:lang w:val="en-AU"/>
+        </w:rPr>
+        <w:t xml:space="preserve"> -</w:t>
+      </w:r>
+      <w:r>
+        <w:rPr>
+          <w:lang w:val="en-AU"/>
+        </w:rPr>
+        <w:t xml:space="preserve"> </w:t>
+      </w:r>
+      <w:r>
+        <w:rPr>
+          <w:lang w:val="en-AU"/>
+        </w:rPr>
+        <w:t>which act as memory references to other relations in the model. Each relation is assigned a ‘self’ reference which uniquely identifies it. Attributes of the relation are thus not primary keys</w:t>
+      </w:r>
+      <w:r>
+        <w:rPr>
+          <w:lang w:val="en-AU"/>
+        </w:rPr>
+        <w:t xml:space="preserve"> and we can be assured that every relation has a primary key – self. </w:t>
+      </w:r>
+      <w:r>
+        <w:rPr>
+          <w:highlight w:val="yellow"/>
+          <w:lang w:val="en-AU"/>
+        </w:rPr>
+        <w:t xml:space="preserve">Attributes can be identifiers, forming part of a path functional dependency. This </w:t>
+      </w:r>
+      <w:proofErr w:type="spellStart"/>
+      <w:r>
+        <w:rPr>
+          <w:highlight w:val="yellow"/>
+          <w:lang w:val="en-AU"/>
+        </w:rPr>
+        <w:t>pfd</w:t>
+      </w:r>
+      <w:proofErr w:type="spellEnd"/>
+      <w:r>
+        <w:rPr>
+          <w:highlight w:val="yellow"/>
+          <w:lang w:val="en-AU"/>
+        </w:rPr>
+        <w:t>-&gt;self.</w:t>
+      </w:r>
+    </w:p>
+    <w:p>
+      <w:pPr>
+        <w:rPr>
+          <w:lang w:val="en-AU"/>
+        </w:rPr>
+      </w:pPr>
+      <w:r>
+        <w:rPr>
+          <w:lang w:val="en-AU"/>
+        </w:rPr>
+        <w:t xml:space="preserve">EER </w:t>
+      </w:r>
+      <w:r>
+        <w:rPr>
+          <w:lang w:val="en-AU"/>
+        </w:rPr>
+        <w:t xml:space="preserve">extends traditional ER diagrams </w:t>
+      </w:r>
+      <w:r>
+        <w:rPr>
+          <w:lang w:val="en-AU"/>
+        </w:rPr>
+        <w:t xml:space="preserve">by including notation for </w:t>
+      </w:r>
+      <w:r>
+        <w:rPr>
+          <w:lang w:val="en-AU"/>
+        </w:rPr>
+        <w:t>specialisation</w:t>
+      </w:r>
+      <w:r>
+        <w:rPr>
+          <w:lang w:val="en-AU"/>
+        </w:rPr>
+        <w:t xml:space="preserve">, partitioning, </w:t>
+      </w:r>
+      <w:r>
+        <w:rPr>
+          <w:lang w:val="en-AU"/>
+        </w:rPr>
+        <w:t xml:space="preserve">generalisation and aggregation relationships. It is thus a more representative conceptual model for the underlying database structure and makes </w:t>
+      </w:r>
+      <w:r>
+        <w:rPr>
+          <w:lang w:val="en-AU"/>
+        </w:rPr>
+        <w:t xml:space="preserve">ideas such as ‘query-by-design’ easier to implement </w:t>
+      </w:r>
+      <w:r>
+        <w:rPr>
+          <w:highlight w:val="yellow"/>
+          <w:lang w:val="en-AU"/>
+        </w:rPr>
+        <w:t>(reference).</w:t>
+      </w:r>
+      <w:r>
+        <w:rPr>
+          <w:lang w:val="en-AU"/>
+        </w:rPr>
+        <w:t xml:space="preserve"> </w:t>
+      </w:r>
+    </w:p>
+    <w:p>
+      <w:pPr>
+        <w:rPr>
+          <w:lang w:val="en-AU" w:eastAsia="en-AU"/>
+        </w:rPr>
+      </w:pPr>
+    </w:p>
+    <w:p>
+      <w:pPr>
+        <w:pStyle w:val="Heading1"/>
+      </w:pPr>
+      <w:r>
+        <w:t>Requirements Captured</w:t>
+      </w:r>
+    </w:p>
+    <w:p>
+      <w:pPr>
+        <w:rPr>
+          <w:b/>
+          <w:bCs/>
+          <w:lang w:val="en-AU" w:eastAsia="en-AU"/>
+        </w:rPr>
+      </w:pPr>
+      <w:r>
+        <w:rPr>
+          <w:b/>
+          <w:bCs/>
+          <w:lang w:val="en-AU" w:eastAsia="en-AU"/>
+        </w:rPr>
+        <w:t>Back-end</w:t>
+      </w:r>
+    </w:p>
+    <w:p>
+      <w:pPr>
+        <w:rPr>
+          <w:b/>
+          <w:bCs/>
+          <w:lang w:val="en-AU" w:eastAsia="en-AU"/>
+        </w:rPr>
+      </w:pPr>
+    </w:p>
+    <w:p>
+      <w:pPr>
+        <w:tabs>
+          <w:tab w:val="left" w:pos="1694"/>
+        </w:tabs>
+        <w:rPr>
+          <w:b/>
+          <w:bCs/>
+          <w:lang w:val="en-AU" w:eastAsia="en-AU"/>
+        </w:rPr>
+      </w:pPr>
+      <w:r>
+        <w:rPr>
+          <w:b/>
+          <w:bCs/>
+          <w:lang w:val="en-AU" w:eastAsia="en-AU"/>
+        </w:rPr>
+        <w:t>Front-end</w:t>
+      </w:r>
+      <w:r>
+        <w:rPr>
+          <w:b/>
+          <w:bCs/>
+          <w:lang w:val="en-AU" w:eastAsia="en-AU"/>
+        </w:rPr>
+        <w:t xml:space="preserve"> – </w:t>
+      </w:r>
+      <w:r>
+        <w:rPr>
+          <w:b/>
+          <w:bCs/>
+          <w:highlight w:val="yellow"/>
+          <w:lang w:val="en-AU" w:eastAsia="en-AU"/>
+        </w:rPr>
+        <w:t>for Gabriel</w:t>
+      </w:r>
+      <w:r>
+        <w:rPr>
+          <w:b/>
+          <w:bCs/>
+          <w:lang w:val="en-AU" w:eastAsia="en-AU"/>
+        </w:rPr>
+        <w:tab/>
+      </w:r>
+      <w:r>
+        <w:rPr>
+          <w:b/>
+          <w:bCs/>
+          <w:lang w:val="en-AU" w:eastAsia="en-AU"/>
+        </w:rPr>
+        <w:t xml:space="preserve"> </w:t>
+      </w:r>
+    </w:p>
+    <w:p>
+      <w:pPr>
+        <w:tabs>
+          <w:tab w:val="left" w:pos="1694"/>
+        </w:tabs>
+        <w:rPr>
+          <w:b/>
+          <w:bCs/>
+          <w:lang w:val="en-AU" w:eastAsia="en-AU"/>
+        </w:rPr>
+      </w:pPr>
+    </w:p>
+    <w:p>
+      <w:pPr>
+        <w:rPr>
+          <w:lang w:val="en-AU" w:eastAsia="en-AU"/>
+        </w:rPr>
+      </w:pPr>
+    </w:p>
+    <w:p>
+      <w:pPr>
+        <w:rPr>
+          <w:lang w:val="en-AU" w:eastAsia="en-AU"/>
+        </w:rPr>
+      </w:pPr>
+      <w:r>
+        <w:rPr>
+          <w:lang w:val="en-AU" w:eastAsia="en-AU"/>
+        </w:rPr>
+        <w:t xml:space="preserve">The next section deals with the analysis of your system. Cover the functional, non-functional and usability requirements. This is where you present your </w:t>
+      </w:r>
+      <w:r>
+        <w:rPr>
+          <w:highlight w:val="yellow"/>
+          <w:lang w:val="en-AU" w:eastAsia="en-AU"/>
+        </w:rPr>
+        <w:t>use case narratives and diagrams</w:t>
+      </w:r>
+      <w:r>
+        <w:rPr>
+          <w:lang w:val="en-AU" w:eastAsia="en-AU"/>
         </w:rPr>
         <w:t>.</w:t>
       </w:r>
@@ -432,548 +825,432 @@
     <w:p>
       <w:pPr>
         <w:rPr>
-          <w:lang w:val="en-AU"/>
-        </w:rPr>
-      </w:pPr>
-      <w:r>
-        <w:rPr>
-          <w:lang w:val="en-AU"/>
-        </w:rPr>
-        <w:t xml:space="preserve">Depending on how many diagrams you use (more is better) the report will be 7 </w:t>
-      </w:r>
-      <w:r>
-        <w:rPr>
-          <w:lang w:val="en-AU"/>
-        </w:rPr>
-        <w:t>to</w:t>
-      </w:r>
-      <w:r>
-        <w:rPr>
-          <w:lang w:val="en-AU"/>
-        </w:rPr>
-        <w:t xml:space="preserve"> 10 pages long.</w:t>
-      </w:r>
-      <w:r>
-        <w:rPr>
-          <w:lang w:val="en-AU"/>
-        </w:rPr>
-        <w:t xml:space="preserve"> This document shows the format we </w:t>
-      </w:r>
-      <w:proofErr w:type="gramStart"/>
-      <w:r>
-        <w:rPr>
-          <w:lang w:val="en-AU"/>
-        </w:rPr>
-        <w:t>expect</w:t>
-      </w:r>
-      <w:proofErr w:type="gramEnd"/>
-      <w:r>
-        <w:rPr>
-          <w:lang w:val="en-AU"/>
-        </w:rPr>
-        <w:t xml:space="preserve"> and you </w:t>
-      </w:r>
-      <w:r>
-        <w:rPr>
-          <w:lang w:val="en-AU"/>
-        </w:rPr>
-        <w:t>must please</w:t>
-      </w:r>
-      <w:r>
-        <w:rPr>
-          <w:lang w:val="en-AU"/>
-        </w:rPr>
-        <w:t xml:space="preserve"> use it as a template</w:t>
-      </w:r>
-      <w:r>
-        <w:rPr>
-          <w:lang w:val="en-AU"/>
-        </w:rPr>
-        <w:t xml:space="preserve"> (or the LaTeX version)</w:t>
-      </w:r>
-      <w:r>
-        <w:rPr>
-          <w:lang w:val="en-AU"/>
-        </w:rPr>
-        <w:t>.</w:t>
-      </w:r>
-      <w:r>
-        <w:rPr>
-          <w:lang w:val="en-AU"/>
-        </w:rPr>
-        <w:t xml:space="preserve"> Your appendices (e.g., user manual, test results, which are needed) are not included in these limits.</w:t>
-      </w:r>
-      <w:r>
-        <w:rPr>
-          <w:lang w:val="en-AU"/>
-        </w:rPr>
-        <w:t xml:space="preserve"> </w:t>
-      </w:r>
-      <w:r>
-        <w:rPr>
-          <w:lang w:val="en-AU"/>
-        </w:rPr>
-        <w:t xml:space="preserve">You must had-in an Adobe Acrobat file for your report (i.e., pdf file). Not word, latex source, </w:t>
-      </w:r>
-      <w:r>
-        <w:rPr>
-          <w:lang w:val="en-AU"/>
-        </w:rPr>
-        <w:t xml:space="preserve">but </w:t>
-      </w:r>
-      <w:r>
-        <w:rPr>
-          <w:rStyle w:val="Emphasis"/>
-          <w:lang w:val="en-AU"/>
-        </w:rPr>
-        <w:t>PDF</w:t>
-      </w:r>
-      <w:r>
-        <w:rPr>
-          <w:lang w:val="en-AU"/>
-        </w:rPr>
-        <w:t>!</w:t>
-      </w:r>
-    </w:p>
-    <w:p>
-      <w:pPr>
-        <w:pStyle w:val="Heading2"/>
+          <w:lang w:val="en-AU" w:eastAsia="en-AU"/>
+        </w:rPr>
+      </w:pPr>
+      <w:r>
+        <w:rPr>
+          <w:lang w:val="en-AU" w:eastAsia="en-AU"/>
+        </w:rPr>
+        <w:t xml:space="preserve">Discuss the major analysis artefacts that you produced. </w:t>
+      </w:r>
+      <w:r>
+        <w:rPr>
+          <w:highlight w:val="yellow"/>
+          <w:lang w:val="en-AU" w:eastAsia="en-AU"/>
+        </w:rPr>
+        <w:t xml:space="preserve">We will expect you to produce at least one overall description of the architecture used in your system as a diagram, either here or below (see Section </w:t>
+      </w:r>
+      <w:r>
+        <w:rPr>
+          <w:highlight w:val="yellow"/>
+          <w:lang w:val="en-AU" w:eastAsia="en-AU"/>
+        </w:rPr>
+        <w:fldChar w:fldCharType="begin"/>
+      </w:r>
+      <w:r>
+        <w:rPr>
+          <w:highlight w:val="yellow"/>
+          <w:lang w:val="en-AU" w:eastAsia="en-AU"/>
+        </w:rPr>
+        <w:instrText xml:space="preserve"> REF _Ref394653441 \r \h </w:instrText>
+      </w:r>
+      <w:r>
+        <w:rPr>
+          <w:highlight w:val="yellow"/>
+          <w:lang w:val="en-AU" w:eastAsia="en-AU"/>
+        </w:rPr>
+      </w:r>
+      <w:r>
+        <w:rPr>
+          <w:highlight w:val="yellow"/>
+          <w:lang w:val="en-AU" w:eastAsia="en-AU"/>
+        </w:rPr>
+        <w:instrText xml:space="preserve"> \* MERGEFORMAT </w:instrText>
+      </w:r>
+      <w:r>
+        <w:rPr>
+          <w:highlight w:val="yellow"/>
+          <w:lang w:val="en-AU" w:eastAsia="en-AU"/>
+        </w:rPr>
+        <w:fldChar w:fldCharType="separate"/>
+      </w:r>
+      <w:r>
+        <w:rPr>
+          <w:highlight w:val="yellow"/>
+          <w:lang w:val="en-AU" w:eastAsia="en-AU"/>
+        </w:rPr>
+        <w:t>2.3</w:t>
+      </w:r>
+      <w:r>
+        <w:rPr>
+          <w:highlight w:val="yellow"/>
+          <w:lang w:val="en-AU" w:eastAsia="en-AU"/>
+        </w:rPr>
+        <w:fldChar w:fldCharType="end"/>
+      </w:r>
+      <w:r>
+        <w:rPr>
+          <w:highlight w:val="yellow"/>
+          <w:lang w:val="en-AU" w:eastAsia="en-AU"/>
+        </w:rPr>
+        <w:t>). You may also want to include an analysis class hierarchy diagram.</w:t>
+      </w:r>
+    </w:p>
+    <w:p>
+      <w:pPr>
+        <w:rPr>
+          <w:lang w:val="en-AU" w:eastAsia="en-AU"/>
+        </w:rPr>
+      </w:pPr>
+    </w:p>
+    <w:p>
+      <w:pPr>
+        <w:pStyle w:val="Heading1"/>
+      </w:pPr>
+      <w:r>
+        <w:t>Design Overview</w:t>
+      </w:r>
+    </w:p>
+    <w:p>
+      <w:pPr>
+        <w:rPr>
+          <w:b/>
+          <w:bCs/>
+          <w:lang w:val="en-AU" w:eastAsia="en-AU"/>
+        </w:rPr>
+      </w:pPr>
+      <w:r>
+        <w:rPr>
+          <w:b/>
+          <w:bCs/>
+          <w:lang w:val="en-AU" w:eastAsia="en-AU"/>
+        </w:rPr>
+        <w:t>Data Flow</w:t>
+      </w:r>
+    </w:p>
+    <w:p>
+      <w:pPr>
+        <w:rPr>
+          <w:lang w:val="en-AU" w:eastAsia="en-AU"/>
+        </w:rPr>
+      </w:pPr>
+      <w:r>
+        <w:rPr>
+          <w:noProof/>
+          <w:lang w:val="en-AU" w:eastAsia="en-AU"/>
+        </w:rPr>
+        <w:drawing>
+          <wp:inline distT="0" distB="0" distL="0" distR="0" wp14:anchorId="1CB230B7" wp14:editId="542B7DAB">
+            <wp:extent cx="5976620" cy="868680"/>
+            <wp:effectExtent l="0" t="0" r="5080" b="0"/>
+            <wp:docPr id="4" name="Picture 4" descr="A screenshot of a social media post&#10;&#10;Description automatically generated"/>
+            <wp:cNvGraphicFramePr>
+              <a:graphicFrameLocks xmlns:a="http://schemas.openxmlformats.org/drawingml/2006/main" noChangeAspect="1"/>
+            </wp:cNvGraphicFramePr>
+            <a:graphic xmlns:a="http://schemas.openxmlformats.org/drawingml/2006/main">
+              <a:graphicData uri="http://schemas.openxmlformats.org/drawingml/2006/picture">
+                <pic:pic xmlns:pic="http://schemas.openxmlformats.org/drawingml/2006/picture">
+                  <pic:nvPicPr>
+                    <pic:cNvPr id="4" name="ViKER - Data Flow Diagram.png"/>
+                    <pic:cNvPicPr/>
+                  </pic:nvPicPr>
+                  <pic:blipFill>
+                    <a:blip r:embed="rId8"/>
+                    <a:stretch>
+                      <a:fillRect/>
+                    </a:stretch>
+                  </pic:blipFill>
+                  <pic:spPr>
+                    <a:xfrm>
+                      <a:off x="0" y="0"/>
+                      <a:ext cx="5976620" cy="868680"/>
+                    </a:xfrm>
+                    <a:prstGeom prst="rect">
+                      <a:avLst/>
+                    </a:prstGeom>
+                  </pic:spPr>
+                </pic:pic>
+              </a:graphicData>
+            </a:graphic>
+          </wp:inline>
+        </w:drawing>
+      </w:r>
+    </w:p>
+    <w:p>
+      <w:pPr>
+        <w:rPr>
+          <w:b/>
+          <w:bCs/>
+          <w:lang w:val="en-AU" w:eastAsia="en-AU"/>
+        </w:rPr>
+      </w:pPr>
+      <w:r>
+        <w:rPr>
+          <w:b/>
+          <w:bCs/>
+          <w:lang w:val="en-AU" w:eastAsia="en-AU"/>
+        </w:rPr>
+        <w:t>Back-end</w:t>
+      </w:r>
+    </w:p>
+    <w:p>
+      <w:pPr>
+        <w:rPr>
+          <w:lang w:val="en-AU" w:eastAsia="en-AU"/>
+        </w:rPr>
+      </w:pPr>
+    </w:p>
+    <w:p>
+      <w:pPr>
+        <w:rPr>
+          <w:b/>
+          <w:bCs/>
+          <w:lang w:val="en-AU" w:eastAsia="en-AU"/>
+        </w:rPr>
+      </w:pPr>
+      <w:r>
+        <w:rPr>
+          <w:b/>
+          <w:bCs/>
+          <w:lang w:val="en-AU" w:eastAsia="en-AU"/>
+        </w:rPr>
+        <w:t>Front-end</w:t>
+      </w:r>
+    </w:p>
+    <w:p>
+      <w:pPr>
+        <w:rPr>
+          <w:lang w:val="en-AU" w:eastAsia="en-AU"/>
+        </w:rPr>
+      </w:pPr>
+    </w:p>
+    <w:p>
+      <w:pPr>
+        <w:rPr>
+          <w:highlight w:val="yellow"/>
+          <w:lang w:val="en-AU" w:eastAsia="en-AU"/>
+        </w:rPr>
+      </w:pPr>
+      <w:r>
+        <w:rPr>
+          <w:highlight w:val="yellow"/>
+          <w:lang w:val="en-AU" w:eastAsia="en-AU"/>
+        </w:rPr>
+        <w:t xml:space="preserve">The next section is an overview of your design. The system design has to be justified in terms of the expected </w:t>
+      </w:r>
+      <w:r>
+        <w:rPr>
+          <w:highlight w:val="yellow"/>
+          <w:lang w:val="en-AU" w:eastAsia="en-AU"/>
+        </w:rPr>
+        <w:t>behaviour of the final product.</w:t>
+      </w:r>
+    </w:p>
+    <w:p>
+      <w:pPr>
+        <w:rPr>
+          <w:highlight w:val="yellow"/>
+          <w:lang w:val="en-AU" w:eastAsia="en-AU"/>
+        </w:rPr>
+      </w:pPr>
+      <w:r>
+        <w:rPr>
+          <w:highlight w:val="yellow"/>
+          <w:lang w:val="en-AU" w:eastAsia="en-AU"/>
+        </w:rPr>
+        <w:t>If you produced a design class diagram put it here.</w:t>
+      </w:r>
+    </w:p>
+    <w:p>
+      <w:pPr>
+        <w:rPr>
+          <w:highlight w:val="yellow"/>
+          <w:lang w:val="en-AU" w:eastAsia="en-AU"/>
+        </w:rPr>
+      </w:pPr>
+      <w:r>
+        <w:rPr>
+          <w:highlight w:val="yellow"/>
+          <w:lang w:val="en-AU" w:eastAsia="en-AU"/>
+        </w:rPr>
+        <w:t xml:space="preserve">You must present the overall architecture of the system together with an architecture diagram. You may choose what kind of diagram best suits your </w:t>
+      </w:r>
+      <w:r>
+        <w:rPr>
+          <w:highlight w:val="yellow"/>
+          <w:lang w:val="en-AU" w:eastAsia="en-AU"/>
+        </w:rPr>
+        <w:t>project,</w:t>
+      </w:r>
+      <w:r>
+        <w:rPr>
+          <w:highlight w:val="yellow"/>
+          <w:lang w:val="en-AU" w:eastAsia="en-AU"/>
+        </w:rPr>
+        <w:t xml:space="preserve"> but we would expect a layered architecture diagram (see Figure 1) unless there is a good reason for some other kind of diagram. It need not be a formal UML diagram as long as it conveys all the necessary information clearly.</w:t>
+      </w:r>
+    </w:p>
+    <w:p>
+      <w:pPr>
+        <w:rPr>
+          <w:lang w:val="en-AU" w:eastAsia="en-AU"/>
+        </w:rPr>
+      </w:pPr>
+      <w:r>
+        <w:rPr>
+          <w:highlight w:val="yellow"/>
+          <w:lang w:val="en-AU" w:eastAsia="en-AU"/>
+        </w:rPr>
+        <w:t>You should then (in subsections) cover the algorithms and the data organisation used and why</w:t>
+      </w:r>
+      <w:r>
+        <w:rPr>
+          <w:highlight w:val="yellow"/>
+          <w:lang w:val="en-AU" w:eastAsia="en-AU"/>
+        </w:rPr>
+        <w:t xml:space="preserve"> they were considered the best.</w:t>
+      </w:r>
+    </w:p>
+    <w:p>
+      <w:pPr>
+        <w:rPr>
+          <w:lang w:val="en-AU" w:eastAsia="en-AU"/>
+        </w:rPr>
+      </w:pPr>
+    </w:p>
+    <w:p>
+      <w:pPr>
+        <w:pStyle w:val="Heading1"/>
+      </w:pPr>
+      <w:r>
+        <w:t>Implementation</w:t>
+      </w:r>
+    </w:p>
+    <w:p>
+      <w:pPr>
+        <w:rPr>
+          <w:lang w:val="en-AU" w:eastAsia="en-AU"/>
+        </w:rPr>
+      </w:pPr>
+      <w:proofErr w:type="spellStart"/>
+      <w:r>
+        <w:rPr>
+          <w:highlight w:val="yellow"/>
+          <w:lang w:val="en-AU" w:eastAsia="en-AU"/>
+        </w:rPr>
+        <w:t>Jeremy+St</w:t>
+      </w:r>
+      <w:proofErr w:type="spellEnd"/>
+      <w:r>
+        <w:rPr>
+          <w:highlight w:val="yellow"/>
+          <w:lang w:val="en-AU" w:eastAsia="en-AU"/>
+        </w:rPr>
+        <w:t xml:space="preserve"> John Back-end Implementation</w:t>
+      </w:r>
+    </w:p>
+    <w:p>
+      <w:pPr>
+        <w:rPr>
+          <w:lang w:val="en-AU" w:eastAsia="en-AU"/>
+        </w:rPr>
+      </w:pPr>
+      <w:r>
+        <w:rPr>
+          <w:highlight w:val="yellow"/>
+          <w:lang w:val="en-AU" w:eastAsia="en-AU"/>
+        </w:rPr>
+        <w:t>Gabriel Front-end Implementation</w:t>
+      </w:r>
+    </w:p>
+    <w:p>
+      <w:pPr>
+        <w:rPr>
+          <w:lang w:val="en-AU" w:eastAsia="en-AU"/>
+        </w:rPr>
+      </w:pPr>
+    </w:p>
+    <w:p>
+      <w:pPr>
+        <w:rPr>
+          <w:lang w:val="en-AU" w:eastAsia="en-AU"/>
+        </w:rPr>
+      </w:pPr>
+      <w:r>
+        <w:rPr>
+          <w:noProof/>
+          <w:lang w:val="en-AU" w:eastAsia="en-AU"/>
+        </w:rPr>
+        <w:lastRenderedPageBreak/>
+        <w:drawing>
+          <wp:inline distT="0" distB="0" distL="0" distR="0" wp14:anchorId="28EA30F4" wp14:editId="52D1EC29">
+            <wp:extent cx="5976620" cy="3930015"/>
+            <wp:effectExtent l="0" t="0" r="5080" b="0"/>
+            <wp:docPr id="3" name="Picture 3" descr="A screenshot of a cell phone&#10;&#10;Description automatically generated"/>
+            <wp:cNvGraphicFramePr>
+              <a:graphicFrameLocks xmlns:a="http://schemas.openxmlformats.org/drawingml/2006/main" noChangeAspect="1"/>
+            </wp:cNvGraphicFramePr>
+            <a:graphic xmlns:a="http://schemas.openxmlformats.org/drawingml/2006/main">
+              <a:graphicData uri="http://schemas.openxmlformats.org/drawingml/2006/picture">
+                <pic:pic xmlns:pic="http://schemas.openxmlformats.org/drawingml/2006/picture">
+                  <pic:nvPicPr>
+                    <pic:cNvPr id="3" name="UML Class Diagram.png"/>
+                    <pic:cNvPicPr/>
+                  </pic:nvPicPr>
+                  <pic:blipFill>
+                    <a:blip r:embed="rId9"/>
+                    <a:stretch>
+                      <a:fillRect/>
+                    </a:stretch>
+                  </pic:blipFill>
+                  <pic:spPr>
+                    <a:xfrm>
+                      <a:off x="0" y="0"/>
+                      <a:ext cx="5976620" cy="3930015"/>
+                    </a:xfrm>
+                    <a:prstGeom prst="rect">
+                      <a:avLst/>
+                    </a:prstGeom>
+                  </pic:spPr>
+                </pic:pic>
+              </a:graphicData>
+            </a:graphic>
+          </wp:inline>
+        </w:drawing>
+      </w:r>
+    </w:p>
+    <w:p>
+      <w:pPr>
+        <w:rPr>
+          <w:lang w:val="en-AU" w:eastAsia="en-AU"/>
+        </w:rPr>
+      </w:pPr>
+    </w:p>
+    <w:p>
+      <w:pPr>
+        <w:pStyle w:val="ListBullet"/>
         <w:numPr>
           <w:ilvl w:val="0"/>
           <w:numId w:val="0"/>
         </w:numPr>
-      </w:pPr>
-    </w:p>
-    <w:p>
-      <w:pPr>
-        <w:pStyle w:val="Heading2"/>
-        <w:numPr>
-          <w:ilvl w:val="0"/>
-          <w:numId w:val="0"/>
-        </w:numPr>
-      </w:pPr>
-      <w:r>
-        <w:t>Abstract</w:t>
-      </w:r>
-    </w:p>
-    <w:p>
-      <w:pPr>
-        <w:rPr>
-          <w:lang w:val="en-AU"/>
-        </w:rPr>
-      </w:pPr>
-      <w:r>
-        <w:rPr>
-          <w:lang w:val="en-AU"/>
-        </w:rPr>
-        <w:t xml:space="preserve">First you should have an executive summary (or abstract) just a single </w:t>
-      </w:r>
-      <w:r>
-        <w:rPr>
-          <w:lang w:val="en-AU"/>
-        </w:rPr>
-        <w:t>paragraph saying what the results of the project are (at most 200 words).</w:t>
-      </w:r>
-    </w:p>
-    <w:p>
-      <w:pPr>
-        <w:pStyle w:val="Heading2"/>
-      </w:pPr>
-      <w:r>
-        <w:t>Introduction</w:t>
-      </w:r>
-    </w:p>
-    <w:p>
-      <w:pPr>
-        <w:rPr>
-          <w:lang w:val="en-AU"/>
-        </w:rPr>
-      </w:pPr>
-      <w:r>
-        <w:rPr>
-          <w:lang w:val="en-AU"/>
-        </w:rPr>
-        <w:t>Your</w:t>
-      </w:r>
-      <w:r>
-        <w:rPr>
-          <w:lang w:val="en-AU"/>
-        </w:rPr>
-        <w:t xml:space="preserve"> introduction provides the context for the project and should contain the statement of the scope of the project (which may have changed since you first wrote it). Someone reading your introduction must have clear idea of what the system is in</w:t>
-      </w:r>
-      <w:r>
-        <w:rPr>
-          <w:lang w:val="en-AU"/>
-        </w:rPr>
-        <w:t>t</w:t>
-      </w:r>
-      <w:r>
-        <w:rPr>
-          <w:lang w:val="en-AU"/>
-        </w:rPr>
-        <w:t>en</w:t>
-      </w:r>
-      <w:r>
-        <w:rPr>
-          <w:lang w:val="en-AU"/>
-        </w:rPr>
-        <w:t>d</w:t>
-      </w:r>
-      <w:r>
-        <w:rPr>
-          <w:lang w:val="en-AU"/>
-        </w:rPr>
-        <w:t xml:space="preserve">ed for. </w:t>
-      </w:r>
-      <w:r>
-        <w:rPr>
-          <w:lang w:val="en-AU"/>
-        </w:rPr>
-        <w:t xml:space="preserve">If you think there is something special about the kind of </w:t>
-      </w:r>
-      <w:proofErr w:type="gramStart"/>
-      <w:r>
-        <w:rPr>
-          <w:lang w:val="en-AU"/>
-        </w:rPr>
-        <w:t>problem</w:t>
-      </w:r>
-      <w:proofErr w:type="gramEnd"/>
-      <w:r>
-        <w:rPr>
-          <w:lang w:val="en-AU"/>
-        </w:rPr>
-        <w:t xml:space="preserve"> you tackled that your reader needs to know up front then this is where you say it.</w:t>
-      </w:r>
-    </w:p>
-    <w:p>
-      <w:pPr>
-        <w:rPr>
-          <w:lang w:val="en-AU"/>
-        </w:rPr>
-      </w:pPr>
-      <w:r>
-        <w:rPr>
-          <w:lang w:val="en-AU"/>
-        </w:rPr>
-        <w:t>If you need any survey of other work (you probably don’t) then put it towards the end of the introduction and give suitable references. A case where this is needed is if your project builds on someone else’s project or some published algorithm</w:t>
-      </w:r>
-      <w:r>
-        <w:rPr>
-          <w:lang w:val="en-AU"/>
-        </w:rPr>
-        <w:t>.</w:t>
-      </w:r>
-    </w:p>
-    <w:p>
-      <w:pPr>
-        <w:rPr>
-          <w:lang w:val="en-AU"/>
-        </w:rPr>
-      </w:pPr>
-      <w:r>
-        <w:rPr>
-          <w:lang w:val="en-AU"/>
-        </w:rPr>
-        <w:t xml:space="preserve">Discuss your approach to solving the problem. </w:t>
-      </w:r>
-      <w:r>
-        <w:rPr>
-          <w:lang w:val="en-AU"/>
-        </w:rPr>
-        <w:t>G</w:t>
-      </w:r>
-      <w:r>
-        <w:rPr>
-          <w:lang w:val="en-AU"/>
-        </w:rPr>
-        <w:t>ive a short overview of the software engineering methods you used (e.g., traditional analysis followed by design and implementation</w:t>
-      </w:r>
-      <w:r>
-        <w:rPr>
-          <w:lang w:val="en-AU"/>
-        </w:rPr>
-        <w:t xml:space="preserve">, </w:t>
-      </w:r>
-      <w:r>
-        <w:rPr>
-          <w:lang w:val="en-AU"/>
-        </w:rPr>
-        <w:t>typically the case if you did an evolutionary prototype, or a more agile approach where you had a cyclical development process).</w:t>
-      </w:r>
-    </w:p>
-    <w:p>
-      <w:pPr>
-        <w:pStyle w:val="Heading2"/>
-      </w:pPr>
-      <w:r>
-        <w:lastRenderedPageBreak/>
-        <w:t>Requirements Captured</w:t>
-      </w:r>
-    </w:p>
-    <w:p>
-      <w:pPr>
-        <w:rPr>
-          <w:lang w:val="en-AU" w:eastAsia="en-AU"/>
-        </w:rPr>
-      </w:pPr>
-      <w:r>
-        <w:rPr>
-          <w:lang w:val="en-AU" w:eastAsia="en-AU"/>
-        </w:rPr>
-        <w:t xml:space="preserve">The next section deals with the analysis of your system. Cover </w:t>
-      </w:r>
-      <w:r>
-        <w:rPr>
-          <w:lang w:val="en-AU" w:eastAsia="en-AU"/>
-        </w:rPr>
-        <w:t xml:space="preserve">the </w:t>
-      </w:r>
-      <w:r>
-        <w:rPr>
-          <w:lang w:val="en-AU" w:eastAsia="en-AU"/>
-        </w:rPr>
-        <w:t>functional, non-functional and usability requirements. This is where you present your us</w:t>
-      </w:r>
-      <w:r>
-        <w:rPr>
-          <w:lang w:val="en-AU" w:eastAsia="en-AU"/>
-        </w:rPr>
-        <w:t>e case narratives and diagrams.</w:t>
-      </w:r>
-    </w:p>
-    <w:p>
-      <w:pPr>
-        <w:rPr>
-          <w:lang w:val="en-AU" w:eastAsia="en-AU"/>
-        </w:rPr>
-      </w:pPr>
-      <w:r>
-        <w:rPr>
-          <w:lang w:val="en-AU" w:eastAsia="en-AU"/>
-        </w:rPr>
-        <w:t>Discuss the major analysis artefacts that you produced. We will expect you to produce</w:t>
-      </w:r>
-      <w:r>
-        <w:rPr>
-          <w:lang w:val="en-AU" w:eastAsia="en-AU"/>
-        </w:rPr>
-        <w:t xml:space="preserve"> at least</w:t>
-      </w:r>
-      <w:r>
-        <w:rPr>
-          <w:lang w:val="en-AU" w:eastAsia="en-AU"/>
-        </w:rPr>
-        <w:t xml:space="preserve"> one overall description of the </w:t>
-      </w:r>
-      <w:r>
-        <w:rPr>
-          <w:lang w:val="en-AU" w:eastAsia="en-AU"/>
-        </w:rPr>
-        <w:t>architecture</w:t>
-      </w:r>
-      <w:r>
-        <w:rPr>
-          <w:lang w:val="en-AU" w:eastAsia="en-AU"/>
-        </w:rPr>
-        <w:t xml:space="preserve"> used in your system as a diagram</w:t>
-      </w:r>
-      <w:r>
-        <w:rPr>
-          <w:lang w:val="en-AU" w:eastAsia="en-AU"/>
-        </w:rPr>
-        <w:t xml:space="preserve">, either here or below (see Section </w:t>
-      </w:r>
-      <w:r>
-        <w:rPr>
-          <w:lang w:val="en-AU" w:eastAsia="en-AU"/>
-        </w:rPr>
-        <w:fldChar w:fldCharType="begin"/>
-      </w:r>
-      <w:r>
-        <w:rPr>
-          <w:lang w:val="en-AU" w:eastAsia="en-AU"/>
-        </w:rPr>
-        <w:instrText xml:space="preserve"> REF _Ref394653441 \r \h </w:instrText>
-      </w:r>
-      <w:r>
-        <w:rPr>
-          <w:lang w:val="en-AU" w:eastAsia="en-AU"/>
-        </w:rPr>
-      </w:r>
-      <w:r>
-        <w:rPr>
-          <w:lang w:val="en-AU" w:eastAsia="en-AU"/>
-        </w:rPr>
-        <w:fldChar w:fldCharType="separate"/>
-      </w:r>
-      <w:r>
-        <w:rPr>
-          <w:lang w:val="en-AU" w:eastAsia="en-AU"/>
-        </w:rPr>
-        <w:t>2.3</w:t>
-      </w:r>
-      <w:r>
-        <w:rPr>
-          <w:lang w:val="en-AU" w:eastAsia="en-AU"/>
-        </w:rPr>
-        <w:fldChar w:fldCharType="end"/>
-      </w:r>
-      <w:r>
-        <w:rPr>
-          <w:lang w:val="en-AU" w:eastAsia="en-AU"/>
-        </w:rPr>
-        <w:t>)</w:t>
-      </w:r>
-      <w:r>
-        <w:rPr>
-          <w:lang w:val="en-AU" w:eastAsia="en-AU"/>
-        </w:rPr>
-        <w:t xml:space="preserve">. </w:t>
-      </w:r>
-      <w:r>
-        <w:rPr>
-          <w:lang w:val="en-AU" w:eastAsia="en-AU"/>
-        </w:rPr>
-        <w:t xml:space="preserve">You may also want to include </w:t>
-      </w:r>
-      <w:r>
-        <w:rPr>
-          <w:lang w:val="en-AU" w:eastAsia="en-AU"/>
-        </w:rPr>
-        <w:t xml:space="preserve">an </w:t>
-      </w:r>
-      <w:r>
-        <w:rPr>
-          <w:lang w:val="en-AU" w:eastAsia="en-AU"/>
-        </w:rPr>
-        <w:t xml:space="preserve">analysis </w:t>
-      </w:r>
-      <w:r>
-        <w:rPr>
-          <w:lang w:val="en-AU" w:eastAsia="en-AU"/>
-        </w:rPr>
-        <w:t>class hierarchy diagram.</w:t>
-      </w:r>
-    </w:p>
-    <w:p>
-      <w:pPr>
-        <w:pStyle w:val="Heading2"/>
-      </w:pPr>
-      <w:bookmarkStart w:id="1" w:name="_Ref394653441"/>
-      <w:r>
-        <w:t>Design Overview</w:t>
-      </w:r>
-      <w:bookmarkEnd w:id="1"/>
-    </w:p>
-    <w:p>
-      <w:pPr>
-        <w:rPr>
-          <w:lang w:val="en-AU" w:eastAsia="en-AU"/>
-        </w:rPr>
-      </w:pPr>
-      <w:r>
-        <w:rPr>
-          <w:lang w:val="en-AU" w:eastAsia="en-AU"/>
-        </w:rPr>
-        <w:t xml:space="preserve">The next section is an overview of your design. The system design has to be justified in terms of the expected </w:t>
-      </w:r>
-      <w:r>
-        <w:rPr>
-          <w:lang w:val="en-AU" w:eastAsia="en-AU"/>
-        </w:rPr>
-        <w:t>behaviour of the final product.</w:t>
-      </w:r>
-    </w:p>
-    <w:p>
-      <w:pPr>
-        <w:rPr>
-          <w:lang w:val="en-AU" w:eastAsia="en-AU"/>
-        </w:rPr>
-      </w:pPr>
-      <w:r>
-        <w:rPr>
-          <w:lang w:val="en-AU" w:eastAsia="en-AU"/>
-        </w:rPr>
-        <w:t>If you produced a design class diagram put it here.</w:t>
-      </w:r>
-    </w:p>
-    <w:p>
-      <w:pPr>
-        <w:rPr>
-          <w:lang w:val="en-AU" w:eastAsia="en-AU"/>
-        </w:rPr>
-      </w:pPr>
-      <w:r>
-        <w:rPr>
-          <w:lang w:val="en-AU" w:eastAsia="en-AU"/>
-        </w:rPr>
-        <w:t xml:space="preserve">You must present the overall architecture of the system together with an architecture diagram. You may choose what kind of diagram best suits your </w:t>
-      </w:r>
-      <w:proofErr w:type="gramStart"/>
-      <w:r>
-        <w:rPr>
-          <w:lang w:val="en-AU" w:eastAsia="en-AU"/>
-        </w:rPr>
-        <w:t>project</w:t>
-      </w:r>
-      <w:proofErr w:type="gramEnd"/>
-      <w:r>
-        <w:rPr>
-          <w:lang w:val="en-AU" w:eastAsia="en-AU"/>
-        </w:rPr>
-        <w:t xml:space="preserve"> but we would expect a layered architecture diagram (see Figure 1) unless there is a good reason for some other kind of diagram. It need not be a formal UML diagram as long as it conveys all the necessary information clearly.</w:t>
-      </w:r>
-    </w:p>
-    <w:p>
-      <w:pPr>
-        <w:rPr>
-          <w:lang w:val="en-AU" w:eastAsia="en-AU"/>
-        </w:rPr>
-      </w:pPr>
-      <w:r>
-        <w:rPr>
-          <w:lang w:val="en-AU" w:eastAsia="en-AU"/>
-        </w:rPr>
-        <w:t>You should then (in subsections) cover the algorithms and the data organisation used and why</w:t>
-      </w:r>
-      <w:r>
-        <w:rPr>
-          <w:lang w:val="en-AU" w:eastAsia="en-AU"/>
-        </w:rPr>
-        <w:t xml:space="preserve"> they were considered the best.</w:t>
-      </w:r>
-    </w:p>
-    <w:p>
-      <w:pPr>
-        <w:pStyle w:val="Heading2"/>
-      </w:pPr>
-      <w:r>
-        <w:t>Implementation</w:t>
-      </w:r>
-    </w:p>
-    <w:p>
-      <w:pPr>
-        <w:rPr>
-          <w:lang w:val="en-AU"/>
-        </w:rPr>
-      </w:pPr>
-      <w:r>
-        <w:rPr>
-          <w:lang w:val="en-AU"/>
-        </w:rPr>
-        <w:t>Now we get to the details.</w:t>
-      </w:r>
+        <w:ind w:left="357"/>
+        <w:rPr>
+          <w:lang w:val="en-AU"/>
+        </w:rPr>
+      </w:pPr>
     </w:p>
     <w:p>
       <w:pPr>
         <w:pStyle w:val="ListBullet"/>
         <w:rPr>
-          <w:lang w:val="en-AU"/>
-        </w:rPr>
-      </w:pPr>
-      <w:r>
-        <w:rPr>
+          <w:highlight w:val="yellow"/>
+          <w:lang w:val="en-AU"/>
+        </w:rPr>
+      </w:pPr>
+      <w:r>
+        <w:rPr>
+          <w:highlight w:val="yellow"/>
           <w:lang w:val="en-AU"/>
         </w:rPr>
         <w:t>Describe your data structures and be sure to illustrate them with a diagram.</w:t>
@@ -984,11 +1261,13 @@
         <w:pStyle w:val="ListBullet"/>
         <w:ind w:left="360" w:hanging="360"/>
         <w:rPr>
-          <w:lang w:val="en-AU"/>
-        </w:rPr>
-      </w:pPr>
-      <w:r>
-        <w:rPr>
+          <w:highlight w:val="yellow"/>
+          <w:lang w:val="en-AU"/>
+        </w:rPr>
+      </w:pPr>
+      <w:r>
+        <w:rPr>
+          <w:highlight w:val="yellow"/>
           <w:lang w:val="en-AU"/>
         </w:rPr>
         <w:t>If your user interface was a key feature describe how that was implemented.</w:t>
@@ -998,6 +1277,7 @@
       <w:pPr>
         <w:jc w:val="center"/>
         <w:rPr>
+          <w:highlight w:val="yellow"/>
           <w:lang w:val="en-AU"/>
         </w:rPr>
       </w:pPr>
@@ -1026,42 +1306,41 @@
             <o:lock v:ext="edit" aspectratio="t"/>
           </v:shapetype>
           <v:shape id="Object 4" o:spid="_x0000_s1026" type="#_x0000_t75" alt="" style="position:absolute;left:0;text-align:left;margin-left:0;margin-top:0;width:267.95pt;height:228.2pt;z-index:251658240;visibility:visible;mso-wrap-edited:f;mso-width-percent:0;mso-height-percent:0;mso-wrap-distance-top:2.85pt;mso-wrap-distance-bottom:2.85pt;mso-position-horizontal:center;mso-position-vertical:top;mso-position-vertical-relative:margin;mso-width-percent:0;mso-height-percent:0" fillcolor="#09c">
-            <v:imagedata r:id="rId8" o:title=""/>
+            <v:imagedata r:id="rId10" o:title=""/>
             <v:shadow color="#ccecff"/>
             <w10:wrap type="topAndBottom" anchory="margin"/>
           </v:shape>
-          <o:OLEObject Type="Embed" ProgID="Visio.Drawing.11" ShapeID="Object 4" DrawAspect="Content" ObjectID="_1628950693" r:id="rId9"/>
+          <o:OLEObject Type="Embed" ProgID="Visio.Drawing.11" ShapeID="Object 4" DrawAspect="Content" ObjectID="_1629103435" r:id="rId11"/>
         </w:object>
       </w:r>
       <w:r>
         <w:rPr>
           <w:rStyle w:val="Strong"/>
+          <w:highlight w:val="yellow"/>
           <w:lang w:val="en-AU"/>
         </w:rPr>
         <w:t>Figure 1:</w:t>
       </w:r>
       <w:r>
         <w:rPr>
+          <w:highlight w:val="yellow"/>
           <w:lang w:val="en-AU"/>
         </w:rPr>
         <w:t xml:space="preserve"> An architecture diagram. Caption to go below figure</w:t>
       </w:r>
       <w:r>
         <w:rPr>
+          <w:highlight w:val="yellow"/>
           <w:lang w:val="en-AU"/>
         </w:rPr>
         <w:t xml:space="preserve">. </w:t>
       </w:r>
       <w:r>
         <w:rPr>
+          <w:highlight w:val="yellow"/>
           <w:lang w:val="en-AU"/>
         </w:rPr>
         <w:br/>
-      </w:r>
-      <w:r>
-        <w:rPr>
-          <w:lang w:val="en-AU"/>
-        </w:rPr>
         <w:t>Note that LibreOffice handles this better than MS word</w:t>
       </w:r>
     </w:p>
@@ -1069,11 +1348,13 @@
       <w:pPr>
         <w:pStyle w:val="ListBullet"/>
         <w:rPr>
-          <w:lang w:val="en-AU"/>
-        </w:rPr>
-      </w:pPr>
-      <w:r>
-        <w:rPr>
+          <w:highlight w:val="yellow"/>
+          <w:lang w:val="en-AU"/>
+        </w:rPr>
+      </w:pPr>
+      <w:r>
+        <w:rPr>
+          <w:highlight w:val="yellow"/>
           <w:lang w:val="en-AU"/>
         </w:rPr>
         <w:t>Discuss the function of the most significant methods in each class. This may well require flowcharts, or sequence diagrams, in some cases.</w:t>
@@ -1084,45 +1365,57 @@
         <w:pStyle w:val="ListBullet"/>
         <w:rPr>
           <w:rFonts w:eastAsia="MS Mincho"/>
+          <w:highlight w:val="yellow"/>
           <w:lang w:val="en-AU"/>
         </w:rPr>
       </w:pPr>
       <w:r>
         <w:rPr>
           <w:rFonts w:eastAsia="MS Mincho"/>
-          <w:lang w:val="en-AU"/>
-        </w:rPr>
-        <w:t>Any special relationship between the classes (e.</w:t>
-      </w:r>
-      <w:r>
+          <w:highlight w:val="yellow"/>
+          <w:lang w:val="en-AU"/>
+        </w:rPr>
+        <w:t>Any special relationship between the classes (e.g. friends) and why they exist.</w:t>
+      </w:r>
+    </w:p>
+    <w:p>
+      <w:pPr>
+        <w:pStyle w:val="ListBullet"/>
         <w:rPr>
           <w:rFonts w:eastAsia="MS Mincho"/>
-          <w:lang w:val="en-AU"/>
-        </w:rPr>
-        <w:t>g. friends) and why they exist.</w:t>
+          <w:highlight w:val="yellow"/>
+          <w:lang w:val="en-AU"/>
+        </w:rPr>
+      </w:pPr>
+      <w:r>
+        <w:rPr>
+          <w:rFonts w:eastAsia="MS Mincho"/>
+          <w:highlight w:val="yellow"/>
+          <w:lang w:val="en-AU"/>
+        </w:rPr>
+        <w:t>A description of any special programming techniques or libraries used.</w:t>
       </w:r>
     </w:p>
     <w:p>
       <w:pPr>
         <w:pStyle w:val="ListBullet"/>
+        <w:numPr>
+          <w:ilvl w:val="0"/>
+          <w:numId w:val="0"/>
+        </w:numPr>
+        <w:ind w:left="357"/>
         <w:rPr>
           <w:rFonts w:eastAsia="MS Mincho"/>
           <w:lang w:val="en-AU"/>
         </w:rPr>
       </w:pPr>
-      <w:r>
-        <w:rPr>
-          <w:rFonts w:eastAsia="MS Mincho"/>
-          <w:lang w:val="en-AU"/>
-        </w:rPr>
-        <w:t>A description of any special programming techniques or libraries used.</w:t>
-      </w:r>
-    </w:p>
-    <w:p>
-      <w:pPr>
-        <w:pStyle w:val="Heading2"/>
-      </w:pPr>
-      <w:r>
+    </w:p>
+    <w:p>
+      <w:pPr>
+        <w:pStyle w:val="Heading1"/>
+      </w:pPr>
+      <w:r>
+        <w:lastRenderedPageBreak/>
         <w:t>Program Validation and Verification</w:t>
       </w:r>
     </w:p>
@@ -1136,153 +1429,107 @@
         <w:rPr>
           <w:lang w:val="en-AU" w:eastAsia="en-AU"/>
         </w:rPr>
-        <w:t xml:space="preserve">Tell us how you tested the system and why you believe it works. </w:t>
-      </w:r>
-      <w:r>
-        <w:rPr>
-          <w:lang w:val="en-AU" w:eastAsia="en-AU"/>
-        </w:rPr>
-        <w:t xml:space="preserve">Describe the </w:t>
-      </w:r>
-      <w:r>
-        <w:rPr>
-          <w:lang w:val="en-AU" w:eastAsia="en-AU"/>
-        </w:rPr>
-        <w:t>Quality Management Plan</w:t>
-      </w:r>
-      <w:r>
-        <w:rPr>
-          <w:lang w:val="en-AU" w:eastAsia="en-AU"/>
-        </w:rPr>
-        <w:t xml:space="preserve"> for your project, that is, </w:t>
-      </w:r>
-      <w:r>
-        <w:rPr>
-          <w:lang w:val="en-AU" w:eastAsia="en-AU"/>
-        </w:rPr>
-        <w:t>software testing</w:t>
-      </w:r>
-      <w:r>
-        <w:rPr>
-          <w:lang w:val="en-AU" w:eastAsia="en-AU"/>
-        </w:rPr>
-        <w:t xml:space="preserve"> plan</w:t>
-      </w:r>
+        <w:t xml:space="preserve">Validation and verification </w:t>
+      </w:r>
+      <w:r>
+        <w:rPr>
+          <w:lang w:val="en-AU" w:eastAsia="en-AU"/>
+        </w:rPr>
+        <w:t>were</w:t>
+      </w:r>
+      <w:r>
+        <w:rPr>
+          <w:lang w:val="en-AU" w:eastAsia="en-AU"/>
+        </w:rPr>
+        <w:t xml:space="preserve"> taken seriously throughout the development plan. During the design phase of the software, we decided to take a test-driven development approach. That is, we would create our critical and functional tests for the software and test our progress against these test cases throughout the development cycles.</w:t>
+      </w:r>
+      <w:r>
+        <w:rPr>
+          <w:lang w:val="en-AU" w:eastAsia="en-AU"/>
+        </w:rPr>
+        <w:t xml:space="preserve"> Test cases were added as needed when </w:t>
+      </w:r>
+      <w:proofErr w:type="gramStart"/>
+      <w:r>
+        <w:rPr>
+          <w:lang w:val="en-AU" w:eastAsia="en-AU"/>
+        </w:rPr>
+        <w:t>a</w:t>
+      </w:r>
+      <w:proofErr w:type="gramEnd"/>
+      <w:r>
+        <w:rPr>
+          <w:lang w:val="en-AU" w:eastAsia="en-AU"/>
+        </w:rPr>
+        <w:t xml:space="preserve"> unplanned or unintended task needed to be tested.</w:t>
+      </w:r>
+    </w:p>
+    <w:p>
+      <w:pPr>
+        <w:rPr>
+          <w:lang w:val="en-AU" w:eastAsia="en-AU"/>
+        </w:rPr>
+      </w:pPr>
+      <w:r>
+        <w:rPr>
+          <w:lang w:val="en-AU" w:eastAsia="en-AU"/>
+        </w:rPr>
+        <w:t xml:space="preserve">Our software consists of two major branches – the front-end and the </w:t>
+      </w:r>
+      <w:proofErr w:type="gramStart"/>
+      <w:r>
+        <w:rPr>
+          <w:lang w:val="en-AU" w:eastAsia="en-AU"/>
+        </w:rPr>
+        <w:t>back-end</w:t>
+      </w:r>
+      <w:proofErr w:type="gramEnd"/>
+      <w:r>
+        <w:rPr>
+          <w:lang w:val="en-AU" w:eastAsia="en-AU"/>
+        </w:rPr>
+        <w:t xml:space="preserve">. Different approaches were taken in the testing of these. User friendliness and user interaction was the top priority in the design of the </w:t>
+      </w:r>
+      <w:proofErr w:type="spellStart"/>
+      <w:r>
+        <w:rPr>
+          <w:lang w:val="en-AU" w:eastAsia="en-AU"/>
+        </w:rPr>
+        <w:t>the</w:t>
+      </w:r>
+      <w:proofErr w:type="spellEnd"/>
+      <w:r>
+        <w:rPr>
+          <w:lang w:val="en-AU" w:eastAsia="en-AU"/>
+        </w:rPr>
+        <w:t xml:space="preserve"> interface – discussed in the </w:t>
+      </w:r>
+      <w:r>
+        <w:rPr>
+          <w:highlight w:val="yellow"/>
+          <w:lang w:val="en-AU" w:eastAsia="en-AU"/>
+        </w:rPr>
+        <w:t>section</w:t>
+      </w:r>
+      <w:r>
+        <w:rPr>
+          <w:lang w:val="en-AU" w:eastAsia="en-AU"/>
+        </w:rPr>
+        <w:t xml:space="preserve">. Accuracy of transformation and correct error reporting was the priority for the </w:t>
+      </w:r>
+      <w:proofErr w:type="gramStart"/>
+      <w:r>
+        <w:rPr>
+          <w:lang w:val="en-AU" w:eastAsia="en-AU"/>
+        </w:rPr>
+        <w:t>back-end</w:t>
+      </w:r>
+      <w:proofErr w:type="gramEnd"/>
       <w:r>
         <w:rPr>
           <w:lang w:val="en-AU" w:eastAsia="en-AU"/>
         </w:rPr>
         <w:t>.</w:t>
-      </w:r>
-      <w:r>
-        <w:rPr>
-          <w:lang w:val="en-AU" w:eastAsia="en-AU"/>
-        </w:rPr>
-        <w:t xml:space="preserve"> </w:t>
-      </w:r>
-      <w:r>
-        <w:rPr>
-          <w:lang w:val="en-AU" w:eastAsia="en-AU"/>
-        </w:rPr>
-        <w:t xml:space="preserve">The plan should indicate the types of testing that </w:t>
-      </w:r>
-      <w:r>
-        <w:rPr>
-          <w:lang w:val="en-AU" w:eastAsia="en-AU"/>
-        </w:rPr>
-        <w:t>was</w:t>
-      </w:r>
-      <w:r>
-        <w:rPr>
-          <w:lang w:val="en-AU" w:eastAsia="en-AU"/>
-        </w:rPr>
-        <w:t xml:space="preserve"> </w:t>
-      </w:r>
-      <w:r>
-        <w:rPr>
-          <w:lang w:val="en-AU" w:eastAsia="en-AU"/>
-        </w:rPr>
-        <w:lastRenderedPageBreak/>
-        <w:t xml:space="preserve">performed and detail how they </w:t>
-      </w:r>
-      <w:r>
-        <w:rPr>
-          <w:lang w:val="en-AU" w:eastAsia="en-AU"/>
-        </w:rPr>
-        <w:t>were done</w:t>
-      </w:r>
-      <w:r>
-        <w:rPr>
-          <w:lang w:val="en-AU" w:eastAsia="en-AU"/>
-        </w:rPr>
-        <w:t xml:space="preserve">. </w:t>
-      </w:r>
-      <w:r>
-        <w:rPr>
-          <w:lang w:val="en-AU" w:eastAsia="en-AU"/>
-        </w:rPr>
-        <w:t>This must include the r</w:t>
-      </w:r>
-      <w:r>
-        <w:rPr>
-          <w:lang w:val="en-AU" w:eastAsia="en-AU"/>
-        </w:rPr>
-        <w:t>easons</w:t>
-      </w:r>
-      <w:r>
-        <w:rPr>
-          <w:lang w:val="en-AU" w:eastAsia="en-AU"/>
-        </w:rPr>
-        <w:t xml:space="preserve"> on</w:t>
-      </w:r>
-      <w:r>
-        <w:rPr>
-          <w:lang w:val="en-AU" w:eastAsia="en-AU"/>
-        </w:rPr>
-        <w:t xml:space="preserve"> why the chosen testing protocol </w:t>
-      </w:r>
-      <w:r>
-        <w:rPr>
-          <w:lang w:val="en-AU" w:eastAsia="en-AU"/>
-        </w:rPr>
-        <w:t>was</w:t>
-      </w:r>
-      <w:r>
-        <w:rPr>
-          <w:lang w:val="en-AU" w:eastAsia="en-AU"/>
-        </w:rPr>
-        <w:t xml:space="preserve"> considered effective</w:t>
-      </w:r>
-      <w:r>
-        <w:rPr>
-          <w:lang w:val="en-AU" w:eastAsia="en-AU"/>
-        </w:rPr>
-        <w:t>.</w:t>
-      </w:r>
-    </w:p>
-    <w:p>
-      <w:pPr>
-        <w:rPr>
-          <w:lang w:val="en-AU" w:eastAsia="en-AU"/>
-        </w:rPr>
-      </w:pPr>
-      <w:r>
-        <w:rPr>
-          <w:lang w:val="en-AU" w:eastAsia="en-AU"/>
-        </w:rPr>
-        <w:t>Create a table that summarizes the testing</w:t>
-      </w:r>
-      <w:r>
-        <w:rPr>
-          <w:lang w:val="en-AU" w:eastAsia="en-AU"/>
-        </w:rPr>
-        <w:t xml:space="preserve"> plan</w:t>
-      </w:r>
-      <w:r>
-        <w:rPr>
-          <w:lang w:val="en-AU" w:eastAsia="en-AU"/>
-        </w:rPr>
-        <w:t xml:space="preserve"> (see Table 1).</w:t>
       </w:r>
     </w:p>
     <w:p>
@@ -1316,7 +1563,7 @@
         <w:rPr>
           <w:lang w:val="en-AU"/>
         </w:rPr>
-        <w:t>. A table caption goes above the table.</w:t>
+        <w:t>.</w:t>
       </w:r>
     </w:p>
     <w:tbl>
@@ -1504,72 +1751,6 @@
           <w:lang w:val="en-AU" w:eastAsia="en-AU"/>
         </w:rPr>
       </w:pPr>
-      <w:r>
-        <w:rPr>
-          <w:lang w:val="en-AU" w:eastAsia="en-AU"/>
-        </w:rPr>
-        <w:t>Describe all the steps taken to validate the correctness of the program.</w:t>
-      </w:r>
-      <w:r>
-        <w:t xml:space="preserve"> </w:t>
-      </w:r>
-    </w:p>
-    <w:p>
-      <w:pPr>
-        <w:rPr>
-          <w:lang w:val="en-AU" w:eastAsia="en-AU"/>
-        </w:rPr>
-      </w:pPr>
-      <w:r>
-        <w:rPr>
-          <w:lang w:val="en-AU" w:eastAsia="en-AU"/>
-        </w:rPr>
-        <w:t xml:space="preserve">If you had user </w:t>
-      </w:r>
-      <w:proofErr w:type="gramStart"/>
-      <w:r>
-        <w:rPr>
-          <w:lang w:val="en-AU" w:eastAsia="en-AU"/>
-        </w:rPr>
-        <w:t>tests</w:t>
-      </w:r>
-      <w:proofErr w:type="gramEnd"/>
-      <w:r>
-        <w:rPr>
-          <w:lang w:val="en-AU" w:eastAsia="en-AU"/>
-        </w:rPr>
-        <w:t xml:space="preserve"> then say what you did and what the results were.</w:t>
-      </w:r>
-      <w:r>
-        <w:rPr>
-          <w:lang w:val="en-AU" w:eastAsia="en-AU"/>
-        </w:rPr>
-        <w:t xml:space="preserve"> Describe why these test data were chosen (what test conditions the data was testing). Table </w:t>
-      </w:r>
-      <w:r>
-        <w:rPr>
-          <w:lang w:val="en-AU" w:eastAsia="en-AU"/>
-        </w:rPr>
-        <w:t>2</w:t>
-      </w:r>
-      <w:r>
-        <w:rPr>
-          <w:lang w:val="en-AU" w:eastAsia="en-AU"/>
-        </w:rPr>
-        <w:t xml:space="preserve"> provides an example of the sorts of results we are looking for</w:t>
-      </w:r>
-      <w:r>
-        <w:rPr>
-          <w:lang w:val="en-AU" w:eastAsia="en-AU"/>
-        </w:rPr>
-        <w:t>. The full detail of the test runs</w:t>
-      </w:r>
-      <w:r>
-        <w:rPr>
-          <w:lang w:val="en-AU" w:eastAsia="en-AU"/>
-        </w:rPr>
-        <w:t xml:space="preserve"> should be appended to the report.</w:t>
-      </w:r>
     </w:p>
     <w:p>
       <w:pPr>
@@ -1782,8 +1963,14 @@
             <w:pPr>
               <w:pStyle w:val="Tablebodytext"/>
               <w:keepNext/>
+              <w:rPr>
+                <w:highlight w:val="yellow"/>
+              </w:rPr>
             </w:pPr>
             <w:r>
+              <w:rPr>
+                <w:highlight w:val="yellow"/>
+              </w:rPr>
               <w:t>Preliminary test (see Appendix 3)</w:t>
             </w:r>
           </w:p>
@@ -1796,8 +1983,14 @@
             <w:pPr>
               <w:pStyle w:val="Tablebodytext"/>
               <w:keepNext/>
+              <w:rPr>
+                <w:highlight w:val="yellow"/>
+              </w:rPr>
             </w:pPr>
             <w:r>
+              <w:rPr>
+                <w:highlight w:val="yellow"/>
+              </w:rPr>
               <w:t>Passed</w:t>
             </w:r>
           </w:p>
@@ -1810,8 +2003,14 @@
             <w:pPr>
               <w:pStyle w:val="Tablebodytext"/>
               <w:keepNext/>
+              <w:rPr>
+                <w:highlight w:val="yellow"/>
+              </w:rPr>
             </w:pPr>
             <w:r>
+              <w:rPr>
+                <w:highlight w:val="yellow"/>
+              </w:rPr>
               <w:t>n/a</w:t>
             </w:r>
           </w:p>
@@ -1824,8 +2023,14 @@
             <w:pPr>
               <w:pStyle w:val="Tablebodytext"/>
               <w:keepNext/>
+              <w:rPr>
+                <w:highlight w:val="yellow"/>
+              </w:rPr>
             </w:pPr>
             <w:r>
+              <w:rPr>
+                <w:highlight w:val="yellow"/>
+              </w:rPr>
               <w:t>Fell over</w:t>
             </w:r>
           </w:p>
@@ -1851,6 +2056,9 @@
                 <w:lang w:val="en-AU"/>
               </w:rPr>
             </w:pPr>
+            <w:r>
+              <w:t>Development Unit Testing</w:t>
+            </w:r>
           </w:p>
         </w:tc>
         <w:tc>
@@ -1928,6 +2136,9 @@
                 <w:lang w:val="en-AU"/>
               </w:rPr>
             </w:pPr>
+            <w:r>
+              <w:t>Final Testing</w:t>
+            </w:r>
           </w:p>
         </w:tc>
         <w:tc>
@@ -1985,6 +2196,79 @@
           </w:p>
         </w:tc>
       </w:tr>
+      <w:tr>
+        <w:trPr>
+          <w:cantSplit/>
+        </w:trPr>
+        <w:tc>
+          <w:tcPr>
+            <w:tcW w:w="1734" w:type="pct"/>
+          </w:tcPr>
+          <w:p>
+            <w:pPr>
+              <w:pStyle w:val="Tablebodytext"/>
+              <w:keepNext/>
+            </w:pPr>
+            <w:r>
+              <w:t>UX/UI User Testing</w:t>
+            </w:r>
+          </w:p>
+        </w:tc>
+        <w:tc>
+          <w:tcPr>
+            <w:tcW w:w="1072" w:type="pct"/>
+          </w:tcPr>
+          <w:p>
+            <w:pPr>
+              <w:pStyle w:val="Tablebodytext"/>
+              <w:keepNext/>
+              <w:rPr>
+                <w:rStyle w:val="TablecolumnheadingChar"/>
+                <w:b w:val="0"/>
+                <w:bCs w:val="0"/>
+                <w:caps/>
+                <w:lang w:val="en-AU"/>
+              </w:rPr>
+            </w:pPr>
+          </w:p>
+        </w:tc>
+        <w:tc>
+          <w:tcPr>
+            <w:tcW w:w="992" w:type="pct"/>
+          </w:tcPr>
+          <w:p>
+            <w:pPr>
+              <w:pStyle w:val="Tablebodytext"/>
+              <w:keepNext/>
+              <w:rPr>
+                <w:rStyle w:val="TablecolumnheadingChar"/>
+                <w:b w:val="0"/>
+                <w:bCs w:val="0"/>
+                <w:caps/>
+                <w:lang w:val="en-AU"/>
+              </w:rPr>
+            </w:pPr>
+          </w:p>
+        </w:tc>
+        <w:tc>
+          <w:tcPr>
+            <w:tcW w:w="1202" w:type="pct"/>
+          </w:tcPr>
+          <w:p>
+            <w:pPr>
+              <w:pStyle w:val="Tablebodytext"/>
+              <w:keepNext/>
+              <w:rPr>
+                <w:rStyle w:val="TablecolumnheadingChar"/>
+                <w:b w:val="0"/>
+                <w:bCs w:val="0"/>
+                <w:caps/>
+                <w:lang w:val="en-AU"/>
+              </w:rPr>
+            </w:pPr>
+          </w:p>
+        </w:tc>
+      </w:tr>
     </w:tbl>
     <w:p>
       <w:pPr>
@@ -1992,8 +2276,900 @@
           <w:lang w:val="en-AU" w:eastAsia="en-AU"/>
         </w:rPr>
       </w:pPr>
-      <w:r>
-        <w:rPr>
+    </w:p>
+    <w:p>
+      <w:pPr>
+        <w:rPr>
+          <w:lang w:val="en-AU" w:eastAsia="en-AU"/>
+        </w:rPr>
+      </w:pPr>
+    </w:p>
+    <w:p>
+      <w:pPr>
+        <w:rPr>
+          <w:lang w:val="en-AU" w:eastAsia="en-AU"/>
+        </w:rPr>
+      </w:pPr>
+    </w:p>
+    <w:p>
+      <w:pPr>
+        <w:rPr>
+          <w:highlight w:val="yellow"/>
+          <w:lang w:val="en-AU" w:eastAsia="en-AU"/>
+        </w:rPr>
+      </w:pPr>
+      <w:r>
+        <w:rPr>
+          <w:highlight w:val="yellow"/>
+          <w:lang w:val="en-AU" w:eastAsia="en-AU"/>
+        </w:rPr>
+        <w:t xml:space="preserve">Tell us how you tested the system and why you believe it works. </w:t>
+      </w:r>
+      <w:r>
+        <w:rPr>
+          <w:highlight w:val="yellow"/>
+          <w:lang w:val="en-AU" w:eastAsia="en-AU"/>
+        </w:rPr>
+        <w:t>Describe the Quality Management Plan for your project, that is, software testing plan. The plan should indicate the types of testing that was performed and detail how they were done. This must include the reasons on why the chosen testing protocol was considered effective.</w:t>
+      </w:r>
+    </w:p>
+    <w:p>
+      <w:pPr>
+        <w:rPr>
+          <w:highlight w:val="yellow"/>
+          <w:lang w:val="en-AU" w:eastAsia="en-AU"/>
+        </w:rPr>
+      </w:pPr>
+      <w:r>
+        <w:rPr>
+          <w:highlight w:val="yellow"/>
+          <w:lang w:val="en-AU" w:eastAsia="en-AU"/>
+        </w:rPr>
+        <w:t>Create a table that summarizes the testing</w:t>
+      </w:r>
+      <w:r>
+        <w:rPr>
+          <w:highlight w:val="yellow"/>
+          <w:lang w:val="en-AU" w:eastAsia="en-AU"/>
+        </w:rPr>
+        <w:t xml:space="preserve"> plan</w:t>
+      </w:r>
+      <w:r>
+        <w:rPr>
+          <w:highlight w:val="yellow"/>
+          <w:lang w:val="en-AU" w:eastAsia="en-AU"/>
+        </w:rPr>
+        <w:t xml:space="preserve"> (see Table 1).</w:t>
+      </w:r>
+    </w:p>
+    <w:p>
+      <w:pPr>
+        <w:pStyle w:val="Caption"/>
+        <w:keepNext/>
+        <w:rPr>
+          <w:highlight w:val="yellow"/>
+          <w:lang w:val="en-AU" w:eastAsia="en-AU"/>
+        </w:rPr>
+      </w:pPr>
+      <w:r>
+        <w:rPr>
+          <w:rStyle w:val="TablecolumnheadingChar"/>
+          <w:highlight w:val="yellow"/>
+          <w:lang w:val="en-AU"/>
+        </w:rPr>
+        <w:t>Table 1:</w:t>
+      </w:r>
+      <w:r>
+        <w:rPr>
+          <w:highlight w:val="yellow"/>
+          <w:lang w:val="en-AU"/>
+        </w:rPr>
+        <w:t xml:space="preserve"> Summary Testing Plan. A table caption goes above the table.</w:t>
+      </w:r>
+    </w:p>
+    <w:tbl>
+      <w:tblPr>
+        <w:tblStyle w:val="TableGrid"/>
+        <w:tblpPr w:leftFromText="181" w:rightFromText="181" w:bottomFromText="142" w:vertAnchor="text" w:tblpY="1"/>
+        <w:tblW w:w="0" w:type="auto"/>
+        <w:tblLayout w:type="fixed"/>
+        <w:tblLook w:val="04A0" w:firstRow="1" w:lastRow="0" w:firstColumn="1" w:lastColumn="0" w:noHBand="0" w:noVBand="1"/>
+      </w:tblPr>
+      <w:tblGrid>
+        <w:gridCol w:w="4706"/>
+        <w:gridCol w:w="4706"/>
+      </w:tblGrid>
+      <w:tr>
+        <w:tc>
+          <w:tcPr>
+            <w:tcW w:w="4706" w:type="dxa"/>
+            <w:hideMark/>
+          </w:tcPr>
+          <w:p>
+            <w:pPr>
+              <w:pStyle w:val="Tablecolumnheading"/>
+              <w:rPr>
+                <w:highlight w:val="yellow"/>
+                <w:lang w:val="en-AU" w:eastAsia="en-AU"/>
+              </w:rPr>
+            </w:pPr>
+            <w:r>
+              <w:rPr>
+                <w:highlight w:val="yellow"/>
+                <w:lang w:val="en-AU" w:eastAsia="en-AU"/>
+              </w:rPr>
+              <w:t>Process</w:t>
+            </w:r>
+          </w:p>
+        </w:tc>
+        <w:tc>
+          <w:tcPr>
+            <w:tcW w:w="4706" w:type="dxa"/>
+            <w:hideMark/>
+          </w:tcPr>
+          <w:p>
+            <w:pPr>
+              <w:pStyle w:val="Tablecolumnheading"/>
+              <w:rPr>
+                <w:highlight w:val="yellow"/>
+                <w:lang w:val="en-AU" w:eastAsia="en-AU"/>
+              </w:rPr>
+            </w:pPr>
+            <w:r>
+              <w:rPr>
+                <w:highlight w:val="yellow"/>
+                <w:lang w:val="en-AU" w:eastAsia="en-AU"/>
+              </w:rPr>
+              <w:t>Technique</w:t>
+            </w:r>
+          </w:p>
+        </w:tc>
+      </w:tr>
+      <w:tr>
+        <w:tc>
+          <w:tcPr>
+            <w:tcW w:w="4706" w:type="dxa"/>
+            <w:hideMark/>
+          </w:tcPr>
+          <w:p>
+            <w:pPr>
+              <w:pStyle w:val="TableNumber"/>
+              <w:framePr w:hSpace="0" w:wrap="auto" w:vAnchor="margin" w:yAlign="inline"/>
+              <w:rPr>
+                <w:highlight w:val="yellow"/>
+              </w:rPr>
+            </w:pPr>
+            <w:r>
+              <w:rPr>
+                <w:highlight w:val="yellow"/>
+              </w:rPr>
+              <w:t>Class Testing: test methods and state behaviour of classes</w:t>
+            </w:r>
+          </w:p>
+        </w:tc>
+        <w:tc>
+          <w:tcPr>
+            <w:tcW w:w="4706" w:type="dxa"/>
+            <w:hideMark/>
+          </w:tcPr>
+          <w:p>
+            <w:pPr>
+              <w:pStyle w:val="Tablebodytext"/>
+              <w:rPr>
+                <w:highlight w:val="yellow"/>
+              </w:rPr>
+            </w:pPr>
+            <w:r>
+              <w:rPr>
+                <w:highlight w:val="yellow"/>
+              </w:rPr>
+              <w:t>Random, Partition and White-Box Tests</w:t>
+            </w:r>
+          </w:p>
+        </w:tc>
+      </w:tr>
+      <w:tr>
+        <w:tc>
+          <w:tcPr>
+            <w:tcW w:w="4706" w:type="dxa"/>
+            <w:hideMark/>
+          </w:tcPr>
+          <w:p>
+            <w:pPr>
+              <w:pStyle w:val="TableNumber"/>
+              <w:framePr w:hSpace="0" w:wrap="auto" w:vAnchor="margin" w:yAlign="inline"/>
+              <w:rPr>
+                <w:highlight w:val="yellow"/>
+              </w:rPr>
+            </w:pPr>
+            <w:r>
+              <w:rPr>
+                <w:highlight w:val="yellow"/>
+              </w:rPr>
+              <w:t xml:space="preserve">Integration Testing: test the interaction of sets of classes </w:t>
+            </w:r>
+          </w:p>
+        </w:tc>
+        <w:tc>
+          <w:tcPr>
+            <w:tcW w:w="4706" w:type="dxa"/>
+            <w:hideMark/>
+          </w:tcPr>
+          <w:p>
+            <w:pPr>
+              <w:pStyle w:val="Tablebodytext"/>
+              <w:rPr>
+                <w:highlight w:val="yellow"/>
+              </w:rPr>
+            </w:pPr>
+            <w:r>
+              <w:rPr>
+                <w:highlight w:val="yellow"/>
+              </w:rPr>
+              <w:t>Random and Behavioural Testing</w:t>
+            </w:r>
+          </w:p>
+        </w:tc>
+      </w:tr>
+      <w:tr>
+        <w:tc>
+          <w:tcPr>
+            <w:tcW w:w="4706" w:type="dxa"/>
+            <w:hideMark/>
+          </w:tcPr>
+          <w:p>
+            <w:pPr>
+              <w:pStyle w:val="TableNumber"/>
+              <w:framePr w:hSpace="0" w:wrap="auto" w:vAnchor="margin" w:yAlign="inline"/>
+              <w:rPr>
+                <w:highlight w:val="yellow"/>
+              </w:rPr>
+            </w:pPr>
+            <w:r>
+              <w:rPr>
+                <w:highlight w:val="yellow"/>
+              </w:rPr>
+              <w:t>Validation Testing: test whether customer requirements are satisfied</w:t>
+            </w:r>
+          </w:p>
+        </w:tc>
+        <w:tc>
+          <w:tcPr>
+            <w:tcW w:w="4706" w:type="dxa"/>
+            <w:hideMark/>
+          </w:tcPr>
+          <w:p>
+            <w:pPr>
+              <w:pStyle w:val="Tablebodytext"/>
+              <w:rPr>
+                <w:highlight w:val="yellow"/>
+              </w:rPr>
+            </w:pPr>
+            <w:r>
+              <w:rPr>
+                <w:highlight w:val="yellow"/>
+              </w:rPr>
+              <w:t>Use-case based black box and Acceptance tests</w:t>
+            </w:r>
+          </w:p>
+        </w:tc>
+      </w:tr>
+      <w:tr>
+        <w:tc>
+          <w:tcPr>
+            <w:tcW w:w="4706" w:type="dxa"/>
+            <w:hideMark/>
+          </w:tcPr>
+          <w:p>
+            <w:pPr>
+              <w:pStyle w:val="TableNumber"/>
+              <w:framePr w:hSpace="0" w:wrap="auto" w:vAnchor="margin" w:yAlign="inline"/>
+              <w:rPr>
+                <w:highlight w:val="yellow"/>
+              </w:rPr>
+            </w:pPr>
+            <w:r>
+              <w:rPr>
+                <w:highlight w:val="yellow"/>
+              </w:rPr>
+              <w:t>System Testing: test the behaviour of the system as part of a larger environment</w:t>
+            </w:r>
+          </w:p>
+        </w:tc>
+        <w:tc>
+          <w:tcPr>
+            <w:tcW w:w="4706" w:type="dxa"/>
+            <w:hideMark/>
+          </w:tcPr>
+          <w:p>
+            <w:pPr>
+              <w:pStyle w:val="Tablebodytext"/>
+              <w:rPr>
+                <w:highlight w:val="yellow"/>
+              </w:rPr>
+            </w:pPr>
+            <w:r>
+              <w:rPr>
+                <w:highlight w:val="yellow"/>
+              </w:rPr>
+              <w:t>Recovery, security, stress and performance tests</w:t>
+            </w:r>
+          </w:p>
+        </w:tc>
+      </w:tr>
+    </w:tbl>
+    <w:p>
+      <w:pPr>
+        <w:rPr>
+          <w:highlight w:val="yellow"/>
+          <w:lang w:val="en-AU" w:eastAsia="en-AU"/>
+        </w:rPr>
+      </w:pPr>
+      <w:r>
+        <w:rPr>
+          <w:highlight w:val="yellow"/>
+          <w:lang w:val="en-AU" w:eastAsia="en-AU"/>
+        </w:rPr>
+        <w:lastRenderedPageBreak/>
+        <w:t>Describe all the steps taken to validate the correctness of the program.</w:t>
+      </w:r>
+      <w:r>
+        <w:rPr>
+          <w:highlight w:val="yellow"/>
+        </w:rPr>
+        <w:t xml:space="preserve"> </w:t>
+      </w:r>
+    </w:p>
+    <w:p>
+      <w:pPr>
+        <w:rPr>
+          <w:highlight w:val="yellow"/>
+          <w:lang w:val="en-AU" w:eastAsia="en-AU"/>
+        </w:rPr>
+      </w:pPr>
+      <w:r>
+        <w:rPr>
+          <w:highlight w:val="yellow"/>
+          <w:lang w:val="en-AU" w:eastAsia="en-AU"/>
+        </w:rPr>
+        <w:t xml:space="preserve">If you had user </w:t>
+      </w:r>
+      <w:proofErr w:type="gramStart"/>
+      <w:r>
+        <w:rPr>
+          <w:highlight w:val="yellow"/>
+          <w:lang w:val="en-AU" w:eastAsia="en-AU"/>
+        </w:rPr>
+        <w:t>tests</w:t>
+      </w:r>
+      <w:proofErr w:type="gramEnd"/>
+      <w:r>
+        <w:rPr>
+          <w:highlight w:val="yellow"/>
+          <w:lang w:val="en-AU" w:eastAsia="en-AU"/>
+        </w:rPr>
+        <w:t xml:space="preserve"> then say what you did and what the results were.</w:t>
+      </w:r>
+      <w:r>
+        <w:rPr>
+          <w:highlight w:val="yellow"/>
+          <w:lang w:val="en-AU" w:eastAsia="en-AU"/>
+        </w:rPr>
+        <w:t xml:space="preserve"> Describe why these test data were chosen (what test conditions the data was testing). Table </w:t>
+      </w:r>
+      <w:r>
+        <w:rPr>
+          <w:highlight w:val="yellow"/>
+          <w:lang w:val="en-AU" w:eastAsia="en-AU"/>
+        </w:rPr>
+        <w:t>2</w:t>
+      </w:r>
+      <w:r>
+        <w:rPr>
+          <w:highlight w:val="yellow"/>
+          <w:lang w:val="en-AU" w:eastAsia="en-AU"/>
+        </w:rPr>
+        <w:t xml:space="preserve"> provides an example of the sorts of results we are looking for</w:t>
+      </w:r>
+      <w:r>
+        <w:rPr>
+          <w:highlight w:val="yellow"/>
+          <w:lang w:val="en-AU" w:eastAsia="en-AU"/>
+        </w:rPr>
+        <w:t>. The full detail of the test runs</w:t>
+      </w:r>
+      <w:r>
+        <w:rPr>
+          <w:highlight w:val="yellow"/>
+          <w:lang w:val="en-AU" w:eastAsia="en-AU"/>
+        </w:rPr>
+        <w:t xml:space="preserve"> should be appended to the report.</w:t>
+      </w:r>
+    </w:p>
+    <w:p>
+      <w:pPr>
+        <w:pStyle w:val="Caption"/>
+        <w:keepNext/>
+        <w:rPr>
+          <w:highlight w:val="yellow"/>
+          <w:lang w:val="en-AU"/>
+        </w:rPr>
+      </w:pPr>
+      <w:r>
+        <w:rPr>
+          <w:rStyle w:val="TablecolumnheadingChar"/>
+          <w:highlight w:val="yellow"/>
+          <w:lang w:val="en-AU"/>
+        </w:rPr>
+        <w:t xml:space="preserve">Table </w:t>
+      </w:r>
+      <w:r>
+        <w:rPr>
+          <w:rStyle w:val="TablecolumnheadingChar"/>
+          <w:highlight w:val="yellow"/>
+          <w:lang w:val="en-AU"/>
+        </w:rPr>
+        <w:t>2</w:t>
+      </w:r>
+      <w:r>
+        <w:rPr>
+          <w:rStyle w:val="TablecolumnheadingChar"/>
+          <w:highlight w:val="yellow"/>
+          <w:lang w:val="en-AU"/>
+        </w:rPr>
+        <w:t>:</w:t>
+      </w:r>
+      <w:r>
+        <w:rPr>
+          <w:highlight w:val="yellow"/>
+          <w:lang w:val="en-AU"/>
+        </w:rPr>
+        <w:t xml:space="preserve"> </w:t>
+      </w:r>
+      <w:r>
+        <w:rPr>
+          <w:highlight w:val="yellow"/>
+          <w:lang w:val="en-AU"/>
+        </w:rPr>
+        <w:t xml:space="preserve">Summary </w:t>
+      </w:r>
+      <w:r>
+        <w:rPr>
+          <w:highlight w:val="yellow"/>
+          <w:lang w:val="en-AU"/>
+        </w:rPr>
+        <w:t>of tests</w:t>
+      </w:r>
+      <w:r>
+        <w:rPr>
+          <w:highlight w:val="yellow"/>
+          <w:lang w:val="en-AU"/>
+        </w:rPr>
+        <w:t xml:space="preserve"> carried out</w:t>
+      </w:r>
+      <w:r>
+        <w:rPr>
+          <w:highlight w:val="yellow"/>
+          <w:lang w:val="en-AU"/>
+        </w:rPr>
+        <w:t>. A table caption goes above the table.</w:t>
+      </w:r>
+    </w:p>
+    <w:tbl>
+      <w:tblPr>
+        <w:tblStyle w:val="TableGrid"/>
+        <w:tblpPr w:leftFromText="181" w:rightFromText="181" w:bottomFromText="142" w:vertAnchor="text" w:tblpXSpec="center" w:tblpY="1"/>
+        <w:tblW w:w="5000" w:type="pct"/>
+        <w:tblLook w:val="04A0" w:firstRow="1" w:lastRow="0" w:firstColumn="1" w:lastColumn="0" w:noHBand="0" w:noVBand="1"/>
+      </w:tblPr>
+      <w:tblGrid>
+        <w:gridCol w:w="3261"/>
+        <w:gridCol w:w="2016"/>
+        <w:gridCol w:w="1865"/>
+        <w:gridCol w:w="2260"/>
+      </w:tblGrid>
+      <w:tr>
+        <w:trPr>
+          <w:cantSplit/>
+        </w:trPr>
+        <w:tc>
+          <w:tcPr>
+            <w:tcW w:w="1734" w:type="pct"/>
+            <w:vMerge w:val="restart"/>
+          </w:tcPr>
+          <w:p>
+            <w:pPr>
+              <w:pStyle w:val="Tablecolumnheading"/>
+              <w:rPr>
+                <w:rStyle w:val="TablecolumnheadingChar"/>
+                <w:b/>
+                <w:bCs/>
+                <w:caps/>
+                <w:highlight w:val="yellow"/>
+                <w:lang w:val="en-AU"/>
+              </w:rPr>
+            </w:pPr>
+            <w:r>
+              <w:rPr>
+                <w:highlight w:val="yellow"/>
+                <w:lang w:val="en-AU"/>
+              </w:rPr>
+              <w:t>Data Set and reason for its choice</w:t>
+            </w:r>
+          </w:p>
+        </w:tc>
+        <w:tc>
+          <w:tcPr>
+            <w:tcW w:w="3266" w:type="pct"/>
+            <w:gridSpan w:val="3"/>
+          </w:tcPr>
+          <w:p>
+            <w:pPr>
+              <w:pStyle w:val="Tablecolumnheading"/>
+              <w:rPr>
+                <w:rStyle w:val="TablecolumnheadingChar"/>
+                <w:b/>
+                <w:bCs/>
+                <w:highlight w:val="yellow"/>
+                <w:lang w:val="en-AU"/>
+              </w:rPr>
+            </w:pPr>
+            <w:r>
+              <w:rPr>
+                <w:highlight w:val="yellow"/>
+                <w:lang w:val="en-AU"/>
+              </w:rPr>
+              <w:t>Test Cases</w:t>
+            </w:r>
+          </w:p>
+        </w:tc>
+      </w:tr>
+      <w:tr>
+        <w:trPr>
+          <w:cantSplit/>
+        </w:trPr>
+        <w:tc>
+          <w:tcPr>
+            <w:tcW w:w="1734" w:type="pct"/>
+            <w:vMerge/>
+          </w:tcPr>
+          <w:p>
+            <w:pPr>
+              <w:keepNext/>
+              <w:rPr>
+                <w:rStyle w:val="TablecolumnheadingChar"/>
+                <w:bCs/>
+                <w:caps/>
+                <w:highlight w:val="yellow"/>
+                <w:lang w:val="en-AU"/>
+              </w:rPr>
+            </w:pPr>
+          </w:p>
+        </w:tc>
+        <w:tc>
+          <w:tcPr>
+            <w:tcW w:w="1072" w:type="pct"/>
+          </w:tcPr>
+          <w:p>
+            <w:pPr>
+              <w:pStyle w:val="Tablesubheading"/>
+              <w:keepNext/>
+              <w:rPr>
+                <w:rStyle w:val="Emphasis"/>
+                <w:iCs w:val="0"/>
+                <w:highlight w:val="yellow"/>
+                <w:lang w:val="en-AU"/>
+              </w:rPr>
+            </w:pPr>
+            <w:r>
+              <w:rPr>
+                <w:rStyle w:val="Emphasis"/>
+                <w:iCs w:val="0"/>
+                <w:highlight w:val="yellow"/>
+                <w:lang w:val="en-AU"/>
+              </w:rPr>
+              <w:t>Normal Functioning</w:t>
+            </w:r>
+          </w:p>
+        </w:tc>
+        <w:tc>
+          <w:tcPr>
+            <w:tcW w:w="992" w:type="pct"/>
+          </w:tcPr>
+          <w:p>
+            <w:pPr>
+              <w:pStyle w:val="Tablesubheading"/>
+              <w:keepNext/>
+              <w:rPr>
+                <w:highlight w:val="yellow"/>
+              </w:rPr>
+            </w:pPr>
+            <w:r>
+              <w:rPr>
+                <w:highlight w:val="yellow"/>
+              </w:rPr>
+              <w:t>Extreme boundary cases</w:t>
+            </w:r>
+          </w:p>
+        </w:tc>
+        <w:tc>
+          <w:tcPr>
+            <w:tcW w:w="1202" w:type="pct"/>
+          </w:tcPr>
+          <w:p>
+            <w:pPr>
+              <w:pStyle w:val="Tablesubheading"/>
+              <w:keepNext/>
+              <w:rPr>
+                <w:highlight w:val="yellow"/>
+              </w:rPr>
+            </w:pPr>
+            <w:r>
+              <w:rPr>
+                <w:highlight w:val="yellow"/>
+              </w:rPr>
+              <w:t>Invalid Data (program should not crash)</w:t>
+            </w:r>
+          </w:p>
+        </w:tc>
+      </w:tr>
+      <w:tr>
+        <w:trPr>
+          <w:cantSplit/>
+        </w:trPr>
+        <w:tc>
+          <w:tcPr>
+            <w:tcW w:w="1734" w:type="pct"/>
+          </w:tcPr>
+          <w:p>
+            <w:pPr>
+              <w:pStyle w:val="Tablebodytext"/>
+              <w:keepNext/>
+              <w:rPr>
+                <w:highlight w:val="yellow"/>
+              </w:rPr>
+            </w:pPr>
+            <w:r>
+              <w:rPr>
+                <w:highlight w:val="yellow"/>
+              </w:rPr>
+              <w:t>Preliminary test (see Appendix 3)</w:t>
+            </w:r>
+          </w:p>
+        </w:tc>
+        <w:tc>
+          <w:tcPr>
+            <w:tcW w:w="1072" w:type="pct"/>
+          </w:tcPr>
+          <w:p>
+            <w:pPr>
+              <w:pStyle w:val="Tablebodytext"/>
+              <w:keepNext/>
+              <w:rPr>
+                <w:highlight w:val="yellow"/>
+              </w:rPr>
+            </w:pPr>
+            <w:r>
+              <w:rPr>
+                <w:highlight w:val="yellow"/>
+              </w:rPr>
+              <w:t>Passed</w:t>
+            </w:r>
+          </w:p>
+        </w:tc>
+        <w:tc>
+          <w:tcPr>
+            <w:tcW w:w="992" w:type="pct"/>
+          </w:tcPr>
+          <w:p>
+            <w:pPr>
+              <w:pStyle w:val="Tablebodytext"/>
+              <w:keepNext/>
+              <w:rPr>
+                <w:highlight w:val="yellow"/>
+              </w:rPr>
+            </w:pPr>
+            <w:r>
+              <w:rPr>
+                <w:highlight w:val="yellow"/>
+              </w:rPr>
+              <w:t>n/a</w:t>
+            </w:r>
+          </w:p>
+        </w:tc>
+        <w:tc>
+          <w:tcPr>
+            <w:tcW w:w="1202" w:type="pct"/>
+          </w:tcPr>
+          <w:p>
+            <w:pPr>
+              <w:pStyle w:val="Tablebodytext"/>
+              <w:keepNext/>
+              <w:rPr>
+                <w:highlight w:val="yellow"/>
+              </w:rPr>
+            </w:pPr>
+            <w:r>
+              <w:rPr>
+                <w:highlight w:val="yellow"/>
+              </w:rPr>
+              <w:t>Fell over</w:t>
+            </w:r>
+          </w:p>
+        </w:tc>
+      </w:tr>
+      <w:tr>
+        <w:trPr>
+          <w:cantSplit/>
+        </w:trPr>
+        <w:tc>
+          <w:tcPr>
+            <w:tcW w:w="1734" w:type="pct"/>
+          </w:tcPr>
+          <w:p>
+            <w:pPr>
+              <w:pStyle w:val="Tablebodytext"/>
+              <w:keepNext/>
+              <w:rPr>
+                <w:rStyle w:val="TablecolumnheadingChar"/>
+                <w:b w:val="0"/>
+                <w:bCs w:val="0"/>
+                <w:caps/>
+                <w:highlight w:val="yellow"/>
+                <w:lang w:val="en-AU"/>
+              </w:rPr>
+            </w:pPr>
+          </w:p>
+        </w:tc>
+        <w:tc>
+          <w:tcPr>
+            <w:tcW w:w="1072" w:type="pct"/>
+          </w:tcPr>
+          <w:p>
+            <w:pPr>
+              <w:pStyle w:val="Tablebodytext"/>
+              <w:keepNext/>
+              <w:rPr>
+                <w:rStyle w:val="TablecolumnheadingChar"/>
+                <w:b w:val="0"/>
+                <w:bCs w:val="0"/>
+                <w:caps/>
+                <w:highlight w:val="yellow"/>
+                <w:lang w:val="en-AU"/>
+              </w:rPr>
+            </w:pPr>
+          </w:p>
+        </w:tc>
+        <w:tc>
+          <w:tcPr>
+            <w:tcW w:w="992" w:type="pct"/>
+          </w:tcPr>
+          <w:p>
+            <w:pPr>
+              <w:pStyle w:val="Tablebodytext"/>
+              <w:keepNext/>
+              <w:rPr>
+                <w:rStyle w:val="TablecolumnheadingChar"/>
+                <w:b w:val="0"/>
+                <w:bCs w:val="0"/>
+                <w:caps/>
+                <w:highlight w:val="yellow"/>
+                <w:lang w:val="en-AU"/>
+              </w:rPr>
+            </w:pPr>
+          </w:p>
+        </w:tc>
+        <w:tc>
+          <w:tcPr>
+            <w:tcW w:w="1202" w:type="pct"/>
+          </w:tcPr>
+          <w:p>
+            <w:pPr>
+              <w:pStyle w:val="Tablebodytext"/>
+              <w:keepNext/>
+              <w:rPr>
+                <w:rStyle w:val="TablecolumnheadingChar"/>
+                <w:b w:val="0"/>
+                <w:bCs w:val="0"/>
+                <w:caps/>
+                <w:highlight w:val="yellow"/>
+                <w:lang w:val="en-AU"/>
+              </w:rPr>
+            </w:pPr>
+          </w:p>
+        </w:tc>
+      </w:tr>
+      <w:tr>
+        <w:trPr>
+          <w:cantSplit/>
+        </w:trPr>
+        <w:tc>
+          <w:tcPr>
+            <w:tcW w:w="1734" w:type="pct"/>
+          </w:tcPr>
+          <w:p>
+            <w:pPr>
+              <w:pStyle w:val="Tablebodytext"/>
+              <w:keepNext/>
+              <w:rPr>
+                <w:rStyle w:val="TablecolumnheadingChar"/>
+                <w:b w:val="0"/>
+                <w:bCs w:val="0"/>
+                <w:caps/>
+                <w:highlight w:val="yellow"/>
+                <w:lang w:val="en-AU"/>
+              </w:rPr>
+            </w:pPr>
+          </w:p>
+        </w:tc>
+        <w:tc>
+          <w:tcPr>
+            <w:tcW w:w="1072" w:type="pct"/>
+          </w:tcPr>
+          <w:p>
+            <w:pPr>
+              <w:pStyle w:val="Tablebodytext"/>
+              <w:keepNext/>
+              <w:rPr>
+                <w:rStyle w:val="TablecolumnheadingChar"/>
+                <w:b w:val="0"/>
+                <w:bCs w:val="0"/>
+                <w:caps/>
+                <w:highlight w:val="yellow"/>
+                <w:lang w:val="en-AU"/>
+              </w:rPr>
+            </w:pPr>
+          </w:p>
+        </w:tc>
+        <w:tc>
+          <w:tcPr>
+            <w:tcW w:w="992" w:type="pct"/>
+          </w:tcPr>
+          <w:p>
+            <w:pPr>
+              <w:pStyle w:val="Tablebodytext"/>
+              <w:keepNext/>
+              <w:rPr>
+                <w:rStyle w:val="TablecolumnheadingChar"/>
+                <w:b w:val="0"/>
+                <w:bCs w:val="0"/>
+                <w:caps/>
+                <w:highlight w:val="yellow"/>
+                <w:lang w:val="en-AU"/>
+              </w:rPr>
+            </w:pPr>
+          </w:p>
+        </w:tc>
+        <w:tc>
+          <w:tcPr>
+            <w:tcW w:w="1202" w:type="pct"/>
+          </w:tcPr>
+          <w:p>
+            <w:pPr>
+              <w:pStyle w:val="Tablebodytext"/>
+              <w:keepNext/>
+              <w:rPr>
+                <w:rStyle w:val="TablecolumnheadingChar"/>
+                <w:b w:val="0"/>
+                <w:bCs w:val="0"/>
+                <w:caps/>
+                <w:highlight w:val="yellow"/>
+                <w:lang w:val="en-AU"/>
+              </w:rPr>
+            </w:pPr>
+          </w:p>
+        </w:tc>
+      </w:tr>
+    </w:tbl>
+    <w:p>
+      <w:pPr>
+        <w:rPr>
+          <w:lang w:val="en-AU" w:eastAsia="en-AU"/>
+        </w:rPr>
+      </w:pPr>
+      <w:r>
+        <w:rPr>
+          <w:highlight w:val="yellow"/>
           <w:lang w:val="en-AU" w:eastAsia="en-AU"/>
         </w:rPr>
         <w:t xml:space="preserve">Follow your table of results with a </w:t>
@@ -2001,6 +3177,7 @@
       <w:proofErr w:type="gramStart"/>
       <w:r>
         <w:rPr>
+          <w:highlight w:val="yellow"/>
           <w:lang w:val="en-AU" w:eastAsia="en-AU"/>
         </w:rPr>
         <w:t>discussions</w:t>
@@ -2008,6 +3185,7 @@
       <w:proofErr w:type="gramEnd"/>
       <w:r>
         <w:rPr>
+          <w:highlight w:val="yellow"/>
           <w:lang w:val="en-AU" w:eastAsia="en-AU"/>
         </w:rPr>
         <w:t xml:space="preserve"> of them highlighting how useful and usable your system is for its intended purpose.</w:t>
@@ -2015,142 +3193,35 @@
     </w:p>
     <w:p>
       <w:pPr>
-        <w:pStyle w:val="Heading2"/>
-      </w:pPr>
-      <w:r>
-        <w:t>Conclusion</w:t>
-      </w:r>
-    </w:p>
-    <w:p>
-      <w:pPr>
-        <w:rPr>
-          <w:lang w:val="en-AU" w:eastAsia="en-AU"/>
-        </w:rPr>
-      </w:pPr>
-      <w:r>
-        <w:rPr>
+        <w:rPr>
+          <w:lang w:val="en-AU" w:eastAsia="en-AU"/>
+        </w:rPr>
+      </w:pPr>
+    </w:p>
+    <w:p>
+      <w:pPr>
+        <w:pStyle w:val="Heading1"/>
+        <w:numPr>
+          <w:ilvl w:val="0"/>
+          <w:numId w:val="28"/>
+        </w:numPr>
+      </w:pPr>
+      <w:r>
+        <w:t>Conclusions</w:t>
+      </w:r>
+    </w:p>
+    <w:p>
+      <w:pPr>
+        <w:rPr>
+          <w:lang w:val="en-AU" w:eastAsia="en-AU"/>
+        </w:rPr>
+      </w:pPr>
+      <w:r>
+        <w:rPr>
+          <w:highlight w:val="yellow"/>
           <w:lang w:val="en-AU" w:eastAsia="en-AU"/>
         </w:rPr>
         <w:t>Your report must have a clear conclusion where you revisit the aims set out in the beginning and discuss how well you met them. Did you achieve the objective of creating a well-structured, modular, and robust system? Please summarize the design features and test results that show this.</w:t>
-      </w:r>
-    </w:p>
-    <w:p>
-      <w:pPr>
-        <w:pStyle w:val="Heading2"/>
-      </w:pPr>
-      <w:r>
-        <w:t>User Manual</w:t>
-      </w:r>
-    </w:p>
-    <w:p>
-      <w:pPr>
-        <w:rPr>
-          <w:lang w:val="en-AU" w:eastAsia="en-AU"/>
-        </w:rPr>
-      </w:pPr>
-      <w:r>
-        <w:rPr>
-          <w:lang w:val="en-AU" w:eastAsia="en-AU"/>
-        </w:rPr>
-        <w:t xml:space="preserve">Your system must have a user manual. </w:t>
-      </w:r>
-      <w:r>
-        <w:rPr>
-          <w:lang w:val="en-AU" w:eastAsia="en-AU"/>
-        </w:rPr>
-        <w:t xml:space="preserve">Append this to your report (make it Appendix A) or bind it separately if it is big. </w:t>
-      </w:r>
-      <w:r>
-        <w:rPr>
-          <w:lang w:val="en-AU" w:eastAsia="en-AU"/>
-        </w:rPr>
-        <w:t xml:space="preserve">If your system is interactive and has a good user interface with context dependent </w:t>
-      </w:r>
-      <w:proofErr w:type="gramStart"/>
-      <w:r>
-        <w:rPr>
-          <w:lang w:val="en-AU" w:eastAsia="en-AU"/>
-        </w:rPr>
-        <w:t>help</w:t>
-      </w:r>
-      <w:proofErr w:type="gramEnd"/>
-      <w:r>
-        <w:rPr>
-          <w:lang w:val="en-AU" w:eastAsia="en-AU"/>
-        </w:rPr>
-        <w:t xml:space="preserve"> then this can be </w:t>
-      </w:r>
-      <w:r>
-        <w:rPr>
-          <w:lang w:val="en-AU" w:eastAsia="en-AU"/>
-        </w:rPr>
-        <w:t>just a cheat sheet. Discuss the level at which your user manual is to be pitched with your client.</w:t>
-      </w:r>
-      <w:r>
-        <w:rPr>
-          <w:lang w:val="en-AU" w:eastAsia="en-AU"/>
-        </w:rPr>
-        <w:t xml:space="preserve"> </w:t>
-      </w:r>
-      <w:r>
-        <w:rPr>
-          <w:lang w:val="en-AU" w:eastAsia="en-AU"/>
-        </w:rPr>
-        <w:t xml:space="preserve">If your system is to be </w:t>
-      </w:r>
-      <w:proofErr w:type="gramStart"/>
-      <w:r>
-        <w:rPr>
-          <w:lang w:val="en-AU" w:eastAsia="en-AU"/>
-        </w:rPr>
-        <w:t>extended</w:t>
-      </w:r>
-      <w:proofErr w:type="gramEnd"/>
-      <w:r>
-        <w:rPr>
-          <w:lang w:val="en-AU" w:eastAsia="en-AU"/>
-        </w:rPr>
-        <w:t xml:space="preserve"> then you might want to include a technical API manual.</w:t>
-      </w:r>
-    </w:p>
-    <w:p>
-      <w:pPr>
-        <w:pStyle w:val="Heading1"/>
-      </w:pPr>
-      <w:r>
-        <w:t>Conclusion</w:t>
-      </w:r>
-    </w:p>
-    <w:p>
-      <w:pPr>
-        <w:rPr>
-          <w:lang w:val="en-AU" w:eastAsia="en-AU"/>
-        </w:rPr>
-      </w:pPr>
-      <w:r>
-        <w:rPr>
-          <w:lang w:val="en-AU" w:eastAsia="en-AU"/>
-        </w:rPr>
-        <w:t>This document has covered the major sections needed for your report. You will probably have each of the subsections 2.1–2.7 as major section in the report</w:t>
-      </w:r>
-      <w:r>
-        <w:rPr>
-          <w:lang w:val="en-AU" w:eastAsia="en-AU"/>
-        </w:rPr>
-        <w:t xml:space="preserve"> each with its own subsections.</w:t>
-      </w:r>
-    </w:p>
-    <w:p>
-      <w:pPr>
-        <w:rPr>
-          <w:lang w:val="en-AU" w:eastAsia="en-AU"/>
-        </w:rPr>
-      </w:pPr>
-      <w:r>
-        <w:rPr>
-          <w:lang w:val="en-AU" w:eastAsia="en-AU"/>
-        </w:rPr>
-        <w:t>A marking guide for the report will be provided later.</w:t>
       </w:r>
     </w:p>
     <w:p>
@@ -2161,134 +3232,6 @@
           <w:numId w:val="0"/>
         </w:numPr>
       </w:pPr>
-      <w:r>
-        <w:t>Appendix A</w:t>
-      </w:r>
-      <w:r>
-        <w:t xml:space="preserve"> — Code Legibility and Output</w:t>
-      </w:r>
-    </w:p>
-    <w:p>
-      <w:pPr>
-        <w:rPr>
-          <w:lang w:val="en-AU" w:eastAsia="en-AU"/>
-        </w:rPr>
-      </w:pPr>
-      <w:r>
-        <w:rPr>
-          <w:lang w:val="en-AU" w:eastAsia="en-AU"/>
-        </w:rPr>
-        <w:t>This is not strictly part of the report but is a requirement for the final hand-in.</w:t>
-      </w:r>
-    </w:p>
-    <w:p>
-      <w:pPr>
-        <w:pStyle w:val="ListBullet"/>
-        <w:rPr>
-          <w:rFonts w:eastAsia="MS Mincho"/>
-          <w:lang w:val="en-AU" w:eastAsia="en-US"/>
-        </w:rPr>
-      </w:pPr>
-      <w:r>
-        <w:rPr>
-          <w:rFonts w:eastAsia="MS Mincho"/>
-          <w:lang w:val="en-AU" w:eastAsia="en-US"/>
-        </w:rPr>
-        <w:t>Each method should start wide a bri</w:t>
-      </w:r>
-      <w:r>
-        <w:rPr>
-          <w:rFonts w:eastAsia="MS Mincho"/>
-          <w:lang w:val="en-AU" w:eastAsia="en-US"/>
-        </w:rPr>
-        <w:t>ef description of its function.</w:t>
-      </w:r>
-    </w:p>
-    <w:p>
-      <w:pPr>
-        <w:pStyle w:val="ListBullet"/>
-        <w:rPr>
-          <w:rFonts w:eastAsia="MS Mincho"/>
-          <w:lang w:val="en-AU" w:eastAsia="en-US"/>
-        </w:rPr>
-      </w:pPr>
-      <w:r>
-        <w:rPr>
-          <w:rFonts w:eastAsia="MS Mincho"/>
-          <w:lang w:val="en-AU" w:eastAsia="en-US"/>
-        </w:rPr>
-        <w:t>Use indentation to display</w:t>
-      </w:r>
-      <w:r>
-        <w:rPr>
-          <w:rFonts w:eastAsia="MS Mincho"/>
-          <w:lang w:val="en-AU" w:eastAsia="en-US"/>
-        </w:rPr>
-        <w:t xml:space="preserve"> the structure within a method.</w:t>
-      </w:r>
-    </w:p>
-    <w:p>
-      <w:pPr>
-        <w:pStyle w:val="ListBullet"/>
-        <w:rPr>
-          <w:rFonts w:eastAsia="MS Mincho"/>
-          <w:lang w:val="en-AU" w:eastAsia="en-US"/>
-        </w:rPr>
-      </w:pPr>
-      <w:r>
-        <w:rPr>
-          <w:rFonts w:eastAsia="MS Mincho"/>
-          <w:lang w:val="en-AU" w:eastAsia="en-US"/>
-        </w:rPr>
-        <w:lastRenderedPageBreak/>
-        <w:t>Comments should be used extensively. They are best used to describe logical blocks of code rather than individual statements. Line-by-line comments have the drawbacks of not providing any overview</w:t>
-      </w:r>
-      <w:r>
-        <w:rPr>
-          <w:rFonts w:eastAsia="MS Mincho"/>
-          <w:lang w:val="en-AU" w:eastAsia="en-US"/>
-        </w:rPr>
-        <w:t xml:space="preserve"> and of decreasing readability.</w:t>
-      </w:r>
-    </w:p>
-    <w:p>
-      <w:pPr>
-        <w:pStyle w:val="ListBullet"/>
-        <w:rPr>
-          <w:rFonts w:eastAsia="MS Mincho"/>
-          <w:lang w:val="en-AU" w:eastAsia="en-US"/>
-        </w:rPr>
-      </w:pPr>
-      <w:r>
-        <w:rPr>
-          <w:rFonts w:eastAsia="MS Mincho"/>
-          <w:lang w:val="en-AU" w:eastAsia="en-US"/>
-        </w:rPr>
-        <w:t>Meaningfu</w:t>
-      </w:r>
-      <w:r>
-        <w:rPr>
-          <w:rFonts w:eastAsia="MS Mincho"/>
-          <w:lang w:val="en-AU" w:eastAsia="en-US"/>
-        </w:rPr>
-        <w:t>l identifiers should be chosen.</w:t>
-      </w:r>
-    </w:p>
-    <w:p>
-      <w:pPr>
-        <w:pStyle w:val="ListBullet"/>
-        <w:rPr>
-          <w:rFonts w:eastAsia="MS Mincho"/>
-          <w:lang w:val="en-AU" w:eastAsia="en-US"/>
-        </w:rPr>
-      </w:pPr>
-      <w:r>
-        <w:rPr>
-          <w:rFonts w:eastAsia="MS Mincho"/>
-          <w:lang w:val="en-AU" w:eastAsia="en-US"/>
-        </w:rPr>
-        <w:t>Output should be pleasingly formatted and easy to read.</w:t>
-      </w:r>
     </w:p>
     <w:p>
       <w:pPr>
@@ -2299,6 +3242,169 @@
         </w:numPr>
       </w:pPr>
       <w:r>
+        <w:t>Appendix A</w:t>
+      </w:r>
+      <w:r>
+        <w:t xml:space="preserve"> — Code Legibility and Output</w:t>
+      </w:r>
+    </w:p>
+    <w:p>
+      <w:pPr>
+        <w:rPr>
+          <w:lang w:val="en-AU" w:eastAsia="en-AU"/>
+        </w:rPr>
+      </w:pPr>
+      <w:r>
+        <w:rPr>
+          <w:lang w:val="en-AU" w:eastAsia="en-AU"/>
+        </w:rPr>
+        <w:t>Include user manual</w:t>
+      </w:r>
+    </w:p>
+    <w:p>
+      <w:pPr>
+        <w:rPr>
+          <w:lang w:val="en-AU" w:eastAsia="en-AU"/>
+        </w:rPr>
+      </w:pPr>
+      <w:r>
+        <w:rPr>
+          <w:lang w:val="en-AU" w:eastAsia="en-AU"/>
+        </w:rPr>
+        <w:t>This is not strictly part of the report but is a requirement for the final hand-in.</w:t>
+      </w:r>
+    </w:p>
+    <w:p>
+      <w:pPr>
+        <w:pStyle w:val="ListBullet"/>
+        <w:rPr>
+          <w:rFonts w:eastAsia="MS Mincho"/>
+          <w:lang w:val="en-AU" w:eastAsia="en-US"/>
+        </w:rPr>
+      </w:pPr>
+      <w:r>
+        <w:rPr>
+          <w:rFonts w:eastAsia="MS Mincho"/>
+          <w:lang w:val="en-AU" w:eastAsia="en-US"/>
+        </w:rPr>
+        <w:t>Each method should start wide a bri</w:t>
+      </w:r>
+      <w:r>
+        <w:rPr>
+          <w:rFonts w:eastAsia="MS Mincho"/>
+          <w:lang w:val="en-AU" w:eastAsia="en-US"/>
+        </w:rPr>
+        <w:t>ef description of its function.</w:t>
+      </w:r>
+    </w:p>
+    <w:p>
+      <w:pPr>
+        <w:pStyle w:val="ListBullet"/>
+        <w:rPr>
+          <w:rFonts w:eastAsia="MS Mincho"/>
+          <w:lang w:val="en-AU" w:eastAsia="en-US"/>
+        </w:rPr>
+      </w:pPr>
+      <w:r>
+        <w:rPr>
+          <w:rFonts w:eastAsia="MS Mincho"/>
+          <w:lang w:val="en-AU" w:eastAsia="en-US"/>
+        </w:rPr>
+        <w:t>Use indentation to display</w:t>
+      </w:r>
+      <w:r>
+        <w:rPr>
+          <w:rFonts w:eastAsia="MS Mincho"/>
+          <w:lang w:val="en-AU" w:eastAsia="en-US"/>
+        </w:rPr>
+        <w:t xml:space="preserve"> the structure within a method.</w:t>
+      </w:r>
+    </w:p>
+    <w:p>
+      <w:pPr>
+        <w:pStyle w:val="ListBullet"/>
+        <w:rPr>
+          <w:rFonts w:eastAsia="MS Mincho"/>
+          <w:lang w:val="en-AU" w:eastAsia="en-US"/>
+        </w:rPr>
+      </w:pPr>
+      <w:r>
+        <w:rPr>
+          <w:rFonts w:eastAsia="MS Mincho"/>
+          <w:lang w:val="en-AU" w:eastAsia="en-US"/>
+        </w:rPr>
+        <w:t>Comments should be used extensively. They are best used to describe logical blocks of code rather than individual statements. Line-by-line comments have the drawbacks of not providing any overview</w:t>
+      </w:r>
+      <w:r>
+        <w:rPr>
+          <w:rFonts w:eastAsia="MS Mincho"/>
+          <w:lang w:val="en-AU" w:eastAsia="en-US"/>
+        </w:rPr>
+        <w:t xml:space="preserve"> and of decreasing readability.</w:t>
+      </w:r>
+    </w:p>
+    <w:p>
+      <w:pPr>
+        <w:pStyle w:val="ListBullet"/>
+        <w:rPr>
+          <w:rFonts w:eastAsia="MS Mincho"/>
+          <w:lang w:val="en-AU" w:eastAsia="en-US"/>
+        </w:rPr>
+      </w:pPr>
+      <w:r>
+        <w:rPr>
+          <w:rFonts w:eastAsia="MS Mincho"/>
+          <w:lang w:val="en-AU" w:eastAsia="en-US"/>
+        </w:rPr>
+        <w:t>Meaningfu</w:t>
+      </w:r>
+      <w:r>
+        <w:rPr>
+          <w:rFonts w:eastAsia="MS Mincho"/>
+          <w:lang w:val="en-AU" w:eastAsia="en-US"/>
+        </w:rPr>
+        <w:t>l identifiers should be chosen.</w:t>
+      </w:r>
+    </w:p>
+    <w:p>
+      <w:pPr>
+        <w:pStyle w:val="ListBullet"/>
+        <w:rPr>
+          <w:rFonts w:eastAsia="MS Mincho"/>
+          <w:lang w:val="en-AU" w:eastAsia="en-US"/>
+        </w:rPr>
+      </w:pPr>
+      <w:r>
+        <w:rPr>
+          <w:rFonts w:eastAsia="MS Mincho"/>
+          <w:lang w:val="en-AU" w:eastAsia="en-US"/>
+        </w:rPr>
+        <w:t>Output should be pleasingly formatted and easy to read.</w:t>
+      </w:r>
+    </w:p>
+    <w:p>
+      <w:pPr>
+        <w:pStyle w:val="ListBullet"/>
+        <w:numPr>
+          <w:ilvl w:val="0"/>
+          <w:numId w:val="0"/>
+        </w:numPr>
+        <w:ind w:left="357"/>
+        <w:rPr>
+          <w:rFonts w:eastAsia="MS Mincho"/>
+          <w:lang w:val="en-AU" w:eastAsia="en-US"/>
+        </w:rPr>
+      </w:pPr>
+    </w:p>
+    <w:p>
+      <w:pPr>
+        <w:pStyle w:val="Heading1"/>
+        <w:numPr>
+          <w:ilvl w:val="0"/>
+          <w:numId w:val="0"/>
+        </w:numPr>
+      </w:pPr>
+      <w:r>
         <w:t>R</w:t>
       </w:r>
       <w:r>
@@ -2307,205 +3413,16 @@
     </w:p>
     <w:p>
       <w:pPr>
-        <w:rPr>
-          <w:lang w:val="en-AU" w:eastAsia="en-AU"/>
-        </w:rPr>
-      </w:pPr>
-      <w:r>
-        <w:rPr>
-          <w:lang w:val="en-AU" w:eastAsia="en-AU"/>
-        </w:rPr>
-        <w:t xml:space="preserve">If you need to give </w:t>
-      </w:r>
-      <w:proofErr w:type="gramStart"/>
-      <w:r>
-        <w:rPr>
-          <w:lang w:val="en-AU" w:eastAsia="en-AU"/>
-        </w:rPr>
-        <w:t>references</w:t>
-      </w:r>
-      <w:proofErr w:type="gramEnd"/>
-      <w:r>
-        <w:rPr>
-          <w:lang w:val="en-AU" w:eastAsia="en-AU"/>
-        </w:rPr>
-        <w:t xml:space="preserve"> ensure that the following information is included:</w:t>
-      </w:r>
-    </w:p>
-    <w:p>
-      <w:pPr>
         <w:pStyle w:val="Reference"/>
         <w:rPr>
           <w:lang w:val="en-AU"/>
         </w:rPr>
       </w:pPr>
-      <w:r>
-        <w:rPr>
-          <w:lang w:val="en-AU"/>
-        </w:rPr>
-        <w:t xml:space="preserve">Journal article: </w:t>
-      </w:r>
-      <w:r>
-        <w:rPr>
-          <w:lang w:val="en-AU"/>
-        </w:rPr>
-        <w:t xml:space="preserve">Author’s surname, Author’s </w:t>
-      </w:r>
-      <w:r>
-        <w:rPr>
-          <w:lang w:val="en-AU"/>
-        </w:rPr>
-        <w:t>initial. (Year of publication) Title of paper. Title of journal, volume number, page numbers</w:t>
-      </w:r>
-      <w:r>
-        <w:rPr>
-          <w:lang w:val="en-AU"/>
-        </w:rPr>
-        <w:t>.</w:t>
-      </w:r>
-    </w:p>
-    <w:p>
-      <w:pPr>
-        <w:pStyle w:val="Reference"/>
-        <w:rPr>
-          <w:lang w:val="en-AU"/>
-        </w:rPr>
-      </w:pPr>
-      <w:r>
-        <w:rPr>
-          <w:lang w:val="en-AU"/>
-        </w:rPr>
-        <w:t>Book: Author’s surname, author’s initial. (Year of publication) Title</w:t>
-      </w:r>
-      <w:r>
-        <w:rPr>
-          <w:lang w:val="en-AU"/>
-        </w:rPr>
-        <w:t xml:space="preserve"> of </w:t>
-      </w:r>
-      <w:r>
-        <w:rPr>
-          <w:lang w:val="en-AU"/>
-        </w:rPr>
-        <w:t>b</w:t>
-      </w:r>
-      <w:r>
-        <w:rPr>
-          <w:lang w:val="en-AU"/>
-        </w:rPr>
-        <w:t>ook.</w:t>
-      </w:r>
-      <w:r>
-        <w:rPr>
-          <w:lang w:val="en-AU"/>
-        </w:rPr>
-        <w:t xml:space="preserve"> Publisher, publisher location.</w:t>
-      </w:r>
-    </w:p>
-    <w:p>
-      <w:pPr>
-        <w:pStyle w:val="Reference"/>
-        <w:rPr>
-          <w:lang w:val="en-AU"/>
-        </w:rPr>
-      </w:pPr>
-      <w:r>
-        <w:rPr>
-          <w:lang w:val="en-AU"/>
-        </w:rPr>
-        <w:t xml:space="preserve">Chapter: Author’s surname, author’s initial. (Year of publication) Title of chapter. In editors (eds), Title of </w:t>
-      </w:r>
-      <w:r>
-        <w:rPr>
-          <w:lang w:val="en-AU"/>
-        </w:rPr>
-        <w:t>b</w:t>
-      </w:r>
-      <w:r>
-        <w:rPr>
-          <w:lang w:val="en-AU"/>
-        </w:rPr>
-        <w:t>ook.</w:t>
-      </w:r>
-      <w:r>
-        <w:rPr>
-          <w:lang w:val="en-AU"/>
-        </w:rPr>
-        <w:t xml:space="preserve"> Publisher, publisher location.</w:t>
-      </w:r>
-    </w:p>
-    <w:p>
-      <w:pPr>
-        <w:pStyle w:val="Reference"/>
-        <w:rPr>
-          <w:lang w:val="en-AU"/>
-        </w:rPr>
-      </w:pPr>
-      <w:r>
-        <w:rPr>
-          <w:lang w:val="en-AU"/>
-        </w:rPr>
-        <w:t xml:space="preserve">Conference: Author’s surname, author’s initial. (Year of publication) Title of paper. Title of </w:t>
-      </w:r>
-      <w:r>
-        <w:rPr>
-          <w:lang w:val="en-AU"/>
-        </w:rPr>
-        <w:t>C</w:t>
-      </w:r>
-      <w:r>
-        <w:rPr>
-          <w:lang w:val="en-AU"/>
-        </w:rPr>
-        <w:t>onference, conference location, conference date, page numbers. Publisher, publisher location.</w:t>
-      </w:r>
-    </w:p>
-    <w:p>
-      <w:pPr>
-        <w:pStyle w:val="Reference"/>
-        <w:rPr>
-          <w:lang w:val="en-AU"/>
-        </w:rPr>
-      </w:pPr>
-      <w:r>
-        <w:rPr>
-          <w:lang w:val="en-AU"/>
-        </w:rPr>
-        <w:t>Technical documents: Document number (Year of publication) Document title. Publisher, publisher location.</w:t>
-      </w:r>
-    </w:p>
-    <w:p>
-      <w:pPr>
-        <w:pStyle w:val="Reference"/>
-        <w:rPr>
-          <w:lang w:val="en-AU"/>
-        </w:rPr>
-      </w:pPr>
-      <w:r>
-        <w:rPr>
-          <w:lang w:val="en-AU"/>
-        </w:rPr>
-        <w:t xml:space="preserve">Internet source: Author’s surname, author’s initial. (Year of publication) Title of source. </w:t>
-      </w:r>
-      <w:proofErr w:type="spellStart"/>
-      <w:r>
-        <w:rPr>
-          <w:lang w:val="en-AU"/>
-        </w:rPr>
-        <w:t>url</w:t>
-      </w:r>
-      <w:proofErr w:type="spellEnd"/>
-      <w:r>
-        <w:rPr>
-          <w:lang w:val="en-AU"/>
-        </w:rPr>
-        <w:t xml:space="preserve"> (retrieved date).</w:t>
-      </w:r>
     </w:p>
     <w:sectPr>
-      <w:headerReference w:type="even" r:id="rId10"/>
-      <w:headerReference w:type="default" r:id="rId11"/>
-      <w:footerReference w:type="first" r:id="rId12"/>
+      <w:headerReference w:type="even" r:id="rId12"/>
+      <w:headerReference w:type="default" r:id="rId13"/>
+      <w:footerReference w:type="first" r:id="rId14"/>
       <w:pgSz w:w="11906" w:h="16838" w:code="9"/>
       <w:pgMar w:top="1361" w:right="1247" w:bottom="1361" w:left="1247" w:header="680" w:footer="680" w:gutter="0"/>
       <w:cols w:space="720"/>
@@ -5767,12 +6684,6 @@
     <w:lsdException w:name="Book Title" w:uiPriority="33" w:qFormat="1"/>
     <w:lsdException w:name="Bibliography" w:semiHidden="1" w:uiPriority="37" w:unhideWhenUsed="1"/>
     <w:lsdException w:name="TOC Heading" w:semiHidden="1" w:uiPriority="39" w:unhideWhenUsed="1" w:qFormat="1"/>
-    <w:lsdException w:name="Plain Table 4" w:semiHidden="1" w:unhideWhenUsed="1"/>
-    <w:lsdException w:name="Plain Table 5" w:semiHidden="1" w:unhideWhenUsed="1"/>
-    <w:lsdException w:name="Grid Table Light" w:semiHidden="1" w:unhideWhenUsed="1"/>
-    <w:lsdException w:name="Grid Table 1 Light" w:semiHidden="1" w:unhideWhenUsed="1"/>
-    <w:lsdException w:name="Grid Table 2" w:semiHidden="1" w:unhideWhenUsed="1"/>
-    <w:lsdException w:name="Grid Table 3" w:semiHidden="1" w:unhideWhenUsed="1"/>
     <w:lsdException w:name="Grid Table 4" w:uiPriority="49"/>
     <w:lsdException w:name="Grid Table 5 Dark" w:uiPriority="50"/>
     <w:lsdException w:name="Grid Table 6 Colorful" w:uiPriority="51"/>
@@ -6897,7 +7808,7 @@
 </file>
 
 <file path=customXml/itemProps1.xml><?xml version="1.0" encoding="utf-8"?>
-<ds:datastoreItem xmlns:ds="http://schemas.openxmlformats.org/officeDocument/2006/customXml" ds:itemID="{8C55E7E1-6BE8-314E-ADC2-0484D449E7F6}">
+<ds:datastoreItem xmlns:ds="http://schemas.openxmlformats.org/officeDocument/2006/customXml" ds:itemID="{F03A7343-75C5-114A-8945-A914197940C1}">
   <ds:schemaRefs>
     <ds:schemaRef ds:uri="http://schemas.openxmlformats.org/officeDocument/2006/bibliography"/>
   </ds:schemaRefs>

</xml_diff>

<commit_message>
Update WebServer and ViKER Report.
</commit_message>
<xml_diff>
--- a/Documentation/Final Report/ViKER Report.docx
+++ b/Documentation/Final Report/ViKER Report.docx
@@ -255,13 +255,31 @@
         <w:rPr>
           <w:lang w:val="en-AU"/>
         </w:rPr>
-        <w:t>, which is more representative of the actual implementa</w:t>
-      </w:r>
-      <w:r>
-        <w:rPr>
-          <w:lang w:val="en-AU"/>
-        </w:rPr>
-        <w:t>tion of the database. This database is then created and put into production.</w:t>
+        <w:t>. The RM</w:t>
+      </w:r>
+      <w:r>
+        <w:rPr>
+          <w:lang w:val="en-AU"/>
+        </w:rPr>
+        <w:t xml:space="preserve"> is more representative of the actual implementa</w:t>
+      </w:r>
+      <w:r>
+        <w:rPr>
+          <w:lang w:val="en-AU"/>
+        </w:rPr>
+        <w:t>tion of the database. This database is then created and put into production</w:t>
+      </w:r>
+      <w:r>
+        <w:rPr>
+          <w:lang w:val="en-AU"/>
+        </w:rPr>
+        <w:t>, whereby the design models are then discarded</w:t>
+      </w:r>
+      <w:r>
+        <w:rPr>
+          <w:lang w:val="en-AU"/>
+        </w:rPr>
+        <w:t>.</w:t>
       </w:r>
     </w:p>
     <w:p>
@@ -282,32 +300,98 @@
         </w:rPr>
         <w:t>conceptual models have arisen in the past, including using conceptual models to ‘query-by-design’ using UML-like notation.</w:t>
       </w:r>
-    </w:p>
-    <w:p>
-      <w:pPr>
-        <w:rPr>
-          <w:lang w:val="en-AU"/>
-        </w:rPr>
-      </w:pPr>
-      <w:r>
-        <w:rPr>
-          <w:highlight w:val="yellow"/>
-          <w:lang w:val="en-AU"/>
-        </w:rPr>
-        <w:t>Open world…closed world…</w:t>
-      </w:r>
-    </w:p>
-    <w:p>
-      <w:pPr>
-        <w:rPr>
-          <w:lang w:val="en-AU"/>
-        </w:rPr>
-      </w:pPr>
-      <w:r>
-        <w:rPr>
-          <w:lang w:val="en-AU"/>
-        </w:rPr>
-        <w:t xml:space="preserve">This project investigates methods of transforming between EER and ARM by implementing the theoretical transformation rules outlined in </w:t>
+      <w:r>
+        <w:rPr>
+          <w:lang w:val="en-AU"/>
+        </w:rPr>
+        <w:t xml:space="preserve"> </w:t>
+      </w:r>
+      <w:r>
+        <w:rPr>
+          <w:lang w:val="en-AU"/>
+        </w:rPr>
+        <w:t>This would make understanding and interfacing with the underlying database much easier for non-expert users.</w:t>
+      </w:r>
+    </w:p>
+    <w:p>
+      <w:pPr>
+        <w:rPr>
+          <w:lang w:val="en-AU"/>
+        </w:rPr>
+      </w:pPr>
+      <w:r>
+        <w:rPr>
+          <w:lang w:val="en-AU"/>
+        </w:rPr>
+        <w:t>The open-world assumption is th</w:t>
+      </w:r>
+      <w:r>
+        <w:rPr>
+          <w:lang w:val="en-AU"/>
+        </w:rPr>
+        <w:t xml:space="preserve">at </w:t>
+      </w:r>
+      <w:r>
+        <w:rPr>
+          <w:lang w:val="en-AU"/>
+        </w:rPr>
+        <w:t>the assumption that a</w:t>
+      </w:r>
+      <w:r>
+        <w:rPr>
+          <w:lang w:val="en-AU"/>
+        </w:rPr>
+        <w:t xml:space="preserve"> statement cannot be </w:t>
+      </w:r>
+      <w:r>
+        <w:rPr>
+          <w:lang w:val="en-AU"/>
+        </w:rPr>
+        <w:t xml:space="preserve">known to be false unless it is explicitly stated as such. It is the exact opposite of the closed-world </w:t>
+      </w:r>
+      <w:r>
+        <w:rPr>
+          <w:lang w:val="en-AU"/>
+        </w:rPr>
+        <w:t xml:space="preserve">assumption. </w:t>
+      </w:r>
+      <w:r>
+        <w:rPr>
+          <w:highlight w:val="yellow"/>
+          <w:lang w:val="en-AU"/>
+        </w:rPr>
+        <w:t>The open world assumption is traditionally …</w:t>
+      </w:r>
+    </w:p>
+    <w:p>
+      <w:pPr>
+        <w:rPr>
+          <w:lang w:val="en-AU"/>
+        </w:rPr>
+      </w:pPr>
+      <w:r>
+        <w:rPr>
+          <w:lang w:val="en-AU"/>
+        </w:rPr>
+        <w:t xml:space="preserve">This project investigates methods of </w:t>
+      </w:r>
+      <w:r>
+        <w:rPr>
+          <w:lang w:val="en-AU"/>
+        </w:rPr>
+        <w:t>allowing non-expert database users the ability to easily transform between abstract relational models and extended entity relation</w:t>
+      </w:r>
+      <w:r>
+        <w:rPr>
+          <w:lang w:val="en-AU"/>
+        </w:rPr>
+        <w:t>al models. More specifically, t</w:t>
+      </w:r>
+      <w:r>
+        <w:rPr>
+          <w:lang w:val="en-AU"/>
+        </w:rPr>
+        <w:t xml:space="preserve">his project investigates methods of transforming between EER and ARM by implementing the theoretical transformation rules outlined in </w:t>
       </w:r>
       <w:r>
         <w:rPr>
@@ -507,196 +591,626 @@
         <w:rPr>
           <w:lang w:val="en-AU"/>
         </w:rPr>
-        <w:t xml:space="preserve"> ARM is an extens</w:t>
-      </w:r>
+        <w:t xml:space="preserve"> ARM is an extension of RM presented in </w:t>
+      </w:r>
+      <w:r>
+        <w:rPr>
+          <w:highlight w:val="yellow"/>
+          <w:lang w:val="en-AU"/>
+        </w:rPr>
+        <w:t>reference</w:t>
+      </w:r>
+      <w:r>
+        <w:rPr>
+          <w:lang w:val="en-AU"/>
+        </w:rPr>
+        <w:t xml:space="preserve">. </w:t>
+      </w:r>
+    </w:p>
+    <w:p>
+      <w:pPr>
+        <w:rPr>
+          <w:lang w:val="en-AU"/>
+        </w:rPr>
+      </w:pPr>
+      <w:r>
+        <w:rPr>
+          <w:lang w:val="en-AU"/>
+        </w:rPr>
+        <w:t>AR</w:t>
+      </w:r>
+      <w:r>
+        <w:rPr>
+          <w:lang w:val="en-AU"/>
+        </w:rPr>
+        <w:t xml:space="preserve">M extends </w:t>
+      </w:r>
+      <w:r>
+        <w:rPr>
+          <w:lang w:val="en-AU"/>
+        </w:rPr>
+        <w:t>traditional</w:t>
+      </w:r>
+      <w:r>
+        <w:rPr>
+          <w:lang w:val="en-AU"/>
+        </w:rPr>
+        <w:t xml:space="preserve"> RM diagrams by including abstract datatypes </w:t>
+      </w:r>
+      <w:r>
+        <w:rPr>
+          <w:lang w:val="en-AU"/>
+        </w:rPr>
+        <w:t xml:space="preserve">- </w:t>
+      </w:r>
+      <w:r>
+        <w:rPr>
+          <w:lang w:val="en-AU"/>
+        </w:rPr>
+        <w:t>OID</w:t>
+      </w:r>
+      <w:r>
+        <w:rPr>
+          <w:lang w:val="en-AU"/>
+        </w:rPr>
+        <w:t xml:space="preserve"> -</w:t>
+      </w:r>
+      <w:r>
+        <w:rPr>
+          <w:lang w:val="en-AU"/>
+        </w:rPr>
+        <w:t xml:space="preserve"> </w:t>
+      </w:r>
+      <w:r>
+        <w:rPr>
+          <w:lang w:val="en-AU"/>
+        </w:rPr>
+        <w:t>which act as memory references to other relations in the model. Each relation is assigned a ‘self’ reference which uniquely identifies it. Attributes of the relation are thus not primary keys</w:t>
+      </w:r>
+      <w:r>
+        <w:rPr>
+          <w:lang w:val="en-AU"/>
+        </w:rPr>
+        <w:t xml:space="preserve"> and we can be assured that every relation has a primary key – self. </w:t>
+      </w:r>
+      <w:r>
+        <w:rPr>
+          <w:highlight w:val="yellow"/>
+          <w:lang w:val="en-AU"/>
+        </w:rPr>
+        <w:t xml:space="preserve">Attributes can be identifiers, forming part of a path functional dependency. This </w:t>
+      </w:r>
+      <w:proofErr w:type="spellStart"/>
+      <w:r>
+        <w:rPr>
+          <w:highlight w:val="yellow"/>
+          <w:lang w:val="en-AU"/>
+        </w:rPr>
+        <w:t>pfd</w:t>
+      </w:r>
+      <w:proofErr w:type="spellEnd"/>
+      <w:r>
+        <w:rPr>
+          <w:highlight w:val="yellow"/>
+          <w:lang w:val="en-AU"/>
+        </w:rPr>
+        <w:t>-&gt;self.</w:t>
+      </w:r>
+    </w:p>
+    <w:p>
+      <w:pPr>
+        <w:rPr>
+          <w:lang w:val="en-AU"/>
+        </w:rPr>
+      </w:pPr>
+      <w:r>
+        <w:rPr>
+          <w:lang w:val="en-AU"/>
+        </w:rPr>
+        <w:t xml:space="preserve">EER </w:t>
+      </w:r>
+      <w:r>
+        <w:rPr>
+          <w:lang w:val="en-AU"/>
+        </w:rPr>
+        <w:t xml:space="preserve">extends traditional ER diagrams </w:t>
+      </w:r>
+      <w:r>
+        <w:rPr>
+          <w:lang w:val="en-AU"/>
+        </w:rPr>
+        <w:t xml:space="preserve">by including notation for </w:t>
+      </w:r>
+      <w:r>
+        <w:rPr>
+          <w:lang w:val="en-AU"/>
+        </w:rPr>
+        <w:t>specialisation</w:t>
+      </w:r>
+      <w:r>
+        <w:rPr>
+          <w:lang w:val="en-AU"/>
+        </w:rPr>
+        <w:t xml:space="preserve">, partitioning, </w:t>
+      </w:r>
+      <w:r>
+        <w:rPr>
+          <w:lang w:val="en-AU"/>
+        </w:rPr>
+        <w:t xml:space="preserve">generalisation and aggregation relationships. It is thus a more representative conceptual model for the underlying database structure and makes </w:t>
+      </w:r>
+      <w:r>
+        <w:rPr>
+          <w:lang w:val="en-AU"/>
+        </w:rPr>
+        <w:t xml:space="preserve">ideas such as ‘query-by-design’ easier to implement </w:t>
+      </w:r>
+      <w:r>
+        <w:rPr>
+          <w:highlight w:val="yellow"/>
+          <w:lang w:val="en-AU"/>
+        </w:rPr>
+        <w:t>(reference).</w:t>
+      </w:r>
+      <w:r>
+        <w:rPr>
+          <w:lang w:val="en-AU"/>
+        </w:rPr>
+        <w:t xml:space="preserve"> </w:t>
+      </w:r>
+    </w:p>
+    <w:p>
+      <w:pPr>
+        <w:rPr>
+          <w:lang w:val="en-AU" w:eastAsia="en-AU"/>
+        </w:rPr>
+      </w:pPr>
+    </w:p>
+    <w:p>
+      <w:pPr>
+        <w:pStyle w:val="Heading1"/>
+      </w:pPr>
+      <w:r>
+        <w:lastRenderedPageBreak/>
+        <w:t>Requirements Captured</w:t>
+      </w:r>
+    </w:p>
+    <w:p>
+      <w:pPr>
+        <w:rPr>
+          <w:lang w:val="en-AU" w:eastAsia="en-AU"/>
+        </w:rPr>
+      </w:pPr>
+      <w:r>
+        <w:rPr>
+          <w:lang w:val="en-AU" w:eastAsia="en-AU"/>
+        </w:rPr>
+        <w:t>The</w:t>
+      </w:r>
+      <w:r>
+        <w:rPr>
+          <w:lang w:val="en-AU" w:eastAsia="en-AU"/>
+        </w:rPr>
+        <w:t xml:space="preserve"> scope of this project was open-ended in that the client did not specify an exact end product that was expected</w:t>
+      </w:r>
+      <w:r>
+        <w:rPr>
+          <w:lang w:val="en-AU" w:eastAsia="en-AU"/>
+        </w:rPr>
+        <w:t xml:space="preserve"> to be produced. The client did, however, have some key requirements for the end product. These were:</w:t>
+      </w:r>
+    </w:p>
+    <w:p>
+      <w:pPr>
+        <w:rPr>
+          <w:b/>
+          <w:bCs/>
+          <w:lang w:val="en-AU" w:eastAsia="en-AU"/>
+        </w:rPr>
+      </w:pPr>
+      <w:r>
+        <w:rPr>
+          <w:b/>
+          <w:bCs/>
+          <w:lang w:val="en-AU" w:eastAsia="en-AU"/>
+        </w:rPr>
+        <w:t>Hard requirements</w:t>
+      </w:r>
+    </w:p>
+    <w:p>
+      <w:pPr>
+        <w:pStyle w:val="ListParagraph"/>
+        <w:numPr>
+          <w:ilvl w:val="0"/>
+          <w:numId w:val="40"/>
+        </w:numPr>
+        <w:rPr>
+          <w:lang w:val="en-AU" w:eastAsia="en-AU"/>
+        </w:rPr>
+      </w:pPr>
+      <w:r>
+        <w:rPr>
+          <w:lang w:val="en-AU" w:eastAsia="en-AU"/>
+        </w:rPr>
+        <w:t>I</w:t>
+      </w:r>
+      <w:r>
+        <w:rPr>
+          <w:lang w:val="en-AU" w:eastAsia="en-AU"/>
+        </w:rPr>
+        <w:t xml:space="preserve">mplement the rules as in the </w:t>
+      </w:r>
+      <w:proofErr w:type="spellStart"/>
+      <w:r>
+        <w:rPr>
+          <w:lang w:val="en-AU" w:eastAsia="en-AU"/>
+        </w:rPr>
+        <w:t>KnowID</w:t>
+      </w:r>
+      <w:proofErr w:type="spellEnd"/>
+      <w:r>
+        <w:rPr>
+          <w:lang w:val="en-AU" w:eastAsia="en-AU"/>
+        </w:rPr>
+        <w:t xml:space="preserve"> paper, both the EER to ARM and ARM to EE</w:t>
+      </w:r>
+      <w:r>
+        <w:rPr>
+          <w:lang w:val="en-AU" w:eastAsia="en-AU"/>
+        </w:rPr>
+        <w:t>R.</w:t>
+      </w:r>
+    </w:p>
+    <w:p>
+      <w:pPr>
+        <w:pStyle w:val="ListParagraph"/>
+        <w:numPr>
+          <w:ilvl w:val="0"/>
+          <w:numId w:val="40"/>
+        </w:numPr>
+        <w:rPr>
+          <w:lang w:val="en-AU" w:eastAsia="en-AU"/>
+        </w:rPr>
+      </w:pPr>
+      <w:r>
+        <w:rPr>
+          <w:lang w:val="en-AU" w:eastAsia="en-AU"/>
+        </w:rPr>
+        <w:t>R</w:t>
+      </w:r>
+      <w:r>
+        <w:rPr>
+          <w:lang w:val="en-AU" w:eastAsia="en-AU"/>
+        </w:rPr>
+        <w:t xml:space="preserve">eport on success/failure of a </w:t>
+      </w:r>
+      <w:r>
+        <w:rPr>
+          <w:lang w:val="en-AU" w:eastAsia="en-AU"/>
+        </w:rPr>
+        <w:t>transformation.</w:t>
+      </w:r>
+    </w:p>
+    <w:p>
+      <w:pPr>
+        <w:pStyle w:val="ListParagraph"/>
+        <w:numPr>
+          <w:ilvl w:val="0"/>
+          <w:numId w:val="40"/>
+        </w:numPr>
+        <w:rPr>
+          <w:lang w:val="en-AU" w:eastAsia="en-AU"/>
+        </w:rPr>
+      </w:pPr>
+      <w:r>
+        <w:rPr>
+          <w:lang w:val="en-AU" w:eastAsia="en-AU"/>
+        </w:rPr>
+        <w:t>A</w:t>
+      </w:r>
+      <w:r>
+        <w:rPr>
+          <w:lang w:val="en-AU" w:eastAsia="en-AU"/>
+        </w:rPr>
+        <w:t xml:space="preserve"> user </w:t>
+      </w:r>
+      <w:proofErr w:type="gramStart"/>
+      <w:r>
+        <w:rPr>
+          <w:lang w:val="en-AU" w:eastAsia="en-AU"/>
+        </w:rPr>
+        <w:t>interface</w:t>
+      </w:r>
+      <w:proofErr w:type="gramEnd"/>
+      <w:r>
+        <w:rPr>
+          <w:lang w:val="en-AU" w:eastAsia="en-AU"/>
+        </w:rPr>
+        <w:t>.</w:t>
+      </w:r>
+    </w:p>
+    <w:p>
+      <w:pPr>
+        <w:pStyle w:val="ListParagraph"/>
+        <w:numPr>
+          <w:ilvl w:val="0"/>
+          <w:numId w:val="40"/>
+        </w:numPr>
+        <w:rPr>
+          <w:lang w:val="en-AU" w:eastAsia="en-AU"/>
+        </w:rPr>
+      </w:pPr>
+      <w:r>
+        <w:rPr>
+          <w:lang w:val="en-AU" w:eastAsia="en-AU"/>
+        </w:rPr>
+        <w:t>O</w:t>
+      </w:r>
+      <w:r>
+        <w:rPr>
+          <w:lang w:val="en-AU" w:eastAsia="en-AU"/>
+        </w:rPr>
+        <w:t>pen/save models</w:t>
+      </w:r>
+      <w:r>
+        <w:rPr>
+          <w:lang w:val="en-AU" w:eastAsia="en-AU"/>
+        </w:rPr>
+        <w:t>.</w:t>
+      </w:r>
+    </w:p>
+    <w:p>
+      <w:pPr>
+        <w:rPr>
+          <w:b/>
+          <w:bCs/>
+          <w:lang w:val="en-AU" w:eastAsia="en-AU"/>
+        </w:rPr>
+      </w:pPr>
+      <w:r>
+        <w:rPr>
+          <w:b/>
+          <w:bCs/>
+          <w:lang w:val="en-AU" w:eastAsia="en-AU"/>
+        </w:rPr>
+        <w:t>Soft requirements</w:t>
+      </w:r>
+    </w:p>
+    <w:p>
+      <w:pPr>
+        <w:pStyle w:val="ListParagraph"/>
+        <w:numPr>
+          <w:ilvl w:val="0"/>
+          <w:numId w:val="42"/>
+        </w:numPr>
+        <w:rPr>
+          <w:lang w:val="en-AU" w:eastAsia="en-AU"/>
+        </w:rPr>
+      </w:pPr>
+      <w:r>
+        <w:rPr>
+          <w:lang w:val="en-AU" w:eastAsia="en-AU"/>
+        </w:rPr>
+        <w:t>R</w:t>
+      </w:r>
+      <w:r>
+        <w:rPr>
+          <w:lang w:val="en-AU" w:eastAsia="en-AU"/>
+        </w:rPr>
+        <w:t>eport on those things that could not be transformed</w:t>
+      </w:r>
+      <w:r>
+        <w:rPr>
+          <w:lang w:val="en-AU" w:eastAsia="en-AU"/>
+        </w:rPr>
+        <w:t>.</w:t>
+      </w:r>
+    </w:p>
+    <w:p>
+      <w:pPr>
+        <w:pStyle w:val="ListParagraph"/>
+        <w:numPr>
+          <w:ilvl w:val="0"/>
+          <w:numId w:val="42"/>
+        </w:numPr>
+        <w:rPr>
+          <w:lang w:val="en-AU" w:eastAsia="en-AU"/>
+        </w:rPr>
+      </w:pPr>
+      <w:r>
+        <w:rPr>
+          <w:lang w:val="en-AU" w:eastAsia="en-AU"/>
+        </w:rPr>
+        <w:t>R</w:t>
+      </w:r>
+      <w:r>
+        <w:rPr>
+          <w:lang w:val="en-AU" w:eastAsia="en-AU"/>
+        </w:rPr>
+        <w:t>eport on what happened with each element</w:t>
+      </w:r>
+      <w:r>
+        <w:rPr>
+          <w:lang w:val="en-AU" w:eastAsia="en-AU"/>
+        </w:rPr>
+        <w:t>.</w:t>
+      </w:r>
+    </w:p>
+    <w:p>
+      <w:pPr>
+        <w:pStyle w:val="ListParagraph"/>
+        <w:numPr>
+          <w:ilvl w:val="0"/>
+          <w:numId w:val="42"/>
+        </w:numPr>
+        <w:rPr>
+          <w:lang w:val="en-AU" w:eastAsia="en-AU"/>
+        </w:rPr>
+      </w:pPr>
+      <w:r>
+        <w:rPr>
+          <w:lang w:val="en-AU" w:eastAsia="en-AU"/>
+        </w:rPr>
+        <w:t>T</w:t>
+      </w:r>
+      <w:r>
+        <w:rPr>
+          <w:lang w:val="en-AU" w:eastAsia="en-AU"/>
+        </w:rPr>
+        <w:t>extual or graphical representation of the models</w:t>
+      </w:r>
+      <w:r>
+        <w:rPr>
+          <w:lang w:val="en-AU" w:eastAsia="en-AU"/>
+        </w:rPr>
+        <w:t>.</w:t>
+      </w:r>
+    </w:p>
+    <w:p>
+      <w:pPr>
+        <w:rPr>
+          <w:b/>
+          <w:bCs/>
+          <w:lang w:val="en-AU" w:eastAsia="en-AU"/>
+        </w:rPr>
+      </w:pPr>
+      <w:r>
+        <w:rPr>
+          <w:b/>
+          <w:bCs/>
+          <w:lang w:val="en-AU" w:eastAsia="en-AU"/>
+        </w:rPr>
+        <w:t>Engineering</w:t>
+      </w:r>
+    </w:p>
+    <w:p>
+      <w:pPr>
+        <w:pStyle w:val="ListParagraph"/>
+        <w:numPr>
+          <w:ilvl w:val="0"/>
+          <w:numId w:val="43"/>
+        </w:numPr>
+        <w:rPr>
+          <w:lang w:val="en-AU" w:eastAsia="en-AU"/>
+        </w:rPr>
+      </w:pPr>
+      <w:r>
+        <w:rPr>
+          <w:lang w:val="en-AU" w:eastAsia="en-AU"/>
+        </w:rPr>
+        <w:t>P</w:t>
+      </w:r>
+      <w:r>
+        <w:rPr>
+          <w:lang w:val="en-AU" w:eastAsia="en-AU"/>
+        </w:rPr>
+        <w:t>ermissible to extend a current open source EER tool</w:t>
+      </w:r>
+      <w:r>
+        <w:rPr>
+          <w:lang w:val="en-AU" w:eastAsia="en-AU"/>
+        </w:rPr>
+        <w:t>.</w:t>
+      </w:r>
+    </w:p>
+    <w:p>
+      <w:pPr>
+        <w:pStyle w:val="ListParagraph"/>
+        <w:numPr>
+          <w:ilvl w:val="0"/>
+          <w:numId w:val="43"/>
+        </w:numPr>
+        <w:rPr>
+          <w:lang w:val="en-AU" w:eastAsia="en-AU"/>
+        </w:rPr>
+      </w:pPr>
+      <w:r>
+        <w:rPr>
+          <w:lang w:val="en-AU" w:eastAsia="en-AU"/>
+        </w:rPr>
+        <w:t>T</w:t>
+      </w:r>
+      <w:r>
+        <w:rPr>
+          <w:lang w:val="en-AU" w:eastAsia="en-AU"/>
+        </w:rPr>
+        <w:t xml:space="preserve">extual representation </w:t>
+      </w:r>
+      <w:r>
+        <w:rPr>
+          <w:lang w:val="en-AU" w:eastAsia="en-AU"/>
+        </w:rPr>
+        <w:t>(</w:t>
+      </w:r>
+      <w:r>
+        <w:rPr>
+          <w:lang w:val="en-AU" w:eastAsia="en-AU"/>
+        </w:rPr>
+        <w:t>perhaps</w:t>
+      </w:r>
+      <w:r>
+        <w:rPr>
+          <w:lang w:val="en-AU" w:eastAsia="en-AU"/>
+        </w:rPr>
+        <w:t xml:space="preserve">) </w:t>
+      </w:r>
+      <w:r>
+        <w:rPr>
+          <w:lang w:val="en-AU" w:eastAsia="en-AU"/>
+        </w:rPr>
+        <w:t>with XML</w:t>
+      </w:r>
+    </w:p>
+    <w:p>
+      <w:pPr>
+        <w:rPr>
+          <w:lang w:val="en-AU" w:eastAsia="en-AU"/>
+        </w:rPr>
+      </w:pPr>
       <w:bookmarkStart w:id="0" w:name="_GoBack"/>
       <w:bookmarkEnd w:id="0"/>
-      <w:r>
-        <w:rPr>
-          <w:lang w:val="en-AU"/>
-        </w:rPr>
-        <w:t xml:space="preserve">ion of RM presented in </w:t>
-      </w:r>
-      <w:r>
-        <w:rPr>
-          <w:highlight w:val="yellow"/>
-          <w:lang w:val="en-AU"/>
-        </w:rPr>
-        <w:t>reference</w:t>
-      </w:r>
-      <w:r>
-        <w:rPr>
-          <w:lang w:val="en-AU"/>
-        </w:rPr>
-        <w:t xml:space="preserve">. </w:t>
-      </w:r>
-    </w:p>
-    <w:p>
-      <w:pPr>
-        <w:rPr>
-          <w:lang w:val="en-AU"/>
-        </w:rPr>
-      </w:pPr>
-      <w:r>
-        <w:rPr>
-          <w:lang w:val="en-AU"/>
-        </w:rPr>
-        <w:t>AR</w:t>
-      </w:r>
-      <w:r>
-        <w:rPr>
-          <w:lang w:val="en-AU"/>
-        </w:rPr>
-        <w:t xml:space="preserve">M extends </w:t>
-      </w:r>
-      <w:r>
-        <w:rPr>
-          <w:lang w:val="en-AU"/>
-        </w:rPr>
-        <w:t>traditional</w:t>
-      </w:r>
-      <w:r>
-        <w:rPr>
-          <w:lang w:val="en-AU"/>
-        </w:rPr>
-        <w:t xml:space="preserve"> RM diagrams by including abstract datatypes </w:t>
-      </w:r>
-      <w:r>
-        <w:rPr>
-          <w:lang w:val="en-AU"/>
-        </w:rPr>
-        <w:t xml:space="preserve">- </w:t>
-      </w:r>
-      <w:r>
-        <w:rPr>
-          <w:lang w:val="en-AU"/>
-        </w:rPr>
-        <w:t>OID</w:t>
-      </w:r>
-      <w:r>
-        <w:rPr>
-          <w:lang w:val="en-AU"/>
-        </w:rPr>
-        <w:t xml:space="preserve"> -</w:t>
-      </w:r>
-      <w:r>
-        <w:rPr>
-          <w:lang w:val="en-AU"/>
-        </w:rPr>
-        <w:t xml:space="preserve"> </w:t>
-      </w:r>
-      <w:r>
-        <w:rPr>
-          <w:lang w:val="en-AU"/>
-        </w:rPr>
-        <w:t>which act as memory references to other relations in the model. Each relation is assigned a ‘self’ reference which uniquely identifies it. Attributes of the relation are thus not primary keys</w:t>
-      </w:r>
-      <w:r>
-        <w:rPr>
-          <w:lang w:val="en-AU"/>
-        </w:rPr>
-        <w:t xml:space="preserve"> and we can be assured that every relation has a primary key – self. </w:t>
-      </w:r>
-      <w:r>
-        <w:rPr>
-          <w:highlight w:val="yellow"/>
-          <w:lang w:val="en-AU"/>
-        </w:rPr>
-        <w:t xml:space="preserve">Attributes can be identifiers, forming part of a path functional dependency. This </w:t>
-      </w:r>
-      <w:proofErr w:type="spellStart"/>
-      <w:r>
-        <w:rPr>
-          <w:highlight w:val="yellow"/>
-          <w:lang w:val="en-AU"/>
-        </w:rPr>
-        <w:t>pfd</w:t>
-      </w:r>
-      <w:proofErr w:type="spellEnd"/>
-      <w:r>
-        <w:rPr>
-          <w:highlight w:val="yellow"/>
-          <w:lang w:val="en-AU"/>
-        </w:rPr>
-        <w:t>-&gt;self.</w:t>
-      </w:r>
-    </w:p>
-    <w:p>
-      <w:pPr>
-        <w:rPr>
-          <w:lang w:val="en-AU"/>
-        </w:rPr>
-      </w:pPr>
-      <w:r>
-        <w:rPr>
-          <w:lang w:val="en-AU"/>
-        </w:rPr>
-        <w:t xml:space="preserve">EER </w:t>
-      </w:r>
-      <w:r>
-        <w:rPr>
-          <w:lang w:val="en-AU"/>
-        </w:rPr>
-        <w:t xml:space="preserve">extends traditional ER diagrams </w:t>
-      </w:r>
-      <w:r>
-        <w:rPr>
-          <w:lang w:val="en-AU"/>
-        </w:rPr>
-        <w:t xml:space="preserve">by including notation for </w:t>
-      </w:r>
-      <w:r>
-        <w:rPr>
-          <w:lang w:val="en-AU"/>
-        </w:rPr>
-        <w:t>specialisation</w:t>
-      </w:r>
-      <w:r>
-        <w:rPr>
-          <w:lang w:val="en-AU"/>
-        </w:rPr>
-        <w:t xml:space="preserve">, partitioning, </w:t>
-      </w:r>
-      <w:r>
-        <w:rPr>
-          <w:lang w:val="en-AU"/>
-        </w:rPr>
-        <w:t xml:space="preserve">generalisation and aggregation relationships. It is thus a more representative conceptual model for the underlying database structure and makes </w:t>
-      </w:r>
-      <w:r>
-        <w:rPr>
-          <w:lang w:val="en-AU"/>
-        </w:rPr>
-        <w:t xml:space="preserve">ideas such as ‘query-by-design’ easier to implement </w:t>
-      </w:r>
-      <w:r>
-        <w:rPr>
-          <w:highlight w:val="yellow"/>
-          <w:lang w:val="en-AU"/>
-        </w:rPr>
-        <w:t>(reference).</w:t>
-      </w:r>
-      <w:r>
-        <w:rPr>
-          <w:lang w:val="en-AU"/>
-        </w:rPr>
-        <w:t xml:space="preserve"> </w:t>
-      </w:r>
-    </w:p>
-    <w:p>
-      <w:pPr>
-        <w:rPr>
-          <w:lang w:val="en-AU" w:eastAsia="en-AU"/>
-        </w:rPr>
-      </w:pPr>
-    </w:p>
-    <w:p>
-      <w:pPr>
-        <w:pStyle w:val="Heading1"/>
-      </w:pPr>
-      <w:r>
-        <w:t>Requirements Captured</w:t>
-      </w:r>
+    </w:p>
+    <w:p>
+      <w:pPr>
+        <w:rPr>
+          <w:lang w:val="en-AU" w:eastAsia="en-AU"/>
+        </w:rPr>
+      </w:pPr>
+    </w:p>
+    <w:p>
+      <w:pPr>
+        <w:rPr>
+          <w:lang w:val="en-AU" w:eastAsia="en-AU"/>
+        </w:rPr>
+      </w:pPr>
+    </w:p>
+    <w:p>
+      <w:pPr>
+        <w:rPr>
+          <w:lang w:val="en-AU" w:eastAsia="en-AU"/>
+        </w:rPr>
+      </w:pPr>
+    </w:p>
+    <w:p>
+      <w:pPr>
+        <w:rPr>
+          <w:lang w:val="en-AU" w:eastAsia="en-AU"/>
+        </w:rPr>
+      </w:pPr>
+    </w:p>
+    <w:p>
+      <w:pPr>
+        <w:rPr>
+          <w:lang w:val="en-AU" w:eastAsia="en-AU"/>
+        </w:rPr>
+      </w:pPr>
+    </w:p>
+    <w:p>
+      <w:pPr>
+        <w:rPr>
+          <w:lang w:val="en-AU" w:eastAsia="en-AU"/>
+        </w:rPr>
+      </w:pPr>
     </w:p>
     <w:p>
       <w:pPr>
@@ -718,47 +1232,67 @@
     <w:p>
       <w:pPr>
         <w:rPr>
+          <w:lang w:val="en-AU" w:eastAsia="en-AU"/>
+        </w:rPr>
+      </w:pPr>
+      <w:r>
+        <w:rPr>
+          <w:highlight w:val="yellow"/>
+          <w:lang w:val="en-AU" w:eastAsia="en-AU"/>
+        </w:rPr>
+        <w:t>List how each of these were captured.</w:t>
+      </w:r>
+    </w:p>
+    <w:p>
+      <w:pPr>
+        <w:rPr>
+          <w:lang w:val="en-AU" w:eastAsia="en-AU"/>
+        </w:rPr>
+      </w:pPr>
+    </w:p>
+    <w:p>
+      <w:pPr>
+        <w:tabs>
+          <w:tab w:val="left" w:pos="1694"/>
+        </w:tabs>
+        <w:rPr>
           <w:b/>
           <w:bCs/>
           <w:lang w:val="en-AU" w:eastAsia="en-AU"/>
         </w:rPr>
       </w:pPr>
-    </w:p>
-    <w:p>
-      <w:pPr>
-        <w:tabs>
-          <w:tab w:val="left" w:pos="1694"/>
-        </w:tabs>
+      <w:r>
         <w:rPr>
           <w:b/>
           <w:bCs/>
           <w:lang w:val="en-AU" w:eastAsia="en-AU"/>
         </w:rPr>
-      </w:pPr>
+        <w:t>Front-end</w:t>
+      </w:r>
       <w:r>
         <w:rPr>
           <w:b/>
           <w:bCs/>
           <w:lang w:val="en-AU" w:eastAsia="en-AU"/>
         </w:rPr>
-        <w:t>Front-end</w:t>
+        <w:t xml:space="preserve"> – </w:t>
       </w:r>
       <w:r>
         <w:rPr>
           <w:b/>
           <w:bCs/>
-          <w:lang w:val="en-AU" w:eastAsia="en-AU"/>
-        </w:rPr>
-        <w:t xml:space="preserve"> – </w:t>
+          <w:highlight w:val="yellow"/>
+          <w:lang w:val="en-AU" w:eastAsia="en-AU"/>
+        </w:rPr>
+        <w:t>for Gabriel</w:t>
       </w:r>
       <w:r>
         <w:rPr>
           <w:b/>
           <w:bCs/>
-          <w:highlight w:val="yellow"/>
-          <w:lang w:val="en-AU" w:eastAsia="en-AU"/>
-        </w:rPr>
-        <w:t>for Gabriel</w:t>
+          <w:lang w:val="en-AU" w:eastAsia="en-AU"/>
+        </w:rPr>
+        <w:tab/>
       </w:r>
       <w:r>
         <w:rPr>
@@ -766,14 +1300,6 @@
           <w:bCs/>
           <w:lang w:val="en-AU" w:eastAsia="en-AU"/>
         </w:rPr>
-        <w:tab/>
-      </w:r>
-      <w:r>
-        <w:rPr>
-          <w:b/>
-          <w:bCs/>
-          <w:lang w:val="en-AU" w:eastAsia="en-AU"/>
-        </w:rPr>
         <w:t xml:space="preserve"> </w:t>
       </w:r>
     </w:p>
@@ -783,63 +1309,51 @@
           <w:tab w:val="left" w:pos="1694"/>
         </w:tabs>
         <w:rPr>
-          <w:b/>
-          <w:bCs/>
-          <w:lang w:val="en-AU" w:eastAsia="en-AU"/>
-        </w:rPr>
-      </w:pPr>
-    </w:p>
-    <w:p>
-      <w:pPr>
-        <w:rPr>
-          <w:lang w:val="en-AU" w:eastAsia="en-AU"/>
-        </w:rPr>
-      </w:pPr>
-    </w:p>
-    <w:p>
-      <w:pPr>
-        <w:rPr>
-          <w:lang w:val="en-AU" w:eastAsia="en-AU"/>
-        </w:rPr>
-      </w:pPr>
-      <w:r>
-        <w:rPr>
-          <w:lang w:val="en-AU" w:eastAsia="en-AU"/>
-        </w:rPr>
-        <w:t xml:space="preserve">The next section deals with the analysis of your system. Cover the functional, non-functional and usability requirements. This is where you present your </w:t>
-      </w:r>
-      <w:r>
-        <w:rPr>
-          <w:highlight w:val="yellow"/>
-          <w:lang w:val="en-AU" w:eastAsia="en-AU"/>
-        </w:rPr>
-        <w:t>use case narratives and diagrams</w:t>
-      </w:r>
-      <w:r>
-        <w:rPr>
-          <w:lang w:val="en-AU" w:eastAsia="en-AU"/>
-        </w:rPr>
-        <w:t>.</w:t>
-      </w:r>
-    </w:p>
-    <w:p>
-      <w:pPr>
-        <w:rPr>
-          <w:lang w:val="en-AU" w:eastAsia="en-AU"/>
-        </w:rPr>
-      </w:pPr>
-      <w:r>
-        <w:rPr>
-          <w:lang w:val="en-AU" w:eastAsia="en-AU"/>
-        </w:rPr>
-        <w:t xml:space="preserve">Discuss the major analysis artefacts that you produced. </w:t>
-      </w:r>
-      <w:r>
-        <w:rPr>
-          <w:highlight w:val="yellow"/>
-          <w:lang w:val="en-AU" w:eastAsia="en-AU"/>
-        </w:rPr>
-        <w:t xml:space="preserve">We will expect you to produce at least one overall description of the architecture used in your system as a diagram, either here or below (see Section </w:t>
+          <w:lang w:val="en-AU" w:eastAsia="en-AU"/>
+        </w:rPr>
+      </w:pPr>
+      <w:r>
+        <w:rPr>
+          <w:highlight w:val="yellow"/>
+          <w:lang w:val="en-AU" w:eastAsia="en-AU"/>
+        </w:rPr>
+        <w:t>List the requirements you had in the design phase and how these were captured.</w:t>
+      </w:r>
+    </w:p>
+    <w:p>
+      <w:pPr>
+        <w:rPr>
+          <w:lang w:val="en-AU" w:eastAsia="en-AU"/>
+        </w:rPr>
+      </w:pPr>
+    </w:p>
+    <w:p>
+      <w:pPr>
+        <w:rPr>
+          <w:highlight w:val="yellow"/>
+          <w:lang w:val="en-AU" w:eastAsia="en-AU"/>
+        </w:rPr>
+      </w:pPr>
+      <w:r>
+        <w:rPr>
+          <w:highlight w:val="yellow"/>
+          <w:lang w:val="en-AU" w:eastAsia="en-AU"/>
+        </w:rPr>
+        <w:t>The next section deals with the analysis of your system. Cover the functional, non-functional and usability requirements. This is where you present your use case narratives and diagrams.</w:t>
+      </w:r>
+    </w:p>
+    <w:p>
+      <w:pPr>
+        <w:rPr>
+          <w:lang w:val="en-AU" w:eastAsia="en-AU"/>
+        </w:rPr>
+      </w:pPr>
+      <w:r>
+        <w:rPr>
+          <w:highlight w:val="yellow"/>
+          <w:lang w:val="en-AU" w:eastAsia="en-AU"/>
+        </w:rPr>
+        <w:t xml:space="preserve">Discuss the major analysis artefacts that you produced. We will expect you to produce at least one overall description of the architecture used in your system as a diagram, either here or below (see Section </w:t>
       </w:r>
       <w:r>
         <w:rPr>
@@ -860,13 +1374,13 @@
           <w:highlight w:val="yellow"/>
           <w:lang w:val="en-AU" w:eastAsia="en-AU"/>
         </w:rPr>
-      </w:r>
-      <w:r>
-        <w:rPr>
-          <w:highlight w:val="yellow"/>
-          <w:lang w:val="en-AU" w:eastAsia="en-AU"/>
-        </w:rPr>
         <w:instrText xml:space="preserve"> \* MERGEFORMAT </w:instrText>
+      </w:r>
+      <w:r>
+        <w:rPr>
+          <w:highlight w:val="yellow"/>
+          <w:lang w:val="en-AU" w:eastAsia="en-AU"/>
+        </w:rPr>
       </w:r>
       <w:r>
         <w:rPr>
@@ -991,7 +1505,101 @@
           <w:bCs/>
           <w:lang w:val="en-AU" w:eastAsia="en-AU"/>
         </w:rPr>
+        <w:lastRenderedPageBreak/>
         <w:t>Back-end</w:t>
+      </w:r>
+    </w:p>
+    <w:p>
+      <w:pPr>
+        <w:rPr>
+          <w:lang w:val="en-AU" w:eastAsia="en-AU"/>
+        </w:rPr>
+      </w:pPr>
+      <w:r>
+        <w:rPr>
+          <w:lang w:val="en-AU" w:eastAsia="en-AU"/>
+        </w:rPr>
+        <w:t xml:space="preserve">The architecture of the </w:t>
+      </w:r>
+      <w:proofErr w:type="gramStart"/>
+      <w:r>
+        <w:rPr>
+          <w:lang w:val="en-AU" w:eastAsia="en-AU"/>
+        </w:rPr>
+        <w:t>back-end</w:t>
+      </w:r>
+      <w:proofErr w:type="gramEnd"/>
+      <w:r>
+        <w:rPr>
+          <w:lang w:val="en-AU" w:eastAsia="en-AU"/>
+        </w:rPr>
+        <w:t xml:space="preserve"> was a key focus in the development of the entire project. Ensuring major changes in design during development were not needed, specific design days were set aside within the first 3 phases of the development cycle. </w:t>
+      </w:r>
+    </w:p>
+    <w:p>
+      <w:pPr>
+        <w:rPr>
+          <w:lang w:val="en-AU" w:eastAsia="en-AU"/>
+        </w:rPr>
+      </w:pPr>
+      <w:r>
+        <w:rPr>
+          <w:lang w:val="en-AU" w:eastAsia="en-AU"/>
+        </w:rPr>
+        <w:t xml:space="preserve">It was decided early on the use Python as the back-end object-oriented language. Python code is easy to read and implement. There are also many powerful packages available for python such as </w:t>
+      </w:r>
+      <w:proofErr w:type="spellStart"/>
+      <w:r>
+        <w:rPr>
+          <w:lang w:val="en-AU" w:eastAsia="en-AU"/>
+        </w:rPr>
+        <w:t>numpy</w:t>
+      </w:r>
+      <w:proofErr w:type="spellEnd"/>
+      <w:r>
+        <w:rPr>
+          <w:lang w:val="en-AU" w:eastAsia="en-AU"/>
+        </w:rPr>
+        <w:t xml:space="preserve"> and json. JSON was chosen as the medium for representing both ARM and EER models in textual form. JSON is easy to use and read – especially when comparing to XML. JSON also is native to JavaScript and thus made it an obvious choice for the front-end.</w:t>
+      </w:r>
+    </w:p>
+    <w:p>
+      <w:pPr>
+        <w:rPr>
+          <w:lang w:val="en-AU" w:eastAsia="en-AU"/>
+        </w:rPr>
+      </w:pPr>
+      <w:r>
+        <w:rPr>
+          <w:highlight w:val="yellow"/>
+          <w:lang w:val="en-AU" w:eastAsia="en-AU"/>
+        </w:rPr>
+        <w:t>INSERT JSON FORMATS IN LATEX</w:t>
+      </w:r>
+    </w:p>
+    <w:p>
+      <w:pPr>
+        <w:rPr>
+          <w:lang w:val="en-AU" w:eastAsia="en-AU"/>
+        </w:rPr>
+      </w:pPr>
+      <w:r>
+        <w:rPr>
+          <w:lang w:val="en-AU" w:eastAsia="en-AU"/>
+        </w:rPr>
+        <w:t>CamelCase</w:t>
+      </w:r>
+      <w:r>
+        <w:rPr>
+          <w:lang w:val="en-AU" w:eastAsia="en-AU"/>
+        </w:rPr>
+        <w:t xml:space="preserve"> code convention was used in Python </w:t>
+      </w:r>
+      <w:r>
+        <w:rPr>
+          <w:lang w:val="en-AU" w:eastAsia="en-AU"/>
+        </w:rPr>
+        <w:t>for the sake of consistency across to the front-end.</w:t>
       </w:r>
     </w:p>
     <w:p>
@@ -1124,67 +1732,15 @@
         <w:pStyle w:val="Heading1"/>
       </w:pPr>
       <w:r>
+        <w:lastRenderedPageBreak/>
         <w:t>Implementation</w:t>
       </w:r>
-    </w:p>
-    <w:p>
-      <w:pPr>
-        <w:rPr>
-          <w:lang w:val="en-AU" w:eastAsia="en-AU"/>
-        </w:rPr>
-      </w:pPr>
-      <w:proofErr w:type="spellStart"/>
-      <w:r>
-        <w:rPr>
-          <w:highlight w:val="yellow"/>
-          <w:lang w:val="en-AU" w:eastAsia="en-AU"/>
-        </w:rPr>
-        <w:t>Jeremy+St</w:t>
-      </w:r>
-      <w:proofErr w:type="spellEnd"/>
-      <w:r>
-        <w:rPr>
-          <w:highlight w:val="yellow"/>
-          <w:lang w:val="en-AU" w:eastAsia="en-AU"/>
-        </w:rPr>
-        <w:t xml:space="preserve"> John Back-end Implementation</w:t>
-      </w:r>
-    </w:p>
-    <w:p>
-      <w:pPr>
-        <w:rPr>
-          <w:lang w:val="en-AU" w:eastAsia="en-AU"/>
-        </w:rPr>
-      </w:pPr>
-      <w:r>
-        <w:rPr>
-          <w:highlight w:val="yellow"/>
-          <w:lang w:val="en-AU" w:eastAsia="en-AU"/>
-        </w:rPr>
-        <w:t>Gabriel Front-end Implementation</w:t>
-      </w:r>
-    </w:p>
-    <w:p>
-      <w:pPr>
-        <w:rPr>
-          <w:lang w:val="en-AU" w:eastAsia="en-AU"/>
-        </w:rPr>
-      </w:pPr>
-    </w:p>
-    <w:p>
-      <w:pPr>
-        <w:rPr>
-          <w:lang w:val="en-AU" w:eastAsia="en-AU"/>
-        </w:rPr>
-      </w:pPr>
       <w:r>
         <w:rPr>
           <w:noProof/>
-          <w:lang w:val="en-AU" w:eastAsia="en-AU"/>
-        </w:rPr>
-        <w:lastRenderedPageBreak/>
+        </w:rPr>
         <w:drawing>
-          <wp:inline distT="0" distB="0" distL="0" distR="0" wp14:anchorId="28EA30F4" wp14:editId="52D1EC29">
+          <wp:inline distT="0" distB="0" distL="0" distR="0" wp14:anchorId="716EF2D3" wp14:editId="11785341">
             <wp:extent cx="5976620" cy="3930015"/>
             <wp:effectExtent l="0" t="0" r="5080" b="0"/>
             <wp:docPr id="3" name="Picture 3" descr="A screenshot of a cell phone&#10;&#10;Description automatically generated"/>
@@ -1223,6 +1779,1062 @@
     <w:p>
       <w:pPr>
         <w:rPr>
+          <w:b/>
+          <w:bCs/>
+          <w:lang w:val="en-AU" w:eastAsia="en-AU"/>
+        </w:rPr>
+      </w:pPr>
+      <w:r>
+        <w:rPr>
+          <w:b/>
+          <w:bCs/>
+          <w:lang w:val="en-AU" w:eastAsia="en-AU"/>
+        </w:rPr>
+        <w:t>Back-end</w:t>
+      </w:r>
+    </w:p>
+    <w:p>
+      <w:pPr>
+        <w:pStyle w:val="ListParagraph"/>
+        <w:numPr>
+          <w:ilvl w:val="0"/>
+          <w:numId w:val="37"/>
+        </w:numPr>
+        <w:rPr>
+          <w:lang w:val="en-AU" w:eastAsia="en-AU"/>
+        </w:rPr>
+      </w:pPr>
+      <w:proofErr w:type="spellStart"/>
+      <w:r>
+        <w:rPr>
+          <w:lang w:val="en-AU" w:eastAsia="en-AU"/>
+        </w:rPr>
+        <w:t>ReadJSON</w:t>
+      </w:r>
+      <w:proofErr w:type="spellEnd"/>
+    </w:p>
+    <w:p>
+      <w:pPr>
+        <w:pStyle w:val="ListParagraph"/>
+        <w:numPr>
+          <w:ilvl w:val="0"/>
+          <w:numId w:val="37"/>
+        </w:numPr>
+        <w:rPr>
+          <w:lang w:val="en-AU" w:eastAsia="en-AU"/>
+        </w:rPr>
+      </w:pPr>
+      <w:r>
+        <w:rPr>
+          <w:lang w:val="en-AU" w:eastAsia="en-AU"/>
+        </w:rPr>
+        <w:t>Transform</w:t>
+      </w:r>
+    </w:p>
+    <w:p>
+      <w:pPr>
+        <w:pStyle w:val="ListParagraph"/>
+        <w:numPr>
+          <w:ilvl w:val="0"/>
+          <w:numId w:val="37"/>
+        </w:numPr>
+        <w:rPr>
+          <w:lang w:val="en-AU" w:eastAsia="en-AU"/>
+        </w:rPr>
+      </w:pPr>
+      <w:proofErr w:type="spellStart"/>
+      <w:r>
+        <w:rPr>
+          <w:lang w:val="en-AU" w:eastAsia="en-AU"/>
+        </w:rPr>
+        <w:t>WriteJSON</w:t>
+      </w:r>
+      <w:proofErr w:type="spellEnd"/>
+    </w:p>
+    <w:p>
+      <w:pPr>
+        <w:pStyle w:val="ListParagraph"/>
+        <w:rPr>
+          <w:lang w:val="en-AU" w:eastAsia="en-AU"/>
+        </w:rPr>
+      </w:pPr>
+    </w:p>
+    <w:p>
+      <w:pPr>
+        <w:rPr>
+          <w:b/>
+          <w:bCs/>
+          <w:lang w:val="en-AU" w:eastAsia="en-AU"/>
+        </w:rPr>
+      </w:pPr>
+      <w:r>
+        <w:rPr>
+          <w:b/>
+          <w:bCs/>
+          <w:lang w:val="en-AU" w:eastAsia="en-AU"/>
+        </w:rPr>
+        <w:t>Architecture Overview</w:t>
+      </w:r>
+    </w:p>
+    <w:p>
+      <w:pPr>
+        <w:rPr>
+          <w:lang w:val="en-AU" w:eastAsia="en-AU"/>
+        </w:rPr>
+      </w:pPr>
+      <w:r>
+        <w:rPr>
+          <w:lang w:val="en-AU" w:eastAsia="en-AU"/>
+        </w:rPr>
+        <w:t xml:space="preserve">The UML class diagram </w:t>
+      </w:r>
+      <w:r>
+        <w:rPr>
+          <w:highlight w:val="yellow"/>
+          <w:lang w:val="en-AU" w:eastAsia="en-AU"/>
+        </w:rPr>
+        <w:t>in figure</w:t>
+      </w:r>
+      <w:r>
+        <w:rPr>
+          <w:lang w:val="en-AU" w:eastAsia="en-AU"/>
+        </w:rPr>
+        <w:t xml:space="preserve"> shows the class structure of both the front-end and back-end. Inheritance was a key in the choice of structure as both EER and ARM naturally share many fundamental concepts such as attributes. </w:t>
+      </w:r>
+    </w:p>
+    <w:p>
+      <w:pPr>
+        <w:rPr>
+          <w:lang w:val="en-AU" w:eastAsia="en-AU"/>
+        </w:rPr>
+      </w:pPr>
+      <w:r>
+        <w:rPr>
+          <w:lang w:val="en-AU" w:eastAsia="en-AU"/>
+        </w:rPr>
+        <w:t xml:space="preserve">Classes were designed for attributes, relationships and tables. Specific attributes – ER and ARM – derive from the attribute class. ER entities and ARM relations derive from the table class. </w:t>
+      </w:r>
+    </w:p>
+    <w:p>
+      <w:pPr>
+        <w:rPr>
+          <w:lang w:val="en-AU" w:eastAsia="en-AU"/>
+        </w:rPr>
+      </w:pPr>
+      <w:r>
+        <w:rPr>
+          <w:lang w:val="en-AU" w:eastAsia="en-AU"/>
+        </w:rPr>
+        <w:t>The Main class was responsible for executing transformation logic</w:t>
+      </w:r>
+      <w:r>
+        <w:rPr>
+          <w:lang w:val="en-AU" w:eastAsia="en-AU"/>
+        </w:rPr>
+        <w:t xml:space="preserve">, calling methods from classes and creating objects as needed. Python Lists, </w:t>
+      </w:r>
+      <w:proofErr w:type="spellStart"/>
+      <w:r>
+        <w:rPr>
+          <w:lang w:val="en-AU" w:eastAsia="en-AU"/>
+        </w:rPr>
+        <w:t>numpy</w:t>
+      </w:r>
+      <w:proofErr w:type="spellEnd"/>
+      <w:r>
+        <w:rPr>
+          <w:lang w:val="en-AU" w:eastAsia="en-AU"/>
+        </w:rPr>
+        <w:t xml:space="preserve"> arrays and python dictionaries were the main data structures used throughout </w:t>
+      </w:r>
+      <w:r>
+        <w:rPr>
+          <w:lang w:val="en-AU" w:eastAsia="en-AU"/>
+        </w:rPr>
+        <w:t>the back-end transformation process.</w:t>
+      </w:r>
+    </w:p>
+    <w:p>
+      <w:pPr>
+        <w:rPr>
+          <w:lang w:val="en-AU" w:eastAsia="en-AU"/>
+        </w:rPr>
+      </w:pPr>
+    </w:p>
+    <w:p>
+      <w:pPr>
+        <w:rPr>
+          <w:b/>
+          <w:bCs/>
+          <w:lang w:val="en-AU" w:eastAsia="en-AU"/>
+        </w:rPr>
+      </w:pPr>
+      <w:r>
+        <w:rPr>
+          <w:b/>
+          <w:bCs/>
+          <w:lang w:val="en-AU" w:eastAsia="en-AU"/>
+        </w:rPr>
+        <w:t>Classes</w:t>
+      </w:r>
+    </w:p>
+    <w:p>
+      <w:pPr>
+        <w:pStyle w:val="Heading1"/>
+        <w:numPr>
+          <w:ilvl w:val="0"/>
+          <w:numId w:val="38"/>
+        </w:numPr>
+        <w:rPr>
+          <w:sz w:val="22"/>
+          <w:szCs w:val="22"/>
+        </w:rPr>
+      </w:pPr>
+      <w:r>
+        <w:rPr>
+          <w:sz w:val="22"/>
+          <w:szCs w:val="22"/>
+        </w:rPr>
+        <w:t>Main</w:t>
+      </w:r>
+    </w:p>
+    <w:p>
+      <w:pPr>
+        <w:ind w:left="567"/>
+        <w:rPr>
+          <w:lang w:val="en-AU" w:eastAsia="en-AU"/>
+        </w:rPr>
+      </w:pPr>
+      <w:r>
+        <w:rPr>
+          <w:lang w:val="en-AU" w:eastAsia="en-AU"/>
+        </w:rPr>
+        <w:t>The main class is responsible for all the transformation logic</w:t>
+      </w:r>
+      <w:r>
+        <w:rPr>
+          <w:lang w:val="en-AU" w:eastAsia="en-AU"/>
+        </w:rPr>
+        <w:t xml:space="preserve"> as well as the manipulation and storage of objects. The two crucial tasks executed in main are </w:t>
+      </w:r>
+      <w:proofErr w:type="spellStart"/>
+      <w:r>
+        <w:rPr>
+          <w:lang w:val="en-AU" w:eastAsia="en-AU"/>
+        </w:rPr>
+        <w:t>EERToARM</w:t>
+      </w:r>
+      <w:proofErr w:type="spellEnd"/>
+      <w:r>
+        <w:rPr>
+          <w:lang w:val="en-AU" w:eastAsia="en-AU"/>
+        </w:rPr>
+        <w:t xml:space="preserve"> and </w:t>
+      </w:r>
+      <w:proofErr w:type="spellStart"/>
+      <w:r>
+        <w:rPr>
+          <w:lang w:val="en-AU" w:eastAsia="en-AU"/>
+        </w:rPr>
+        <w:t>ARMToEER</w:t>
+      </w:r>
+      <w:proofErr w:type="spellEnd"/>
+      <w:r>
+        <w:rPr>
+          <w:lang w:val="en-AU" w:eastAsia="en-AU"/>
+        </w:rPr>
+        <w:t xml:space="preserve">. These methods are </w:t>
+      </w:r>
+      <w:r>
+        <w:rPr>
+          <w:lang w:val="en-AU" w:eastAsia="en-AU"/>
+        </w:rPr>
+        <w:t>responsible</w:t>
+      </w:r>
+      <w:r>
+        <w:rPr>
+          <w:lang w:val="en-AU" w:eastAsia="en-AU"/>
+        </w:rPr>
+        <w:t xml:space="preserve"> for coordinating the transformation of OOP representations. That is, from EER OOP to ARM OOP </w:t>
+      </w:r>
+      <w:r>
+        <w:rPr>
+          <w:lang w:val="en-AU" w:eastAsia="en-AU"/>
+        </w:rPr>
+        <w:t>or vice versa.</w:t>
+      </w:r>
+    </w:p>
+    <w:p>
+      <w:pPr>
+        <w:pStyle w:val="Heading1"/>
+        <w:numPr>
+          <w:ilvl w:val="0"/>
+          <w:numId w:val="38"/>
+        </w:numPr>
+        <w:rPr>
+          <w:sz w:val="22"/>
+          <w:szCs w:val="22"/>
+        </w:rPr>
+      </w:pPr>
+      <w:r>
+        <w:rPr>
+          <w:sz w:val="22"/>
+          <w:szCs w:val="22"/>
+        </w:rPr>
+        <w:lastRenderedPageBreak/>
+        <w:t>Table</w:t>
+      </w:r>
+    </w:p>
+    <w:p>
+      <w:pPr>
+        <w:ind w:left="567"/>
+        <w:rPr>
+          <w:lang w:val="en-AU" w:eastAsia="en-AU"/>
+        </w:rPr>
+      </w:pPr>
+      <w:r>
+        <w:rPr>
+          <w:lang w:val="en-AU" w:eastAsia="en-AU"/>
+        </w:rPr>
+        <w:t xml:space="preserve">The Table class is the parent class of Relation and Entity. These form the fundamental structures of both ARM and EER models respectively. </w:t>
+      </w:r>
+      <w:r>
+        <w:rPr>
+          <w:lang w:val="en-AU" w:eastAsia="en-AU"/>
+        </w:rPr>
+        <w:t>Relation and Entity inherit from parent as they share concepts of attributes</w:t>
+      </w:r>
+      <w:r>
+        <w:rPr>
+          <w:lang w:val="en-AU" w:eastAsia="en-AU"/>
+        </w:rPr>
+        <w:t xml:space="preserve"> and specific attribute properties as well as </w:t>
+      </w:r>
+      <w:r>
+        <w:rPr>
+          <w:lang w:val="en-AU" w:eastAsia="en-AU"/>
+        </w:rPr>
+        <w:t xml:space="preserve">Table names. </w:t>
+      </w:r>
+    </w:p>
+    <w:p>
+      <w:pPr>
+        <w:ind w:left="567"/>
+        <w:rPr>
+          <w:highlight w:val="yellow"/>
+          <w:lang w:val="en-AU" w:eastAsia="en-AU"/>
+        </w:rPr>
+      </w:pPr>
+      <w:r>
+        <w:rPr>
+          <w:highlight w:val="yellow"/>
+          <w:lang w:val="en-AU" w:eastAsia="en-AU"/>
+        </w:rPr>
+        <w:t>Relations have…</w:t>
+      </w:r>
+    </w:p>
+    <w:p>
+      <w:pPr>
+        <w:ind w:left="567"/>
+        <w:rPr>
+          <w:lang w:val="en-AU" w:eastAsia="en-AU"/>
+        </w:rPr>
+      </w:pPr>
+      <w:r>
+        <w:rPr>
+          <w:highlight w:val="yellow"/>
+          <w:lang w:val="en-AU" w:eastAsia="en-AU"/>
+        </w:rPr>
+        <w:t>Entities have…</w:t>
+      </w:r>
+    </w:p>
+    <w:p>
+      <w:pPr>
+        <w:pStyle w:val="Heading1"/>
+        <w:numPr>
+          <w:ilvl w:val="0"/>
+          <w:numId w:val="38"/>
+        </w:numPr>
+        <w:rPr>
+          <w:sz w:val="22"/>
+          <w:szCs w:val="22"/>
+        </w:rPr>
+      </w:pPr>
+      <w:r>
+        <w:rPr>
+          <w:sz w:val="22"/>
+          <w:szCs w:val="22"/>
+        </w:rPr>
+        <w:t>Attribute</w:t>
+      </w:r>
+      <w:r>
+        <w:rPr>
+          <w:sz w:val="22"/>
+          <w:szCs w:val="22"/>
+        </w:rPr>
+        <w:t xml:space="preserve"> </w:t>
+      </w:r>
+    </w:p>
+    <w:p>
+      <w:pPr>
+        <w:ind w:left="567"/>
+        <w:rPr>
+          <w:lang w:val="en-AU" w:eastAsia="en-AU"/>
+        </w:rPr>
+      </w:pPr>
+      <w:r>
+        <w:rPr>
+          <w:lang w:val="en-AU" w:eastAsia="en-AU"/>
+        </w:rPr>
+        <w:t xml:space="preserve">The Attribute class is the parent class of the </w:t>
+      </w:r>
+      <w:proofErr w:type="spellStart"/>
+      <w:r>
+        <w:rPr>
+          <w:lang w:val="en-AU" w:eastAsia="en-AU"/>
+        </w:rPr>
+        <w:t>ERAttribute</w:t>
+      </w:r>
+      <w:proofErr w:type="spellEnd"/>
+      <w:r>
+        <w:rPr>
+          <w:lang w:val="en-AU" w:eastAsia="en-AU"/>
+        </w:rPr>
+        <w:t xml:space="preserve"> and </w:t>
+      </w:r>
+      <w:proofErr w:type="spellStart"/>
+      <w:r>
+        <w:rPr>
+          <w:lang w:val="en-AU" w:eastAsia="en-AU"/>
+        </w:rPr>
+        <w:t>ARMAttribute</w:t>
+      </w:r>
+      <w:proofErr w:type="spellEnd"/>
+      <w:r>
+        <w:rPr>
+          <w:lang w:val="en-AU" w:eastAsia="en-AU"/>
+        </w:rPr>
+        <w:t xml:space="preserve">. </w:t>
+      </w:r>
+      <w:r>
+        <w:rPr>
+          <w:lang w:val="en-AU" w:eastAsia="en-AU"/>
+        </w:rPr>
+        <w:t>As mentioned in the discussion about the Table class, EER and ARM models share the concept of attributes. The attributes themselves do differ in their properties.</w:t>
+      </w:r>
+    </w:p>
+    <w:p>
+      <w:pPr>
+        <w:ind w:left="567"/>
+        <w:rPr>
+          <w:highlight w:val="yellow"/>
+          <w:lang w:val="en-AU" w:eastAsia="en-AU"/>
+        </w:rPr>
+      </w:pPr>
+      <w:proofErr w:type="spellStart"/>
+      <w:r>
+        <w:rPr>
+          <w:highlight w:val="yellow"/>
+          <w:lang w:val="en-AU" w:eastAsia="en-AU"/>
+        </w:rPr>
+        <w:t>ERAttributes</w:t>
+      </w:r>
+      <w:proofErr w:type="spellEnd"/>
+      <w:r>
+        <w:rPr>
+          <w:highlight w:val="yellow"/>
+          <w:lang w:val="en-AU" w:eastAsia="en-AU"/>
+        </w:rPr>
+        <w:t xml:space="preserve"> have…</w:t>
+      </w:r>
+    </w:p>
+    <w:p>
+      <w:pPr>
+        <w:ind w:left="567"/>
+        <w:rPr>
+          <w:lang w:val="en-AU" w:eastAsia="en-AU"/>
+        </w:rPr>
+      </w:pPr>
+      <w:r>
+        <w:rPr>
+          <w:highlight w:val="yellow"/>
+          <w:lang w:val="en-AU" w:eastAsia="en-AU"/>
+        </w:rPr>
+        <w:t>Entities have…</w:t>
+      </w:r>
+    </w:p>
+    <w:p>
+      <w:pPr>
+        <w:pStyle w:val="Heading1"/>
+        <w:numPr>
+          <w:ilvl w:val="0"/>
+          <w:numId w:val="38"/>
+        </w:numPr>
+        <w:rPr>
+          <w:sz w:val="22"/>
+          <w:szCs w:val="22"/>
+        </w:rPr>
+      </w:pPr>
+      <w:r>
+        <w:rPr>
+          <w:sz w:val="22"/>
+          <w:szCs w:val="22"/>
+        </w:rPr>
+        <w:t>Relationship</w:t>
+      </w:r>
+    </w:p>
+    <w:p>
+      <w:pPr>
+        <w:ind w:left="567"/>
+        <w:rPr>
+          <w:lang w:val="en-AU" w:eastAsia="en-AU"/>
+        </w:rPr>
+      </w:pPr>
+      <w:r>
+        <w:rPr>
+          <w:lang w:val="en-AU" w:eastAsia="en-AU"/>
+        </w:rPr>
+        <w:t xml:space="preserve">The Relationship class is responsible for storing </w:t>
+      </w:r>
+      <w:r>
+        <w:rPr>
+          <w:lang w:val="en-AU" w:eastAsia="en-AU"/>
+        </w:rPr>
+        <w:t xml:space="preserve">all the appropriate information about a relationship between entities in an EER diagram. Relationships between Relations in ARM can be dynamically </w:t>
+      </w:r>
+      <w:r>
+        <w:rPr>
+          <w:lang w:val="en-AU" w:eastAsia="en-AU"/>
+        </w:rPr>
+        <w:t xml:space="preserve">determined based on the </w:t>
+      </w:r>
+      <w:proofErr w:type="spellStart"/>
+      <w:r>
+        <w:rPr>
+          <w:lang w:val="en-AU" w:eastAsia="en-AU"/>
+        </w:rPr>
+        <w:t>self</w:t>
+      </w:r>
+      <w:proofErr w:type="spellEnd"/>
+      <w:r>
+        <w:rPr>
+          <w:lang w:val="en-AU" w:eastAsia="en-AU"/>
+        </w:rPr>
+        <w:t xml:space="preserve">* and foreign keys specified in the relation. In EER, however, </w:t>
+      </w:r>
+      <w:r>
+        <w:rPr>
+          <w:lang w:val="en-AU" w:eastAsia="en-AU"/>
+        </w:rPr>
+        <w:t xml:space="preserve">one cannot dynamically determine the nature of the relationship between entities. For example, an </w:t>
+      </w:r>
+      <w:proofErr w:type="spellStart"/>
+      <w:r>
+        <w:rPr>
+          <w:lang w:val="en-AU" w:eastAsia="en-AU"/>
+        </w:rPr>
+        <w:t>ExactlyOne</w:t>
+      </w:r>
+      <w:proofErr w:type="spellEnd"/>
+      <w:r>
+        <w:rPr>
+          <w:lang w:val="en-AU" w:eastAsia="en-AU"/>
+        </w:rPr>
+        <w:t xml:space="preserve"> to </w:t>
+      </w:r>
+      <w:proofErr w:type="spellStart"/>
+      <w:r>
+        <w:rPr>
+          <w:lang w:val="en-AU" w:eastAsia="en-AU"/>
+        </w:rPr>
+        <w:t>OneToMany</w:t>
+      </w:r>
+      <w:proofErr w:type="spellEnd"/>
+      <w:r>
+        <w:rPr>
+          <w:lang w:val="en-AU" w:eastAsia="en-AU"/>
+        </w:rPr>
+        <w:t xml:space="preserve"> relationship provides specific information about the nature of the relationship between the local and foreign entities.</w:t>
+      </w:r>
+    </w:p>
+    <w:p>
+      <w:pPr>
+        <w:pStyle w:val="Heading1"/>
+        <w:numPr>
+          <w:ilvl w:val="0"/>
+          <w:numId w:val="38"/>
+        </w:numPr>
+        <w:rPr>
+          <w:sz w:val="22"/>
+          <w:szCs w:val="22"/>
+        </w:rPr>
+      </w:pPr>
+      <w:r>
+        <w:rPr>
+          <w:sz w:val="22"/>
+          <w:szCs w:val="22"/>
+        </w:rPr>
+        <w:t>Test Package</w:t>
+      </w:r>
+    </w:p>
+    <w:p>
+      <w:pPr>
+        <w:ind w:left="567"/>
+        <w:rPr>
+          <w:lang w:val="en-AU" w:eastAsia="en-AU"/>
+        </w:rPr>
+      </w:pPr>
+      <w:r>
+        <w:rPr>
+          <w:lang w:val="en-AU" w:eastAsia="en-AU"/>
+        </w:rPr>
+        <w:t>The Test package is responsible for</w:t>
+      </w:r>
+      <w:r>
+        <w:rPr>
+          <w:lang w:val="en-AU" w:eastAsia="en-AU"/>
+        </w:rPr>
+        <w:t xml:space="preserve"> collating</w:t>
+      </w:r>
+      <w:r>
+        <w:rPr>
+          <w:lang w:val="en-AU" w:eastAsia="en-AU"/>
+        </w:rPr>
+        <w:t xml:space="preserve"> all the unit testing</w:t>
+      </w:r>
+      <w:r>
+        <w:rPr>
+          <w:lang w:val="en-AU" w:eastAsia="en-AU"/>
+        </w:rPr>
+        <w:t xml:space="preserve"> and general testing, as well as helper methods required for testing. </w:t>
+      </w:r>
+    </w:p>
+    <w:p>
+      <w:pPr>
+        <w:ind w:left="567"/>
+        <w:rPr>
+          <w:highlight w:val="yellow"/>
+          <w:lang w:val="en-AU" w:eastAsia="en-AU"/>
+        </w:rPr>
+      </w:pPr>
+      <w:proofErr w:type="spellStart"/>
+      <w:r>
+        <w:rPr>
+          <w:highlight w:val="yellow"/>
+          <w:lang w:val="en-AU" w:eastAsia="en-AU"/>
+        </w:rPr>
+        <w:t>ReadWriteJSON</w:t>
+      </w:r>
+      <w:proofErr w:type="spellEnd"/>
+    </w:p>
+    <w:p>
+      <w:pPr>
+        <w:ind w:left="567"/>
+        <w:rPr>
+          <w:highlight w:val="yellow"/>
+          <w:lang w:val="en-AU" w:eastAsia="en-AU"/>
+        </w:rPr>
+      </w:pPr>
+      <w:proofErr w:type="spellStart"/>
+      <w:r>
+        <w:rPr>
+          <w:highlight w:val="yellow"/>
+          <w:lang w:val="en-AU" w:eastAsia="en-AU"/>
+        </w:rPr>
+        <w:t>TestEERToARM</w:t>
+      </w:r>
+      <w:proofErr w:type="spellEnd"/>
+    </w:p>
+    <w:p>
+      <w:pPr>
+        <w:ind w:left="567"/>
+        <w:rPr>
+          <w:lang w:val="en-AU" w:eastAsia="en-AU"/>
+        </w:rPr>
+      </w:pPr>
+      <w:proofErr w:type="spellStart"/>
+      <w:r>
+        <w:rPr>
+          <w:highlight w:val="yellow"/>
+          <w:lang w:val="en-AU" w:eastAsia="en-AU"/>
+        </w:rPr>
+        <w:t>TestARMToEER</w:t>
+      </w:r>
+      <w:proofErr w:type="spellEnd"/>
+    </w:p>
+    <w:p>
+      <w:pPr>
+        <w:ind w:left="567"/>
+        <w:rPr>
+          <w:lang w:val="en-AU" w:eastAsia="en-AU"/>
+        </w:rPr>
+      </w:pPr>
+    </w:p>
+    <w:p>
+      <w:pPr>
+        <w:pStyle w:val="Heading1"/>
+        <w:numPr>
+          <w:ilvl w:val="0"/>
+          <w:numId w:val="38"/>
+        </w:numPr>
+        <w:rPr>
+          <w:sz w:val="22"/>
+          <w:szCs w:val="22"/>
+        </w:rPr>
+      </w:pPr>
+      <w:proofErr w:type="spellStart"/>
+      <w:r>
+        <w:rPr>
+          <w:sz w:val="22"/>
+          <w:szCs w:val="22"/>
+        </w:rPr>
+        <w:t>WebServer</w:t>
+      </w:r>
+      <w:proofErr w:type="spellEnd"/>
+    </w:p>
+    <w:p>
+      <w:pPr>
+        <w:ind w:left="567"/>
+        <w:rPr>
+          <w:lang w:val="en-AU" w:eastAsia="en-AU"/>
+        </w:rPr>
+      </w:pPr>
+      <w:r>
+        <w:rPr>
+          <w:lang w:val="en-AU" w:eastAsia="en-AU"/>
+        </w:rPr>
+        <w:t xml:space="preserve">The </w:t>
+      </w:r>
+      <w:proofErr w:type="spellStart"/>
+      <w:r>
+        <w:rPr>
+          <w:lang w:val="en-AU" w:eastAsia="en-AU"/>
+        </w:rPr>
+        <w:t>WebServer</w:t>
+      </w:r>
+      <w:proofErr w:type="spellEnd"/>
+      <w:r>
+        <w:rPr>
+          <w:lang w:val="en-AU" w:eastAsia="en-AU"/>
+        </w:rPr>
+        <w:t xml:space="preserve"> class is the class that allows communication between the front-end visual interface and the back-end transformation logic and associated error reporting. </w:t>
+      </w:r>
+      <w:r>
+        <w:rPr>
+          <w:lang w:val="en-AU" w:eastAsia="en-AU"/>
+        </w:rPr>
+        <w:t xml:space="preserve">The </w:t>
+      </w:r>
+      <w:proofErr w:type="spellStart"/>
+      <w:r>
+        <w:rPr>
+          <w:lang w:val="en-AU" w:eastAsia="en-AU"/>
+        </w:rPr>
+        <w:t>WebServer</w:t>
+      </w:r>
+      <w:proofErr w:type="spellEnd"/>
+      <w:r>
+        <w:rPr>
+          <w:lang w:val="en-AU" w:eastAsia="en-AU"/>
+        </w:rPr>
+        <w:t xml:space="preserve"> is implemented using the Python Flask package. It also makes use of the Python JSON package for manipulating </w:t>
+      </w:r>
+      <w:r>
+        <w:rPr>
+          <w:lang w:val="en-AU" w:eastAsia="en-AU"/>
+        </w:rPr>
+        <w:t>JSON as needed.</w:t>
+      </w:r>
+    </w:p>
+    <w:p>
+      <w:pPr>
+        <w:ind w:left="567"/>
+        <w:rPr>
+          <w:lang w:val="en-AU" w:eastAsia="en-AU"/>
+        </w:rPr>
+      </w:pPr>
+      <w:r>
+        <w:rPr>
+          <w:lang w:val="en-AU" w:eastAsia="en-AU"/>
+        </w:rPr>
+        <w:t xml:space="preserve">The </w:t>
+      </w:r>
+      <w:proofErr w:type="spellStart"/>
+      <w:r>
+        <w:rPr>
+          <w:lang w:val="en-AU" w:eastAsia="en-AU"/>
+        </w:rPr>
+        <w:t>WebServer</w:t>
+      </w:r>
+      <w:proofErr w:type="spellEnd"/>
+      <w:r>
+        <w:rPr>
+          <w:lang w:val="en-AU" w:eastAsia="en-AU"/>
+        </w:rPr>
+        <w:t xml:space="preserve"> creates a </w:t>
+      </w:r>
+      <w:r>
+        <w:rPr>
+          <w:lang w:val="en-AU" w:eastAsia="en-AU"/>
+        </w:rPr>
+        <w:t>server</w:t>
+      </w:r>
+      <w:r>
+        <w:rPr>
+          <w:lang w:val="en-AU" w:eastAsia="en-AU"/>
+        </w:rPr>
+        <w:t xml:space="preserve"> endpoint on </w:t>
+      </w:r>
+      <w:r>
+        <w:rPr>
+          <w:b/>
+          <w:bCs/>
+          <w:i/>
+          <w:iCs/>
+          <w:lang w:val="en-AU" w:eastAsia="en-AU"/>
+        </w:rPr>
+        <w:t>0.0.0.0:5000/</w:t>
+      </w:r>
+      <w:proofErr w:type="spellStart"/>
+      <w:r>
+        <w:rPr>
+          <w:b/>
+          <w:bCs/>
+          <w:i/>
+          <w:iCs/>
+          <w:lang w:val="en-AU" w:eastAsia="en-AU"/>
+        </w:rPr>
+        <w:t>api</w:t>
+      </w:r>
+      <w:proofErr w:type="spellEnd"/>
+      <w:r>
+        <w:rPr>
+          <w:b/>
+          <w:bCs/>
+          <w:i/>
+          <w:iCs/>
+          <w:lang w:val="en-AU" w:eastAsia="en-AU"/>
+        </w:rPr>
+        <w:t>/transform</w:t>
+      </w:r>
+      <w:r>
+        <w:rPr>
+          <w:lang w:val="en-AU" w:eastAsia="en-AU"/>
+        </w:rPr>
+        <w:t xml:space="preserve">. This provides both POST and GET procedures. The front-end can send </w:t>
+      </w:r>
+      <w:r>
+        <w:rPr>
+          <w:lang w:val="en-AU" w:eastAsia="en-AU"/>
+        </w:rPr>
+        <w:t xml:space="preserve">a JSON file to that </w:t>
+      </w:r>
+      <w:proofErr w:type="gramStart"/>
+      <w:r>
+        <w:rPr>
+          <w:lang w:val="en-AU" w:eastAsia="en-AU"/>
+        </w:rPr>
+        <w:t>end-point</w:t>
+      </w:r>
+      <w:proofErr w:type="gramEnd"/>
+      <w:r>
+        <w:rPr>
+          <w:lang w:val="en-AU" w:eastAsia="en-AU"/>
+        </w:rPr>
+        <w:t xml:space="preserve">, at which point the </w:t>
+      </w:r>
+      <w:proofErr w:type="spellStart"/>
+      <w:r>
+        <w:rPr>
+          <w:lang w:val="en-AU" w:eastAsia="en-AU"/>
+        </w:rPr>
+        <w:t>WebServer</w:t>
+      </w:r>
+      <w:proofErr w:type="spellEnd"/>
+      <w:r>
+        <w:rPr>
+          <w:lang w:val="en-AU" w:eastAsia="en-AU"/>
+        </w:rPr>
+        <w:t xml:space="preserve"> will determine the JSON type (ARM or EER) and invoke the appropriate transformation procedure. The error log is then fetched and appended to the JSON for front-end logging requirements.</w:t>
+      </w:r>
+    </w:p>
+    <w:p>
+      <w:pPr>
+        <w:rPr>
+          <w:lang w:val="en-AU" w:eastAsia="en-AU"/>
+        </w:rPr>
+      </w:pPr>
+    </w:p>
+    <w:p>
+      <w:pPr>
+        <w:rPr>
+          <w:b/>
+          <w:bCs/>
+          <w:lang w:val="en-AU" w:eastAsia="en-AU"/>
+        </w:rPr>
+      </w:pPr>
+    </w:p>
+    <w:p>
+      <w:pPr>
+        <w:rPr>
+          <w:b/>
+          <w:bCs/>
+          <w:lang w:val="en-AU" w:eastAsia="en-AU"/>
+        </w:rPr>
+      </w:pPr>
+      <w:r>
+        <w:rPr>
+          <w:b/>
+          <w:bCs/>
+          <w:lang w:val="en-AU" w:eastAsia="en-AU"/>
+        </w:rPr>
+        <w:t>Front-end</w:t>
+      </w:r>
+    </w:p>
+    <w:p>
+      <w:pPr>
+        <w:rPr>
+          <w:highlight w:val="yellow"/>
+          <w:lang w:val="en-AU" w:eastAsia="en-AU"/>
+        </w:rPr>
+      </w:pPr>
+      <w:r>
+        <w:rPr>
+          <w:highlight w:val="yellow"/>
+          <w:lang w:val="en-AU" w:eastAsia="en-AU"/>
+        </w:rPr>
+        <w:t>INSERT SCREENSHOTS</w:t>
+      </w:r>
+    </w:p>
+    <w:p>
+      <w:pPr>
+        <w:pStyle w:val="Heading1"/>
+        <w:numPr>
+          <w:ilvl w:val="0"/>
+          <w:numId w:val="39"/>
+        </w:numPr>
+        <w:rPr>
+          <w:sz w:val="22"/>
+          <w:szCs w:val="22"/>
+          <w:highlight w:val="yellow"/>
+        </w:rPr>
+      </w:pPr>
+      <w:r>
+        <w:rPr>
+          <w:sz w:val="22"/>
+          <w:szCs w:val="22"/>
+          <w:highlight w:val="yellow"/>
+        </w:rPr>
+        <w:t>Index</w:t>
+      </w:r>
+    </w:p>
+    <w:p>
+      <w:pPr>
+        <w:pStyle w:val="Heading1"/>
+        <w:numPr>
+          <w:ilvl w:val="0"/>
+          <w:numId w:val="39"/>
+        </w:numPr>
+        <w:rPr>
+          <w:sz w:val="22"/>
+          <w:szCs w:val="22"/>
+          <w:highlight w:val="yellow"/>
+        </w:rPr>
+      </w:pPr>
+      <w:r>
+        <w:rPr>
+          <w:sz w:val="22"/>
+          <w:szCs w:val="22"/>
+          <w:highlight w:val="yellow"/>
+        </w:rPr>
+        <w:t>App</w:t>
+      </w:r>
+    </w:p>
+    <w:p>
+      <w:pPr>
+        <w:pStyle w:val="Heading1"/>
+        <w:numPr>
+          <w:ilvl w:val="0"/>
+          <w:numId w:val="39"/>
+        </w:numPr>
+        <w:rPr>
+          <w:sz w:val="22"/>
+          <w:szCs w:val="22"/>
+          <w:highlight w:val="yellow"/>
+        </w:rPr>
+      </w:pPr>
+      <w:r>
+        <w:rPr>
+          <w:sz w:val="22"/>
+          <w:szCs w:val="22"/>
+          <w:highlight w:val="yellow"/>
+        </w:rPr>
+        <w:t>Etc</w:t>
+      </w:r>
+    </w:p>
+    <w:p>
+      <w:pPr>
+        <w:rPr>
+          <w:highlight w:val="yellow"/>
+          <w:lang w:val="en-AU" w:eastAsia="en-AU"/>
+        </w:rPr>
+      </w:pPr>
+    </w:p>
+    <w:p>
+      <w:pPr>
+        <w:rPr>
+          <w:lang w:val="en-AU" w:eastAsia="en-AU"/>
+        </w:rPr>
+      </w:pPr>
+      <w:proofErr w:type="spellStart"/>
+      <w:r>
+        <w:rPr>
+          <w:highlight w:val="yellow"/>
+          <w:lang w:val="en-AU" w:eastAsia="en-AU"/>
+        </w:rPr>
+        <w:lastRenderedPageBreak/>
+        <w:t>Jeremy+St</w:t>
+      </w:r>
+      <w:proofErr w:type="spellEnd"/>
+      <w:r>
+        <w:rPr>
+          <w:highlight w:val="yellow"/>
+          <w:lang w:val="en-AU" w:eastAsia="en-AU"/>
+        </w:rPr>
+        <w:t xml:space="preserve"> John Back-end Implementation</w:t>
+      </w:r>
+    </w:p>
+    <w:p>
+      <w:pPr>
+        <w:rPr>
+          <w:lang w:val="en-AU" w:eastAsia="en-AU"/>
+        </w:rPr>
+      </w:pPr>
+      <w:r>
+        <w:rPr>
+          <w:highlight w:val="yellow"/>
+          <w:lang w:val="en-AU" w:eastAsia="en-AU"/>
+        </w:rPr>
+        <w:t>Gabriel Front-end Implementation</w:t>
+      </w:r>
+    </w:p>
+    <w:p>
+      <w:pPr>
+        <w:rPr>
+          <w:lang w:val="en-AU" w:eastAsia="en-AU"/>
+        </w:rPr>
+      </w:pPr>
+    </w:p>
+    <w:p>
+      <w:pPr>
+        <w:rPr>
+          <w:lang w:val="en-AU" w:eastAsia="en-AU"/>
+        </w:rPr>
+      </w:pPr>
+    </w:p>
+    <w:p>
+      <w:pPr>
+        <w:rPr>
           <w:lang w:val="en-AU" w:eastAsia="en-AU"/>
         </w:rPr>
       </w:pPr>
@@ -1283,6 +2895,8 @@
       </w:pPr>
       <w:r>
         <w:rPr>
+          <w:noProof/>
+          <w:highlight w:val="yellow"/>
           <w:lang w:val="en-AU" w:eastAsia="en-AU"/>
         </w:rPr>
         <w:object w:dxaOrig="1440" w:dyaOrig="1440" w14:anchorId="47DC21DF">
@@ -1310,7 +2924,7 @@
             <v:shadow color="#ccecff"/>
             <w10:wrap type="topAndBottom" anchory="margin"/>
           </v:shape>
-          <o:OLEObject Type="Embed" ProgID="Visio.Drawing.11" ShapeID="Object 4" DrawAspect="Content" ObjectID="_1629103435" r:id="rId11"/>
+          <o:OLEObject Type="Embed" ProgID="Visio.Drawing.11" ShapeID="Object 4" DrawAspect="Content" ObjectID="_1629196872" r:id="rId11"/>
         </w:object>
       </w:r>
       <w:r>
@@ -1415,7 +3029,6 @@
         <w:pStyle w:val="Heading1"/>
       </w:pPr>
       <w:r>
-        <w:lastRenderedPageBreak/>
         <w:t>Program Validation and Verification</w:t>
       </w:r>
     </w:p>
@@ -1531,6 +3144,35 @@
         </w:rPr>
         <w:t>.</w:t>
       </w:r>
+    </w:p>
+    <w:p>
+      <w:pPr>
+        <w:rPr>
+          <w:lang w:val="en-AU" w:eastAsia="en-AU"/>
+        </w:rPr>
+      </w:pPr>
+    </w:p>
+    <w:p>
+      <w:pPr>
+        <w:rPr>
+          <w:highlight w:val="yellow"/>
+          <w:lang w:val="en-AU" w:eastAsia="en-AU"/>
+        </w:rPr>
+      </w:pPr>
+      <w:r>
+        <w:rPr>
+          <w:highlight w:val="yellow"/>
+          <w:lang w:val="en-AU" w:eastAsia="en-AU"/>
+        </w:rPr>
+        <w:t>Tell us how you tested the system and why you believe it works. Describe the Quality Management Plan for your project, that is, software testing plan. The plan should indicate the types of testing that was performed and detail how they were done. This must include the reasons on why the chosen testing protocol was considered effective.</w:t>
+      </w:r>
+    </w:p>
+    <w:p>
+      <w:pPr>
+        <w:rPr>
+          <w:lang w:val="en-AU" w:eastAsia="en-AU"/>
+        </w:rPr>
+      </w:pPr>
     </w:p>
     <w:p>
       <w:pPr>
@@ -1545,6 +3187,7 @@
           <w:rStyle w:val="TablecolumnheadingChar"/>
           <w:lang w:val="en-AU"/>
         </w:rPr>
+        <w:lastRenderedPageBreak/>
         <w:t>Table 1:</w:t>
       </w:r>
       <w:r>
@@ -1570,7 +3213,7 @@
       <w:tblPr>
         <w:tblStyle w:val="TableGrid"/>
         <w:tblpPr w:leftFromText="181" w:rightFromText="181" w:bottomFromText="142" w:vertAnchor="text" w:tblpY="1"/>
-        <w:tblW w:w="0" w:type="auto"/>
+        <w:tblW w:w="9412" w:type="dxa"/>
         <w:tblLayout w:type="fixed"/>
         <w:tblLook w:val="04A0" w:firstRow="1" w:lastRow="0" w:firstColumn="1" w:lastColumn="0" w:noHBand="0" w:noVBand="1"/>
       </w:tblPr>
@@ -1663,7 +3306,21 @@
               <w:framePr w:hSpace="0" w:wrap="auto" w:vAnchor="margin" w:yAlign="inline"/>
             </w:pPr>
             <w:r>
-              <w:t xml:space="preserve">Integration Testing: test the interaction of sets of classes </w:t>
+              <w:t xml:space="preserve">Front-end </w:t>
+            </w:r>
+            <w:r>
+              <w:t>Integration Testing: test the interaction of sets of classes</w:t>
+            </w:r>
+            <w:r>
+              <w:t xml:space="preserve"> for the front-end independently of the </w:t>
+            </w:r>
+            <w:proofErr w:type="gramStart"/>
+            <w:r>
+              <w:t>back-end</w:t>
+            </w:r>
+            <w:proofErr w:type="gramEnd"/>
+            <w:r>
+              <w:t>.</w:t>
             </w:r>
           </w:p>
         </w:tc>
@@ -1686,7 +3343,6 @@
         <w:tc>
           <w:tcPr>
             <w:tcW w:w="4706" w:type="dxa"/>
-            <w:hideMark/>
           </w:tcPr>
           <w:p>
             <w:pPr>
@@ -1694,14 +3350,65 @@
               <w:framePr w:hSpace="0" w:wrap="auto" w:vAnchor="margin" w:yAlign="inline"/>
             </w:pPr>
             <w:r>
-              <w:t>Validation Testing: test whether customer requirements are satisfied</w:t>
+              <w:t xml:space="preserve">Back-end Integration Testing: </w:t>
+            </w:r>
+            <w:r>
+              <w:t xml:space="preserve"> test the interaction of sets of classes</w:t>
+            </w:r>
+            <w:r>
+              <w:t xml:space="preserve"> for the </w:t>
+            </w:r>
+            <w:proofErr w:type="gramStart"/>
+            <w:r>
+              <w:t>back-end</w:t>
+            </w:r>
+            <w:proofErr w:type="gramEnd"/>
+            <w:r>
+              <w:t xml:space="preserve"> independently of the front-end.</w:t>
             </w:r>
           </w:p>
         </w:tc>
         <w:tc>
           <w:tcPr>
             <w:tcW w:w="4706" w:type="dxa"/>
-            <w:hideMark/>
+          </w:tcPr>
+          <w:p>
+            <w:pPr>
+              <w:pStyle w:val="Tablebodytext"/>
+            </w:pPr>
+            <w:r>
+              <w:t>Random and Behavioural Testing</w:t>
+            </w:r>
+          </w:p>
+        </w:tc>
+      </w:tr>
+      <w:tr>
+        <w:tc>
+          <w:tcPr>
+            <w:tcW w:w="4706" w:type="dxa"/>
+          </w:tcPr>
+          <w:p>
+            <w:pPr>
+              <w:pStyle w:val="TableNumber"/>
+              <w:framePr w:hSpace="0" w:wrap="auto" w:vAnchor="margin" w:yAlign="inline"/>
+            </w:pPr>
+            <w:r>
+              <w:t xml:space="preserve">Validation Testing: </w:t>
+            </w:r>
+            <w:r>
+              <w:t>t</w:t>
+            </w:r>
+            <w:r>
+              <w:t>est whether customer requirements are satisfied</w:t>
+            </w:r>
+            <w:r>
+              <w:t xml:space="preserve"> using specific test cases approved by the client</w:t>
+            </w:r>
+          </w:p>
+        </w:tc>
+        <w:tc>
+          <w:tcPr>
+            <w:tcW w:w="4706" w:type="dxa"/>
           </w:tcPr>
           <w:p>
             <w:pPr>
@@ -1727,6 +3434,9 @@
             <w:r>
               <w:t>System Testing: test the behaviour of the system as part of a larger environment</w:t>
             </w:r>
+            <w:r>
+              <w:t>. Back-end and front-end integration was thoroughly tested.</w:t>
+            </w:r>
           </w:p>
         </w:tc>
         <w:tc>
@@ -1744,7 +3454,94 @@
           </w:p>
         </w:tc>
       </w:tr>
+      <w:tr>
+        <w:tc>
+          <w:tcPr>
+            <w:tcW w:w="4706" w:type="dxa"/>
+          </w:tcPr>
+          <w:p>
+            <w:pPr>
+              <w:pStyle w:val="TableNumber"/>
+              <w:framePr w:hSpace="0" w:wrap="auto" w:vAnchor="margin" w:yAlign="inline"/>
+            </w:pPr>
+            <w:r>
+              <w:t xml:space="preserve">UI/UX Testing: test the </w:t>
+            </w:r>
+            <w:r>
+              <w:t>user friendliness and intuitiveness of the UI and UX by allowing non-expert users to test the system with minimal guidance.</w:t>
+            </w:r>
+          </w:p>
+        </w:tc>
+        <w:tc>
+          <w:tcPr>
+            <w:tcW w:w="4706" w:type="dxa"/>
+          </w:tcPr>
+          <w:p>
+            <w:pPr>
+              <w:pStyle w:val="Tablebodytext"/>
+            </w:pPr>
+            <w:r>
+              <w:t>Anonymous u</w:t>
+            </w:r>
+            <w:r>
+              <w:t>ser behavioural testing</w:t>
+            </w:r>
+          </w:p>
+        </w:tc>
+      </w:tr>
     </w:tbl>
+    <w:p>
+      <w:pPr>
+        <w:rPr>
+          <w:highlight w:val="yellow"/>
+          <w:lang w:val="en-AU" w:eastAsia="en-AU"/>
+        </w:rPr>
+      </w:pPr>
+      <w:r>
+        <w:rPr>
+          <w:highlight w:val="yellow"/>
+          <w:lang w:val="en-AU" w:eastAsia="en-AU"/>
+        </w:rPr>
+        <w:t>Describe all the steps taken to validate the correctness of the program.</w:t>
+      </w:r>
+      <w:r>
+        <w:rPr>
+          <w:highlight w:val="yellow"/>
+        </w:rPr>
+        <w:t xml:space="preserve"> </w:t>
+      </w:r>
+    </w:p>
+    <w:p>
+      <w:pPr>
+        <w:rPr>
+          <w:highlight w:val="yellow"/>
+          <w:lang w:val="en-AU" w:eastAsia="en-AU"/>
+        </w:rPr>
+      </w:pPr>
+      <w:r>
+        <w:rPr>
+          <w:highlight w:val="yellow"/>
+          <w:lang w:val="en-AU" w:eastAsia="en-AU"/>
+        </w:rPr>
+        <w:t xml:space="preserve">If you had user </w:t>
+      </w:r>
+      <w:proofErr w:type="gramStart"/>
+      <w:r>
+        <w:rPr>
+          <w:highlight w:val="yellow"/>
+          <w:lang w:val="en-AU" w:eastAsia="en-AU"/>
+        </w:rPr>
+        <w:t>tests</w:t>
+      </w:r>
+      <w:proofErr w:type="gramEnd"/>
+      <w:r>
+        <w:rPr>
+          <w:highlight w:val="yellow"/>
+          <w:lang w:val="en-AU" w:eastAsia="en-AU"/>
+        </w:rPr>
+        <w:t xml:space="preserve"> then say what you did and what the results were. Describe why these test data were chosen (what test conditions the data was testing). Table 2 provides an example of the sorts of results we are looking for. The full detail of the test runs should be appended to the report.</w:t>
+      </w:r>
+    </w:p>
     <w:p>
       <w:pPr>
         <w:rPr>
@@ -2053,738 +3850,6 @@
                 <w:b w:val="0"/>
                 <w:bCs w:val="0"/>
                 <w:caps/>
-                <w:lang w:val="en-AU"/>
-              </w:rPr>
-            </w:pPr>
-            <w:r>
-              <w:t>Development Unit Testing</w:t>
-            </w:r>
-          </w:p>
-        </w:tc>
-        <w:tc>
-          <w:tcPr>
-            <w:tcW w:w="1072" w:type="pct"/>
-          </w:tcPr>
-          <w:p>
-            <w:pPr>
-              <w:pStyle w:val="Tablebodytext"/>
-              <w:keepNext/>
-              <w:rPr>
-                <w:rStyle w:val="TablecolumnheadingChar"/>
-                <w:b w:val="0"/>
-                <w:bCs w:val="0"/>
-                <w:caps/>
-                <w:lang w:val="en-AU"/>
-              </w:rPr>
-            </w:pPr>
-          </w:p>
-        </w:tc>
-        <w:tc>
-          <w:tcPr>
-            <w:tcW w:w="992" w:type="pct"/>
-          </w:tcPr>
-          <w:p>
-            <w:pPr>
-              <w:pStyle w:val="Tablebodytext"/>
-              <w:keepNext/>
-              <w:rPr>
-                <w:rStyle w:val="TablecolumnheadingChar"/>
-                <w:b w:val="0"/>
-                <w:bCs w:val="0"/>
-                <w:caps/>
-                <w:lang w:val="en-AU"/>
-              </w:rPr>
-            </w:pPr>
-          </w:p>
-        </w:tc>
-        <w:tc>
-          <w:tcPr>
-            <w:tcW w:w="1202" w:type="pct"/>
-          </w:tcPr>
-          <w:p>
-            <w:pPr>
-              <w:pStyle w:val="Tablebodytext"/>
-              <w:keepNext/>
-              <w:rPr>
-                <w:rStyle w:val="TablecolumnheadingChar"/>
-                <w:b w:val="0"/>
-                <w:bCs w:val="0"/>
-                <w:caps/>
-                <w:lang w:val="en-AU"/>
-              </w:rPr>
-            </w:pPr>
-          </w:p>
-        </w:tc>
-      </w:tr>
-      <w:tr>
-        <w:trPr>
-          <w:cantSplit/>
-        </w:trPr>
-        <w:tc>
-          <w:tcPr>
-            <w:tcW w:w="1734" w:type="pct"/>
-          </w:tcPr>
-          <w:p>
-            <w:pPr>
-              <w:pStyle w:val="Tablebodytext"/>
-              <w:keepNext/>
-              <w:rPr>
-                <w:rStyle w:val="TablecolumnheadingChar"/>
-                <w:b w:val="0"/>
-                <w:bCs w:val="0"/>
-                <w:caps/>
-                <w:lang w:val="en-AU"/>
-              </w:rPr>
-            </w:pPr>
-            <w:r>
-              <w:t>Final Testing</w:t>
-            </w:r>
-          </w:p>
-        </w:tc>
-        <w:tc>
-          <w:tcPr>
-            <w:tcW w:w="1072" w:type="pct"/>
-          </w:tcPr>
-          <w:p>
-            <w:pPr>
-              <w:pStyle w:val="Tablebodytext"/>
-              <w:keepNext/>
-              <w:rPr>
-                <w:rStyle w:val="TablecolumnheadingChar"/>
-                <w:b w:val="0"/>
-                <w:bCs w:val="0"/>
-                <w:caps/>
-                <w:lang w:val="en-AU"/>
-              </w:rPr>
-            </w:pPr>
-          </w:p>
-        </w:tc>
-        <w:tc>
-          <w:tcPr>
-            <w:tcW w:w="992" w:type="pct"/>
-          </w:tcPr>
-          <w:p>
-            <w:pPr>
-              <w:pStyle w:val="Tablebodytext"/>
-              <w:keepNext/>
-              <w:rPr>
-                <w:rStyle w:val="TablecolumnheadingChar"/>
-                <w:b w:val="0"/>
-                <w:bCs w:val="0"/>
-                <w:caps/>
-                <w:lang w:val="en-AU"/>
-              </w:rPr>
-            </w:pPr>
-          </w:p>
-        </w:tc>
-        <w:tc>
-          <w:tcPr>
-            <w:tcW w:w="1202" w:type="pct"/>
-          </w:tcPr>
-          <w:p>
-            <w:pPr>
-              <w:pStyle w:val="Tablebodytext"/>
-              <w:keepNext/>
-              <w:rPr>
-                <w:rStyle w:val="TablecolumnheadingChar"/>
-                <w:b w:val="0"/>
-                <w:bCs w:val="0"/>
-                <w:caps/>
-                <w:lang w:val="en-AU"/>
-              </w:rPr>
-            </w:pPr>
-          </w:p>
-        </w:tc>
-      </w:tr>
-      <w:tr>
-        <w:trPr>
-          <w:cantSplit/>
-        </w:trPr>
-        <w:tc>
-          <w:tcPr>
-            <w:tcW w:w="1734" w:type="pct"/>
-          </w:tcPr>
-          <w:p>
-            <w:pPr>
-              <w:pStyle w:val="Tablebodytext"/>
-              <w:keepNext/>
-            </w:pPr>
-            <w:r>
-              <w:t>UX/UI User Testing</w:t>
-            </w:r>
-          </w:p>
-        </w:tc>
-        <w:tc>
-          <w:tcPr>
-            <w:tcW w:w="1072" w:type="pct"/>
-          </w:tcPr>
-          <w:p>
-            <w:pPr>
-              <w:pStyle w:val="Tablebodytext"/>
-              <w:keepNext/>
-              <w:rPr>
-                <w:rStyle w:val="TablecolumnheadingChar"/>
-                <w:b w:val="0"/>
-                <w:bCs w:val="0"/>
-                <w:caps/>
-                <w:lang w:val="en-AU"/>
-              </w:rPr>
-            </w:pPr>
-          </w:p>
-        </w:tc>
-        <w:tc>
-          <w:tcPr>
-            <w:tcW w:w="992" w:type="pct"/>
-          </w:tcPr>
-          <w:p>
-            <w:pPr>
-              <w:pStyle w:val="Tablebodytext"/>
-              <w:keepNext/>
-              <w:rPr>
-                <w:rStyle w:val="TablecolumnheadingChar"/>
-                <w:b w:val="0"/>
-                <w:bCs w:val="0"/>
-                <w:caps/>
-                <w:lang w:val="en-AU"/>
-              </w:rPr>
-            </w:pPr>
-          </w:p>
-        </w:tc>
-        <w:tc>
-          <w:tcPr>
-            <w:tcW w:w="1202" w:type="pct"/>
-          </w:tcPr>
-          <w:p>
-            <w:pPr>
-              <w:pStyle w:val="Tablebodytext"/>
-              <w:keepNext/>
-              <w:rPr>
-                <w:rStyle w:val="TablecolumnheadingChar"/>
-                <w:b w:val="0"/>
-                <w:bCs w:val="0"/>
-                <w:caps/>
-                <w:lang w:val="en-AU"/>
-              </w:rPr>
-            </w:pPr>
-          </w:p>
-        </w:tc>
-      </w:tr>
-    </w:tbl>
-    <w:p>
-      <w:pPr>
-        <w:rPr>
-          <w:lang w:val="en-AU" w:eastAsia="en-AU"/>
-        </w:rPr>
-      </w:pPr>
-    </w:p>
-    <w:p>
-      <w:pPr>
-        <w:rPr>
-          <w:lang w:val="en-AU" w:eastAsia="en-AU"/>
-        </w:rPr>
-      </w:pPr>
-    </w:p>
-    <w:p>
-      <w:pPr>
-        <w:rPr>
-          <w:lang w:val="en-AU" w:eastAsia="en-AU"/>
-        </w:rPr>
-      </w:pPr>
-    </w:p>
-    <w:p>
-      <w:pPr>
-        <w:rPr>
-          <w:highlight w:val="yellow"/>
-          <w:lang w:val="en-AU" w:eastAsia="en-AU"/>
-        </w:rPr>
-      </w:pPr>
-      <w:r>
-        <w:rPr>
-          <w:highlight w:val="yellow"/>
-          <w:lang w:val="en-AU" w:eastAsia="en-AU"/>
-        </w:rPr>
-        <w:t xml:space="preserve">Tell us how you tested the system and why you believe it works. </w:t>
-      </w:r>
-      <w:r>
-        <w:rPr>
-          <w:highlight w:val="yellow"/>
-          <w:lang w:val="en-AU" w:eastAsia="en-AU"/>
-        </w:rPr>
-        <w:t>Describe the Quality Management Plan for your project, that is, software testing plan. The plan should indicate the types of testing that was performed and detail how they were done. This must include the reasons on why the chosen testing protocol was considered effective.</w:t>
-      </w:r>
-    </w:p>
-    <w:p>
-      <w:pPr>
-        <w:rPr>
-          <w:highlight w:val="yellow"/>
-          <w:lang w:val="en-AU" w:eastAsia="en-AU"/>
-        </w:rPr>
-      </w:pPr>
-      <w:r>
-        <w:rPr>
-          <w:highlight w:val="yellow"/>
-          <w:lang w:val="en-AU" w:eastAsia="en-AU"/>
-        </w:rPr>
-        <w:t>Create a table that summarizes the testing</w:t>
-      </w:r>
-      <w:r>
-        <w:rPr>
-          <w:highlight w:val="yellow"/>
-          <w:lang w:val="en-AU" w:eastAsia="en-AU"/>
-        </w:rPr>
-        <w:t xml:space="preserve"> plan</w:t>
-      </w:r>
-      <w:r>
-        <w:rPr>
-          <w:highlight w:val="yellow"/>
-          <w:lang w:val="en-AU" w:eastAsia="en-AU"/>
-        </w:rPr>
-        <w:t xml:space="preserve"> (see Table 1).</w:t>
-      </w:r>
-    </w:p>
-    <w:p>
-      <w:pPr>
-        <w:pStyle w:val="Caption"/>
-        <w:keepNext/>
-        <w:rPr>
-          <w:highlight w:val="yellow"/>
-          <w:lang w:val="en-AU" w:eastAsia="en-AU"/>
-        </w:rPr>
-      </w:pPr>
-      <w:r>
-        <w:rPr>
-          <w:rStyle w:val="TablecolumnheadingChar"/>
-          <w:highlight w:val="yellow"/>
-          <w:lang w:val="en-AU"/>
-        </w:rPr>
-        <w:t>Table 1:</w:t>
-      </w:r>
-      <w:r>
-        <w:rPr>
-          <w:highlight w:val="yellow"/>
-          <w:lang w:val="en-AU"/>
-        </w:rPr>
-        <w:t xml:space="preserve"> Summary Testing Plan. A table caption goes above the table.</w:t>
-      </w:r>
-    </w:p>
-    <w:tbl>
-      <w:tblPr>
-        <w:tblStyle w:val="TableGrid"/>
-        <w:tblpPr w:leftFromText="181" w:rightFromText="181" w:bottomFromText="142" w:vertAnchor="text" w:tblpY="1"/>
-        <w:tblW w:w="0" w:type="auto"/>
-        <w:tblLayout w:type="fixed"/>
-        <w:tblLook w:val="04A0" w:firstRow="1" w:lastRow="0" w:firstColumn="1" w:lastColumn="0" w:noHBand="0" w:noVBand="1"/>
-      </w:tblPr>
-      <w:tblGrid>
-        <w:gridCol w:w="4706"/>
-        <w:gridCol w:w="4706"/>
-      </w:tblGrid>
-      <w:tr>
-        <w:tc>
-          <w:tcPr>
-            <w:tcW w:w="4706" w:type="dxa"/>
-            <w:hideMark/>
-          </w:tcPr>
-          <w:p>
-            <w:pPr>
-              <w:pStyle w:val="Tablecolumnheading"/>
-              <w:rPr>
-                <w:highlight w:val="yellow"/>
-                <w:lang w:val="en-AU" w:eastAsia="en-AU"/>
-              </w:rPr>
-            </w:pPr>
-            <w:r>
-              <w:rPr>
-                <w:highlight w:val="yellow"/>
-                <w:lang w:val="en-AU" w:eastAsia="en-AU"/>
-              </w:rPr>
-              <w:t>Process</w:t>
-            </w:r>
-          </w:p>
-        </w:tc>
-        <w:tc>
-          <w:tcPr>
-            <w:tcW w:w="4706" w:type="dxa"/>
-            <w:hideMark/>
-          </w:tcPr>
-          <w:p>
-            <w:pPr>
-              <w:pStyle w:val="Tablecolumnheading"/>
-              <w:rPr>
-                <w:highlight w:val="yellow"/>
-                <w:lang w:val="en-AU" w:eastAsia="en-AU"/>
-              </w:rPr>
-            </w:pPr>
-            <w:r>
-              <w:rPr>
-                <w:highlight w:val="yellow"/>
-                <w:lang w:val="en-AU" w:eastAsia="en-AU"/>
-              </w:rPr>
-              <w:t>Technique</w:t>
-            </w:r>
-          </w:p>
-        </w:tc>
-      </w:tr>
-      <w:tr>
-        <w:tc>
-          <w:tcPr>
-            <w:tcW w:w="4706" w:type="dxa"/>
-            <w:hideMark/>
-          </w:tcPr>
-          <w:p>
-            <w:pPr>
-              <w:pStyle w:val="TableNumber"/>
-              <w:framePr w:hSpace="0" w:wrap="auto" w:vAnchor="margin" w:yAlign="inline"/>
-              <w:rPr>
-                <w:highlight w:val="yellow"/>
-              </w:rPr>
-            </w:pPr>
-            <w:r>
-              <w:rPr>
-                <w:highlight w:val="yellow"/>
-              </w:rPr>
-              <w:t>Class Testing: test methods and state behaviour of classes</w:t>
-            </w:r>
-          </w:p>
-        </w:tc>
-        <w:tc>
-          <w:tcPr>
-            <w:tcW w:w="4706" w:type="dxa"/>
-            <w:hideMark/>
-          </w:tcPr>
-          <w:p>
-            <w:pPr>
-              <w:pStyle w:val="Tablebodytext"/>
-              <w:rPr>
-                <w:highlight w:val="yellow"/>
-              </w:rPr>
-            </w:pPr>
-            <w:r>
-              <w:rPr>
-                <w:highlight w:val="yellow"/>
-              </w:rPr>
-              <w:t>Random, Partition and White-Box Tests</w:t>
-            </w:r>
-          </w:p>
-        </w:tc>
-      </w:tr>
-      <w:tr>
-        <w:tc>
-          <w:tcPr>
-            <w:tcW w:w="4706" w:type="dxa"/>
-            <w:hideMark/>
-          </w:tcPr>
-          <w:p>
-            <w:pPr>
-              <w:pStyle w:val="TableNumber"/>
-              <w:framePr w:hSpace="0" w:wrap="auto" w:vAnchor="margin" w:yAlign="inline"/>
-              <w:rPr>
-                <w:highlight w:val="yellow"/>
-              </w:rPr>
-            </w:pPr>
-            <w:r>
-              <w:rPr>
-                <w:highlight w:val="yellow"/>
-              </w:rPr>
-              <w:t xml:space="preserve">Integration Testing: test the interaction of sets of classes </w:t>
-            </w:r>
-          </w:p>
-        </w:tc>
-        <w:tc>
-          <w:tcPr>
-            <w:tcW w:w="4706" w:type="dxa"/>
-            <w:hideMark/>
-          </w:tcPr>
-          <w:p>
-            <w:pPr>
-              <w:pStyle w:val="Tablebodytext"/>
-              <w:rPr>
-                <w:highlight w:val="yellow"/>
-              </w:rPr>
-            </w:pPr>
-            <w:r>
-              <w:rPr>
-                <w:highlight w:val="yellow"/>
-              </w:rPr>
-              <w:t>Random and Behavioural Testing</w:t>
-            </w:r>
-          </w:p>
-        </w:tc>
-      </w:tr>
-      <w:tr>
-        <w:tc>
-          <w:tcPr>
-            <w:tcW w:w="4706" w:type="dxa"/>
-            <w:hideMark/>
-          </w:tcPr>
-          <w:p>
-            <w:pPr>
-              <w:pStyle w:val="TableNumber"/>
-              <w:framePr w:hSpace="0" w:wrap="auto" w:vAnchor="margin" w:yAlign="inline"/>
-              <w:rPr>
-                <w:highlight w:val="yellow"/>
-              </w:rPr>
-            </w:pPr>
-            <w:r>
-              <w:rPr>
-                <w:highlight w:val="yellow"/>
-              </w:rPr>
-              <w:t>Validation Testing: test whether customer requirements are satisfied</w:t>
-            </w:r>
-          </w:p>
-        </w:tc>
-        <w:tc>
-          <w:tcPr>
-            <w:tcW w:w="4706" w:type="dxa"/>
-            <w:hideMark/>
-          </w:tcPr>
-          <w:p>
-            <w:pPr>
-              <w:pStyle w:val="Tablebodytext"/>
-              <w:rPr>
-                <w:highlight w:val="yellow"/>
-              </w:rPr>
-            </w:pPr>
-            <w:r>
-              <w:rPr>
-                <w:highlight w:val="yellow"/>
-              </w:rPr>
-              <w:t>Use-case based black box and Acceptance tests</w:t>
-            </w:r>
-          </w:p>
-        </w:tc>
-      </w:tr>
-      <w:tr>
-        <w:tc>
-          <w:tcPr>
-            <w:tcW w:w="4706" w:type="dxa"/>
-            <w:hideMark/>
-          </w:tcPr>
-          <w:p>
-            <w:pPr>
-              <w:pStyle w:val="TableNumber"/>
-              <w:framePr w:hSpace="0" w:wrap="auto" w:vAnchor="margin" w:yAlign="inline"/>
-              <w:rPr>
-                <w:highlight w:val="yellow"/>
-              </w:rPr>
-            </w:pPr>
-            <w:r>
-              <w:rPr>
-                <w:highlight w:val="yellow"/>
-              </w:rPr>
-              <w:t>System Testing: test the behaviour of the system as part of a larger environment</w:t>
-            </w:r>
-          </w:p>
-        </w:tc>
-        <w:tc>
-          <w:tcPr>
-            <w:tcW w:w="4706" w:type="dxa"/>
-            <w:hideMark/>
-          </w:tcPr>
-          <w:p>
-            <w:pPr>
-              <w:pStyle w:val="Tablebodytext"/>
-              <w:rPr>
-                <w:highlight w:val="yellow"/>
-              </w:rPr>
-            </w:pPr>
-            <w:r>
-              <w:rPr>
-                <w:highlight w:val="yellow"/>
-              </w:rPr>
-              <w:t>Recovery, security, stress and performance tests</w:t>
-            </w:r>
-          </w:p>
-        </w:tc>
-      </w:tr>
-    </w:tbl>
-    <w:p>
-      <w:pPr>
-        <w:rPr>
-          <w:highlight w:val="yellow"/>
-          <w:lang w:val="en-AU" w:eastAsia="en-AU"/>
-        </w:rPr>
-      </w:pPr>
-      <w:r>
-        <w:rPr>
-          <w:highlight w:val="yellow"/>
-          <w:lang w:val="en-AU" w:eastAsia="en-AU"/>
-        </w:rPr>
-        <w:lastRenderedPageBreak/>
-        <w:t>Describe all the steps taken to validate the correctness of the program.</w:t>
-      </w:r>
-      <w:r>
-        <w:rPr>
-          <w:highlight w:val="yellow"/>
-        </w:rPr>
-        <w:t xml:space="preserve"> </w:t>
-      </w:r>
-    </w:p>
-    <w:p>
-      <w:pPr>
-        <w:rPr>
-          <w:highlight w:val="yellow"/>
-          <w:lang w:val="en-AU" w:eastAsia="en-AU"/>
-        </w:rPr>
-      </w:pPr>
-      <w:r>
-        <w:rPr>
-          <w:highlight w:val="yellow"/>
-          <w:lang w:val="en-AU" w:eastAsia="en-AU"/>
-        </w:rPr>
-        <w:t xml:space="preserve">If you had user </w:t>
-      </w:r>
-      <w:proofErr w:type="gramStart"/>
-      <w:r>
-        <w:rPr>
-          <w:highlight w:val="yellow"/>
-          <w:lang w:val="en-AU" w:eastAsia="en-AU"/>
-        </w:rPr>
-        <w:t>tests</w:t>
-      </w:r>
-      <w:proofErr w:type="gramEnd"/>
-      <w:r>
-        <w:rPr>
-          <w:highlight w:val="yellow"/>
-          <w:lang w:val="en-AU" w:eastAsia="en-AU"/>
-        </w:rPr>
-        <w:t xml:space="preserve"> then say what you did and what the results were.</w:t>
-      </w:r>
-      <w:r>
-        <w:rPr>
-          <w:highlight w:val="yellow"/>
-          <w:lang w:val="en-AU" w:eastAsia="en-AU"/>
-        </w:rPr>
-        <w:t xml:space="preserve"> Describe why these test data were chosen (what test conditions the data was testing). Table </w:t>
-      </w:r>
-      <w:r>
-        <w:rPr>
-          <w:highlight w:val="yellow"/>
-          <w:lang w:val="en-AU" w:eastAsia="en-AU"/>
-        </w:rPr>
-        <w:t>2</w:t>
-      </w:r>
-      <w:r>
-        <w:rPr>
-          <w:highlight w:val="yellow"/>
-          <w:lang w:val="en-AU" w:eastAsia="en-AU"/>
-        </w:rPr>
-        <w:t xml:space="preserve"> provides an example of the sorts of results we are looking for</w:t>
-      </w:r>
-      <w:r>
-        <w:rPr>
-          <w:highlight w:val="yellow"/>
-          <w:lang w:val="en-AU" w:eastAsia="en-AU"/>
-        </w:rPr>
-        <w:t>. The full detail of the test runs</w:t>
-      </w:r>
-      <w:r>
-        <w:rPr>
-          <w:highlight w:val="yellow"/>
-          <w:lang w:val="en-AU" w:eastAsia="en-AU"/>
-        </w:rPr>
-        <w:t xml:space="preserve"> should be appended to the report.</w:t>
-      </w:r>
-    </w:p>
-    <w:p>
-      <w:pPr>
-        <w:pStyle w:val="Caption"/>
-        <w:keepNext/>
-        <w:rPr>
-          <w:highlight w:val="yellow"/>
-          <w:lang w:val="en-AU"/>
-        </w:rPr>
-      </w:pPr>
-      <w:r>
-        <w:rPr>
-          <w:rStyle w:val="TablecolumnheadingChar"/>
-          <w:highlight w:val="yellow"/>
-          <w:lang w:val="en-AU"/>
-        </w:rPr>
-        <w:t xml:space="preserve">Table </w:t>
-      </w:r>
-      <w:r>
-        <w:rPr>
-          <w:rStyle w:val="TablecolumnheadingChar"/>
-          <w:highlight w:val="yellow"/>
-          <w:lang w:val="en-AU"/>
-        </w:rPr>
-        <w:t>2</w:t>
-      </w:r>
-      <w:r>
-        <w:rPr>
-          <w:rStyle w:val="TablecolumnheadingChar"/>
-          <w:highlight w:val="yellow"/>
-          <w:lang w:val="en-AU"/>
-        </w:rPr>
-        <w:t>:</w:t>
-      </w:r>
-      <w:r>
-        <w:rPr>
-          <w:highlight w:val="yellow"/>
-          <w:lang w:val="en-AU"/>
-        </w:rPr>
-        <w:t xml:space="preserve"> </w:t>
-      </w:r>
-      <w:r>
-        <w:rPr>
-          <w:highlight w:val="yellow"/>
-          <w:lang w:val="en-AU"/>
-        </w:rPr>
-        <w:t xml:space="preserve">Summary </w:t>
-      </w:r>
-      <w:r>
-        <w:rPr>
-          <w:highlight w:val="yellow"/>
-          <w:lang w:val="en-AU"/>
-        </w:rPr>
-        <w:t>of tests</w:t>
-      </w:r>
-      <w:r>
-        <w:rPr>
-          <w:highlight w:val="yellow"/>
-          <w:lang w:val="en-AU"/>
-        </w:rPr>
-        <w:t xml:space="preserve"> carried out</w:t>
-      </w:r>
-      <w:r>
-        <w:rPr>
-          <w:highlight w:val="yellow"/>
-          <w:lang w:val="en-AU"/>
-        </w:rPr>
-        <w:t>. A table caption goes above the table.</w:t>
-      </w:r>
-    </w:p>
-    <w:tbl>
-      <w:tblPr>
-        <w:tblStyle w:val="TableGrid"/>
-        <w:tblpPr w:leftFromText="181" w:rightFromText="181" w:bottomFromText="142" w:vertAnchor="text" w:tblpXSpec="center" w:tblpY="1"/>
-        <w:tblW w:w="5000" w:type="pct"/>
-        <w:tblLook w:val="04A0" w:firstRow="1" w:lastRow="0" w:firstColumn="1" w:lastColumn="0" w:noHBand="0" w:noVBand="1"/>
-      </w:tblPr>
-      <w:tblGrid>
-        <w:gridCol w:w="3261"/>
-        <w:gridCol w:w="2016"/>
-        <w:gridCol w:w="1865"/>
-        <w:gridCol w:w="2260"/>
-      </w:tblGrid>
-      <w:tr>
-        <w:trPr>
-          <w:cantSplit/>
-        </w:trPr>
-        <w:tc>
-          <w:tcPr>
-            <w:tcW w:w="1734" w:type="pct"/>
-            <w:vMerge w:val="restart"/>
-          </w:tcPr>
-          <w:p>
-            <w:pPr>
-              <w:pStyle w:val="Tablecolumnheading"/>
-              <w:rPr>
-                <w:rStyle w:val="TablecolumnheadingChar"/>
-                <w:b/>
-                <w:bCs/>
-                <w:caps/>
                 <w:highlight w:val="yellow"/>
                 <w:lang w:val="en-AU"/>
               </w:rPr>
@@ -2792,233 +3857,9 @@
             <w:r>
               <w:rPr>
                 <w:highlight w:val="yellow"/>
-                <w:lang w:val="en-AU"/>
               </w:rPr>
-              <w:t>Data Set and reason for its choice</w:t>
+              <w:t>Development Unit Testing</w:t>
             </w:r>
-          </w:p>
-        </w:tc>
-        <w:tc>
-          <w:tcPr>
-            <w:tcW w:w="3266" w:type="pct"/>
-            <w:gridSpan w:val="3"/>
-          </w:tcPr>
-          <w:p>
-            <w:pPr>
-              <w:pStyle w:val="Tablecolumnheading"/>
-              <w:rPr>
-                <w:rStyle w:val="TablecolumnheadingChar"/>
-                <w:b/>
-                <w:bCs/>
-                <w:highlight w:val="yellow"/>
-                <w:lang w:val="en-AU"/>
-              </w:rPr>
-            </w:pPr>
-            <w:r>
-              <w:rPr>
-                <w:highlight w:val="yellow"/>
-                <w:lang w:val="en-AU"/>
-              </w:rPr>
-              <w:t>Test Cases</w:t>
-            </w:r>
-          </w:p>
-        </w:tc>
-      </w:tr>
-      <w:tr>
-        <w:trPr>
-          <w:cantSplit/>
-        </w:trPr>
-        <w:tc>
-          <w:tcPr>
-            <w:tcW w:w="1734" w:type="pct"/>
-            <w:vMerge/>
-          </w:tcPr>
-          <w:p>
-            <w:pPr>
-              <w:keepNext/>
-              <w:rPr>
-                <w:rStyle w:val="TablecolumnheadingChar"/>
-                <w:bCs/>
-                <w:caps/>
-                <w:highlight w:val="yellow"/>
-                <w:lang w:val="en-AU"/>
-              </w:rPr>
-            </w:pPr>
-          </w:p>
-        </w:tc>
-        <w:tc>
-          <w:tcPr>
-            <w:tcW w:w="1072" w:type="pct"/>
-          </w:tcPr>
-          <w:p>
-            <w:pPr>
-              <w:pStyle w:val="Tablesubheading"/>
-              <w:keepNext/>
-              <w:rPr>
-                <w:rStyle w:val="Emphasis"/>
-                <w:iCs w:val="0"/>
-                <w:highlight w:val="yellow"/>
-                <w:lang w:val="en-AU"/>
-              </w:rPr>
-            </w:pPr>
-            <w:r>
-              <w:rPr>
-                <w:rStyle w:val="Emphasis"/>
-                <w:iCs w:val="0"/>
-                <w:highlight w:val="yellow"/>
-                <w:lang w:val="en-AU"/>
-              </w:rPr>
-              <w:t>Normal Functioning</w:t>
-            </w:r>
-          </w:p>
-        </w:tc>
-        <w:tc>
-          <w:tcPr>
-            <w:tcW w:w="992" w:type="pct"/>
-          </w:tcPr>
-          <w:p>
-            <w:pPr>
-              <w:pStyle w:val="Tablesubheading"/>
-              <w:keepNext/>
-              <w:rPr>
-                <w:highlight w:val="yellow"/>
-              </w:rPr>
-            </w:pPr>
-            <w:r>
-              <w:rPr>
-                <w:highlight w:val="yellow"/>
-              </w:rPr>
-              <w:t>Extreme boundary cases</w:t>
-            </w:r>
-          </w:p>
-        </w:tc>
-        <w:tc>
-          <w:tcPr>
-            <w:tcW w:w="1202" w:type="pct"/>
-          </w:tcPr>
-          <w:p>
-            <w:pPr>
-              <w:pStyle w:val="Tablesubheading"/>
-              <w:keepNext/>
-              <w:rPr>
-                <w:highlight w:val="yellow"/>
-              </w:rPr>
-            </w:pPr>
-            <w:r>
-              <w:rPr>
-                <w:highlight w:val="yellow"/>
-              </w:rPr>
-              <w:t>Invalid Data (program should not crash)</w:t>
-            </w:r>
-          </w:p>
-        </w:tc>
-      </w:tr>
-      <w:tr>
-        <w:trPr>
-          <w:cantSplit/>
-        </w:trPr>
-        <w:tc>
-          <w:tcPr>
-            <w:tcW w:w="1734" w:type="pct"/>
-          </w:tcPr>
-          <w:p>
-            <w:pPr>
-              <w:pStyle w:val="Tablebodytext"/>
-              <w:keepNext/>
-              <w:rPr>
-                <w:highlight w:val="yellow"/>
-              </w:rPr>
-            </w:pPr>
-            <w:r>
-              <w:rPr>
-                <w:highlight w:val="yellow"/>
-              </w:rPr>
-              <w:t>Preliminary test (see Appendix 3)</w:t>
-            </w:r>
-          </w:p>
-        </w:tc>
-        <w:tc>
-          <w:tcPr>
-            <w:tcW w:w="1072" w:type="pct"/>
-          </w:tcPr>
-          <w:p>
-            <w:pPr>
-              <w:pStyle w:val="Tablebodytext"/>
-              <w:keepNext/>
-              <w:rPr>
-                <w:highlight w:val="yellow"/>
-              </w:rPr>
-            </w:pPr>
-            <w:r>
-              <w:rPr>
-                <w:highlight w:val="yellow"/>
-              </w:rPr>
-              <w:t>Passed</w:t>
-            </w:r>
-          </w:p>
-        </w:tc>
-        <w:tc>
-          <w:tcPr>
-            <w:tcW w:w="992" w:type="pct"/>
-          </w:tcPr>
-          <w:p>
-            <w:pPr>
-              <w:pStyle w:val="Tablebodytext"/>
-              <w:keepNext/>
-              <w:rPr>
-                <w:highlight w:val="yellow"/>
-              </w:rPr>
-            </w:pPr>
-            <w:r>
-              <w:rPr>
-                <w:highlight w:val="yellow"/>
-              </w:rPr>
-              <w:t>n/a</w:t>
-            </w:r>
-          </w:p>
-        </w:tc>
-        <w:tc>
-          <w:tcPr>
-            <w:tcW w:w="1202" w:type="pct"/>
-          </w:tcPr>
-          <w:p>
-            <w:pPr>
-              <w:pStyle w:val="Tablebodytext"/>
-              <w:keepNext/>
-              <w:rPr>
-                <w:highlight w:val="yellow"/>
-              </w:rPr>
-            </w:pPr>
-            <w:r>
-              <w:rPr>
-                <w:highlight w:val="yellow"/>
-              </w:rPr>
-              <w:t>Fell over</w:t>
-            </w:r>
-          </w:p>
-        </w:tc>
-      </w:tr>
-      <w:tr>
-        <w:trPr>
-          <w:cantSplit/>
-        </w:trPr>
-        <w:tc>
-          <w:tcPr>
-            <w:tcW w:w="1734" w:type="pct"/>
-          </w:tcPr>
-          <w:p>
-            <w:pPr>
-              <w:pStyle w:val="Tablebodytext"/>
-              <w:keepNext/>
-              <w:rPr>
-                <w:rStyle w:val="TablecolumnheadingChar"/>
-                <w:b w:val="0"/>
-                <w:bCs w:val="0"/>
-                <w:caps/>
-                <w:highlight w:val="yellow"/>
-                <w:lang w:val="en-AU"/>
-              </w:rPr>
-            </w:pPr>
           </w:p>
         </w:tc>
         <w:tc>
@@ -3100,6 +3941,94 @@
                 <w:lang w:val="en-AU"/>
               </w:rPr>
             </w:pPr>
+            <w:r>
+              <w:rPr>
+                <w:highlight w:val="yellow"/>
+              </w:rPr>
+              <w:t>Final Testing</w:t>
+            </w:r>
+          </w:p>
+        </w:tc>
+        <w:tc>
+          <w:tcPr>
+            <w:tcW w:w="1072" w:type="pct"/>
+          </w:tcPr>
+          <w:p>
+            <w:pPr>
+              <w:pStyle w:val="Tablebodytext"/>
+              <w:keepNext/>
+              <w:rPr>
+                <w:rStyle w:val="TablecolumnheadingChar"/>
+                <w:b w:val="0"/>
+                <w:bCs w:val="0"/>
+                <w:caps/>
+                <w:highlight w:val="yellow"/>
+                <w:lang w:val="en-AU"/>
+              </w:rPr>
+            </w:pPr>
+          </w:p>
+        </w:tc>
+        <w:tc>
+          <w:tcPr>
+            <w:tcW w:w="992" w:type="pct"/>
+          </w:tcPr>
+          <w:p>
+            <w:pPr>
+              <w:pStyle w:val="Tablebodytext"/>
+              <w:keepNext/>
+              <w:rPr>
+                <w:rStyle w:val="TablecolumnheadingChar"/>
+                <w:b w:val="0"/>
+                <w:bCs w:val="0"/>
+                <w:caps/>
+                <w:highlight w:val="yellow"/>
+                <w:lang w:val="en-AU"/>
+              </w:rPr>
+            </w:pPr>
+          </w:p>
+        </w:tc>
+        <w:tc>
+          <w:tcPr>
+            <w:tcW w:w="1202" w:type="pct"/>
+          </w:tcPr>
+          <w:p>
+            <w:pPr>
+              <w:pStyle w:val="Tablebodytext"/>
+              <w:keepNext/>
+              <w:rPr>
+                <w:rStyle w:val="TablecolumnheadingChar"/>
+                <w:b w:val="0"/>
+                <w:bCs w:val="0"/>
+                <w:caps/>
+                <w:highlight w:val="yellow"/>
+                <w:lang w:val="en-AU"/>
+              </w:rPr>
+            </w:pPr>
+          </w:p>
+        </w:tc>
+      </w:tr>
+      <w:tr>
+        <w:trPr>
+          <w:cantSplit/>
+        </w:trPr>
+        <w:tc>
+          <w:tcPr>
+            <w:tcW w:w="1734" w:type="pct"/>
+          </w:tcPr>
+          <w:p>
+            <w:pPr>
+              <w:pStyle w:val="Tablebodytext"/>
+              <w:keepNext/>
+              <w:rPr>
+                <w:highlight w:val="yellow"/>
+              </w:rPr>
+            </w:pPr>
+            <w:r>
+              <w:rPr>
+                <w:highlight w:val="yellow"/>
+              </w:rPr>
+              <w:t>UX/UI User Testing</w:t>
+            </w:r>
           </w:p>
         </w:tc>
         <w:tc>
@@ -3200,6 +4129,27 @@
     </w:p>
     <w:p>
       <w:pPr>
+        <w:rPr>
+          <w:lang w:val="en-AU" w:eastAsia="en-AU"/>
+        </w:rPr>
+      </w:pPr>
+    </w:p>
+    <w:p>
+      <w:pPr>
+        <w:rPr>
+          <w:lang w:val="en-AU" w:eastAsia="en-AU"/>
+        </w:rPr>
+      </w:pPr>
+    </w:p>
+    <w:p>
+      <w:pPr>
+        <w:rPr>
+          <w:lang w:val="en-AU" w:eastAsia="en-AU"/>
+        </w:rPr>
+      </w:pPr>
+    </w:p>
+    <w:p>
+      <w:pPr>
         <w:pStyle w:val="Heading1"/>
         <w:numPr>
           <w:ilvl w:val="0"/>
@@ -3256,6 +4206,7 @@
       </w:pPr>
       <w:r>
         <w:rPr>
+          <w:highlight w:val="yellow"/>
           <w:lang w:val="en-AU" w:eastAsia="en-AU"/>
         </w:rPr>
         <w:t>Include user manual</w:t>
@@ -3264,14 +4215,120 @@
     <w:p>
       <w:pPr>
         <w:rPr>
-          <w:lang w:val="en-AU" w:eastAsia="en-AU"/>
-        </w:rPr>
-      </w:pPr>
-      <w:r>
-        <w:rPr>
+          <w:highlight w:val="yellow"/>
+          <w:lang w:val="en-AU" w:eastAsia="en-AU"/>
+        </w:rPr>
+      </w:pPr>
+      <w:r>
+        <w:rPr>
+          <w:highlight w:val="yellow"/>
           <w:lang w:val="en-AU" w:eastAsia="en-AU"/>
         </w:rPr>
         <w:t>This is not strictly part of the report but is a requirement for the final hand-in.</w:t>
+      </w:r>
+    </w:p>
+    <w:p>
+      <w:pPr>
+        <w:pStyle w:val="ListBullet"/>
+        <w:rPr>
+          <w:rFonts w:eastAsia="MS Mincho"/>
+          <w:highlight w:val="yellow"/>
+          <w:lang w:val="en-AU" w:eastAsia="en-US"/>
+        </w:rPr>
+      </w:pPr>
+      <w:r>
+        <w:rPr>
+          <w:rFonts w:eastAsia="MS Mincho"/>
+          <w:highlight w:val="yellow"/>
+          <w:lang w:val="en-AU" w:eastAsia="en-US"/>
+        </w:rPr>
+        <w:t>Each method should start wide a bri</w:t>
+      </w:r>
+      <w:r>
+        <w:rPr>
+          <w:rFonts w:eastAsia="MS Mincho"/>
+          <w:highlight w:val="yellow"/>
+          <w:lang w:val="en-AU" w:eastAsia="en-US"/>
+        </w:rPr>
+        <w:t>ef description of its function.</w:t>
+      </w:r>
+    </w:p>
+    <w:p>
+      <w:pPr>
+        <w:pStyle w:val="ListBullet"/>
+        <w:rPr>
+          <w:rFonts w:eastAsia="MS Mincho"/>
+          <w:highlight w:val="yellow"/>
+          <w:lang w:val="en-AU" w:eastAsia="en-US"/>
+        </w:rPr>
+      </w:pPr>
+      <w:r>
+        <w:rPr>
+          <w:rFonts w:eastAsia="MS Mincho"/>
+          <w:highlight w:val="yellow"/>
+          <w:lang w:val="en-AU" w:eastAsia="en-US"/>
+        </w:rPr>
+        <w:t>Use indentation to display</w:t>
+      </w:r>
+      <w:r>
+        <w:rPr>
+          <w:rFonts w:eastAsia="MS Mincho"/>
+          <w:highlight w:val="yellow"/>
+          <w:lang w:val="en-AU" w:eastAsia="en-US"/>
+        </w:rPr>
+        <w:t xml:space="preserve"> the structure within a method.</w:t>
+      </w:r>
+    </w:p>
+    <w:p>
+      <w:pPr>
+        <w:pStyle w:val="ListBullet"/>
+        <w:rPr>
+          <w:rFonts w:eastAsia="MS Mincho"/>
+          <w:highlight w:val="yellow"/>
+          <w:lang w:val="en-AU" w:eastAsia="en-US"/>
+        </w:rPr>
+      </w:pPr>
+      <w:r>
+        <w:rPr>
+          <w:rFonts w:eastAsia="MS Mincho"/>
+          <w:highlight w:val="yellow"/>
+          <w:lang w:val="en-AU" w:eastAsia="en-US"/>
+        </w:rPr>
+        <w:t>Comments should be used extensively. They are best used to describe logical blocks of code rather than individual statements. Line-by-line comments have the drawbacks of not providing any overview</w:t>
+      </w:r>
+      <w:r>
+        <w:rPr>
+          <w:rFonts w:eastAsia="MS Mincho"/>
+          <w:highlight w:val="yellow"/>
+          <w:lang w:val="en-AU" w:eastAsia="en-US"/>
+        </w:rPr>
+        <w:t xml:space="preserve"> and of decreasing readability.</w:t>
+      </w:r>
+    </w:p>
+    <w:p>
+      <w:pPr>
+        <w:pStyle w:val="ListBullet"/>
+        <w:rPr>
+          <w:rFonts w:eastAsia="MS Mincho"/>
+          <w:highlight w:val="yellow"/>
+          <w:lang w:val="en-AU" w:eastAsia="en-US"/>
+        </w:rPr>
+      </w:pPr>
+      <w:r>
+        <w:rPr>
+          <w:rFonts w:eastAsia="MS Mincho"/>
+          <w:highlight w:val="yellow"/>
+          <w:lang w:val="en-AU" w:eastAsia="en-US"/>
+        </w:rPr>
+        <w:t>Meaningfu</w:t>
+      </w:r>
+      <w:r>
+        <w:rPr>
+          <w:rFonts w:eastAsia="MS Mincho"/>
+          <w:highlight w:val="yellow"/>
+          <w:lang w:val="en-AU" w:eastAsia="en-US"/>
+        </w:rPr>
+        <w:t>l identifiers should be chosen.</w:t>
       </w:r>
     </w:p>
     <w:p>
@@ -3285,101 +4342,17 @@
       <w:r>
         <w:rPr>
           <w:rFonts w:eastAsia="MS Mincho"/>
+          <w:highlight w:val="yellow"/>
           <w:lang w:val="en-AU" w:eastAsia="en-US"/>
         </w:rPr>
-        <w:t>Each method should start wide a bri</w:t>
+        <w:t>Output should be pleasingly formatted and easy to read</w:t>
       </w:r>
       <w:r>
         <w:rPr>
           <w:rFonts w:eastAsia="MS Mincho"/>
           <w:lang w:val="en-AU" w:eastAsia="en-US"/>
         </w:rPr>
-        <w:t>ef description of its function.</w:t>
-      </w:r>
-    </w:p>
-    <w:p>
-      <w:pPr>
-        <w:pStyle w:val="ListBullet"/>
-        <w:rPr>
-          <w:rFonts w:eastAsia="MS Mincho"/>
-          <w:lang w:val="en-AU" w:eastAsia="en-US"/>
-        </w:rPr>
-      </w:pPr>
-      <w:r>
-        <w:rPr>
-          <w:rFonts w:eastAsia="MS Mincho"/>
-          <w:lang w:val="en-AU" w:eastAsia="en-US"/>
-        </w:rPr>
-        <w:t>Use indentation to display</w:t>
-      </w:r>
-      <w:r>
-        <w:rPr>
-          <w:rFonts w:eastAsia="MS Mincho"/>
-          <w:lang w:val="en-AU" w:eastAsia="en-US"/>
-        </w:rPr>
-        <w:t xml:space="preserve"> the structure within a method.</w:t>
-      </w:r>
-    </w:p>
-    <w:p>
-      <w:pPr>
-        <w:pStyle w:val="ListBullet"/>
-        <w:rPr>
-          <w:rFonts w:eastAsia="MS Mincho"/>
-          <w:lang w:val="en-AU" w:eastAsia="en-US"/>
-        </w:rPr>
-      </w:pPr>
-      <w:r>
-        <w:rPr>
-          <w:rFonts w:eastAsia="MS Mincho"/>
-          <w:lang w:val="en-AU" w:eastAsia="en-US"/>
-        </w:rPr>
-        <w:t>Comments should be used extensively. They are best used to describe logical blocks of code rather than individual statements. Line-by-line comments have the drawbacks of not providing any overview</w:t>
-      </w:r>
-      <w:r>
-        <w:rPr>
-          <w:rFonts w:eastAsia="MS Mincho"/>
-          <w:lang w:val="en-AU" w:eastAsia="en-US"/>
-        </w:rPr>
-        <w:t xml:space="preserve"> and of decreasing readability.</w:t>
-      </w:r>
-    </w:p>
-    <w:p>
-      <w:pPr>
-        <w:pStyle w:val="ListBullet"/>
-        <w:rPr>
-          <w:rFonts w:eastAsia="MS Mincho"/>
-          <w:lang w:val="en-AU" w:eastAsia="en-US"/>
-        </w:rPr>
-      </w:pPr>
-      <w:r>
-        <w:rPr>
-          <w:rFonts w:eastAsia="MS Mincho"/>
-          <w:lang w:val="en-AU" w:eastAsia="en-US"/>
-        </w:rPr>
-        <w:t>Meaningfu</w:t>
-      </w:r>
-      <w:r>
-        <w:rPr>
-          <w:rFonts w:eastAsia="MS Mincho"/>
-          <w:lang w:val="en-AU" w:eastAsia="en-US"/>
-        </w:rPr>
-        <w:t>l identifiers should be chosen.</w:t>
-      </w:r>
-    </w:p>
-    <w:p>
-      <w:pPr>
-        <w:pStyle w:val="ListBullet"/>
-        <w:rPr>
-          <w:rFonts w:eastAsia="MS Mincho"/>
-          <w:lang w:val="en-AU" w:eastAsia="en-US"/>
-        </w:rPr>
-      </w:pPr>
-      <w:r>
-        <w:rPr>
-          <w:rFonts w:eastAsia="MS Mincho"/>
-          <w:lang w:val="en-AU" w:eastAsia="en-US"/>
-        </w:rPr>
-        <w:t>Output should be pleasingly formatted and easy to read.</w:t>
+        <w:t>.</w:t>
       </w:r>
     </w:p>
     <w:p>
@@ -3405,9 +4378,15 @@
         </w:numPr>
       </w:pPr>
       <w:r>
+        <w:rPr>
+          <w:highlight w:val="yellow"/>
+        </w:rPr>
         <w:t>R</w:t>
       </w:r>
       <w:r>
+        <w:rPr>
+          <w:highlight w:val="yellow"/>
+        </w:rPr>
         <w:t>eferences</w:t>
       </w:r>
     </w:p>
@@ -3572,9 +4551,6 @@
       <w:pStyle w:val="Header"/>
     </w:pPr>
     <w:r>
-      <w:t>Guidelines for Capstone Project Report</w:t>
-    </w:r>
-    <w:r>
       <w:tab/>
     </w:r>
     <w:r>
@@ -3792,6 +4768,205 @@
     </w:lvl>
   </w:abstractNum>
   <w:abstractNum w:abstractNumId="10" w15:restartNumberingAfterBreak="0">
+    <w:nsid w:val="01DC736E"/>
+    <w:multiLevelType w:val="hybridMultilevel"/>
+    <w:tmpl w:val="ED08EF9A"/>
+    <w:lvl w:ilvl="0" w:tplc="0809000F">
+      <w:start w:val="1"/>
+      <w:numFmt w:val="decimal"/>
+      <w:lvlText w:val="%1."/>
+      <w:lvlJc w:val="left"/>
+      <w:pPr>
+        <w:ind w:left="720" w:hanging="360"/>
+      </w:pPr>
+    </w:lvl>
+    <w:lvl w:ilvl="1" w:tplc="08090019" w:tentative="1">
+      <w:start w:val="1"/>
+      <w:numFmt w:val="lowerLetter"/>
+      <w:lvlText w:val="%2."/>
+      <w:lvlJc w:val="left"/>
+      <w:pPr>
+        <w:ind w:left="1440" w:hanging="360"/>
+      </w:pPr>
+    </w:lvl>
+    <w:lvl w:ilvl="2" w:tplc="0809001B" w:tentative="1">
+      <w:start w:val="1"/>
+      <w:numFmt w:val="lowerRoman"/>
+      <w:lvlText w:val="%3."/>
+      <w:lvlJc w:val="right"/>
+      <w:pPr>
+        <w:ind w:left="2160" w:hanging="180"/>
+      </w:pPr>
+    </w:lvl>
+    <w:lvl w:ilvl="3" w:tplc="0809000F" w:tentative="1">
+      <w:start w:val="1"/>
+      <w:numFmt w:val="decimal"/>
+      <w:lvlText w:val="%4."/>
+      <w:lvlJc w:val="left"/>
+      <w:pPr>
+        <w:ind w:left="2880" w:hanging="360"/>
+      </w:pPr>
+    </w:lvl>
+    <w:lvl w:ilvl="4" w:tplc="08090019" w:tentative="1">
+      <w:start w:val="1"/>
+      <w:numFmt w:val="lowerLetter"/>
+      <w:lvlText w:val="%5."/>
+      <w:lvlJc w:val="left"/>
+      <w:pPr>
+        <w:ind w:left="3600" w:hanging="360"/>
+      </w:pPr>
+    </w:lvl>
+    <w:lvl w:ilvl="5" w:tplc="0809001B" w:tentative="1">
+      <w:start w:val="1"/>
+      <w:numFmt w:val="lowerRoman"/>
+      <w:lvlText w:val="%6."/>
+      <w:lvlJc w:val="right"/>
+      <w:pPr>
+        <w:ind w:left="4320" w:hanging="180"/>
+      </w:pPr>
+    </w:lvl>
+    <w:lvl w:ilvl="6" w:tplc="0809000F" w:tentative="1">
+      <w:start w:val="1"/>
+      <w:numFmt w:val="decimal"/>
+      <w:lvlText w:val="%7."/>
+      <w:lvlJc w:val="left"/>
+      <w:pPr>
+        <w:ind w:left="5040" w:hanging="360"/>
+      </w:pPr>
+    </w:lvl>
+    <w:lvl w:ilvl="7" w:tplc="08090019" w:tentative="1">
+      <w:start w:val="1"/>
+      <w:numFmt w:val="lowerLetter"/>
+      <w:lvlText w:val="%8."/>
+      <w:lvlJc w:val="left"/>
+      <w:pPr>
+        <w:ind w:left="5760" w:hanging="360"/>
+      </w:pPr>
+    </w:lvl>
+    <w:lvl w:ilvl="8" w:tplc="0809001B" w:tentative="1">
+      <w:start w:val="1"/>
+      <w:numFmt w:val="lowerRoman"/>
+      <w:lvlText w:val="%9."/>
+      <w:lvlJc w:val="right"/>
+      <w:pPr>
+        <w:ind w:left="6480" w:hanging="180"/>
+      </w:pPr>
+    </w:lvl>
+  </w:abstractNum>
+  <w:abstractNum w:abstractNumId="11" w15:restartNumberingAfterBreak="0">
+    <w:nsid w:val="02594B97"/>
+    <w:multiLevelType w:val="hybridMultilevel"/>
+    <w:tmpl w:val="38DCA4BE"/>
+    <w:lvl w:ilvl="0" w:tplc="08090001">
+      <w:start w:val="1"/>
+      <w:numFmt w:val="bullet"/>
+      <w:lvlText w:val=""/>
+      <w:lvlJc w:val="left"/>
+      <w:pPr>
+        <w:ind w:left="720" w:hanging="360"/>
+      </w:pPr>
+      <w:rPr>
+        <w:rFonts w:ascii="Symbol" w:hAnsi="Symbol" w:hint="default"/>
+      </w:rPr>
+    </w:lvl>
+    <w:lvl w:ilvl="1" w:tplc="08090003" w:tentative="1">
+      <w:start w:val="1"/>
+      <w:numFmt w:val="bullet"/>
+      <w:lvlText w:val="o"/>
+      <w:lvlJc w:val="left"/>
+      <w:pPr>
+        <w:ind w:left="1440" w:hanging="360"/>
+      </w:pPr>
+      <w:rPr>
+        <w:rFonts w:ascii="Courier New" w:hAnsi="Courier New" w:cs="Courier New" w:hint="default"/>
+      </w:rPr>
+    </w:lvl>
+    <w:lvl w:ilvl="2" w:tplc="08090005" w:tentative="1">
+      <w:start w:val="1"/>
+      <w:numFmt w:val="bullet"/>
+      <w:lvlText w:val=""/>
+      <w:lvlJc w:val="left"/>
+      <w:pPr>
+        <w:ind w:left="2160" w:hanging="360"/>
+      </w:pPr>
+      <w:rPr>
+        <w:rFonts w:ascii="Wingdings" w:hAnsi="Wingdings" w:hint="default"/>
+      </w:rPr>
+    </w:lvl>
+    <w:lvl w:ilvl="3" w:tplc="08090001" w:tentative="1">
+      <w:start w:val="1"/>
+      <w:numFmt w:val="bullet"/>
+      <w:lvlText w:val=""/>
+      <w:lvlJc w:val="left"/>
+      <w:pPr>
+        <w:ind w:left="2880" w:hanging="360"/>
+      </w:pPr>
+      <w:rPr>
+        <w:rFonts w:ascii="Symbol" w:hAnsi="Symbol" w:hint="default"/>
+      </w:rPr>
+    </w:lvl>
+    <w:lvl w:ilvl="4" w:tplc="08090003" w:tentative="1">
+      <w:start w:val="1"/>
+      <w:numFmt w:val="bullet"/>
+      <w:lvlText w:val="o"/>
+      <w:lvlJc w:val="left"/>
+      <w:pPr>
+        <w:ind w:left="3600" w:hanging="360"/>
+      </w:pPr>
+      <w:rPr>
+        <w:rFonts w:ascii="Courier New" w:hAnsi="Courier New" w:cs="Courier New" w:hint="default"/>
+      </w:rPr>
+    </w:lvl>
+    <w:lvl w:ilvl="5" w:tplc="08090005" w:tentative="1">
+      <w:start w:val="1"/>
+      <w:numFmt w:val="bullet"/>
+      <w:lvlText w:val=""/>
+      <w:lvlJc w:val="left"/>
+      <w:pPr>
+        <w:ind w:left="4320" w:hanging="360"/>
+      </w:pPr>
+      <w:rPr>
+        <w:rFonts w:ascii="Wingdings" w:hAnsi="Wingdings" w:hint="default"/>
+      </w:rPr>
+    </w:lvl>
+    <w:lvl w:ilvl="6" w:tplc="08090001" w:tentative="1">
+      <w:start w:val="1"/>
+      <w:numFmt w:val="bullet"/>
+      <w:lvlText w:val=""/>
+      <w:lvlJc w:val="left"/>
+      <w:pPr>
+        <w:ind w:left="5040" w:hanging="360"/>
+      </w:pPr>
+      <w:rPr>
+        <w:rFonts w:ascii="Symbol" w:hAnsi="Symbol" w:hint="default"/>
+      </w:rPr>
+    </w:lvl>
+    <w:lvl w:ilvl="7" w:tplc="08090003" w:tentative="1">
+      <w:start w:val="1"/>
+      <w:numFmt w:val="bullet"/>
+      <w:lvlText w:val="o"/>
+      <w:lvlJc w:val="left"/>
+      <w:pPr>
+        <w:ind w:left="5760" w:hanging="360"/>
+      </w:pPr>
+      <w:rPr>
+        <w:rFonts w:ascii="Courier New" w:hAnsi="Courier New" w:cs="Courier New" w:hint="default"/>
+      </w:rPr>
+    </w:lvl>
+    <w:lvl w:ilvl="8" w:tplc="08090005" w:tentative="1">
+      <w:start w:val="1"/>
+      <w:numFmt w:val="bullet"/>
+      <w:lvlText w:val=""/>
+      <w:lvlJc w:val="left"/>
+      <w:pPr>
+        <w:ind w:left="6480" w:hanging="360"/>
+      </w:pPr>
+      <w:rPr>
+        <w:rFonts w:ascii="Wingdings" w:hAnsi="Wingdings" w:hint="default"/>
+      </w:rPr>
+    </w:lvl>
+  </w:abstractNum>
+  <w:abstractNum w:abstractNumId="12" w15:restartNumberingAfterBreak="0">
     <w:nsid w:val="075B4D89"/>
     <w:multiLevelType w:val="hybridMultilevel"/>
     <w:tmpl w:val="6A3AB0DA"/>
@@ -3931,7 +5106,7 @@
       </w:rPr>
     </w:lvl>
   </w:abstractNum>
-  <w:abstractNum w:abstractNumId="11" w15:restartNumberingAfterBreak="0">
+  <w:abstractNum w:abstractNumId="13" w15:restartNumberingAfterBreak="0">
     <w:nsid w:val="0C067A9D"/>
     <w:multiLevelType w:val="hybridMultilevel"/>
     <w:tmpl w:val="41D027AC"/>
@@ -4021,7 +5196,7 @@
       </w:pPr>
     </w:lvl>
   </w:abstractNum>
-  <w:abstractNum w:abstractNumId="12" w15:restartNumberingAfterBreak="0">
+  <w:abstractNum w:abstractNumId="14" w15:restartNumberingAfterBreak="0">
     <w:nsid w:val="179A3566"/>
     <w:multiLevelType w:val="hybridMultilevel"/>
     <w:tmpl w:val="9800D9F4"/>
@@ -4161,7 +5336,7 @@
       </w:rPr>
     </w:lvl>
   </w:abstractNum>
-  <w:abstractNum w:abstractNumId="13" w15:restartNumberingAfterBreak="0">
+  <w:abstractNum w:abstractNumId="15" w15:restartNumberingAfterBreak="0">
     <w:nsid w:val="17A72772"/>
     <w:multiLevelType w:val="hybridMultilevel"/>
     <w:tmpl w:val="CF5A6296"/>
@@ -4250,7 +5425,7 @@
       </w:pPr>
     </w:lvl>
   </w:abstractNum>
-  <w:abstractNum w:abstractNumId="14" w15:restartNumberingAfterBreak="0">
+  <w:abstractNum w:abstractNumId="16" w15:restartNumberingAfterBreak="0">
     <w:nsid w:val="206C12C5"/>
     <w:multiLevelType w:val="hybridMultilevel"/>
     <w:tmpl w:val="784A0A1A"/>
@@ -4390,7 +5565,7 @@
       </w:rPr>
     </w:lvl>
   </w:abstractNum>
-  <w:abstractNum w:abstractNumId="15" w15:restartNumberingAfterBreak="0">
+  <w:abstractNum w:abstractNumId="17" w15:restartNumberingAfterBreak="0">
     <w:nsid w:val="20AA61AF"/>
     <w:multiLevelType w:val="hybridMultilevel"/>
     <w:tmpl w:val="728E4ED6"/>
@@ -4503,7 +5678,7 @@
       </w:rPr>
     </w:lvl>
   </w:abstractNum>
-  <w:abstractNum w:abstractNumId="16" w15:restartNumberingAfterBreak="0">
+  <w:abstractNum w:abstractNumId="18" w15:restartNumberingAfterBreak="0">
     <w:nsid w:val="225E1D4D"/>
     <w:multiLevelType w:val="hybridMultilevel"/>
     <w:tmpl w:val="A69085AC"/>
@@ -4643,7 +5818,7 @@
       </w:rPr>
     </w:lvl>
   </w:abstractNum>
-  <w:abstractNum w:abstractNumId="17" w15:restartNumberingAfterBreak="0">
+  <w:abstractNum w:abstractNumId="19" w15:restartNumberingAfterBreak="0">
     <w:nsid w:val="23E95F93"/>
     <w:multiLevelType w:val="multilevel"/>
     <w:tmpl w:val="905CB06E"/>
@@ -4792,7 +5967,7 @@
       </w:rPr>
     </w:lvl>
   </w:abstractNum>
-  <w:abstractNum w:abstractNumId="18" w15:restartNumberingAfterBreak="0">
+  <w:abstractNum w:abstractNumId="20" w15:restartNumberingAfterBreak="0">
     <w:nsid w:val="30EF6F06"/>
     <w:multiLevelType w:val="hybridMultilevel"/>
     <w:tmpl w:val="7556CE10"/>
@@ -4932,7 +6107,179 @@
       </w:rPr>
     </w:lvl>
   </w:abstractNum>
-  <w:abstractNum w:abstractNumId="19" w15:restartNumberingAfterBreak="0">
+  <w:abstractNum w:abstractNumId="21" w15:restartNumberingAfterBreak="0">
+    <w:nsid w:val="401B025F"/>
+    <w:multiLevelType w:val="hybridMultilevel"/>
+    <w:tmpl w:val="3C36658C"/>
+    <w:lvl w:ilvl="0" w:tplc="0809000F">
+      <w:start w:val="1"/>
+      <w:numFmt w:val="decimal"/>
+      <w:lvlText w:val="%1."/>
+      <w:lvlJc w:val="left"/>
+      <w:pPr>
+        <w:ind w:left="720" w:hanging="360"/>
+      </w:pPr>
+    </w:lvl>
+    <w:lvl w:ilvl="1" w:tplc="08090019" w:tentative="1">
+      <w:start w:val="1"/>
+      <w:numFmt w:val="lowerLetter"/>
+      <w:lvlText w:val="%2."/>
+      <w:lvlJc w:val="left"/>
+      <w:pPr>
+        <w:ind w:left="1440" w:hanging="360"/>
+      </w:pPr>
+    </w:lvl>
+    <w:lvl w:ilvl="2" w:tplc="0809001B" w:tentative="1">
+      <w:start w:val="1"/>
+      <w:numFmt w:val="lowerRoman"/>
+      <w:lvlText w:val="%3."/>
+      <w:lvlJc w:val="right"/>
+      <w:pPr>
+        <w:ind w:left="2160" w:hanging="180"/>
+      </w:pPr>
+    </w:lvl>
+    <w:lvl w:ilvl="3" w:tplc="0809000F" w:tentative="1">
+      <w:start w:val="1"/>
+      <w:numFmt w:val="decimal"/>
+      <w:lvlText w:val="%4."/>
+      <w:lvlJc w:val="left"/>
+      <w:pPr>
+        <w:ind w:left="2880" w:hanging="360"/>
+      </w:pPr>
+    </w:lvl>
+    <w:lvl w:ilvl="4" w:tplc="08090019" w:tentative="1">
+      <w:start w:val="1"/>
+      <w:numFmt w:val="lowerLetter"/>
+      <w:lvlText w:val="%5."/>
+      <w:lvlJc w:val="left"/>
+      <w:pPr>
+        <w:ind w:left="3600" w:hanging="360"/>
+      </w:pPr>
+    </w:lvl>
+    <w:lvl w:ilvl="5" w:tplc="0809001B" w:tentative="1">
+      <w:start w:val="1"/>
+      <w:numFmt w:val="lowerRoman"/>
+      <w:lvlText w:val="%6."/>
+      <w:lvlJc w:val="right"/>
+      <w:pPr>
+        <w:ind w:left="4320" w:hanging="180"/>
+      </w:pPr>
+    </w:lvl>
+    <w:lvl w:ilvl="6" w:tplc="0809000F" w:tentative="1">
+      <w:start w:val="1"/>
+      <w:numFmt w:val="decimal"/>
+      <w:lvlText w:val="%7."/>
+      <w:lvlJc w:val="left"/>
+      <w:pPr>
+        <w:ind w:left="5040" w:hanging="360"/>
+      </w:pPr>
+    </w:lvl>
+    <w:lvl w:ilvl="7" w:tplc="08090019" w:tentative="1">
+      <w:start w:val="1"/>
+      <w:numFmt w:val="lowerLetter"/>
+      <w:lvlText w:val="%8."/>
+      <w:lvlJc w:val="left"/>
+      <w:pPr>
+        <w:ind w:left="5760" w:hanging="360"/>
+      </w:pPr>
+    </w:lvl>
+    <w:lvl w:ilvl="8" w:tplc="0809001B" w:tentative="1">
+      <w:start w:val="1"/>
+      <w:numFmt w:val="lowerRoman"/>
+      <w:lvlText w:val="%9."/>
+      <w:lvlJc w:val="right"/>
+      <w:pPr>
+        <w:ind w:left="6480" w:hanging="180"/>
+      </w:pPr>
+    </w:lvl>
+  </w:abstractNum>
+  <w:abstractNum w:abstractNumId="22" w15:restartNumberingAfterBreak="0">
+    <w:nsid w:val="44D90C49"/>
+    <w:multiLevelType w:val="hybridMultilevel"/>
+    <w:tmpl w:val="ED08EF9A"/>
+    <w:lvl w:ilvl="0" w:tplc="0809000F">
+      <w:start w:val="1"/>
+      <w:numFmt w:val="decimal"/>
+      <w:lvlText w:val="%1."/>
+      <w:lvlJc w:val="left"/>
+      <w:pPr>
+        <w:ind w:left="720" w:hanging="360"/>
+      </w:pPr>
+    </w:lvl>
+    <w:lvl w:ilvl="1" w:tplc="08090019" w:tentative="1">
+      <w:start w:val="1"/>
+      <w:numFmt w:val="lowerLetter"/>
+      <w:lvlText w:val="%2."/>
+      <w:lvlJc w:val="left"/>
+      <w:pPr>
+        <w:ind w:left="1440" w:hanging="360"/>
+      </w:pPr>
+    </w:lvl>
+    <w:lvl w:ilvl="2" w:tplc="0809001B" w:tentative="1">
+      <w:start w:val="1"/>
+      <w:numFmt w:val="lowerRoman"/>
+      <w:lvlText w:val="%3."/>
+      <w:lvlJc w:val="right"/>
+      <w:pPr>
+        <w:ind w:left="2160" w:hanging="180"/>
+      </w:pPr>
+    </w:lvl>
+    <w:lvl w:ilvl="3" w:tplc="0809000F" w:tentative="1">
+      <w:start w:val="1"/>
+      <w:numFmt w:val="decimal"/>
+      <w:lvlText w:val="%4."/>
+      <w:lvlJc w:val="left"/>
+      <w:pPr>
+        <w:ind w:left="2880" w:hanging="360"/>
+      </w:pPr>
+    </w:lvl>
+    <w:lvl w:ilvl="4" w:tplc="08090019" w:tentative="1">
+      <w:start w:val="1"/>
+      <w:numFmt w:val="lowerLetter"/>
+      <w:lvlText w:val="%5."/>
+      <w:lvlJc w:val="left"/>
+      <w:pPr>
+        <w:ind w:left="3600" w:hanging="360"/>
+      </w:pPr>
+    </w:lvl>
+    <w:lvl w:ilvl="5" w:tplc="0809001B" w:tentative="1">
+      <w:start w:val="1"/>
+      <w:numFmt w:val="lowerRoman"/>
+      <w:lvlText w:val="%6."/>
+      <w:lvlJc w:val="right"/>
+      <w:pPr>
+        <w:ind w:left="4320" w:hanging="180"/>
+      </w:pPr>
+    </w:lvl>
+    <w:lvl w:ilvl="6" w:tplc="0809000F" w:tentative="1">
+      <w:start w:val="1"/>
+      <w:numFmt w:val="decimal"/>
+      <w:lvlText w:val="%7."/>
+      <w:lvlJc w:val="left"/>
+      <w:pPr>
+        <w:ind w:left="5040" w:hanging="360"/>
+      </w:pPr>
+    </w:lvl>
+    <w:lvl w:ilvl="7" w:tplc="08090019" w:tentative="1">
+      <w:start w:val="1"/>
+      <w:numFmt w:val="lowerLetter"/>
+      <w:lvlText w:val="%8."/>
+      <w:lvlJc w:val="left"/>
+      <w:pPr>
+        <w:ind w:left="5760" w:hanging="360"/>
+      </w:pPr>
+    </w:lvl>
+    <w:lvl w:ilvl="8" w:tplc="0809001B" w:tentative="1">
+      <w:start w:val="1"/>
+      <w:numFmt w:val="lowerRoman"/>
+      <w:lvlText w:val="%9."/>
+      <w:lvlJc w:val="right"/>
+      <w:pPr>
+        <w:ind w:left="6480" w:hanging="180"/>
+      </w:pPr>
+    </w:lvl>
+  </w:abstractNum>
+  <w:abstractNum w:abstractNumId="23" w15:restartNumberingAfterBreak="0">
     <w:nsid w:val="47E5603D"/>
     <w:multiLevelType w:val="hybridMultilevel"/>
     <w:tmpl w:val="55C01434"/>
@@ -5072,7 +6419,7 @@
       </w:rPr>
     </w:lvl>
   </w:abstractNum>
-  <w:abstractNum w:abstractNumId="20" w15:restartNumberingAfterBreak="0">
+  <w:abstractNum w:abstractNumId="24" w15:restartNumberingAfterBreak="0">
     <w:nsid w:val="4CA358A6"/>
     <w:multiLevelType w:val="hybridMultilevel"/>
     <w:tmpl w:val="2EB41710"/>
@@ -5212,7 +6559,7 @@
       </w:rPr>
     </w:lvl>
   </w:abstractNum>
-  <w:abstractNum w:abstractNumId="21" w15:restartNumberingAfterBreak="0">
+  <w:abstractNum w:abstractNumId="25" w15:restartNumberingAfterBreak="0">
     <w:nsid w:val="52E3033A"/>
     <w:multiLevelType w:val="hybridMultilevel"/>
     <w:tmpl w:val="08783638"/>
@@ -5352,10 +6699,10 @@
       </w:rPr>
     </w:lvl>
   </w:abstractNum>
-  <w:abstractNum w:abstractNumId="22" w15:restartNumberingAfterBreak="0">
+  <w:abstractNum w:abstractNumId="26" w15:restartNumberingAfterBreak="0">
     <w:nsid w:val="5481250A"/>
     <w:multiLevelType w:val="multilevel"/>
-    <w:tmpl w:val="AC48D87C"/>
+    <w:tmpl w:val="1F067314"/>
     <w:lvl w:ilvl="0">
       <w:start w:val="1"/>
       <w:numFmt w:val="decimal"/>
@@ -5370,9 +6717,11 @@
       </w:pPr>
       <w:rPr>
         <w:rFonts w:ascii="Times" w:hAnsi="Times" w:hint="default"/>
-        <w:b/>
+        <w:b w:val="0"/>
+        <w:bCs/>
         <w:i w:val="0"/>
-        <w:sz w:val="28"/>
+        <w:sz w:val="22"/>
+        <w:szCs w:val="16"/>
       </w:rPr>
     </w:lvl>
     <w:lvl w:ilvl="1">
@@ -5504,7 +6853,7 @@
       </w:rPr>
     </w:lvl>
   </w:abstractNum>
-  <w:abstractNum w:abstractNumId="23" w15:restartNumberingAfterBreak="0">
+  <w:abstractNum w:abstractNumId="27" w15:restartNumberingAfterBreak="0">
     <w:nsid w:val="5E6A5D6A"/>
     <w:multiLevelType w:val="hybridMultilevel"/>
     <w:tmpl w:val="572CCC44"/>
@@ -5594,7 +6943,93 @@
       </w:pPr>
     </w:lvl>
   </w:abstractNum>
-  <w:abstractNum w:abstractNumId="24" w15:restartNumberingAfterBreak="0">
+  <w:abstractNum w:abstractNumId="28" w15:restartNumberingAfterBreak="0">
+    <w:nsid w:val="6A8071FB"/>
+    <w:multiLevelType w:val="hybridMultilevel"/>
+    <w:tmpl w:val="ED08EF9A"/>
+    <w:lvl w:ilvl="0" w:tplc="0809000F">
+      <w:start w:val="1"/>
+      <w:numFmt w:val="decimal"/>
+      <w:lvlText w:val="%1."/>
+      <w:lvlJc w:val="left"/>
+      <w:pPr>
+        <w:ind w:left="720" w:hanging="360"/>
+      </w:pPr>
+    </w:lvl>
+    <w:lvl w:ilvl="1" w:tplc="08090019" w:tentative="1">
+      <w:start w:val="1"/>
+      <w:numFmt w:val="lowerLetter"/>
+      <w:lvlText w:val="%2."/>
+      <w:lvlJc w:val="left"/>
+      <w:pPr>
+        <w:ind w:left="1440" w:hanging="360"/>
+      </w:pPr>
+    </w:lvl>
+    <w:lvl w:ilvl="2" w:tplc="0809001B" w:tentative="1">
+      <w:start w:val="1"/>
+      <w:numFmt w:val="lowerRoman"/>
+      <w:lvlText w:val="%3."/>
+      <w:lvlJc w:val="right"/>
+      <w:pPr>
+        <w:ind w:left="2160" w:hanging="180"/>
+      </w:pPr>
+    </w:lvl>
+    <w:lvl w:ilvl="3" w:tplc="0809000F" w:tentative="1">
+      <w:start w:val="1"/>
+      <w:numFmt w:val="decimal"/>
+      <w:lvlText w:val="%4."/>
+      <w:lvlJc w:val="left"/>
+      <w:pPr>
+        <w:ind w:left="2880" w:hanging="360"/>
+      </w:pPr>
+    </w:lvl>
+    <w:lvl w:ilvl="4" w:tplc="08090019" w:tentative="1">
+      <w:start w:val="1"/>
+      <w:numFmt w:val="lowerLetter"/>
+      <w:lvlText w:val="%5."/>
+      <w:lvlJc w:val="left"/>
+      <w:pPr>
+        <w:ind w:left="3600" w:hanging="360"/>
+      </w:pPr>
+    </w:lvl>
+    <w:lvl w:ilvl="5" w:tplc="0809001B" w:tentative="1">
+      <w:start w:val="1"/>
+      <w:numFmt w:val="lowerRoman"/>
+      <w:lvlText w:val="%6."/>
+      <w:lvlJc w:val="right"/>
+      <w:pPr>
+        <w:ind w:left="4320" w:hanging="180"/>
+      </w:pPr>
+    </w:lvl>
+    <w:lvl w:ilvl="6" w:tplc="0809000F" w:tentative="1">
+      <w:start w:val="1"/>
+      <w:numFmt w:val="decimal"/>
+      <w:lvlText w:val="%7."/>
+      <w:lvlJc w:val="left"/>
+      <w:pPr>
+        <w:ind w:left="5040" w:hanging="360"/>
+      </w:pPr>
+    </w:lvl>
+    <w:lvl w:ilvl="7" w:tplc="08090019" w:tentative="1">
+      <w:start w:val="1"/>
+      <w:numFmt w:val="lowerLetter"/>
+      <w:lvlText w:val="%8."/>
+      <w:lvlJc w:val="left"/>
+      <w:pPr>
+        <w:ind w:left="5760" w:hanging="360"/>
+      </w:pPr>
+    </w:lvl>
+    <w:lvl w:ilvl="8" w:tplc="0809001B" w:tentative="1">
+      <w:start w:val="1"/>
+      <w:numFmt w:val="lowerRoman"/>
+      <w:lvlText w:val="%9."/>
+      <w:lvlJc w:val="right"/>
+      <w:pPr>
+        <w:ind w:left="6480" w:hanging="180"/>
+      </w:pPr>
+    </w:lvl>
+  </w:abstractNum>
+  <w:abstractNum w:abstractNumId="29" w15:restartNumberingAfterBreak="0">
     <w:nsid w:val="73A84BA0"/>
     <w:multiLevelType w:val="hybridMultilevel"/>
     <w:tmpl w:val="8586EF4C"/>
@@ -5710,7 +7145,7 @@
       </w:pPr>
     </w:lvl>
   </w:abstractNum>
-  <w:abstractNum w:abstractNumId="25" w15:restartNumberingAfterBreak="0">
+  <w:abstractNum w:abstractNumId="30" w15:restartNumberingAfterBreak="0">
     <w:nsid w:val="74C32663"/>
     <w:multiLevelType w:val="hybridMultilevel"/>
     <w:tmpl w:val="E8AA6A8A"/>
@@ -5850,7 +7285,7 @@
       </w:rPr>
     </w:lvl>
   </w:abstractNum>
-  <w:abstractNum w:abstractNumId="26" w15:restartNumberingAfterBreak="0">
+  <w:abstractNum w:abstractNumId="31" w15:restartNumberingAfterBreak="0">
     <w:nsid w:val="765562FE"/>
     <w:multiLevelType w:val="hybridMultilevel"/>
     <w:tmpl w:val="F7DEB820"/>
@@ -5990,7 +7425,7 @@
       </w:rPr>
     </w:lvl>
   </w:abstractNum>
-  <w:abstractNum w:abstractNumId="27" w15:restartNumberingAfterBreak="0">
+  <w:abstractNum w:abstractNumId="32" w15:restartNumberingAfterBreak="0">
     <w:nsid w:val="78E658A0"/>
     <w:multiLevelType w:val="hybridMultilevel"/>
     <w:tmpl w:val="13DAEE44"/>
@@ -6130,7 +7565,7 @@
       </w:rPr>
     </w:lvl>
   </w:abstractNum>
-  <w:abstractNum w:abstractNumId="28" w15:restartNumberingAfterBreak="0">
+  <w:abstractNum w:abstractNumId="33" w15:restartNumberingAfterBreak="0">
     <w:nsid w:val="7A1A1C6F"/>
     <w:multiLevelType w:val="multilevel"/>
     <w:tmpl w:val="9800D9F4"/>
@@ -6271,49 +7706,49 @@
     </w:lvl>
   </w:abstractNum>
   <w:num w:numId="1">
+    <w:abstractNumId w:val="32"/>
+  </w:num>
+  <w:num w:numId="2">
+    <w:abstractNumId w:val="32"/>
+  </w:num>
+  <w:num w:numId="3">
+    <w:abstractNumId w:val="29"/>
+  </w:num>
+  <w:num w:numId="4">
+    <w:abstractNumId w:val="14"/>
+  </w:num>
+  <w:num w:numId="5">
+    <w:abstractNumId w:val="33"/>
+  </w:num>
+  <w:num w:numId="6">
+    <w:abstractNumId w:val="23"/>
+  </w:num>
+  <w:num w:numId="7">
+    <w:abstractNumId w:val="12"/>
+  </w:num>
+  <w:num w:numId="8">
+    <w:abstractNumId w:val="19"/>
+  </w:num>
+  <w:num w:numId="9">
+    <w:abstractNumId w:val="25"/>
+  </w:num>
+  <w:num w:numId="10">
+    <w:abstractNumId w:val="30"/>
+  </w:num>
+  <w:num w:numId="11">
+    <w:abstractNumId w:val="20"/>
+  </w:num>
+  <w:num w:numId="12">
+    <w:abstractNumId w:val="16"/>
+  </w:num>
+  <w:num w:numId="13">
+    <w:abstractNumId w:val="17"/>
+  </w:num>
+  <w:num w:numId="14">
     <w:abstractNumId w:val="27"/>
   </w:num>
-  <w:num w:numId="2">
-    <w:abstractNumId w:val="27"/>
-  </w:num>
-  <w:num w:numId="3">
-    <w:abstractNumId w:val="24"/>
-  </w:num>
-  <w:num w:numId="4">
-    <w:abstractNumId w:val="12"/>
-  </w:num>
-  <w:num w:numId="5">
-    <w:abstractNumId w:val="28"/>
-  </w:num>
-  <w:num w:numId="6">
-    <w:abstractNumId w:val="19"/>
-  </w:num>
-  <w:num w:numId="7">
-    <w:abstractNumId w:val="10"/>
-  </w:num>
-  <w:num w:numId="8">
-    <w:abstractNumId w:val="17"/>
-  </w:num>
-  <w:num w:numId="9">
-    <w:abstractNumId w:val="21"/>
-  </w:num>
-  <w:num w:numId="10">
-    <w:abstractNumId w:val="25"/>
-  </w:num>
-  <w:num w:numId="11">
-    <w:abstractNumId w:val="18"/>
-  </w:num>
-  <w:num w:numId="12">
-    <w:abstractNumId w:val="14"/>
-  </w:num>
-  <w:num w:numId="13">
+  <w:num w:numId="15">
     <w:abstractNumId w:val="15"/>
-  </w:num>
-  <w:num w:numId="14">
-    <w:abstractNumId w:val="23"/>
-  </w:num>
-  <w:num w:numId="15">
-    <w:abstractNumId w:val="13"/>
   </w:num>
   <w:num w:numId="16">
     <w:abstractNumId w:val="9"/>
@@ -6352,22 +7787,22 @@
     <w:abstractNumId w:val="9"/>
   </w:num>
   <w:num w:numId="28">
-    <w:abstractNumId w:val="22"/>
+    <w:abstractNumId w:val="26"/>
   </w:num>
   <w:num w:numId="29">
-    <w:abstractNumId w:val="22"/>
+    <w:abstractNumId w:val="26"/>
   </w:num>
   <w:num w:numId="30">
-    <w:abstractNumId w:val="16"/>
+    <w:abstractNumId w:val="18"/>
   </w:num>
   <w:num w:numId="31">
-    <w:abstractNumId w:val="20"/>
+    <w:abstractNumId w:val="24"/>
   </w:num>
   <w:num w:numId="32">
-    <w:abstractNumId w:val="26"/>
+    <w:abstractNumId w:val="31"/>
   </w:num>
   <w:num w:numId="33">
-    <w:abstractNumId w:val="22"/>
+    <w:abstractNumId w:val="26"/>
     <w:lvlOverride w:ilvl="0">
       <w:startOverride w:val="2"/>
     </w:lvlOverride>
@@ -6395,19 +7830,94 @@
     </w:lvlOverride>
   </w:num>
   <w:num w:numId="34">
-    <w:abstractNumId w:val="23"/>
+    <w:abstractNumId w:val="27"/>
     <w:lvlOverride w:ilvl="0">
       <w:startOverride w:val="1"/>
     </w:lvlOverride>
   </w:num>
   <w:num w:numId="35">
-    <w:abstractNumId w:val="23"/>
+    <w:abstractNumId w:val="27"/>
     <w:lvlOverride w:ilvl="0">
       <w:startOverride w:val="1"/>
     </w:lvlOverride>
   </w:num>
   <w:num w:numId="36">
+    <w:abstractNumId w:val="13"/>
+  </w:num>
+  <w:num w:numId="37">
     <w:abstractNumId w:val="11"/>
+  </w:num>
+  <w:num w:numId="38">
+    <w:abstractNumId w:val="26"/>
+    <w:lvlOverride w:ilvl="0">
+      <w:startOverride w:val="1"/>
+    </w:lvlOverride>
+    <w:lvlOverride w:ilvl="1">
+      <w:startOverride w:val="1"/>
+    </w:lvlOverride>
+    <w:lvlOverride w:ilvl="2">
+      <w:startOverride w:val="1"/>
+    </w:lvlOverride>
+    <w:lvlOverride w:ilvl="3">
+      <w:startOverride w:val="1"/>
+    </w:lvlOverride>
+    <w:lvlOverride w:ilvl="4">
+      <w:startOverride w:val="1"/>
+    </w:lvlOverride>
+    <w:lvlOverride w:ilvl="5">
+      <w:startOverride w:val="1"/>
+    </w:lvlOverride>
+    <w:lvlOverride w:ilvl="6">
+      <w:startOverride w:val="1"/>
+    </w:lvlOverride>
+    <w:lvlOverride w:ilvl="7">
+      <w:startOverride w:val="1"/>
+    </w:lvlOverride>
+    <w:lvlOverride w:ilvl="8">
+      <w:startOverride w:val="1"/>
+    </w:lvlOverride>
+  </w:num>
+  <w:num w:numId="39">
+    <w:abstractNumId w:val="26"/>
+    <w:lvlOverride w:ilvl="0">
+      <w:startOverride w:val="1"/>
+    </w:lvlOverride>
+    <w:lvlOverride w:ilvl="1">
+      <w:startOverride w:val="1"/>
+    </w:lvlOverride>
+    <w:lvlOverride w:ilvl="2">
+      <w:startOverride w:val="1"/>
+    </w:lvlOverride>
+    <w:lvlOverride w:ilvl="3">
+      <w:startOverride w:val="1"/>
+    </w:lvlOverride>
+    <w:lvlOverride w:ilvl="4">
+      <w:startOverride w:val="1"/>
+    </w:lvlOverride>
+    <w:lvlOverride w:ilvl="5">
+      <w:startOverride w:val="1"/>
+    </w:lvlOverride>
+    <w:lvlOverride w:ilvl="6">
+      <w:startOverride w:val="1"/>
+    </w:lvlOverride>
+    <w:lvlOverride w:ilvl="7">
+      <w:startOverride w:val="1"/>
+    </w:lvlOverride>
+    <w:lvlOverride w:ilvl="8">
+      <w:startOverride w:val="1"/>
+    </w:lvlOverride>
+  </w:num>
+  <w:num w:numId="40">
+    <w:abstractNumId w:val="28"/>
+  </w:num>
+  <w:num w:numId="41">
+    <w:abstractNumId w:val="21"/>
+  </w:num>
+  <w:num w:numId="42">
+    <w:abstractNumId w:val="22"/>
+  </w:num>
+  <w:num w:numId="43">
+    <w:abstractNumId w:val="10"/>
   </w:num>
 </w:numbering>
 </file>
@@ -7515,6 +9025,17 @@
       <w:u w:val="single"/>
     </w:rPr>
   </w:style>
+  <w:style w:type="paragraph" w:styleId="ListParagraph">
+    <w:name w:val="List Paragraph"/>
+    <w:basedOn w:val="Normal"/>
+    <w:uiPriority w:val="34"/>
+    <w:qFormat/>
+    <w:rsid w:val="001D070F"/>
+    <w:pPr>
+      <w:ind w:left="720"/>
+      <w:contextualSpacing/>
+    </w:pPr>
+  </w:style>
 </w:styles>
 </file>
 
@@ -7808,7 +9329,7 @@
 </file>
 
 <file path=customXml/itemProps1.xml><?xml version="1.0" encoding="utf-8"?>
-<ds:datastoreItem xmlns:ds="http://schemas.openxmlformats.org/officeDocument/2006/customXml" ds:itemID="{F03A7343-75C5-114A-8945-A914197940C1}">
+<ds:datastoreItem xmlns:ds="http://schemas.openxmlformats.org/officeDocument/2006/customXml" ds:itemID="{8FC0B70E-E2EF-5A4A-B137-758A32EE9D46}">
   <ds:schemaRefs>
     <ds:schemaRef ds:uri="http://schemas.openxmlformats.org/officeDocument/2006/bibliography"/>
   </ds:schemaRefs>

</xml_diff>

<commit_message>
Update transform classes and documentation.
</commit_message>
<xml_diff>
--- a/Documentation/Final Report/ViKER Report.docx
+++ b/Documentation/Final Report/ViKER Report.docx
@@ -9,19 +9,11 @@
           <w:lang w:val="en-AU"/>
         </w:rPr>
       </w:pPr>
-      <w:proofErr w:type="spellStart"/>
-      <w:r>
-        <w:rPr>
-          <w:lang w:val="en-AU"/>
-        </w:rPr>
-        <w:t>ViKER</w:t>
-      </w:r>
-      <w:proofErr w:type="spellEnd"/>
-      <w:r>
-        <w:rPr>
-          <w:lang w:val="en-AU"/>
-        </w:rPr>
-        <w:t>: A Visual Interface for Transformations Between EER and AR Conceptual Models</w:t>
+      <w:r>
+        <w:rPr>
+          <w:lang w:val="en-AU"/>
+        </w:rPr>
+        <w:t>ViKER: A Visual Interface for Transformations Between EER and AR Conceptual Models</w:t>
       </w:r>
     </w:p>
     <w:tbl>
@@ -62,16 +54,8 @@
               <w:rPr>
                 <w:lang w:val="en-AU"/>
               </w:rPr>
-              <w:t xml:space="preserve">St John </w:t>
+              <w:t>St John Grimbly</w:t>
             </w:r>
-            <w:proofErr w:type="spellStart"/>
-            <w:r>
-              <w:rPr>
-                <w:lang w:val="en-AU"/>
-              </w:rPr>
-              <w:t>Grimbly</w:t>
-            </w:r>
-            <w:proofErr w:type="spellEnd"/>
           </w:p>
           <w:p>
             <w:pPr>
@@ -397,21 +381,7 @@
         <w:rPr>
           <w:lang w:val="en-AU"/>
         </w:rPr>
-        <w:t xml:space="preserve">the </w:t>
-      </w:r>
-      <w:proofErr w:type="spellStart"/>
-      <w:r>
-        <w:rPr>
-          <w:lang w:val="en-AU"/>
-        </w:rPr>
-        <w:t>KnowID</w:t>
-      </w:r>
-      <w:proofErr w:type="spellEnd"/>
-      <w:r>
-        <w:rPr>
-          <w:lang w:val="en-AU"/>
-        </w:rPr>
-        <w:t xml:space="preserve"> paper</w:t>
+        <w:t>the KnowID paper</w:t>
       </w:r>
       <w:r>
         <w:rPr>
@@ -448,330 +418,279 @@
         <w:rPr>
           <w:lang w:val="en-AU"/>
         </w:rPr>
+        <w:t xml:space="preserve"> and implemting a user friendly interface for easily performing transformations implemented in this paper.</w:t>
+      </w:r>
+    </w:p>
+    <w:p>
+      <w:pPr>
+        <w:rPr>
+          <w:lang w:val="en-AU"/>
+        </w:rPr>
+      </w:pPr>
+    </w:p>
+    <w:p>
+      <w:pPr>
+        <w:pStyle w:val="Heading1"/>
+      </w:pPr>
+      <w:r>
+        <w:t>Theory</w:t>
+      </w:r>
+    </w:p>
+    <w:p>
+      <w:pPr>
+        <w:rPr>
+          <w:lang w:val="en-AU"/>
+        </w:rPr>
+      </w:pPr>
+      <w:r>
+        <w:rPr>
+          <w:lang w:val="en-AU"/>
+        </w:rPr>
+        <w:t xml:space="preserve">The KnowID </w:t>
+      </w:r>
+      <w:r>
+        <w:rPr>
+          <w:highlight w:val="yellow"/>
+          <w:lang w:val="en-AU"/>
+        </w:rPr>
+        <w:t>(insert reference)</w:t>
+      </w:r>
+      <w:r>
+        <w:rPr>
+          <w:lang w:val="en-AU"/>
+        </w:rPr>
+        <w:t xml:space="preserve"> paper introduces a new transformation procedure for converting </w:t>
+      </w:r>
+      <w:r>
+        <w:rPr>
+          <w:lang w:val="en-AU"/>
+        </w:rPr>
+        <w:t xml:space="preserve">between </w:t>
+      </w:r>
+      <w:r>
+        <w:rPr>
+          <w:lang w:val="en-AU"/>
+        </w:rPr>
+        <w:t>abstract relational models (</w:t>
+      </w:r>
+      <w:r>
+        <w:rPr>
+          <w:lang w:val="en-AU"/>
+        </w:rPr>
+        <w:t>ARM</w:t>
+      </w:r>
+      <w:r>
+        <w:rPr>
+          <w:lang w:val="en-AU"/>
+        </w:rPr>
+        <w:t>)</w:t>
+      </w:r>
+      <w:r>
+        <w:rPr>
+          <w:lang w:val="en-AU"/>
+        </w:rPr>
         <w:t xml:space="preserve"> and </w:t>
       </w:r>
-      <w:proofErr w:type="spellStart"/>
-      <w:r>
-        <w:rPr>
-          <w:lang w:val="en-AU"/>
-        </w:rPr>
-        <w:t>implemting</w:t>
-      </w:r>
-      <w:proofErr w:type="spellEnd"/>
-      <w:r>
-        <w:rPr>
-          <w:lang w:val="en-AU"/>
-        </w:rPr>
-        <w:t xml:space="preserve"> a </w:t>
-      </w:r>
-      <w:proofErr w:type="gramStart"/>
-      <w:r>
-        <w:rPr>
-          <w:lang w:val="en-AU"/>
-        </w:rPr>
-        <w:t>user friendly</w:t>
-      </w:r>
-      <w:proofErr w:type="gramEnd"/>
-      <w:r>
-        <w:rPr>
-          <w:lang w:val="en-AU"/>
-        </w:rPr>
-        <w:t xml:space="preserve"> interface for easily performing transformations implemented in this paper.</w:t>
-      </w:r>
-    </w:p>
-    <w:p>
-      <w:pPr>
-        <w:rPr>
-          <w:lang w:val="en-AU"/>
-        </w:rPr>
-      </w:pPr>
+      <w:r>
+        <w:rPr>
+          <w:lang w:val="en-AU"/>
+        </w:rPr>
+        <w:t>enhanced entity relational models (</w:t>
+      </w:r>
+      <w:r>
+        <w:rPr>
+          <w:lang w:val="en-AU"/>
+        </w:rPr>
+        <w:t>EER</w:t>
+      </w:r>
+      <w:r>
+        <w:rPr>
+          <w:lang w:val="en-AU"/>
+        </w:rPr>
+        <w:t>)</w:t>
+      </w:r>
+      <w:r>
+        <w:rPr>
+          <w:lang w:val="en-AU"/>
+        </w:rPr>
+        <w:t xml:space="preserve"> models.</w:t>
+      </w:r>
+      <w:r>
+        <w:rPr>
+          <w:lang w:val="en-AU"/>
+        </w:rPr>
+        <w:t xml:space="preserve"> ARM is an extension of RM presented in </w:t>
+      </w:r>
+      <w:r>
+        <w:rPr>
+          <w:highlight w:val="yellow"/>
+          <w:lang w:val="en-AU"/>
+        </w:rPr>
+        <w:t>reference</w:t>
+      </w:r>
+      <w:r>
+        <w:rPr>
+          <w:lang w:val="en-AU"/>
+        </w:rPr>
+        <w:t xml:space="preserve">. </w:t>
+      </w:r>
+    </w:p>
+    <w:p>
+      <w:pPr>
+        <w:rPr>
+          <w:lang w:val="en-AU"/>
+        </w:rPr>
+      </w:pPr>
+      <w:r>
+        <w:rPr>
+          <w:lang w:val="en-AU"/>
+        </w:rPr>
+        <w:t>AR</w:t>
+      </w:r>
+      <w:r>
+        <w:rPr>
+          <w:lang w:val="en-AU"/>
+        </w:rPr>
+        <w:t xml:space="preserve">M extends </w:t>
+      </w:r>
+      <w:r>
+        <w:rPr>
+          <w:lang w:val="en-AU"/>
+        </w:rPr>
+        <w:t>traditional</w:t>
+      </w:r>
+      <w:r>
+        <w:rPr>
+          <w:lang w:val="en-AU"/>
+        </w:rPr>
+        <w:t xml:space="preserve"> RM diagrams by including abstract datatypes </w:t>
+      </w:r>
+      <w:r>
+        <w:rPr>
+          <w:lang w:val="en-AU"/>
+        </w:rPr>
+        <w:t xml:space="preserve">- </w:t>
+      </w:r>
+      <w:r>
+        <w:rPr>
+          <w:lang w:val="en-AU"/>
+        </w:rPr>
+        <w:t>OID</w:t>
+      </w:r>
+      <w:r>
+        <w:rPr>
+          <w:lang w:val="en-AU"/>
+        </w:rPr>
+        <w:t xml:space="preserve"> -</w:t>
+      </w:r>
+      <w:r>
+        <w:rPr>
+          <w:lang w:val="en-AU"/>
+        </w:rPr>
+        <w:t xml:space="preserve"> </w:t>
+      </w:r>
+      <w:r>
+        <w:rPr>
+          <w:lang w:val="en-AU"/>
+        </w:rPr>
+        <w:t>which act as memory references to other relations in the model. Each relation is assigned a ‘self’ reference which uniquely identifies it. Attributes of the relation are thus not primary keys</w:t>
+      </w:r>
+      <w:r>
+        <w:rPr>
+          <w:lang w:val="en-AU"/>
+        </w:rPr>
+        <w:t xml:space="preserve"> and we can be assured that every relation has a primary key – self. </w:t>
+      </w:r>
+      <w:r>
+        <w:rPr>
+          <w:highlight w:val="yellow"/>
+          <w:lang w:val="en-AU"/>
+        </w:rPr>
+        <w:t>Attributes can be identifiers, forming part of a path functional dependency. This pfd-&gt;self.</w:t>
+      </w:r>
+    </w:p>
+    <w:p>
+      <w:pPr>
+        <w:rPr>
+          <w:lang w:val="en-AU"/>
+        </w:rPr>
+      </w:pPr>
+      <w:r>
+        <w:rPr>
+          <w:lang w:val="en-AU"/>
+        </w:rPr>
+        <w:t xml:space="preserve">EER </w:t>
+      </w:r>
+      <w:r>
+        <w:rPr>
+          <w:lang w:val="en-AU"/>
+        </w:rPr>
+        <w:t xml:space="preserve">extends traditional ER diagrams </w:t>
+      </w:r>
+      <w:r>
+        <w:rPr>
+          <w:lang w:val="en-AU"/>
+        </w:rPr>
+        <w:t xml:space="preserve">by including notation for </w:t>
+      </w:r>
+      <w:r>
+        <w:rPr>
+          <w:lang w:val="en-AU"/>
+        </w:rPr>
+        <w:t>specialisation</w:t>
+      </w:r>
+      <w:r>
+        <w:rPr>
+          <w:lang w:val="en-AU"/>
+        </w:rPr>
+        <w:t xml:space="preserve">, partitioning, </w:t>
+      </w:r>
+      <w:r>
+        <w:rPr>
+          <w:lang w:val="en-AU"/>
+        </w:rPr>
+        <w:t xml:space="preserve">generalisation and aggregation relationships. It is thus a more representative conceptual model for the underlying database structure and makes </w:t>
+      </w:r>
+      <w:r>
+        <w:rPr>
+          <w:lang w:val="en-AU"/>
+        </w:rPr>
+        <w:t xml:space="preserve">ideas such as ‘query-by-design’ easier to implement </w:t>
+      </w:r>
+      <w:r>
+        <w:rPr>
+          <w:highlight w:val="yellow"/>
+          <w:lang w:val="en-AU"/>
+        </w:rPr>
+        <w:t>(reference).</w:t>
+      </w:r>
+      <w:r>
+        <w:rPr>
+          <w:lang w:val="en-AU"/>
+        </w:rPr>
+        <w:t xml:space="preserve"> </w:t>
+      </w:r>
+    </w:p>
+    <w:p>
+      <w:pPr>
+        <w:rPr>
+          <w:lang w:val="en-AU" w:eastAsia="en-AU"/>
+        </w:rPr>
+      </w:pPr>
+      <w:r>
+        <w:rPr>
+          <w:lang w:val="en-AU" w:eastAsia="en-AU"/>
+        </w:rPr>
+        <w:t xml:space="preserve">This project makes use of JavaScript </w:t>
+      </w:r>
+      <w:bookmarkStart w:id="0" w:name="_GoBack"/>
+      <w:bookmarkEnd w:id="0"/>
     </w:p>
     <w:p>
       <w:pPr>
         <w:pStyle w:val="Heading1"/>
       </w:pPr>
       <w:r>
-        <w:t>Theory</w:t>
-      </w:r>
-    </w:p>
-    <w:p>
-      <w:pPr>
-        <w:rPr>
-          <w:lang w:val="en-AU"/>
-        </w:rPr>
-      </w:pPr>
-      <w:r>
-        <w:rPr>
-          <w:lang w:val="en-AU"/>
-        </w:rPr>
-        <w:t xml:space="preserve">The </w:t>
-      </w:r>
-      <w:proofErr w:type="spellStart"/>
-      <w:r>
-        <w:rPr>
-          <w:lang w:val="en-AU"/>
-        </w:rPr>
-        <w:t>KnowID</w:t>
-      </w:r>
-      <w:proofErr w:type="spellEnd"/>
-      <w:r>
-        <w:rPr>
-          <w:lang w:val="en-AU"/>
-        </w:rPr>
-        <w:t xml:space="preserve"> </w:t>
-      </w:r>
-      <w:r>
-        <w:rPr>
-          <w:highlight w:val="yellow"/>
-          <w:lang w:val="en-AU"/>
-        </w:rPr>
-        <w:t>(insert reference)</w:t>
-      </w:r>
-      <w:r>
-        <w:rPr>
-          <w:lang w:val="en-AU"/>
-        </w:rPr>
-        <w:t xml:space="preserve"> paper introduces a new transformation procedure for converting </w:t>
-      </w:r>
-      <w:r>
-        <w:rPr>
-          <w:lang w:val="en-AU"/>
-        </w:rPr>
-        <w:t xml:space="preserve">between </w:t>
-      </w:r>
-      <w:r>
-        <w:rPr>
-          <w:lang w:val="en-AU"/>
-        </w:rPr>
-        <w:t>abstract relational models (</w:t>
-      </w:r>
-      <w:r>
-        <w:rPr>
-          <w:lang w:val="en-AU"/>
-        </w:rPr>
-        <w:t>ARM</w:t>
-      </w:r>
-      <w:r>
-        <w:rPr>
-          <w:lang w:val="en-AU"/>
-        </w:rPr>
-        <w:t>)</w:t>
-      </w:r>
-      <w:r>
-        <w:rPr>
-          <w:lang w:val="en-AU"/>
-        </w:rPr>
-        <w:t xml:space="preserve"> and </w:t>
-      </w:r>
-      <w:r>
-        <w:rPr>
-          <w:lang w:val="en-AU"/>
-        </w:rPr>
-        <w:t>enhanced entity relational models (</w:t>
-      </w:r>
-      <w:r>
-        <w:rPr>
-          <w:lang w:val="en-AU"/>
-        </w:rPr>
-        <w:t>EER</w:t>
-      </w:r>
-      <w:r>
-        <w:rPr>
-          <w:lang w:val="en-AU"/>
-        </w:rPr>
-        <w:t>)</w:t>
-      </w:r>
-      <w:r>
-        <w:rPr>
-          <w:lang w:val="en-AU"/>
-        </w:rPr>
-        <w:t xml:space="preserve"> models.</w:t>
-      </w:r>
-      <w:r>
-        <w:rPr>
-          <w:lang w:val="en-AU"/>
-        </w:rPr>
-        <w:t xml:space="preserve"> ARM is an extension of RM presented in </w:t>
-      </w:r>
-      <w:r>
-        <w:rPr>
-          <w:highlight w:val="yellow"/>
-          <w:lang w:val="en-AU"/>
-        </w:rPr>
-        <w:t>reference</w:t>
-      </w:r>
-      <w:r>
-        <w:rPr>
-          <w:lang w:val="en-AU"/>
-        </w:rPr>
-        <w:t xml:space="preserve">. </w:t>
-      </w:r>
-    </w:p>
-    <w:p>
-      <w:pPr>
-        <w:rPr>
-          <w:lang w:val="en-AU"/>
-        </w:rPr>
-      </w:pPr>
-      <w:r>
-        <w:rPr>
-          <w:lang w:val="en-AU"/>
-        </w:rPr>
-        <w:t>AR</w:t>
-      </w:r>
-      <w:r>
-        <w:rPr>
-          <w:lang w:val="en-AU"/>
-        </w:rPr>
-        <w:t xml:space="preserve">M extends </w:t>
-      </w:r>
-      <w:r>
-        <w:rPr>
-          <w:lang w:val="en-AU"/>
-        </w:rPr>
-        <w:t>traditional</w:t>
-      </w:r>
-      <w:r>
-        <w:rPr>
-          <w:lang w:val="en-AU"/>
-        </w:rPr>
-        <w:t xml:space="preserve"> RM diagrams by including abstract datatypes </w:t>
-      </w:r>
-      <w:r>
-        <w:rPr>
-          <w:lang w:val="en-AU"/>
-        </w:rPr>
-        <w:t xml:space="preserve">- </w:t>
-      </w:r>
-      <w:r>
-        <w:rPr>
-          <w:lang w:val="en-AU"/>
-        </w:rPr>
-        <w:t>OID</w:t>
-      </w:r>
-      <w:r>
-        <w:rPr>
-          <w:lang w:val="en-AU"/>
-        </w:rPr>
-        <w:t xml:space="preserve"> -</w:t>
-      </w:r>
-      <w:r>
-        <w:rPr>
-          <w:lang w:val="en-AU"/>
-        </w:rPr>
-        <w:t xml:space="preserve"> </w:t>
-      </w:r>
-      <w:r>
-        <w:rPr>
-          <w:lang w:val="en-AU"/>
-        </w:rPr>
-        <w:t>which act as memory references to other relations in the model. Each relation is assigned a ‘self’ reference which uniquely identifies it. Attributes of the relation are thus not primary keys</w:t>
-      </w:r>
-      <w:r>
-        <w:rPr>
-          <w:lang w:val="en-AU"/>
-        </w:rPr>
-        <w:t xml:space="preserve"> and we can be assured that every relation has a primary key – self. </w:t>
-      </w:r>
-      <w:r>
-        <w:rPr>
-          <w:highlight w:val="yellow"/>
-          <w:lang w:val="en-AU"/>
-        </w:rPr>
-        <w:t xml:space="preserve">Attributes can be identifiers, forming part of a path functional dependency. This </w:t>
-      </w:r>
-      <w:proofErr w:type="spellStart"/>
-      <w:r>
-        <w:rPr>
-          <w:highlight w:val="yellow"/>
-          <w:lang w:val="en-AU"/>
-        </w:rPr>
-        <w:t>pfd</w:t>
-      </w:r>
-      <w:proofErr w:type="spellEnd"/>
-      <w:r>
-        <w:rPr>
-          <w:highlight w:val="yellow"/>
-          <w:lang w:val="en-AU"/>
-        </w:rPr>
-        <w:t>-&gt;self.</w:t>
-      </w:r>
-    </w:p>
-    <w:p>
-      <w:pPr>
-        <w:rPr>
-          <w:lang w:val="en-AU"/>
-        </w:rPr>
-      </w:pPr>
-      <w:r>
-        <w:rPr>
-          <w:lang w:val="en-AU"/>
-        </w:rPr>
-        <w:t xml:space="preserve">EER </w:t>
-      </w:r>
-      <w:r>
-        <w:rPr>
-          <w:lang w:val="en-AU"/>
-        </w:rPr>
-        <w:t xml:space="preserve">extends traditional ER diagrams </w:t>
-      </w:r>
-      <w:r>
-        <w:rPr>
-          <w:lang w:val="en-AU"/>
-        </w:rPr>
-        <w:t xml:space="preserve">by including notation for </w:t>
-      </w:r>
-      <w:r>
-        <w:rPr>
-          <w:lang w:val="en-AU"/>
-        </w:rPr>
-        <w:t>specialisation</w:t>
-      </w:r>
-      <w:r>
-        <w:rPr>
-          <w:lang w:val="en-AU"/>
-        </w:rPr>
-        <w:t xml:space="preserve">, partitioning, </w:t>
-      </w:r>
-      <w:r>
-        <w:rPr>
-          <w:lang w:val="en-AU"/>
-        </w:rPr>
-        <w:t xml:space="preserve">generalisation and aggregation relationships. It is thus a more representative conceptual model for the underlying database structure and makes </w:t>
-      </w:r>
-      <w:r>
-        <w:rPr>
-          <w:lang w:val="en-AU"/>
-        </w:rPr>
-        <w:t xml:space="preserve">ideas such as ‘query-by-design’ easier to implement </w:t>
-      </w:r>
-      <w:r>
-        <w:rPr>
-          <w:highlight w:val="yellow"/>
-          <w:lang w:val="en-AU"/>
-        </w:rPr>
-        <w:t>(reference).</w:t>
-      </w:r>
-      <w:r>
-        <w:rPr>
-          <w:lang w:val="en-AU"/>
-        </w:rPr>
-        <w:t xml:space="preserve"> </w:t>
-      </w:r>
-    </w:p>
-    <w:p>
-      <w:pPr>
-        <w:rPr>
-          <w:lang w:val="en-AU" w:eastAsia="en-AU"/>
-        </w:rPr>
-      </w:pPr>
-    </w:p>
-    <w:p>
-      <w:pPr>
-        <w:pStyle w:val="Heading1"/>
-      </w:pPr>
-      <w:r>
-        <w:lastRenderedPageBreak/>
         <w:t>Requirements Captured</w:t>
       </w:r>
     </w:p>
@@ -838,21 +757,7 @@
         <w:rPr>
           <w:lang w:val="en-AU" w:eastAsia="en-AU"/>
         </w:rPr>
-        <w:t xml:space="preserve">mplement the rules as in the </w:t>
-      </w:r>
-      <w:proofErr w:type="spellStart"/>
-      <w:r>
-        <w:rPr>
-          <w:lang w:val="en-AU" w:eastAsia="en-AU"/>
-        </w:rPr>
-        <w:t>KnowID</w:t>
-      </w:r>
-      <w:proofErr w:type="spellEnd"/>
-      <w:r>
-        <w:rPr>
-          <w:lang w:val="en-AU" w:eastAsia="en-AU"/>
-        </w:rPr>
-        <w:t xml:space="preserve"> paper, both the EER to ARM and ARM to EE</w:t>
+        <w:t>mplement the rules as in the KnowID paper, both the EER to ARM and ARM to EE</w:t>
       </w:r>
       <w:r>
         <w:rPr>
@@ -912,16 +817,8 @@
         <w:rPr>
           <w:lang w:val="en-AU" w:eastAsia="en-AU"/>
         </w:rPr>
-        <w:t xml:space="preserve"> user </w:t>
-      </w:r>
-      <w:proofErr w:type="gramStart"/>
-      <w:r>
-        <w:rPr>
-          <w:lang w:val="en-AU" w:eastAsia="en-AU"/>
-        </w:rPr>
-        <w:t>interface</w:t>
-      </w:r>
-      <w:proofErr w:type="gramEnd"/>
+        <w:t xml:space="preserve"> user interface</w:t>
+      </w:r>
       <w:r>
         <w:rPr>
           <w:lang w:val="en-AU" w:eastAsia="en-AU"/>
@@ -1167,36 +1064,26 @@
           <w:lang w:val="en-AU" w:eastAsia="en-AU"/>
         </w:rPr>
       </w:pPr>
-      <w:bookmarkStart w:id="0" w:name="_GoBack"/>
-      <w:bookmarkEnd w:id="0"/>
-    </w:p>
-    <w:p>
-      <w:pPr>
-        <w:rPr>
-          <w:lang w:val="en-AU" w:eastAsia="en-AU"/>
-        </w:rPr>
-      </w:pPr>
-    </w:p>
-    <w:p>
-      <w:pPr>
-        <w:rPr>
-          <w:lang w:val="en-AU" w:eastAsia="en-AU"/>
-        </w:rPr>
-      </w:pPr>
-    </w:p>
-    <w:p>
-      <w:pPr>
-        <w:rPr>
-          <w:lang w:val="en-AU" w:eastAsia="en-AU"/>
-        </w:rPr>
-      </w:pPr>
-    </w:p>
-    <w:p>
-      <w:pPr>
-        <w:rPr>
-          <w:lang w:val="en-AU" w:eastAsia="en-AU"/>
-        </w:rPr>
-      </w:pPr>
+    </w:p>
+    <w:p>
+      <w:pPr>
+        <w:rPr>
+          <w:lang w:val="en-AU" w:eastAsia="en-AU"/>
+        </w:rPr>
+      </w:pPr>
+      <w:r>
+        <w:rPr>
+          <w:highlight w:val="yellow"/>
+          <w:lang w:val="en-AU" w:eastAsia="en-AU"/>
+        </w:rPr>
+        <w:t>Insert sequence diagrams showing these requirements captured</w:t>
+      </w:r>
+      <w:r>
+        <w:rPr>
+          <w:lang w:val="en-AU" w:eastAsia="en-AU"/>
+        </w:rPr>
+        <w:t xml:space="preserve"> </w:t>
+      </w:r>
     </w:p>
     <w:p>
       <w:pPr>
@@ -1228,63 +1115,93 @@
         </w:rPr>
         <w:t>Back-end</w:t>
       </w:r>
-    </w:p>
-    <w:p>
-      <w:pPr>
-        <w:rPr>
-          <w:lang w:val="en-AU" w:eastAsia="en-AU"/>
-        </w:rPr>
-      </w:pPr>
-      <w:r>
-        <w:rPr>
-          <w:highlight w:val="yellow"/>
-          <w:lang w:val="en-AU" w:eastAsia="en-AU"/>
-        </w:rPr>
-        <w:t>List how each of these were captured.</w:t>
-      </w:r>
-    </w:p>
-    <w:p>
-      <w:pPr>
-        <w:rPr>
-          <w:lang w:val="en-AU" w:eastAsia="en-AU"/>
-        </w:rPr>
-      </w:pPr>
-    </w:p>
-    <w:p>
-      <w:pPr>
-        <w:tabs>
-          <w:tab w:val="left" w:pos="1694"/>
-        </w:tabs>
+      <w:r>
         <w:rPr>
           <w:b/>
           <w:bCs/>
           <w:lang w:val="en-AU" w:eastAsia="en-AU"/>
         </w:rPr>
-      </w:pPr>
-      <w:r>
+        <w:t xml:space="preserve"> Requirement Captured</w:t>
+      </w:r>
+    </w:p>
+    <w:p>
+      <w:pPr>
+        <w:rPr>
+          <w:lang w:val="en-AU" w:eastAsia="en-AU"/>
+        </w:rPr>
+      </w:pPr>
+      <w:r>
+        <w:rPr>
+          <w:highlight w:val="yellow"/>
+          <w:lang w:val="en-AU" w:eastAsia="en-AU"/>
+        </w:rPr>
+        <w:t>List how each of these were captured.</w:t>
+      </w:r>
+    </w:p>
+    <w:p>
+      <w:pPr>
+        <w:rPr>
+          <w:lang w:val="en-AU" w:eastAsia="en-AU"/>
+        </w:rPr>
+      </w:pPr>
+      <w:r>
+        <w:rPr>
+          <w:lang w:val="en-AU" w:eastAsia="en-AU"/>
+        </w:rPr>
+        <w:t>Special focus was placed on capturing t</w:t>
+      </w:r>
+      <w:r>
+        <w:rPr>
+          <w:lang w:val="en-AU" w:eastAsia="en-AU"/>
+        </w:rPr>
+        <w:t>h</w:t>
+      </w:r>
+      <w:r>
+        <w:rPr>
+          <w:lang w:val="en-AU" w:eastAsia="en-AU"/>
+        </w:rPr>
+        <w:t xml:space="preserve">e key requirements of the project. </w:t>
+      </w:r>
+      <w:r>
+        <w:rPr>
+          <w:lang w:val="en-AU" w:eastAsia="en-AU"/>
+        </w:rPr>
+        <w:t xml:space="preserve">Careful reading of the theoretical discussions of both ARM and EER was done before any design was started. This led to a smooth development process in which all the core requirements set by the client were captured. </w:t>
+      </w:r>
+    </w:p>
+    <w:p>
+      <w:pPr>
+        <w:rPr>
+          <w:lang w:val="en-AU" w:eastAsia="en-AU"/>
+        </w:rPr>
+      </w:pPr>
+    </w:p>
+    <w:p>
+      <w:pPr>
+        <w:tabs>
+          <w:tab w:val="left" w:pos="1694"/>
+        </w:tabs>
         <w:rPr>
           <w:b/>
           <w:bCs/>
           <w:lang w:val="en-AU" w:eastAsia="en-AU"/>
         </w:rPr>
-        <w:t>Front-end</w:t>
-      </w:r>
+      </w:pPr>
       <w:r>
         <w:rPr>
           <w:b/>
           <w:bCs/>
           <w:lang w:val="en-AU" w:eastAsia="en-AU"/>
         </w:rPr>
-        <w:t xml:space="preserve"> – </w:t>
+        <w:t>Front-end</w:t>
       </w:r>
       <w:r>
         <w:rPr>
           <w:b/>
           <w:bCs/>
-          <w:highlight w:val="yellow"/>
-          <w:lang w:val="en-AU" w:eastAsia="en-AU"/>
-        </w:rPr>
-        <w:t>for Gabriel</w:t>
+          <w:lang w:val="en-AU" w:eastAsia="en-AU"/>
+        </w:rPr>
+        <w:t xml:space="preserve"> </w:t>
       </w:r>
       <w:r>
         <w:rPr>
@@ -1292,16 +1209,224 @@
           <w:bCs/>
           <w:lang w:val="en-AU" w:eastAsia="en-AU"/>
         </w:rPr>
-        <w:tab/>
-      </w:r>
-      <w:r>
+        <w:t>Requirements Captured</w:t>
+      </w:r>
+    </w:p>
+    <w:p>
+      <w:pPr>
+        <w:tabs>
+          <w:tab w:val="left" w:pos="1694"/>
+        </w:tabs>
         <w:rPr>
           <w:b/>
           <w:bCs/>
           <w:lang w:val="en-AU" w:eastAsia="en-AU"/>
         </w:rPr>
+      </w:pPr>
+      <w:r>
+        <w:rPr>
+          <w:noProof/>
+          <w:lang w:val="en-AU" w:eastAsia="en-AU"/>
+        </w:rPr>
+        <w:drawing>
+          <wp:inline distT="0" distB="0" distL="0" distR="0" wp14:anchorId="57A5D8A3" wp14:editId="7F571E19">
+            <wp:extent cx="5976620" cy="2462530"/>
+            <wp:effectExtent l="0" t="0" r="5080" b="1270"/>
+            <wp:docPr id="1" name="Picture 1" descr="A screenshot of a cell phone&#10;&#10;Description automatically generated"/>
+            <wp:cNvGraphicFramePr>
+              <a:graphicFrameLocks xmlns:a="http://schemas.openxmlformats.org/drawingml/2006/main" noChangeAspect="1"/>
+            </wp:cNvGraphicFramePr>
+            <a:graphic xmlns:a="http://schemas.openxmlformats.org/drawingml/2006/main">
+              <a:graphicData uri="http://schemas.openxmlformats.org/drawingml/2006/picture">
+                <pic:pic xmlns:pic="http://schemas.openxmlformats.org/drawingml/2006/picture">
+                  <pic:nvPicPr>
+                    <pic:cNvPr id="1" name="splashScreen.png"/>
+                    <pic:cNvPicPr/>
+                  </pic:nvPicPr>
+                  <pic:blipFill>
+                    <a:blip r:embed="rId8"/>
+                    <a:stretch>
+                      <a:fillRect/>
+                    </a:stretch>
+                  </pic:blipFill>
+                  <pic:spPr>
+                    <a:xfrm>
+                      <a:off x="0" y="0"/>
+                      <a:ext cx="5976620" cy="2462530"/>
+                    </a:xfrm>
+                    <a:prstGeom prst="rect">
+                      <a:avLst/>
+                    </a:prstGeom>
+                  </pic:spPr>
+                </pic:pic>
+              </a:graphicData>
+            </a:graphic>
+          </wp:inline>
+        </w:drawing>
+      </w:r>
+      <w:r>
+        <w:rPr>
+          <w:b/>
+          <w:bCs/>
+          <w:lang w:val="en-AU" w:eastAsia="en-AU"/>
+        </w:rPr>
+        <w:tab/>
+      </w:r>
+      <w:r>
+        <w:rPr>
+          <w:b/>
+          <w:bCs/>
+          <w:lang w:val="en-AU" w:eastAsia="en-AU"/>
+        </w:rPr>
         <w:t xml:space="preserve"> </w:t>
       </w:r>
+    </w:p>
+    <w:p>
+      <w:pPr>
+        <w:pStyle w:val="ListParagraph"/>
+        <w:numPr>
+          <w:ilvl w:val="0"/>
+          <w:numId w:val="44"/>
+        </w:numPr>
+        <w:rPr>
+          <w:color w:val="24292E"/>
+          <w:sz w:val="24"/>
+          <w:szCs w:val="24"/>
+        </w:rPr>
+      </w:pPr>
+      <w:r>
+        <w:rPr>
+          <w:color w:val="24292E"/>
+          <w:sz w:val="24"/>
+          <w:szCs w:val="24"/>
+          <w:lang w:val="en-AU"/>
+        </w:rPr>
+        <w:t>Where the input model is rendered</w:t>
+      </w:r>
+    </w:p>
+    <w:p>
+      <w:pPr>
+        <w:pStyle w:val="ListParagraph"/>
+        <w:numPr>
+          <w:ilvl w:val="0"/>
+          <w:numId w:val="44"/>
+        </w:numPr>
+        <w:rPr>
+          <w:color w:val="24292E"/>
+          <w:sz w:val="24"/>
+          <w:szCs w:val="24"/>
+        </w:rPr>
+      </w:pPr>
+      <w:r>
+        <w:rPr>
+          <w:color w:val="24292E"/>
+          <w:sz w:val="24"/>
+          <w:szCs w:val="24"/>
+          <w:lang w:val="en-AU"/>
+        </w:rPr>
+        <w:t>Where the output model is rendered</w:t>
+      </w:r>
+    </w:p>
+    <w:p>
+      <w:pPr>
+        <w:pStyle w:val="ListParagraph"/>
+        <w:numPr>
+          <w:ilvl w:val="0"/>
+          <w:numId w:val="44"/>
+        </w:numPr>
+        <w:rPr>
+          <w:color w:val="24292E"/>
+          <w:sz w:val="24"/>
+          <w:szCs w:val="24"/>
+        </w:rPr>
+      </w:pPr>
+      <w:r>
+        <w:rPr>
+          <w:color w:val="24292E"/>
+          <w:sz w:val="24"/>
+          <w:szCs w:val="24"/>
+          <w:lang w:val="en-AU"/>
+        </w:rPr>
+        <w:t>Where the error log is printed</w:t>
+      </w:r>
+    </w:p>
+    <w:p>
+      <w:pPr>
+        <w:pStyle w:val="ListParagraph"/>
+        <w:numPr>
+          <w:ilvl w:val="0"/>
+          <w:numId w:val="44"/>
+        </w:numPr>
+        <w:rPr>
+          <w:color w:val="24292E"/>
+          <w:sz w:val="24"/>
+          <w:szCs w:val="24"/>
+        </w:rPr>
+      </w:pPr>
+      <w:r>
+        <w:rPr>
+          <w:color w:val="24292E"/>
+          <w:sz w:val="24"/>
+          <w:szCs w:val="24"/>
+          <w:lang w:val="en-AU"/>
+        </w:rPr>
+        <w:t>Button to load model as a JSON file</w:t>
+      </w:r>
+    </w:p>
+    <w:p>
+      <w:pPr>
+        <w:pStyle w:val="ListParagraph"/>
+        <w:numPr>
+          <w:ilvl w:val="0"/>
+          <w:numId w:val="44"/>
+        </w:numPr>
+        <w:rPr>
+          <w:color w:val="24292E"/>
+          <w:sz w:val="24"/>
+          <w:szCs w:val="24"/>
+        </w:rPr>
+      </w:pPr>
+      <w:r>
+        <w:rPr>
+          <w:color w:val="24292E"/>
+          <w:sz w:val="24"/>
+          <w:szCs w:val="24"/>
+          <w:lang w:val="en-AU"/>
+        </w:rPr>
+        <w:t>Button to send input model to server and transform to output model</w:t>
+      </w:r>
+    </w:p>
+    <w:p>
+      <w:pPr>
+        <w:pStyle w:val="ListParagraph"/>
+        <w:numPr>
+          <w:ilvl w:val="0"/>
+          <w:numId w:val="44"/>
+        </w:numPr>
+        <w:rPr>
+          <w:color w:val="24292E"/>
+          <w:sz w:val="24"/>
+          <w:szCs w:val="24"/>
+        </w:rPr>
+      </w:pPr>
+      <w:r>
+        <w:rPr>
+          <w:color w:val="24292E"/>
+          <w:sz w:val="24"/>
+          <w:szCs w:val="24"/>
+          <w:lang w:val="en-AU"/>
+        </w:rPr>
+        <w:t>Saves the output model as a JSON file along with the error log</w:t>
+      </w:r>
+    </w:p>
+    <w:p>
+      <w:pPr>
+        <w:rPr>
+          <w:b/>
+          <w:bCs/>
+          <w:lang w:val="en-AU" w:eastAsia="en-AU"/>
+        </w:rPr>
+      </w:pPr>
     </w:p>
     <w:p>
       <w:pPr>
@@ -1470,7 +1595,7 @@
                     <pic:cNvPicPr/>
                   </pic:nvPicPr>
                   <pic:blipFill>
-                    <a:blip r:embed="rId8"/>
+                    <a:blip r:embed="rId9"/>
                     <a:stretch>
                       <a:fillRect/>
                     </a:stretch>
@@ -1494,6 +1619,13 @@
     <w:p>
       <w:pPr>
         <w:rPr>
+          <w:lang w:val="en-AU" w:eastAsia="en-AU"/>
+        </w:rPr>
+      </w:pPr>
+    </w:p>
+    <w:p>
+      <w:pPr>
+        <w:rPr>
           <w:b/>
           <w:bCs/>
           <w:lang w:val="en-AU" w:eastAsia="en-AU"/>
@@ -1501,249 +1633,14 @@
       </w:pPr>
       <w:r>
         <w:rPr>
-          <w:b/>
-          <w:bCs/>
-          <w:lang w:val="en-AU" w:eastAsia="en-AU"/>
-        </w:rPr>
-        <w:lastRenderedPageBreak/>
-        <w:t>Back-end</w:t>
-      </w:r>
-    </w:p>
-    <w:p>
-      <w:pPr>
-        <w:rPr>
-          <w:lang w:val="en-AU" w:eastAsia="en-AU"/>
-        </w:rPr>
-      </w:pPr>
-      <w:r>
-        <w:rPr>
-          <w:lang w:val="en-AU" w:eastAsia="en-AU"/>
-        </w:rPr>
-        <w:t xml:space="preserve">The architecture of the </w:t>
-      </w:r>
-      <w:proofErr w:type="gramStart"/>
-      <w:r>
-        <w:rPr>
-          <w:lang w:val="en-AU" w:eastAsia="en-AU"/>
-        </w:rPr>
-        <w:t>back-end</w:t>
-      </w:r>
-      <w:proofErr w:type="gramEnd"/>
-      <w:r>
-        <w:rPr>
-          <w:lang w:val="en-AU" w:eastAsia="en-AU"/>
-        </w:rPr>
-        <w:t xml:space="preserve"> was a key focus in the development of the entire project. Ensuring major changes in design during development were not needed, specific design days were set aside within the first 3 phases of the development cycle. </w:t>
-      </w:r>
-    </w:p>
-    <w:p>
-      <w:pPr>
-        <w:rPr>
-          <w:lang w:val="en-AU" w:eastAsia="en-AU"/>
-        </w:rPr>
-      </w:pPr>
-      <w:r>
-        <w:rPr>
-          <w:lang w:val="en-AU" w:eastAsia="en-AU"/>
-        </w:rPr>
-        <w:t xml:space="preserve">It was decided early on the use Python as the back-end object-oriented language. Python code is easy to read and implement. There are also many powerful packages available for python such as </w:t>
-      </w:r>
-      <w:proofErr w:type="spellStart"/>
-      <w:r>
-        <w:rPr>
-          <w:lang w:val="en-AU" w:eastAsia="en-AU"/>
-        </w:rPr>
-        <w:t>numpy</w:t>
-      </w:r>
-      <w:proofErr w:type="spellEnd"/>
-      <w:r>
-        <w:rPr>
-          <w:lang w:val="en-AU" w:eastAsia="en-AU"/>
-        </w:rPr>
-        <w:t xml:space="preserve"> and json. JSON was chosen as the medium for representing both ARM and EER models in textual form. JSON is easy to use and read – especially when comparing to XML. JSON also is native to JavaScript and thus made it an obvious choice for the front-end.</w:t>
-      </w:r>
-    </w:p>
-    <w:p>
-      <w:pPr>
-        <w:rPr>
-          <w:lang w:val="en-AU" w:eastAsia="en-AU"/>
-        </w:rPr>
-      </w:pPr>
-      <w:r>
-        <w:rPr>
-          <w:highlight w:val="yellow"/>
-          <w:lang w:val="en-AU" w:eastAsia="en-AU"/>
-        </w:rPr>
-        <w:t>INSERT JSON FORMATS IN LATEX</w:t>
-      </w:r>
-    </w:p>
-    <w:p>
-      <w:pPr>
-        <w:rPr>
-          <w:lang w:val="en-AU" w:eastAsia="en-AU"/>
-        </w:rPr>
-      </w:pPr>
-      <w:r>
-        <w:rPr>
-          <w:lang w:val="en-AU" w:eastAsia="en-AU"/>
-        </w:rPr>
-        <w:t>CamelCase</w:t>
-      </w:r>
-      <w:r>
-        <w:rPr>
-          <w:lang w:val="en-AU" w:eastAsia="en-AU"/>
-        </w:rPr>
-        <w:t xml:space="preserve"> code convention was used in Python </w:t>
-      </w:r>
-      <w:r>
-        <w:rPr>
-          <w:lang w:val="en-AU" w:eastAsia="en-AU"/>
-        </w:rPr>
-        <w:t>for the sake of consistency across to the front-end.</w:t>
-      </w:r>
-    </w:p>
-    <w:p>
-      <w:pPr>
-        <w:rPr>
-          <w:lang w:val="en-AU" w:eastAsia="en-AU"/>
-        </w:rPr>
-      </w:pPr>
-    </w:p>
-    <w:p>
-      <w:pPr>
-        <w:rPr>
-          <w:b/>
-          <w:bCs/>
-          <w:lang w:val="en-AU" w:eastAsia="en-AU"/>
-        </w:rPr>
-      </w:pPr>
-      <w:r>
-        <w:rPr>
-          <w:b/>
-          <w:bCs/>
-          <w:lang w:val="en-AU" w:eastAsia="en-AU"/>
-        </w:rPr>
-        <w:t>Front-end</w:t>
-      </w:r>
-    </w:p>
-    <w:p>
-      <w:pPr>
-        <w:rPr>
-          <w:lang w:val="en-AU" w:eastAsia="en-AU"/>
-        </w:rPr>
-      </w:pPr>
-    </w:p>
-    <w:p>
-      <w:pPr>
-        <w:rPr>
-          <w:highlight w:val="yellow"/>
-          <w:lang w:val="en-AU" w:eastAsia="en-AU"/>
-        </w:rPr>
-      </w:pPr>
-      <w:r>
-        <w:rPr>
-          <w:highlight w:val="yellow"/>
-          <w:lang w:val="en-AU" w:eastAsia="en-AU"/>
-        </w:rPr>
-        <w:t xml:space="preserve">The next section is an overview of your design. The system design has to be justified in terms of the expected </w:t>
-      </w:r>
-      <w:r>
-        <w:rPr>
-          <w:highlight w:val="yellow"/>
-          <w:lang w:val="en-AU" w:eastAsia="en-AU"/>
-        </w:rPr>
-        <w:t>behaviour of the final product.</w:t>
-      </w:r>
-    </w:p>
-    <w:p>
-      <w:pPr>
-        <w:rPr>
-          <w:highlight w:val="yellow"/>
-          <w:lang w:val="en-AU" w:eastAsia="en-AU"/>
-        </w:rPr>
-      </w:pPr>
-      <w:r>
-        <w:rPr>
-          <w:highlight w:val="yellow"/>
-          <w:lang w:val="en-AU" w:eastAsia="en-AU"/>
-        </w:rPr>
-        <w:t>If you produced a design class diagram put it here.</w:t>
-      </w:r>
-    </w:p>
-    <w:p>
-      <w:pPr>
-        <w:rPr>
-          <w:highlight w:val="yellow"/>
-          <w:lang w:val="en-AU" w:eastAsia="en-AU"/>
-        </w:rPr>
-      </w:pPr>
-      <w:r>
-        <w:rPr>
-          <w:highlight w:val="yellow"/>
-          <w:lang w:val="en-AU" w:eastAsia="en-AU"/>
-        </w:rPr>
-        <w:t xml:space="preserve">You must present the overall architecture of the system together with an architecture diagram. You may choose what kind of diagram best suits your </w:t>
-      </w:r>
-      <w:r>
-        <w:rPr>
-          <w:highlight w:val="yellow"/>
-          <w:lang w:val="en-AU" w:eastAsia="en-AU"/>
-        </w:rPr>
-        <w:t>project,</w:t>
-      </w:r>
-      <w:r>
-        <w:rPr>
-          <w:highlight w:val="yellow"/>
-          <w:lang w:val="en-AU" w:eastAsia="en-AU"/>
-        </w:rPr>
-        <w:t xml:space="preserve"> but we would expect a layered architecture diagram (see Figure 1) unless there is a good reason for some other kind of diagram. It need not be a formal UML diagram as long as it conveys all the necessary information clearly.</w:t>
-      </w:r>
-    </w:p>
-    <w:p>
-      <w:pPr>
-        <w:rPr>
-          <w:lang w:val="en-AU" w:eastAsia="en-AU"/>
-        </w:rPr>
-      </w:pPr>
-      <w:r>
-        <w:rPr>
-          <w:highlight w:val="yellow"/>
-          <w:lang w:val="en-AU" w:eastAsia="en-AU"/>
-        </w:rPr>
-        <w:t>You should then (in subsections) cover the algorithms and the data organisation used and why</w:t>
-      </w:r>
-      <w:r>
-        <w:rPr>
-          <w:highlight w:val="yellow"/>
-          <w:lang w:val="en-AU" w:eastAsia="en-AU"/>
-        </w:rPr>
-        <w:t xml:space="preserve"> they were considered the best.</w:t>
-      </w:r>
-    </w:p>
-    <w:p>
-      <w:pPr>
-        <w:rPr>
-          <w:lang w:val="en-AU" w:eastAsia="en-AU"/>
-        </w:rPr>
-      </w:pPr>
-    </w:p>
-    <w:p>
-      <w:pPr>
-        <w:pStyle w:val="Heading1"/>
-      </w:pPr>
-      <w:r>
-        <w:lastRenderedPageBreak/>
-        <w:t>Implementation</w:t>
-      </w:r>
-      <w:r>
-        <w:rPr>
           <w:noProof/>
+          <w:lang w:val="en-AU" w:eastAsia="en-AU"/>
         </w:rPr>
         <w:drawing>
-          <wp:inline distT="0" distB="0" distL="0" distR="0" wp14:anchorId="716EF2D3" wp14:editId="11785341">
-            <wp:extent cx="5976620" cy="3930015"/>
-            <wp:effectExtent l="0" t="0" r="5080" b="0"/>
-            <wp:docPr id="3" name="Picture 3" descr="A screenshot of a cell phone&#10;&#10;Description automatically generated"/>
+          <wp:inline distT="0" distB="0" distL="0" distR="0" wp14:anchorId="75209D62" wp14:editId="7B81989B">
+            <wp:extent cx="5976620" cy="3550285"/>
+            <wp:effectExtent l="0" t="0" r="5080" b="5715"/>
+            <wp:docPr id="5" name="Picture 5" descr="A close up of a piece of paper&#10;&#10;Description automatically generated"/>
             <wp:cNvGraphicFramePr>
               <a:graphicFrameLocks xmlns:a="http://schemas.openxmlformats.org/drawingml/2006/main" noChangeAspect="1"/>
             </wp:cNvGraphicFramePr>
@@ -1751,11 +1648,11 @@
               <a:graphicData uri="http://schemas.openxmlformats.org/drawingml/2006/picture">
                 <pic:pic xmlns:pic="http://schemas.openxmlformats.org/drawingml/2006/picture">
                   <pic:nvPicPr>
-                    <pic:cNvPr id="3" name="UML Class Diagram.png"/>
+                    <pic:cNvPr id="5" name="ViKER_ Data Flow Diagram.png"/>
                     <pic:cNvPicPr/>
                   </pic:nvPicPr>
                   <pic:blipFill>
-                    <a:blip r:embed="rId9"/>
+                    <a:blip r:embed="rId10"/>
                     <a:stretch>
                       <a:fillRect/>
                     </a:stretch>
@@ -1763,7 +1660,7 @@
                   <pic:spPr>
                     <a:xfrm>
                       <a:off x="0" y="0"/>
-                      <a:ext cx="5976620" cy="3930015"/>
+                      <a:ext cx="5976620" cy="3550285"/>
                     </a:xfrm>
                     <a:prstGeom prst="rect">
                       <a:avLst/>
@@ -1775,6 +1672,258 @@
           </wp:inline>
         </w:drawing>
       </w:r>
+      <w:r>
+        <w:rPr>
+          <w:b/>
+          <w:bCs/>
+          <w:lang w:val="en-AU" w:eastAsia="en-AU"/>
+        </w:rPr>
+        <w:t>Back-end</w:t>
+      </w:r>
+    </w:p>
+    <w:p>
+      <w:pPr>
+        <w:rPr>
+          <w:lang w:val="en-AU" w:eastAsia="en-AU"/>
+        </w:rPr>
+      </w:pPr>
+      <w:r>
+        <w:rPr>
+          <w:lang w:val="en-AU" w:eastAsia="en-AU"/>
+        </w:rPr>
+        <w:t xml:space="preserve">The architecture of the back-end was a key focus in the development of the entire project. Ensuring major changes in design during development were not needed, specific design days were set aside within the first 3 phases of the development cycle. </w:t>
+      </w:r>
+    </w:p>
+    <w:p>
+      <w:pPr>
+        <w:rPr>
+          <w:lang w:val="en-AU" w:eastAsia="en-AU"/>
+        </w:rPr>
+      </w:pPr>
+      <w:r>
+        <w:rPr>
+          <w:lang w:val="en-AU" w:eastAsia="en-AU"/>
+        </w:rPr>
+        <w:t>It was decided early on the use Python as the back-end object-oriented language. Python code is easy to read and implement. There are also many powerful packages available for python such as numpy and json. JSON was chosen as the medium for representing both ARM and EER models in textual form. JSON is easy to use and read – especially when comparing to XML. JSON also is native to JavaScript and thus made it an obvious choice for the front-end.</w:t>
+      </w:r>
+    </w:p>
+    <w:p>
+      <w:pPr>
+        <w:rPr>
+          <w:lang w:val="en-AU" w:eastAsia="en-AU"/>
+        </w:rPr>
+      </w:pPr>
+      <w:r>
+        <w:rPr>
+          <w:highlight w:val="yellow"/>
+          <w:lang w:val="en-AU" w:eastAsia="en-AU"/>
+        </w:rPr>
+        <w:t>INSERT JSON FORMATS IN LATEX</w:t>
+      </w:r>
+    </w:p>
+    <w:p>
+      <w:pPr>
+        <w:rPr>
+          <w:lang w:val="en-AU" w:eastAsia="en-AU"/>
+        </w:rPr>
+      </w:pPr>
+      <w:r>
+        <w:rPr>
+          <w:lang w:val="en-AU" w:eastAsia="en-AU"/>
+        </w:rPr>
+        <w:t>CamelCase</w:t>
+      </w:r>
+      <w:r>
+        <w:rPr>
+          <w:lang w:val="en-AU" w:eastAsia="en-AU"/>
+        </w:rPr>
+        <w:t xml:space="preserve"> code convention was used in Python </w:t>
+      </w:r>
+      <w:r>
+        <w:rPr>
+          <w:lang w:val="en-AU" w:eastAsia="en-AU"/>
+        </w:rPr>
+        <w:t>for the sake of consistency across to the front-end.</w:t>
+      </w:r>
+    </w:p>
+    <w:p>
+      <w:pPr>
+        <w:rPr>
+          <w:lang w:val="en-AU" w:eastAsia="en-AU"/>
+        </w:rPr>
+      </w:pPr>
+    </w:p>
+    <w:p>
+      <w:pPr>
+        <w:rPr>
+          <w:b/>
+          <w:bCs/>
+          <w:lang w:val="en-AU" w:eastAsia="en-AU"/>
+        </w:rPr>
+      </w:pPr>
+      <w:r>
+        <w:rPr>
+          <w:b/>
+          <w:bCs/>
+          <w:lang w:val="en-AU" w:eastAsia="en-AU"/>
+        </w:rPr>
+        <w:t>Front-end</w:t>
+      </w:r>
+    </w:p>
+    <w:p>
+      <w:pPr>
+        <w:rPr>
+          <w:lang w:val="en-AU" w:eastAsia="en-AU"/>
+        </w:rPr>
+      </w:pPr>
+    </w:p>
+    <w:p>
+      <w:pPr>
+        <w:rPr>
+          <w:highlight w:val="yellow"/>
+          <w:lang w:val="en-AU" w:eastAsia="en-AU"/>
+        </w:rPr>
+      </w:pPr>
+      <w:r>
+        <w:rPr>
+          <w:highlight w:val="yellow"/>
+          <w:lang w:val="en-AU" w:eastAsia="en-AU"/>
+        </w:rPr>
+        <w:t xml:space="preserve">The next section is an overview of your design. The system design has to be justified in terms of the expected </w:t>
+      </w:r>
+      <w:r>
+        <w:rPr>
+          <w:highlight w:val="yellow"/>
+          <w:lang w:val="en-AU" w:eastAsia="en-AU"/>
+        </w:rPr>
+        <w:t>behaviour of the final product.</w:t>
+      </w:r>
+    </w:p>
+    <w:p>
+      <w:pPr>
+        <w:rPr>
+          <w:highlight w:val="yellow"/>
+          <w:lang w:val="en-AU" w:eastAsia="en-AU"/>
+        </w:rPr>
+      </w:pPr>
+      <w:r>
+        <w:rPr>
+          <w:highlight w:val="yellow"/>
+          <w:lang w:val="en-AU" w:eastAsia="en-AU"/>
+        </w:rPr>
+        <w:t>If you produced a design class diagram put it here.</w:t>
+      </w:r>
+    </w:p>
+    <w:p>
+      <w:pPr>
+        <w:rPr>
+          <w:highlight w:val="yellow"/>
+          <w:lang w:val="en-AU" w:eastAsia="en-AU"/>
+        </w:rPr>
+      </w:pPr>
+      <w:r>
+        <w:rPr>
+          <w:highlight w:val="yellow"/>
+          <w:lang w:val="en-AU" w:eastAsia="en-AU"/>
+        </w:rPr>
+        <w:t xml:space="preserve">You must present the overall architecture of the system together with an architecture diagram. You may choose what kind of diagram best suits your </w:t>
+      </w:r>
+      <w:r>
+        <w:rPr>
+          <w:highlight w:val="yellow"/>
+          <w:lang w:val="en-AU" w:eastAsia="en-AU"/>
+        </w:rPr>
+        <w:t>project,</w:t>
+      </w:r>
+      <w:r>
+        <w:rPr>
+          <w:highlight w:val="yellow"/>
+          <w:lang w:val="en-AU" w:eastAsia="en-AU"/>
+        </w:rPr>
+        <w:t xml:space="preserve"> but we would expect a layered architecture diagram (see Figure 1) unless there is a good reason for some other kind of diagram. It need not be a formal UML diagram as long as it conveys all the necessary information clearly.</w:t>
+      </w:r>
+    </w:p>
+    <w:p>
+      <w:pPr>
+        <w:rPr>
+          <w:lang w:val="en-AU" w:eastAsia="en-AU"/>
+        </w:rPr>
+      </w:pPr>
+      <w:r>
+        <w:rPr>
+          <w:highlight w:val="yellow"/>
+          <w:lang w:val="en-AU" w:eastAsia="en-AU"/>
+        </w:rPr>
+        <w:t>You should then (in subsections) cover the algorithms and the data organisation used and why</w:t>
+      </w:r>
+      <w:r>
+        <w:rPr>
+          <w:highlight w:val="yellow"/>
+          <w:lang w:val="en-AU" w:eastAsia="en-AU"/>
+        </w:rPr>
+        <w:t xml:space="preserve"> they were considered the best.</w:t>
+      </w:r>
+    </w:p>
+    <w:p>
+      <w:pPr>
+        <w:rPr>
+          <w:lang w:val="en-AU" w:eastAsia="en-AU"/>
+        </w:rPr>
+      </w:pPr>
+    </w:p>
+    <w:p>
+      <w:pPr>
+        <w:pStyle w:val="Heading1"/>
+      </w:pPr>
+      <w:r>
+        <w:t>Implementation</w:t>
+      </w:r>
+      <w:r>
+        <w:rPr>
+          <w:noProof/>
+        </w:rPr>
+        <w:drawing>
+          <wp:inline distT="0" distB="0" distL="0" distR="0" wp14:anchorId="716EF2D3" wp14:editId="4F8D5C90">
+            <wp:extent cx="5976619" cy="3930015"/>
+            <wp:effectExtent l="0" t="0" r="5080" b="0"/>
+            <wp:docPr id="85896217" name="Picture 3" descr="A screenshot of a cell phone&#10;&#10;Description automatically generated"/>
+            <wp:cNvGraphicFramePr>
+              <a:graphicFrameLocks xmlns:a="http://schemas.openxmlformats.org/drawingml/2006/main" noChangeAspect="1"/>
+            </wp:cNvGraphicFramePr>
+            <a:graphic xmlns:a="http://schemas.openxmlformats.org/drawingml/2006/main">
+              <a:graphicData uri="http://schemas.openxmlformats.org/drawingml/2006/picture">
+                <pic:pic xmlns:pic="http://schemas.openxmlformats.org/drawingml/2006/picture">
+                  <pic:nvPicPr>
+                    <pic:cNvPr id="0" name="Picture 3"/>
+                    <pic:cNvPicPr/>
+                  </pic:nvPicPr>
+                  <pic:blipFill>
+                    <a:blip r:embed="rId11">
+                      <a:extLst>
+                        <a:ext uri="{28A0092B-C50C-407E-A947-70E740481C1C}">
+                          <a14:useLocalDpi xmlns:a14="http://schemas.microsoft.com/office/drawing/2010/main" val="0"/>
+                        </a:ext>
+                      </a:extLst>
+                    </a:blip>
+                    <a:stretch>
+                      <a:fillRect/>
+                    </a:stretch>
+                  </pic:blipFill>
+                  <pic:spPr>
+                    <a:xfrm>
+                      <a:off x="0" y="0"/>
+                      <a:ext cx="5976619" cy="3930015"/>
+                    </a:xfrm>
+                    <a:prstGeom prst="rect">
+                      <a:avLst/>
+                    </a:prstGeom>
+                  </pic:spPr>
+                </pic:pic>
+              </a:graphicData>
+            </a:graphic>
+          </wp:inline>
+        </w:drawing>
+      </w:r>
     </w:p>
     <w:p>
       <w:pPr>
@@ -1804,14 +1953,12 @@
           <w:lang w:val="en-AU" w:eastAsia="en-AU"/>
         </w:rPr>
       </w:pPr>
-      <w:proofErr w:type="spellStart"/>
       <w:r>
         <w:rPr>
           <w:lang w:val="en-AU" w:eastAsia="en-AU"/>
         </w:rPr>
         <w:t>ReadJSON</w:t>
       </w:r>
-      <w:proofErr w:type="spellEnd"/>
     </w:p>
     <w:p>
       <w:pPr>
@@ -1842,14 +1989,12 @@
           <w:lang w:val="en-AU" w:eastAsia="en-AU"/>
         </w:rPr>
       </w:pPr>
-      <w:proofErr w:type="spellStart"/>
       <w:r>
         <w:rPr>
           <w:lang w:val="en-AU" w:eastAsia="en-AU"/>
         </w:rPr>
         <w:t>WriteJSON</w:t>
       </w:r>
-      <w:proofErr w:type="spellEnd"/>
     </w:p>
     <w:p>
       <w:pPr>
@@ -1931,21 +2076,7 @@
         <w:rPr>
           <w:lang w:val="en-AU" w:eastAsia="en-AU"/>
         </w:rPr>
-        <w:t xml:space="preserve">, calling methods from classes and creating objects as needed. Python Lists, </w:t>
-      </w:r>
-      <w:proofErr w:type="spellStart"/>
-      <w:r>
-        <w:rPr>
-          <w:lang w:val="en-AU" w:eastAsia="en-AU"/>
-        </w:rPr>
-        <w:t>numpy</w:t>
-      </w:r>
-      <w:proofErr w:type="spellEnd"/>
-      <w:r>
-        <w:rPr>
-          <w:lang w:val="en-AU" w:eastAsia="en-AU"/>
-        </w:rPr>
-        <w:t xml:space="preserve"> arrays and python dictionaries were the main data structures used throughout </w:t>
+        <w:t xml:space="preserve">, calling methods from classes and creating objects as needed. Python Lists, numpy arrays and python dictionaries were the main data structures used throughout </w:t>
       </w:r>
       <w:r>
         <w:rPr>
@@ -2015,35 +2146,7 @@
         <w:rPr>
           <w:lang w:val="en-AU" w:eastAsia="en-AU"/>
         </w:rPr>
-        <w:t xml:space="preserve"> as well as the manipulation and storage of objects. The two crucial tasks executed in main are </w:t>
-      </w:r>
-      <w:proofErr w:type="spellStart"/>
-      <w:r>
-        <w:rPr>
-          <w:lang w:val="en-AU" w:eastAsia="en-AU"/>
-        </w:rPr>
-        <w:t>EERToARM</w:t>
-      </w:r>
-      <w:proofErr w:type="spellEnd"/>
-      <w:r>
-        <w:rPr>
-          <w:lang w:val="en-AU" w:eastAsia="en-AU"/>
-        </w:rPr>
-        <w:t xml:space="preserve"> and </w:t>
-      </w:r>
-      <w:proofErr w:type="spellStart"/>
-      <w:r>
-        <w:rPr>
-          <w:lang w:val="en-AU" w:eastAsia="en-AU"/>
-        </w:rPr>
-        <w:t>ARMToEER</w:t>
-      </w:r>
-      <w:proofErr w:type="spellEnd"/>
-      <w:r>
-        <w:rPr>
-          <w:lang w:val="en-AU" w:eastAsia="en-AU"/>
-        </w:rPr>
-        <w:t xml:space="preserve">. These methods are </w:t>
+        <w:t xml:space="preserve"> as well as the manipulation and storage of objects. The two crucial tasks executed in main are EERToARM and ARMToEER. These methods are </w:t>
       </w:r>
       <w:r>
         <w:rPr>
@@ -2081,7 +2184,6 @@
           <w:sz w:val="22"/>
           <w:szCs w:val="22"/>
         </w:rPr>
-        <w:lastRenderedPageBreak/>
         <w:t>Table</w:t>
       </w:r>
     </w:p>
@@ -2186,35 +2288,7 @@
         <w:rPr>
           <w:lang w:val="en-AU" w:eastAsia="en-AU"/>
         </w:rPr>
-        <w:t xml:space="preserve">The Attribute class is the parent class of the </w:t>
-      </w:r>
-      <w:proofErr w:type="spellStart"/>
-      <w:r>
-        <w:rPr>
-          <w:lang w:val="en-AU" w:eastAsia="en-AU"/>
-        </w:rPr>
-        <w:t>ERAttribute</w:t>
-      </w:r>
-      <w:proofErr w:type="spellEnd"/>
-      <w:r>
-        <w:rPr>
-          <w:lang w:val="en-AU" w:eastAsia="en-AU"/>
-        </w:rPr>
-        <w:t xml:space="preserve"> and </w:t>
-      </w:r>
-      <w:proofErr w:type="spellStart"/>
-      <w:r>
-        <w:rPr>
-          <w:lang w:val="en-AU" w:eastAsia="en-AU"/>
-        </w:rPr>
-        <w:t>ARMAttribute</w:t>
-      </w:r>
-      <w:proofErr w:type="spellEnd"/>
-      <w:r>
-        <w:rPr>
-          <w:lang w:val="en-AU" w:eastAsia="en-AU"/>
-        </w:rPr>
-        <w:t xml:space="preserve">. </w:t>
+        <w:t xml:space="preserve">The Attribute class is the parent class of the ERAttribute and ARMAttribute. </w:t>
       </w:r>
       <w:r>
         <w:rPr>
@@ -2231,21 +2305,12 @@
           <w:lang w:val="en-AU" w:eastAsia="en-AU"/>
         </w:rPr>
       </w:pPr>
-      <w:proofErr w:type="spellStart"/>
-      <w:r>
-        <w:rPr>
-          <w:highlight w:val="yellow"/>
-          <w:lang w:val="en-AU" w:eastAsia="en-AU"/>
-        </w:rPr>
-        <w:t>ERAttributes</w:t>
-      </w:r>
-      <w:proofErr w:type="spellEnd"/>
-      <w:r>
-        <w:rPr>
-          <w:highlight w:val="yellow"/>
-          <w:lang w:val="en-AU" w:eastAsia="en-AU"/>
-        </w:rPr>
-        <w:t xml:space="preserve"> have…</w:t>
+      <w:r>
+        <w:rPr>
+          <w:highlight w:val="yellow"/>
+          <w:lang w:val="en-AU" w:eastAsia="en-AU"/>
+        </w:rPr>
+        <w:t>ERAttributes have…</w:t>
       </w:r>
     </w:p>
     <w:p>
@@ -2306,55 +2371,13 @@
         <w:rPr>
           <w:lang w:val="en-AU" w:eastAsia="en-AU"/>
         </w:rPr>
-        <w:t xml:space="preserve">determined based on the </w:t>
-      </w:r>
-      <w:proofErr w:type="spellStart"/>
-      <w:r>
-        <w:rPr>
-          <w:lang w:val="en-AU" w:eastAsia="en-AU"/>
-        </w:rPr>
-        <w:t>self</w:t>
-      </w:r>
-      <w:proofErr w:type="spellEnd"/>
-      <w:r>
-        <w:rPr>
-          <w:lang w:val="en-AU" w:eastAsia="en-AU"/>
-        </w:rPr>
-        <w:t xml:space="preserve">* and foreign keys specified in the relation. In EER, however, </w:t>
-      </w:r>
-      <w:r>
-        <w:rPr>
-          <w:lang w:val="en-AU" w:eastAsia="en-AU"/>
-        </w:rPr>
-        <w:t xml:space="preserve">one cannot dynamically determine the nature of the relationship between entities. For example, an </w:t>
-      </w:r>
-      <w:proofErr w:type="spellStart"/>
-      <w:r>
-        <w:rPr>
-          <w:lang w:val="en-AU" w:eastAsia="en-AU"/>
-        </w:rPr>
-        <w:t>ExactlyOne</w:t>
-      </w:r>
-      <w:proofErr w:type="spellEnd"/>
-      <w:r>
-        <w:rPr>
-          <w:lang w:val="en-AU" w:eastAsia="en-AU"/>
-        </w:rPr>
-        <w:t xml:space="preserve"> to </w:t>
-      </w:r>
-      <w:proofErr w:type="spellStart"/>
-      <w:r>
-        <w:rPr>
-          <w:lang w:val="en-AU" w:eastAsia="en-AU"/>
-        </w:rPr>
-        <w:t>OneToMany</w:t>
-      </w:r>
-      <w:proofErr w:type="spellEnd"/>
-      <w:r>
-        <w:rPr>
-          <w:lang w:val="en-AU" w:eastAsia="en-AU"/>
-        </w:rPr>
-        <w:t xml:space="preserve"> relationship provides specific information about the nature of the relationship between the local and foreign entities.</w:t>
+        <w:t xml:space="preserve">determined based on the self* and foreign keys specified in the relation. In EER, however, </w:t>
+      </w:r>
+      <w:r>
+        <w:rPr>
+          <w:lang w:val="en-AU" w:eastAsia="en-AU"/>
+        </w:rPr>
+        <w:t>one cannot dynamically determine the nature of the relationship between entities. For example, an ExactlyOne to OneToMany relationship provides specific information about the nature of the relationship between the local and foreign entities.</w:t>
       </w:r>
     </w:p>
     <w:p>
@@ -2417,7 +2440,6 @@
           <w:lang w:val="en-AU" w:eastAsia="en-AU"/>
         </w:rPr>
       </w:pPr>
-      <w:proofErr w:type="spellStart"/>
       <w:r>
         <w:rPr>
           <w:highlight w:val="yellow"/>
@@ -2425,7 +2447,6 @@
         </w:rPr>
         <w:t>ReadWriteJSON</w:t>
       </w:r>
-      <w:proofErr w:type="spellEnd"/>
     </w:p>
     <w:p>
       <w:pPr>
@@ -2435,7 +2456,6 @@
           <w:lang w:val="en-AU" w:eastAsia="en-AU"/>
         </w:rPr>
       </w:pPr>
-      <w:proofErr w:type="spellStart"/>
       <w:r>
         <w:rPr>
           <w:highlight w:val="yellow"/>
@@ -2443,7 +2463,6 @@
         </w:rPr>
         <w:t>TestEERToARM</w:t>
       </w:r>
-      <w:proofErr w:type="spellEnd"/>
     </w:p>
     <w:p>
       <w:pPr>
@@ -2452,7 +2471,6 @@
           <w:lang w:val="en-AU" w:eastAsia="en-AU"/>
         </w:rPr>
       </w:pPr>
-      <w:proofErr w:type="spellStart"/>
       <w:r>
         <w:rPr>
           <w:highlight w:val="yellow"/>
@@ -2460,7 +2478,6 @@
         </w:rPr>
         <w:t>TestARMToEER</w:t>
       </w:r>
-      <w:proofErr w:type="spellEnd"/>
     </w:p>
     <w:p>
       <w:pPr>
@@ -2482,7 +2499,6 @@
           <w:szCs w:val="22"/>
         </w:rPr>
       </w:pPr>
-      <w:proofErr w:type="spellStart"/>
       <w:r>
         <w:rPr>
           <w:sz w:val="22"/>
@@ -2490,7 +2506,6 @@
         </w:rPr>
         <w:t>WebServer</w:t>
       </w:r>
-      <w:proofErr w:type="spellEnd"/>
     </w:p>
     <w:p>
       <w:pPr>
@@ -2503,41 +2518,13 @@
         <w:rPr>
           <w:lang w:val="en-AU" w:eastAsia="en-AU"/>
         </w:rPr>
-        <w:t xml:space="preserve">The </w:t>
-      </w:r>
-      <w:proofErr w:type="spellStart"/>
-      <w:r>
-        <w:rPr>
-          <w:lang w:val="en-AU" w:eastAsia="en-AU"/>
-        </w:rPr>
-        <w:t>WebServer</w:t>
-      </w:r>
-      <w:proofErr w:type="spellEnd"/>
-      <w:r>
-        <w:rPr>
-          <w:lang w:val="en-AU" w:eastAsia="en-AU"/>
-        </w:rPr>
-        <w:t xml:space="preserve"> class is the class that allows communication between the front-end visual interface and the back-end transformation logic and associated error reporting. </w:t>
-      </w:r>
-      <w:r>
-        <w:rPr>
-          <w:lang w:val="en-AU" w:eastAsia="en-AU"/>
-        </w:rPr>
-        <w:t xml:space="preserve">The </w:t>
-      </w:r>
-      <w:proofErr w:type="spellStart"/>
-      <w:r>
-        <w:rPr>
-          <w:lang w:val="en-AU" w:eastAsia="en-AU"/>
-        </w:rPr>
-        <w:t>WebServer</w:t>
-      </w:r>
-      <w:proofErr w:type="spellEnd"/>
-      <w:r>
-        <w:rPr>
-          <w:lang w:val="en-AU" w:eastAsia="en-AU"/>
-        </w:rPr>
-        <w:t xml:space="preserve"> is implemented using the Python Flask package. It also makes use of the Python JSON package for manipulating </w:t>
+        <w:t xml:space="preserve">The WebServer class is the class that allows communication between the front-end visual interface and the back-end transformation logic and associated error reporting. </w:t>
+      </w:r>
+      <w:r>
+        <w:rPr>
+          <w:lang w:val="en-AU" w:eastAsia="en-AU"/>
+        </w:rPr>
+        <w:t xml:space="preserve">The WebServer is implemented using the Python Flask package. It also makes use of the Python JSON package for manipulating </w:t>
       </w:r>
       <w:r>
         <w:rPr>
@@ -2557,21 +2544,7 @@
         <w:rPr>
           <w:lang w:val="en-AU" w:eastAsia="en-AU"/>
         </w:rPr>
-        <w:t xml:space="preserve">The </w:t>
-      </w:r>
-      <w:proofErr w:type="spellStart"/>
-      <w:r>
-        <w:rPr>
-          <w:lang w:val="en-AU" w:eastAsia="en-AU"/>
-        </w:rPr>
-        <w:t>WebServer</w:t>
-      </w:r>
-      <w:proofErr w:type="spellEnd"/>
-      <w:r>
-        <w:rPr>
-          <w:lang w:val="en-AU" w:eastAsia="en-AU"/>
-        </w:rPr>
-        <w:t xml:space="preserve"> creates a </w:t>
+        <w:t xml:space="preserve">The WebServer creates a </w:t>
       </w:r>
       <w:r>
         <w:rPr>
@@ -2593,29 +2566,7 @@
           <w:iCs/>
           <w:lang w:val="en-AU" w:eastAsia="en-AU"/>
         </w:rPr>
-        <w:t>0.0.0.0:5000/</w:t>
-      </w:r>
-      <w:proofErr w:type="spellStart"/>
-      <w:r>
-        <w:rPr>
-          <w:b/>
-          <w:bCs/>
-          <w:i/>
-          <w:iCs/>
-          <w:lang w:val="en-AU" w:eastAsia="en-AU"/>
-        </w:rPr>
-        <w:t>api</w:t>
-      </w:r>
-      <w:proofErr w:type="spellEnd"/>
-      <w:r>
-        <w:rPr>
-          <w:b/>
-          <w:bCs/>
-          <w:i/>
-          <w:iCs/>
-          <w:lang w:val="en-AU" w:eastAsia="en-AU"/>
-        </w:rPr>
-        <w:t>/transform</w:t>
+        <w:t>0.0.0.0:5000/api/transform</w:t>
       </w:r>
       <w:r>
         <w:rPr>
@@ -2627,35 +2578,7 @@
         <w:rPr>
           <w:lang w:val="en-AU" w:eastAsia="en-AU"/>
         </w:rPr>
-        <w:t xml:space="preserve">a JSON file to that </w:t>
-      </w:r>
-      <w:proofErr w:type="gramStart"/>
-      <w:r>
-        <w:rPr>
-          <w:lang w:val="en-AU" w:eastAsia="en-AU"/>
-        </w:rPr>
-        <w:t>end-point</w:t>
-      </w:r>
-      <w:proofErr w:type="gramEnd"/>
-      <w:r>
-        <w:rPr>
-          <w:lang w:val="en-AU" w:eastAsia="en-AU"/>
-        </w:rPr>
-        <w:t xml:space="preserve">, at which point the </w:t>
-      </w:r>
-      <w:proofErr w:type="spellStart"/>
-      <w:r>
-        <w:rPr>
-          <w:lang w:val="en-AU" w:eastAsia="en-AU"/>
-        </w:rPr>
-        <w:t>WebServer</w:t>
-      </w:r>
-      <w:proofErr w:type="spellEnd"/>
-      <w:r>
-        <w:rPr>
-          <w:lang w:val="en-AU" w:eastAsia="en-AU"/>
-        </w:rPr>
-        <w:t xml:space="preserve"> will determine the JSON type (ARM or EER) and invoke the appropriate transformation procedure. The error log is then fetched and appended to the JSON for front-end logging requirements.</w:t>
+        <w:t>a JSON file to that end-point, at which point the WebServer will determine the JSON type (ARM or EER) and invoke the appropriate transformation procedure. The error log is then fetched and appended to the JSON for front-end logging requirements.</w:t>
       </w:r>
     </w:p>
     <w:p>
@@ -2786,22 +2709,12 @@
           <w:lang w:val="en-AU" w:eastAsia="en-AU"/>
         </w:rPr>
       </w:pPr>
-      <w:proofErr w:type="spellStart"/>
-      <w:r>
-        <w:rPr>
-          <w:highlight w:val="yellow"/>
-          <w:lang w:val="en-AU" w:eastAsia="en-AU"/>
-        </w:rPr>
-        <w:lastRenderedPageBreak/>
-        <w:t>Jeremy+St</w:t>
-      </w:r>
-      <w:proofErr w:type="spellEnd"/>
-      <w:r>
-        <w:rPr>
-          <w:highlight w:val="yellow"/>
-          <w:lang w:val="en-AU" w:eastAsia="en-AU"/>
-        </w:rPr>
-        <w:t xml:space="preserve"> John Back-end Implementation</w:t>
+      <w:r>
+        <w:rPr>
+          <w:highlight w:val="yellow"/>
+          <w:lang w:val="en-AU" w:eastAsia="en-AU"/>
+        </w:rPr>
+        <w:t>Jeremy+St John Back-end Implementation</w:t>
       </w:r>
     </w:p>
     <w:p>
@@ -2920,11 +2833,11 @@
             <o:lock v:ext="edit" aspectratio="t"/>
           </v:shapetype>
           <v:shape id="Object 4" o:spid="_x0000_s1026" type="#_x0000_t75" alt="" style="position:absolute;left:0;text-align:left;margin-left:0;margin-top:0;width:267.95pt;height:228.2pt;z-index:251658240;visibility:visible;mso-wrap-edited:f;mso-width-percent:0;mso-height-percent:0;mso-wrap-distance-top:2.85pt;mso-wrap-distance-bottom:2.85pt;mso-position-horizontal:center;mso-position-vertical:top;mso-position-vertical-relative:margin;mso-width-percent:0;mso-height-percent:0" fillcolor="#09c">
-            <v:imagedata r:id="rId10" o:title=""/>
+            <v:imagedata r:id="rId12" o:title=""/>
             <v:shadow color="#ccecff"/>
             <w10:wrap type="topAndBottom" anchory="margin"/>
           </v:shape>
-          <o:OLEObject Type="Embed" ProgID="Visio.Drawing.11" ShapeID="Object 4" DrawAspect="Content" ObjectID="_1629196872" r:id="rId11"/>
+          <o:OLEObject Type="Embed" ProgID="Visio.Drawing.11" ShapeID="Object 4" DrawAspect="Content" ObjectID="_1629201392" r:id="rId13"/>
         </w:object>
       </w:r>
       <w:r>
@@ -3060,62 +2973,26 @@
         <w:rPr>
           <w:lang w:val="en-AU" w:eastAsia="en-AU"/>
         </w:rPr>
-        <w:t xml:space="preserve"> Test cases were added as needed when </w:t>
-      </w:r>
-      <w:proofErr w:type="gramStart"/>
-      <w:r>
-        <w:rPr>
-          <w:lang w:val="en-AU" w:eastAsia="en-AU"/>
-        </w:rPr>
-        <w:t>a</w:t>
-      </w:r>
-      <w:proofErr w:type="gramEnd"/>
-      <w:r>
-        <w:rPr>
-          <w:lang w:val="en-AU" w:eastAsia="en-AU"/>
-        </w:rPr>
-        <w:t xml:space="preserve"> unplanned or unintended task needed to be tested.</w:t>
-      </w:r>
-    </w:p>
-    <w:p>
-      <w:pPr>
-        <w:rPr>
-          <w:lang w:val="en-AU" w:eastAsia="en-AU"/>
-        </w:rPr>
-      </w:pPr>
-      <w:r>
-        <w:rPr>
-          <w:lang w:val="en-AU" w:eastAsia="en-AU"/>
-        </w:rPr>
-        <w:t xml:space="preserve">Our software consists of two major branches – the front-end and the </w:t>
-      </w:r>
-      <w:proofErr w:type="gramStart"/>
-      <w:r>
-        <w:rPr>
-          <w:lang w:val="en-AU" w:eastAsia="en-AU"/>
-        </w:rPr>
-        <w:t>back-end</w:t>
-      </w:r>
-      <w:proofErr w:type="gramEnd"/>
-      <w:r>
-        <w:rPr>
-          <w:lang w:val="en-AU" w:eastAsia="en-AU"/>
-        </w:rPr>
-        <w:t xml:space="preserve">. Different approaches were taken in the testing of these. User friendliness and user interaction was the top priority in the design of the </w:t>
-      </w:r>
-      <w:proofErr w:type="spellStart"/>
-      <w:r>
-        <w:rPr>
-          <w:lang w:val="en-AU" w:eastAsia="en-AU"/>
-        </w:rPr>
-        <w:t>the</w:t>
-      </w:r>
-      <w:proofErr w:type="spellEnd"/>
-      <w:r>
-        <w:rPr>
-          <w:lang w:val="en-AU" w:eastAsia="en-AU"/>
-        </w:rPr>
-        <w:t xml:space="preserve"> interface – discussed in the </w:t>
+        <w:t xml:space="preserve"> Test cases were added as needed when a unplanned or unintended task needed to be tested.</w:t>
+      </w:r>
+    </w:p>
+    <w:p>
+      <w:pPr>
+        <w:rPr>
+          <w:lang w:val="en-AU" w:eastAsia="en-AU"/>
+        </w:rPr>
+      </w:pPr>
+      <w:r>
+        <w:rPr>
+          <w:lang w:val="en-AU" w:eastAsia="en-AU"/>
+        </w:rPr>
+        <w:t xml:space="preserve">Our software consists of two major branches – the front-end and the back-end. Different approaches were taken in the testing of these. User friendliness and user interaction was the top priority in the design of the </w:t>
+      </w:r>
+      <w:r>
+        <w:rPr>
+          <w:lang w:val="en-AU" w:eastAsia="en-AU"/>
+        </w:rPr>
+        <w:t xml:space="preserve">the interface – discussed in the </w:t>
       </w:r>
       <w:r>
         <w:rPr>
@@ -3128,21 +3005,7 @@
         <w:rPr>
           <w:lang w:val="en-AU" w:eastAsia="en-AU"/>
         </w:rPr>
-        <w:t xml:space="preserve">. Accuracy of transformation and correct error reporting was the priority for the </w:t>
-      </w:r>
-      <w:proofErr w:type="gramStart"/>
-      <w:r>
-        <w:rPr>
-          <w:lang w:val="en-AU" w:eastAsia="en-AU"/>
-        </w:rPr>
-        <w:t>back-end</w:t>
-      </w:r>
-      <w:proofErr w:type="gramEnd"/>
-      <w:r>
-        <w:rPr>
-          <w:lang w:val="en-AU" w:eastAsia="en-AU"/>
-        </w:rPr>
-        <w:t>.</w:t>
+        <w:t>. Accuracy of transformation and correct error reporting was the priority for the back-end.</w:t>
       </w:r>
     </w:p>
     <w:p>
@@ -3187,7 +3050,6 @@
           <w:rStyle w:val="TablecolumnheadingChar"/>
           <w:lang w:val="en-AU"/>
         </w:rPr>
-        <w:lastRenderedPageBreak/>
         <w:t>Table 1:</w:t>
       </w:r>
       <w:r>
@@ -3312,15 +3174,7 @@
               <w:t>Integration Testing: test the interaction of sets of classes</w:t>
             </w:r>
             <w:r>
-              <w:t xml:space="preserve"> for the front-end independently of the </w:t>
-            </w:r>
-            <w:proofErr w:type="gramStart"/>
-            <w:r>
-              <w:t>back-end</w:t>
-            </w:r>
-            <w:proofErr w:type="gramEnd"/>
-            <w:r>
-              <w:t>.</w:t>
+              <w:t xml:space="preserve"> for the front-end independently of the back-end.</w:t>
             </w:r>
           </w:p>
         </w:tc>
@@ -3356,15 +3210,7 @@
               <w:t xml:space="preserve"> test the interaction of sets of classes</w:t>
             </w:r>
             <w:r>
-              <w:t xml:space="preserve"> for the </w:t>
-            </w:r>
-            <w:proofErr w:type="gramStart"/>
-            <w:r>
-              <w:t>back-end</w:t>
-            </w:r>
-            <w:proofErr w:type="gramEnd"/>
-            <w:r>
-              <w:t xml:space="preserve"> independently of the front-end.</w:t>
+              <w:t xml:space="preserve"> for the back-end independently of the front-end.</w:t>
             </w:r>
           </w:p>
         </w:tc>
@@ -3523,23 +3369,7 @@
           <w:highlight w:val="yellow"/>
           <w:lang w:val="en-AU" w:eastAsia="en-AU"/>
         </w:rPr>
-        <w:t xml:space="preserve">If you had user </w:t>
-      </w:r>
-      <w:proofErr w:type="gramStart"/>
-      <w:r>
-        <w:rPr>
-          <w:highlight w:val="yellow"/>
-          <w:lang w:val="en-AU" w:eastAsia="en-AU"/>
-        </w:rPr>
-        <w:t>tests</w:t>
-      </w:r>
-      <w:proofErr w:type="gramEnd"/>
-      <w:r>
-        <w:rPr>
-          <w:highlight w:val="yellow"/>
-          <w:lang w:val="en-AU" w:eastAsia="en-AU"/>
-        </w:rPr>
-        <w:t xml:space="preserve"> then say what you did and what the results were. Describe why these test data were chosen (what test conditions the data was testing). Table 2 provides an example of the sorts of results we are looking for. The full detail of the test runs should be appended to the report.</w:t>
+        <w:t>If you had user tests then say what you did and what the results were. Describe why these test data were chosen (what test conditions the data was testing). Table 2 provides an example of the sorts of results we are looking for. The full detail of the test runs should be appended to the report.</w:t>
       </w:r>
     </w:p>
     <w:p>
@@ -4101,23 +3931,7 @@
           <w:highlight w:val="yellow"/>
           <w:lang w:val="en-AU" w:eastAsia="en-AU"/>
         </w:rPr>
-        <w:t xml:space="preserve">Follow your table of results with a </w:t>
-      </w:r>
-      <w:proofErr w:type="gramStart"/>
-      <w:r>
-        <w:rPr>
-          <w:highlight w:val="yellow"/>
-          <w:lang w:val="en-AU" w:eastAsia="en-AU"/>
-        </w:rPr>
-        <w:t>discussions</w:t>
-      </w:r>
-      <w:proofErr w:type="gramEnd"/>
-      <w:r>
-        <w:rPr>
-          <w:highlight w:val="yellow"/>
-          <w:lang w:val="en-AU" w:eastAsia="en-AU"/>
-        </w:rPr>
-        <w:t xml:space="preserve"> of them highlighting how useful and usable your system is for its intended purpose.</w:t>
+        <w:t>Follow your table of results with a discussions of them highlighting how useful and usable your system is for its intended purpose.</w:t>
       </w:r>
     </w:p>
     <w:p>
@@ -4151,10 +3965,6 @@
     <w:p>
       <w:pPr>
         <w:pStyle w:val="Heading1"/>
-        <w:numPr>
-          <w:ilvl w:val="0"/>
-          <w:numId w:val="28"/>
-        </w:numPr>
       </w:pPr>
       <w:r>
         <w:t>Conclusions</w:t>
@@ -4399,9 +4209,9 @@
       </w:pPr>
     </w:p>
     <w:sectPr>
-      <w:headerReference w:type="even" r:id="rId12"/>
-      <w:headerReference w:type="default" r:id="rId13"/>
-      <w:footerReference w:type="first" r:id="rId14"/>
+      <w:headerReference w:type="even" r:id="rId14"/>
+      <w:headerReference w:type="default" r:id="rId15"/>
+      <w:footerReference w:type="first" r:id="rId16"/>
       <w:pgSz w:w="11906" w:h="16838" w:code="9"/>
       <w:pgMar w:top="1361" w:right="1247" w:bottom="1361" w:left="1247" w:header="680" w:footer="680" w:gutter="0"/>
       <w:cols w:space="720"/>
@@ -4427,6 +4237,13 @@
       <w:r>
         <w:continuationSeparator/>
       </w:r>
+    </w:p>
+  </w:endnote>
+  <w:endnote w:type="continuationNotice" w:id="1">
+    <w:p>
+      <w:pPr>
+        <w:spacing w:after="0"/>
+      </w:pPr>
     </w:p>
   </w:endnote>
 </w:endnotes>
@@ -4504,6 +4321,13 @@
       </w:r>
     </w:p>
   </w:footnote>
+  <w:footnote w:type="continuationNotice" w:id="1">
+    <w:p>
+      <w:pPr>
+        <w:spacing w:after="0"/>
+      </w:pPr>
+    </w:p>
+  </w:footnote>
 </w:footnotes>
 </file>
 
@@ -6716,7 +6540,6 @@
         <w:ind w:left="567" w:hanging="567"/>
       </w:pPr>
       <w:rPr>
-        <w:rFonts w:ascii="Times" w:hAnsi="Times" w:hint="default"/>
         <w:b w:val="0"/>
         <w:bCs/>
         <w:i w:val="0"/>
@@ -7030,6 +6853,92 @@
     </w:lvl>
   </w:abstractNum>
   <w:abstractNum w:abstractNumId="29" w15:restartNumberingAfterBreak="0">
+    <w:nsid w:val="707D34FA"/>
+    <w:multiLevelType w:val="hybridMultilevel"/>
+    <w:tmpl w:val="FFFFFFFF"/>
+    <w:lvl w:ilvl="0" w:tplc="17E29318">
+      <w:start w:val="1"/>
+      <w:numFmt w:val="decimal"/>
+      <w:lvlText w:val="%1."/>
+      <w:lvlJc w:val="left"/>
+      <w:pPr>
+        <w:ind w:left="720" w:hanging="360"/>
+      </w:pPr>
+    </w:lvl>
+    <w:lvl w:ilvl="1" w:tplc="A3AA36FA">
+      <w:start w:val="1"/>
+      <w:numFmt w:val="lowerLetter"/>
+      <w:lvlText w:val="%2."/>
+      <w:lvlJc w:val="left"/>
+      <w:pPr>
+        <w:ind w:left="1440" w:hanging="360"/>
+      </w:pPr>
+    </w:lvl>
+    <w:lvl w:ilvl="2" w:tplc="765E97D6">
+      <w:start w:val="1"/>
+      <w:numFmt w:val="lowerRoman"/>
+      <w:lvlText w:val="%3."/>
+      <w:lvlJc w:val="right"/>
+      <w:pPr>
+        <w:ind w:left="2160" w:hanging="180"/>
+      </w:pPr>
+    </w:lvl>
+    <w:lvl w:ilvl="3" w:tplc="66F09504">
+      <w:start w:val="1"/>
+      <w:numFmt w:val="decimal"/>
+      <w:lvlText w:val="%4."/>
+      <w:lvlJc w:val="left"/>
+      <w:pPr>
+        <w:ind w:left="2880" w:hanging="360"/>
+      </w:pPr>
+    </w:lvl>
+    <w:lvl w:ilvl="4" w:tplc="68EE0670">
+      <w:start w:val="1"/>
+      <w:numFmt w:val="lowerLetter"/>
+      <w:lvlText w:val="%5."/>
+      <w:lvlJc w:val="left"/>
+      <w:pPr>
+        <w:ind w:left="3600" w:hanging="360"/>
+      </w:pPr>
+    </w:lvl>
+    <w:lvl w:ilvl="5" w:tplc="6F2A08E8">
+      <w:start w:val="1"/>
+      <w:numFmt w:val="lowerRoman"/>
+      <w:lvlText w:val="%6."/>
+      <w:lvlJc w:val="right"/>
+      <w:pPr>
+        <w:ind w:left="4320" w:hanging="180"/>
+      </w:pPr>
+    </w:lvl>
+    <w:lvl w:ilvl="6" w:tplc="124C46A4">
+      <w:start w:val="1"/>
+      <w:numFmt w:val="decimal"/>
+      <w:lvlText w:val="%7."/>
+      <w:lvlJc w:val="left"/>
+      <w:pPr>
+        <w:ind w:left="5040" w:hanging="360"/>
+      </w:pPr>
+    </w:lvl>
+    <w:lvl w:ilvl="7" w:tplc="7E78388C">
+      <w:start w:val="1"/>
+      <w:numFmt w:val="lowerLetter"/>
+      <w:lvlText w:val="%8."/>
+      <w:lvlJc w:val="left"/>
+      <w:pPr>
+        <w:ind w:left="5760" w:hanging="360"/>
+      </w:pPr>
+    </w:lvl>
+    <w:lvl w:ilvl="8" w:tplc="9EDA9E3A">
+      <w:start w:val="1"/>
+      <w:numFmt w:val="lowerRoman"/>
+      <w:lvlText w:val="%9."/>
+      <w:lvlJc w:val="right"/>
+      <w:pPr>
+        <w:ind w:left="6480" w:hanging="180"/>
+      </w:pPr>
+    </w:lvl>
+  </w:abstractNum>
+  <w:abstractNum w:abstractNumId="30" w15:restartNumberingAfterBreak="0">
     <w:nsid w:val="73A84BA0"/>
     <w:multiLevelType w:val="hybridMultilevel"/>
     <w:tmpl w:val="8586EF4C"/>
@@ -7145,7 +7054,7 @@
       </w:pPr>
     </w:lvl>
   </w:abstractNum>
-  <w:abstractNum w:abstractNumId="30" w15:restartNumberingAfterBreak="0">
+  <w:abstractNum w:abstractNumId="31" w15:restartNumberingAfterBreak="0">
     <w:nsid w:val="74C32663"/>
     <w:multiLevelType w:val="hybridMultilevel"/>
     <w:tmpl w:val="E8AA6A8A"/>
@@ -7285,7 +7194,7 @@
       </w:rPr>
     </w:lvl>
   </w:abstractNum>
-  <w:abstractNum w:abstractNumId="31" w15:restartNumberingAfterBreak="0">
+  <w:abstractNum w:abstractNumId="32" w15:restartNumberingAfterBreak="0">
     <w:nsid w:val="765562FE"/>
     <w:multiLevelType w:val="hybridMultilevel"/>
     <w:tmpl w:val="F7DEB820"/>
@@ -7425,7 +7334,7 @@
       </w:rPr>
     </w:lvl>
   </w:abstractNum>
-  <w:abstractNum w:abstractNumId="32" w15:restartNumberingAfterBreak="0">
+  <w:abstractNum w:abstractNumId="33" w15:restartNumberingAfterBreak="0">
     <w:nsid w:val="78E658A0"/>
     <w:multiLevelType w:val="hybridMultilevel"/>
     <w:tmpl w:val="13DAEE44"/>
@@ -7565,7 +7474,7 @@
       </w:rPr>
     </w:lvl>
   </w:abstractNum>
-  <w:abstractNum w:abstractNumId="33" w15:restartNumberingAfterBreak="0">
+  <w:abstractNum w:abstractNumId="34" w15:restartNumberingAfterBreak="0">
     <w:nsid w:val="7A1A1C6F"/>
     <w:multiLevelType w:val="multilevel"/>
     <w:tmpl w:val="9800D9F4"/>
@@ -7706,19 +7615,19 @@
     </w:lvl>
   </w:abstractNum>
   <w:num w:numId="1">
-    <w:abstractNumId w:val="32"/>
+    <w:abstractNumId w:val="33"/>
   </w:num>
   <w:num w:numId="2">
-    <w:abstractNumId w:val="32"/>
+    <w:abstractNumId w:val="33"/>
   </w:num>
   <w:num w:numId="3">
-    <w:abstractNumId w:val="29"/>
+    <w:abstractNumId w:val="30"/>
   </w:num>
   <w:num w:numId="4">
     <w:abstractNumId w:val="14"/>
   </w:num>
   <w:num w:numId="5">
-    <w:abstractNumId w:val="33"/>
+    <w:abstractNumId w:val="34"/>
   </w:num>
   <w:num w:numId="6">
     <w:abstractNumId w:val="23"/>
@@ -7733,7 +7642,7 @@
     <w:abstractNumId w:val="25"/>
   </w:num>
   <w:num w:numId="10">
-    <w:abstractNumId w:val="30"/>
+    <w:abstractNumId w:val="31"/>
   </w:num>
   <w:num w:numId="11">
     <w:abstractNumId w:val="20"/>
@@ -7799,7 +7708,7 @@
     <w:abstractNumId w:val="24"/>
   </w:num>
   <w:num w:numId="32">
-    <w:abstractNumId w:val="31"/>
+    <w:abstractNumId w:val="32"/>
   </w:num>
   <w:num w:numId="33">
     <w:abstractNumId w:val="26"/>
@@ -7919,6 +7828,9 @@
   <w:num w:numId="43">
     <w:abstractNumId w:val="10"/>
   </w:num>
+  <w:num w:numId="44">
+    <w:abstractNumId w:val="29"/>
+  </w:num>
 </w:numbering>
 </file>
 
@@ -7996,7 +7908,7 @@
     <w:lsdException w:name="Title" w:qFormat="1"/>
     <w:lsdException w:name="Closing" w:semiHidden="1" w:unhideWhenUsed="1"/>
     <w:lsdException w:name="Signature" w:semiHidden="1" w:unhideWhenUsed="1"/>
-    <w:lsdException w:name="Default Paragraph Font" w:semiHidden="1" w:unhideWhenUsed="1"/>
+    <w:lsdException w:name="Default Paragraph Font" w:semiHidden="1" w:uiPriority="1" w:unhideWhenUsed="1"/>
     <w:lsdException w:name="Body Text" w:semiHidden="1" w:unhideWhenUsed="1"/>
     <w:lsdException w:name="Body Text Indent" w:semiHidden="1" w:unhideWhenUsed="1"/>
     <w:lsdException w:name="List Continue" w:semiHidden="1" w:unhideWhenUsed="1"/>
@@ -8035,7 +7947,7 @@
     <w:lsdException w:name="HTML Variable" w:semiHidden="1" w:unhideWhenUsed="1"/>
     <w:lsdException w:name="Normal Table" w:semiHidden="1" w:unhideWhenUsed="1"/>
     <w:lsdException w:name="annotation subject" w:semiHidden="1" w:unhideWhenUsed="1"/>
-    <w:lsdException w:name="No List" w:semiHidden="1" w:unhideWhenUsed="1"/>
+    <w:lsdException w:name="No List" w:semiHidden="1" w:uiPriority="99" w:unhideWhenUsed="1"/>
     <w:lsdException w:name="Outline List 1" w:semiHidden="1" w:unhideWhenUsed="1"/>
     <w:lsdException w:name="Outline List 2" w:semiHidden="1" w:unhideWhenUsed="1"/>
     <w:lsdException w:name="Outline List 3" w:semiHidden="1" w:unhideWhenUsed="1"/>
@@ -8320,7 +8232,7 @@
       <w:keepNext/>
       <w:keepLines/>
       <w:numPr>
-        <w:numId w:val="29"/>
+        <w:numId w:val="28"/>
       </w:numPr>
       <w:overflowPunct w:val="0"/>
       <w:autoSpaceDE w:val="0"/>
@@ -9329,7 +9241,7 @@
 </file>
 
 <file path=customXml/itemProps1.xml><?xml version="1.0" encoding="utf-8"?>
-<ds:datastoreItem xmlns:ds="http://schemas.openxmlformats.org/officeDocument/2006/customXml" ds:itemID="{8FC0B70E-E2EF-5A4A-B137-758A32EE9D46}">
+<ds:datastoreItem xmlns:ds="http://schemas.openxmlformats.org/officeDocument/2006/customXml" ds:itemID="{58BEFBC9-6F2A-0740-9A1A-36276E5210B6}">
   <ds:schemaRefs>
     <ds:schemaRef ds:uri="http://schemas.openxmlformats.org/officeDocument/2006/bibliography"/>
   </ds:schemaRefs>

</xml_diff>

<commit_message>
Document WebServer code. Add diagrams for report.
</commit_message>
<xml_diff>
--- a/Documentation/Final Report/ViKER Report.docx
+++ b/Documentation/Final Report/ViKER Report.docx
@@ -9,11 +9,19 @@
           <w:lang w:val="en-AU"/>
         </w:rPr>
       </w:pPr>
-      <w:r>
-        <w:rPr>
-          <w:lang w:val="en-AU"/>
-        </w:rPr>
-        <w:t>ViKER: A Visual Interface for Transformations Between EER and AR Conceptual Models</w:t>
+      <w:proofErr w:type="spellStart"/>
+      <w:r>
+        <w:rPr>
+          <w:lang w:val="en-AU"/>
+        </w:rPr>
+        <w:t>ViKER</w:t>
+      </w:r>
+      <w:proofErr w:type="spellEnd"/>
+      <w:r>
+        <w:rPr>
+          <w:lang w:val="en-AU"/>
+        </w:rPr>
+        <w:t>: A Visual Interface for Transformations Between EER and AR Conceptual Models</w:t>
       </w:r>
     </w:p>
     <w:tbl>
@@ -54,8 +62,16 @@
               <w:rPr>
                 <w:lang w:val="en-AU"/>
               </w:rPr>
-              <w:t>St John Grimbly</w:t>
+              <w:t xml:space="preserve">St John </w:t>
             </w:r>
+            <w:proofErr w:type="spellStart"/>
+            <w:r>
+              <w:rPr>
+                <w:lang w:val="en-AU"/>
+              </w:rPr>
+              <w:t>Grimbly</w:t>
+            </w:r>
+            <w:proofErr w:type="spellEnd"/>
           </w:p>
           <w:p>
             <w:pPr>
@@ -381,7 +397,21 @@
         <w:rPr>
           <w:lang w:val="en-AU"/>
         </w:rPr>
-        <w:t>the KnowID paper</w:t>
+        <w:t xml:space="preserve">the </w:t>
+      </w:r>
+      <w:proofErr w:type="spellStart"/>
+      <w:r>
+        <w:rPr>
+          <w:lang w:val="en-AU"/>
+        </w:rPr>
+        <w:t>KnowID</w:t>
+      </w:r>
+      <w:proofErr w:type="spellEnd"/>
+      <w:r>
+        <w:rPr>
+          <w:lang w:val="en-AU"/>
+        </w:rPr>
+        <w:t xml:space="preserve"> paper</w:t>
       </w:r>
       <w:r>
         <w:rPr>
@@ -418,7 +448,35 @@
         <w:rPr>
           <w:lang w:val="en-AU"/>
         </w:rPr>
-        <w:t xml:space="preserve"> and implemting a user friendly interface for easily performing transformations implemented in this paper.</w:t>
+        <w:t xml:space="preserve"> and </w:t>
+      </w:r>
+      <w:proofErr w:type="spellStart"/>
+      <w:r>
+        <w:rPr>
+          <w:lang w:val="en-AU"/>
+        </w:rPr>
+        <w:t>implemting</w:t>
+      </w:r>
+      <w:proofErr w:type="spellEnd"/>
+      <w:r>
+        <w:rPr>
+          <w:lang w:val="en-AU"/>
+        </w:rPr>
+        <w:t xml:space="preserve"> a </w:t>
+      </w:r>
+      <w:proofErr w:type="gramStart"/>
+      <w:r>
+        <w:rPr>
+          <w:lang w:val="en-AU"/>
+        </w:rPr>
+        <w:t>user friendly</w:t>
+      </w:r>
+      <w:proofErr w:type="gramEnd"/>
+      <w:r>
+        <w:rPr>
+          <w:lang w:val="en-AU"/>
+        </w:rPr>
+        <w:t xml:space="preserve"> interface for easily performing transformations implemented in this paper.</w:t>
       </w:r>
     </w:p>
     <w:p>
@@ -446,7 +504,21 @@
         <w:rPr>
           <w:lang w:val="en-AU"/>
         </w:rPr>
-        <w:t xml:space="preserve">The KnowID </w:t>
+        <w:t xml:space="preserve">The </w:t>
+      </w:r>
+      <w:proofErr w:type="spellStart"/>
+      <w:r>
+        <w:rPr>
+          <w:lang w:val="en-AU"/>
+        </w:rPr>
+        <w:t>KnowID</w:t>
+      </w:r>
+      <w:proofErr w:type="spellEnd"/>
+      <w:r>
+        <w:rPr>
+          <w:lang w:val="en-AU"/>
+        </w:rPr>
+        <w:t xml:space="preserve"> </w:t>
       </w:r>
       <w:r>
         <w:rPr>
@@ -606,7 +678,23 @@
           <w:highlight w:val="yellow"/>
           <w:lang w:val="en-AU"/>
         </w:rPr>
-        <w:t>Attributes can be identifiers, forming part of a path functional dependency. This pfd-&gt;self.</w:t>
+        <w:t xml:space="preserve">Attributes can be identifiers, forming part of a path functional dependency. This </w:t>
+      </w:r>
+      <w:proofErr w:type="spellStart"/>
+      <w:r>
+        <w:rPr>
+          <w:highlight w:val="yellow"/>
+          <w:lang w:val="en-AU"/>
+        </w:rPr>
+        <w:t>pfd</w:t>
+      </w:r>
+      <w:proofErr w:type="spellEnd"/>
+      <w:r>
+        <w:rPr>
+          <w:highlight w:val="yellow"/>
+          <w:lang w:val="en-AU"/>
+        </w:rPr>
+        <w:t>-&gt;self.</w:t>
       </w:r>
     </w:p>
     <w:p>
@@ -679,12 +767,17 @@
       </w:pPr>
       <w:r>
         <w:rPr>
-          <w:lang w:val="en-AU" w:eastAsia="en-AU"/>
-        </w:rPr>
-        <w:t xml:space="preserve">This project makes use of JavaScript </w:t>
-      </w:r>
-      <w:bookmarkStart w:id="0" w:name="_GoBack"/>
-      <w:bookmarkEnd w:id="0"/>
+          <w:highlight w:val="yellow"/>
+          <w:lang w:val="en-AU" w:eastAsia="en-AU"/>
+        </w:rPr>
+        <w:t>This project makes use of JavaScript</w:t>
+      </w:r>
+      <w:r>
+        <w:rPr>
+          <w:lang w:val="en-AU" w:eastAsia="en-AU"/>
+        </w:rPr>
+        <w:t xml:space="preserve"> </w:t>
+      </w:r>
     </w:p>
     <w:p>
       <w:pPr>
@@ -757,7 +850,21 @@
         <w:rPr>
           <w:lang w:val="en-AU" w:eastAsia="en-AU"/>
         </w:rPr>
-        <w:t>mplement the rules as in the KnowID paper, both the EER to ARM and ARM to EE</w:t>
+        <w:t xml:space="preserve">mplement the rules as in the </w:t>
+      </w:r>
+      <w:proofErr w:type="spellStart"/>
+      <w:r>
+        <w:rPr>
+          <w:lang w:val="en-AU" w:eastAsia="en-AU"/>
+        </w:rPr>
+        <w:t>KnowID</w:t>
+      </w:r>
+      <w:proofErr w:type="spellEnd"/>
+      <w:r>
+        <w:rPr>
+          <w:lang w:val="en-AU" w:eastAsia="en-AU"/>
+        </w:rPr>
+        <w:t xml:space="preserve"> paper, both the EER to ARM and ARM to EE</w:t>
       </w:r>
       <w:r>
         <w:rPr>
@@ -817,8 +924,16 @@
         <w:rPr>
           <w:lang w:val="en-AU" w:eastAsia="en-AU"/>
         </w:rPr>
-        <w:t xml:space="preserve"> user interface</w:t>
-      </w:r>
+        <w:t xml:space="preserve"> user </w:t>
+      </w:r>
+      <w:proofErr w:type="gramStart"/>
+      <w:r>
+        <w:rPr>
+          <w:lang w:val="en-AU" w:eastAsia="en-AU"/>
+        </w:rPr>
+        <w:t>interface</w:t>
+      </w:r>
+      <w:proofErr w:type="gramEnd"/>
       <w:r>
         <w:rPr>
           <w:lang w:val="en-AU" w:eastAsia="en-AU"/>
@@ -1095,13 +1210,6 @@
     <w:p>
       <w:pPr>
         <w:rPr>
-          <w:lang w:val="en-AU" w:eastAsia="en-AU"/>
-        </w:rPr>
-      </w:pPr>
-    </w:p>
-    <w:p>
-      <w:pPr>
-        <w:rPr>
           <w:b/>
           <w:bCs/>
           <w:lang w:val="en-AU" w:eastAsia="en-AU"/>
@@ -1113,104 +1221,1086 @@
           <w:bCs/>
           <w:lang w:val="en-AU" w:eastAsia="en-AU"/>
         </w:rPr>
-        <w:t>Back-end</w:t>
-      </w:r>
-      <w:r>
+        <w:t>User Case Narratives</w:t>
+      </w:r>
+    </w:p>
+    <w:p>
+      <w:pPr>
+        <w:pStyle w:val="ListParagraph"/>
+        <w:numPr>
+          <w:ilvl w:val="0"/>
+          <w:numId w:val="47"/>
+        </w:numPr>
+        <w:spacing w:after="0"/>
+        <w:rPr>
+          <w:highlight w:val="yellow"/>
+          <w:lang w:val="en-US"/>
+        </w:rPr>
+      </w:pPr>
+      <w:r>
+        <w:rPr>
+          <w:sz w:val="24"/>
+          <w:szCs w:val="24"/>
+          <w:highlight w:val="yellow"/>
+          <w:lang w:val="en-US"/>
+        </w:rPr>
+        <w:t>Convert ER model to AR model</w:t>
+      </w:r>
+    </w:p>
+    <w:p>
+      <w:pPr>
+        <w:rPr>
+          <w:highlight w:val="yellow"/>
+          <w:lang w:val="en-US"/>
+        </w:rPr>
+      </w:pPr>
+    </w:p>
+    <w:p>
+      <w:pPr>
+        <w:rPr>
+          <w:highlight w:val="yellow"/>
+          <w:lang w:val="en-US"/>
+        </w:rPr>
+      </w:pPr>
+      <w:r>
+        <w:rPr>
+          <w:sz w:val="24"/>
+          <w:szCs w:val="24"/>
+          <w:highlight w:val="yellow"/>
+          <w:lang w:val="en-US"/>
+        </w:rPr>
+        <w:t>The user (Primary Actor) will select elements from the Entity Relationship elements tab (where the elements are displayed to be dragged onto the action area) and drag-n-drop their selected elements on to the action area and create an entity relationship (ER) model of their choosing by linking the elements. They will then click the ‘Transform’ button and the system will render an abstract relationship (AR) model. The one alternative flow to a direct transformation, is if the user created an ER model that cannot be transformed into an AR model due to not fitting the transformation rules. In that case, the error will be reported in the error log below the action area. Another alternative flow is if the user created an ER model that can only be partially transformed into an AR model in which case whatever transformation cannot be performed, will be outputted in the error log below.</w:t>
+      </w:r>
+    </w:p>
+    <w:p>
+      <w:pPr>
+        <w:rPr>
+          <w:highlight w:val="yellow"/>
+          <w:lang w:val="en-US"/>
+        </w:rPr>
+      </w:pPr>
+    </w:p>
+    <w:p>
+      <w:pPr>
+        <w:pStyle w:val="ListParagraph"/>
+        <w:numPr>
+          <w:ilvl w:val="0"/>
+          <w:numId w:val="47"/>
+        </w:numPr>
+        <w:spacing w:after="0"/>
+        <w:rPr>
+          <w:highlight w:val="yellow"/>
+          <w:lang w:val="en-US"/>
+        </w:rPr>
+      </w:pPr>
+      <w:r>
+        <w:rPr>
+          <w:sz w:val="24"/>
+          <w:szCs w:val="24"/>
+          <w:highlight w:val="yellow"/>
+          <w:lang w:val="en-US"/>
+        </w:rPr>
+        <w:t>Convert AR model to ER model</w:t>
+      </w:r>
+    </w:p>
+    <w:p>
+      <w:pPr>
+        <w:rPr>
+          <w:highlight w:val="yellow"/>
+          <w:lang w:val="en-US"/>
+        </w:rPr>
+      </w:pPr>
+    </w:p>
+    <w:p>
+      <w:pPr>
+        <w:rPr>
+          <w:highlight w:val="yellow"/>
+          <w:lang w:val="en-US"/>
+        </w:rPr>
+      </w:pPr>
+      <w:r>
+        <w:rPr>
+          <w:sz w:val="24"/>
+          <w:szCs w:val="24"/>
+          <w:highlight w:val="yellow"/>
+          <w:lang w:val="en-US"/>
+        </w:rPr>
+        <w:t>The user (Primary Actor) will select elements from the Abstract Relationship elements tab (where the elements are displayed to be dragged onto the action area) and drag-n-drop their selected elements on to the action area and create an abstract relationship (AR) model of their choosing by linking the elements. They will then click the ‘Transform’ button and the system will render an entity relationship (ER) model. The one alternative flow to a direct transformation, is if the user created an AR model that cannot be transformed into an ER model due to not fitting the transformation rules. In that case, the error will be reported in the error log below the action area. Another alternative flow is if the user created an AR model that can only be partially transformed into an ER model in which case whatever transformation cannot be performed, will be outputted in the error log below.</w:t>
+      </w:r>
+    </w:p>
+    <w:p>
+      <w:pPr>
+        <w:rPr>
+          <w:highlight w:val="yellow"/>
+          <w:lang w:val="en-US"/>
+        </w:rPr>
+      </w:pPr>
+    </w:p>
+    <w:p>
+      <w:pPr>
+        <w:pStyle w:val="ListParagraph"/>
+        <w:numPr>
+          <w:ilvl w:val="0"/>
+          <w:numId w:val="47"/>
+        </w:numPr>
+        <w:spacing w:after="0"/>
+        <w:rPr>
+          <w:highlight w:val="yellow"/>
+          <w:lang w:val="en-US"/>
+        </w:rPr>
+      </w:pPr>
+      <w:r>
+        <w:rPr>
+          <w:sz w:val="24"/>
+          <w:szCs w:val="24"/>
+          <w:highlight w:val="yellow"/>
+          <w:lang w:val="en-US"/>
+        </w:rPr>
+        <w:t>Save model</w:t>
+      </w:r>
+    </w:p>
+    <w:p>
+      <w:pPr>
+        <w:rPr>
+          <w:highlight w:val="yellow"/>
+          <w:lang w:val="en-US"/>
+        </w:rPr>
+      </w:pPr>
+    </w:p>
+    <w:p>
+      <w:pPr>
+        <w:rPr>
+          <w:highlight w:val="yellow"/>
+          <w:lang w:val="en-US"/>
+        </w:rPr>
+      </w:pPr>
+      <w:r>
+        <w:rPr>
+          <w:sz w:val="24"/>
+          <w:szCs w:val="24"/>
+          <w:highlight w:val="yellow"/>
+          <w:lang w:val="en-US"/>
+        </w:rPr>
+        <w:t>Once the user (Primary Actor) performs the relevant transformation, they click the ‘Save Model’ button and the system will ask for a file name to save the model in a relevant format on the server. This allows the user to load the model when they come back onto the system at a later stage. The only alternative flow is if the transformation cannot be performed, as the system will not allow the user to save a model that cannot be rendered.</w:t>
+      </w:r>
+    </w:p>
+    <w:p>
+      <w:pPr>
+        <w:rPr>
+          <w:highlight w:val="yellow"/>
+          <w:lang w:val="en-US"/>
+        </w:rPr>
+      </w:pPr>
+    </w:p>
+    <w:p>
+      <w:pPr>
+        <w:pStyle w:val="ListParagraph"/>
+        <w:numPr>
+          <w:ilvl w:val="0"/>
+          <w:numId w:val="47"/>
+        </w:numPr>
+        <w:spacing w:after="0"/>
+        <w:rPr>
+          <w:highlight w:val="yellow"/>
+          <w:lang w:val="en-US"/>
+        </w:rPr>
+      </w:pPr>
+      <w:r>
+        <w:rPr>
+          <w:sz w:val="24"/>
+          <w:szCs w:val="24"/>
+          <w:highlight w:val="yellow"/>
+          <w:lang w:val="en-US"/>
+        </w:rPr>
+        <w:t>Load model</w:t>
+      </w:r>
+    </w:p>
+    <w:p>
+      <w:pPr>
+        <w:rPr>
+          <w:highlight w:val="yellow"/>
+          <w:lang w:val="en-US"/>
+        </w:rPr>
+      </w:pPr>
+    </w:p>
+    <w:p>
+      <w:pPr>
+        <w:rPr>
+          <w:highlight w:val="yellow"/>
+          <w:lang w:val="en-US"/>
+        </w:rPr>
+      </w:pPr>
+      <w:r>
+        <w:rPr>
+          <w:sz w:val="24"/>
+          <w:szCs w:val="24"/>
+          <w:highlight w:val="yellow"/>
+          <w:lang w:val="en-US"/>
+        </w:rPr>
+        <w:t xml:space="preserve">If the user (Primary Actor) wants to load a previously transformed model, they click the ‘Load Model’ button and select a model from the file server that they want to load. The alternative flow to loading a model is creating one from scratch as detailed in the first use case. </w:t>
+      </w:r>
+    </w:p>
+    <w:p>
+      <w:pPr>
+        <w:rPr>
+          <w:highlight w:val="yellow"/>
+          <w:lang w:val="en-US"/>
+        </w:rPr>
+      </w:pPr>
+    </w:p>
+    <w:p>
+      <w:pPr>
+        <w:pStyle w:val="ListParagraph"/>
+        <w:numPr>
+          <w:ilvl w:val="0"/>
+          <w:numId w:val="47"/>
+        </w:numPr>
+        <w:spacing w:after="0"/>
+        <w:rPr>
+          <w:highlight w:val="yellow"/>
+          <w:lang w:val="en-US"/>
+        </w:rPr>
+      </w:pPr>
+      <w:r>
+        <w:rPr>
+          <w:sz w:val="24"/>
+          <w:szCs w:val="24"/>
+          <w:highlight w:val="yellow"/>
+          <w:lang w:val="en-US"/>
+        </w:rPr>
+        <w:t>View error log</w:t>
+      </w:r>
+    </w:p>
+    <w:p>
+      <w:pPr>
+        <w:rPr>
+          <w:highlight w:val="yellow"/>
+          <w:lang w:val="en-US"/>
+        </w:rPr>
+      </w:pPr>
+    </w:p>
+    <w:p>
+      <w:pPr>
+        <w:rPr>
+          <w:lang w:val="en-US"/>
+        </w:rPr>
+      </w:pPr>
+      <w:r>
+        <w:rPr>
+          <w:sz w:val="24"/>
+          <w:szCs w:val="24"/>
+          <w:highlight w:val="yellow"/>
+          <w:lang w:val="en-US"/>
+        </w:rPr>
+        <w:t>When the user (Primary Actor) performs a transformation, the success or failure of the transformation will be outputted in the error log that is located at the bottom of the interface. If the transformation is completed successfully and all transformation can be performed, the log will output ‘Transformed Successfully’. If only some of the transformations can be performed, the system will output which transformation cannot be performed and why not. If none of the transformations can be performed, the log will output all the transformations that cannot be performed and why not. More specific error reporting features will be discussed with the client over the course of development.</w:t>
+      </w:r>
+    </w:p>
+    <w:p>
+      <w:pPr>
+        <w:rPr>
+          <w:lang w:val="en-AU" w:eastAsia="en-AU"/>
+        </w:rPr>
+      </w:pPr>
+    </w:p>
+    <w:p>
+      <w:pPr>
+        <w:rPr>
+          <w:lang w:val="en-AU" w:eastAsia="en-AU"/>
+        </w:rPr>
+      </w:pPr>
+    </w:p>
+    <w:p>
+      <w:pPr>
+        <w:rPr>
+          <w:lang w:val="en-AU" w:eastAsia="en-AU"/>
+        </w:rPr>
+      </w:pPr>
+      <w:r>
+        <w:rPr>
+          <w:highlight w:val="yellow"/>
+          <w:lang w:val="en-AU" w:eastAsia="en-AU"/>
+        </w:rPr>
+        <w:t>USE CASE DIAGRAM</w:t>
+      </w:r>
+    </w:p>
+    <w:p>
+      <w:pPr>
+        <w:rPr>
+          <w:lang w:val="en-AU" w:eastAsia="en-AU"/>
+        </w:rPr>
+      </w:pPr>
+    </w:p>
+    <w:p>
+      <w:pPr>
+        <w:rPr>
+          <w:lang w:val="en-AU" w:eastAsia="en-AU"/>
+        </w:rPr>
+      </w:pPr>
+      <w:r>
+        <w:rPr>
+          <w:noProof/>
+          <w:lang w:val="en-AU" w:eastAsia="en-AU"/>
+        </w:rPr>
+        <w:drawing>
+          <wp:inline distT="0" distB="0" distL="0" distR="0" wp14:anchorId="41B806BA" wp14:editId="72A7AB91">
+            <wp:extent cx="4064000" cy="5029200"/>
+            <wp:effectExtent l="0" t="0" r="0" b="0"/>
+            <wp:docPr id="8" name="Picture 8" descr="A close up of a logo&#10;&#10;Description automatically generated"/>
+            <wp:cNvGraphicFramePr>
+              <a:graphicFrameLocks xmlns:a="http://schemas.openxmlformats.org/drawingml/2006/main" noChangeAspect="1"/>
+            </wp:cNvGraphicFramePr>
+            <a:graphic xmlns:a="http://schemas.openxmlformats.org/drawingml/2006/main">
+              <a:graphicData uri="http://schemas.openxmlformats.org/drawingml/2006/picture">
+                <pic:pic xmlns:pic="http://schemas.openxmlformats.org/drawingml/2006/picture">
+                  <pic:nvPicPr>
+                    <pic:cNvPr id="8" name="UML Use Case Diagram.png"/>
+                    <pic:cNvPicPr/>
+                  </pic:nvPicPr>
+                  <pic:blipFill>
+                    <a:blip r:embed="rId10"/>
+                    <a:stretch>
+                      <a:fillRect/>
+                    </a:stretch>
+                  </pic:blipFill>
+                  <pic:spPr>
+                    <a:xfrm>
+                      <a:off x="0" y="0"/>
+                      <a:ext cx="4064000" cy="5029200"/>
+                    </a:xfrm>
+                    <a:prstGeom prst="rect">
+                      <a:avLst/>
+                    </a:prstGeom>
+                  </pic:spPr>
+                </pic:pic>
+              </a:graphicData>
+            </a:graphic>
+          </wp:inline>
+        </w:drawing>
+      </w:r>
+    </w:p>
+    <w:p>
+      <w:pPr>
+        <w:rPr>
+          <w:lang w:val="en-AU" w:eastAsia="en-AU"/>
+        </w:rPr>
+      </w:pPr>
+    </w:p>
+    <w:p>
+      <w:pPr>
+        <w:rPr>
+          <w:lang w:val="en-AU" w:eastAsia="en-AU"/>
+        </w:rPr>
+      </w:pPr>
+    </w:p>
+    <w:p>
+      <w:pPr>
+        <w:rPr>
+          <w:lang w:val="en-AU" w:eastAsia="en-AU"/>
+        </w:rPr>
+      </w:pPr>
+    </w:p>
+    <w:p>
+      <w:pPr>
+        <w:rPr>
+          <w:lang w:val="en-AU" w:eastAsia="en-AU"/>
+        </w:rPr>
+      </w:pPr>
+    </w:p>
+    <w:p>
+      <w:pPr>
         <w:rPr>
           <w:b/>
           <w:bCs/>
           <w:lang w:val="en-AU" w:eastAsia="en-AU"/>
         </w:rPr>
-        <w:t xml:space="preserve"> Requirement Captured</w:t>
-      </w:r>
-    </w:p>
-    <w:p>
-      <w:pPr>
-        <w:rPr>
-          <w:lang w:val="en-AU" w:eastAsia="en-AU"/>
-        </w:rPr>
-      </w:pPr>
-      <w:r>
-        <w:rPr>
-          <w:highlight w:val="yellow"/>
-          <w:lang w:val="en-AU" w:eastAsia="en-AU"/>
-        </w:rPr>
-        <w:t>List how each of these were captured.</w:t>
-      </w:r>
-    </w:p>
-    <w:p>
-      <w:pPr>
-        <w:rPr>
-          <w:lang w:val="en-AU" w:eastAsia="en-AU"/>
-        </w:rPr>
-      </w:pPr>
-      <w:r>
-        <w:rPr>
-          <w:lang w:val="en-AU" w:eastAsia="en-AU"/>
-        </w:rPr>
-        <w:t>Special focus was placed on capturing t</w:t>
-      </w:r>
-      <w:r>
-        <w:rPr>
-          <w:lang w:val="en-AU" w:eastAsia="en-AU"/>
-        </w:rPr>
-        <w:t>h</w:t>
-      </w:r>
-      <w:r>
-        <w:rPr>
-          <w:lang w:val="en-AU" w:eastAsia="en-AU"/>
-        </w:rPr>
-        <w:t xml:space="preserve">e key requirements of the project. </w:t>
-      </w:r>
-      <w:r>
-        <w:rPr>
-          <w:lang w:val="en-AU" w:eastAsia="en-AU"/>
-        </w:rPr>
-        <w:t xml:space="preserve">Careful reading of the theoretical discussions of both ARM and EER was done before any design was started. This led to a smooth development process in which all the core requirements set by the client were captured. </w:t>
-      </w:r>
-    </w:p>
-    <w:p>
-      <w:pPr>
-        <w:rPr>
-          <w:lang w:val="en-AU" w:eastAsia="en-AU"/>
-        </w:rPr>
-      </w:pPr>
-    </w:p>
-    <w:p>
-      <w:pPr>
-        <w:tabs>
-          <w:tab w:val="left" w:pos="1694"/>
-        </w:tabs>
+      </w:pPr>
+      <w:r>
         <w:rPr>
           <w:b/>
           <w:bCs/>
           <w:lang w:val="en-AU" w:eastAsia="en-AU"/>
         </w:rPr>
-      </w:pPr>
+        <w:t>Back-end</w:t>
+      </w:r>
       <w:r>
         <w:rPr>
           <w:b/>
           <w:bCs/>
           <w:lang w:val="en-AU" w:eastAsia="en-AU"/>
         </w:rPr>
-        <w:t>Front-end</w:t>
-      </w:r>
-      <w:r>
+        <w:t xml:space="preserve"> Requirement Captured</w:t>
+      </w:r>
+    </w:p>
+    <w:p>
+      <w:pPr>
+        <w:rPr>
+          <w:lang w:val="en-AU" w:eastAsia="en-AU"/>
+        </w:rPr>
+      </w:pPr>
+      <w:r>
+        <w:rPr>
+          <w:highlight w:val="yellow"/>
+          <w:lang w:val="en-AU" w:eastAsia="en-AU"/>
+        </w:rPr>
+        <w:t>List how each of these were captured.</w:t>
+      </w:r>
+    </w:p>
+    <w:p>
+      <w:pPr>
+        <w:rPr>
+          <w:lang w:val="en-AU" w:eastAsia="en-AU"/>
+        </w:rPr>
+      </w:pPr>
+      <w:r>
+        <w:rPr>
+          <w:lang w:val="en-AU" w:eastAsia="en-AU"/>
+        </w:rPr>
+        <w:t>Special focus was placed on capturing t</w:t>
+      </w:r>
+      <w:r>
+        <w:rPr>
+          <w:lang w:val="en-AU" w:eastAsia="en-AU"/>
+        </w:rPr>
+        <w:t>h</w:t>
+      </w:r>
+      <w:r>
+        <w:rPr>
+          <w:lang w:val="en-AU" w:eastAsia="en-AU"/>
+        </w:rPr>
+        <w:t xml:space="preserve">e key requirements of the project. </w:t>
+      </w:r>
+      <w:r>
+        <w:rPr>
+          <w:lang w:val="en-AU" w:eastAsia="en-AU"/>
+        </w:rPr>
+        <w:t xml:space="preserve">Careful reading of the theoretical discussions of both ARM and EER was done before any design was started. This led to a smooth development process in which all the core requirements set by the client were captured. </w:t>
+      </w:r>
+      <w:r>
+        <w:rPr>
+          <w:lang w:val="en-AU" w:eastAsia="en-AU"/>
+        </w:rPr>
+        <w:t xml:space="preserve">The captured requirements of the backend are as </w:t>
+      </w:r>
+      <w:r>
+        <w:rPr>
+          <w:lang w:val="en-AU" w:eastAsia="en-AU"/>
+        </w:rPr>
+        <w:t>in the following form:</w:t>
+      </w:r>
+    </w:p>
+    <w:p>
+      <w:pPr>
+        <w:pStyle w:val="ListParagraph"/>
+        <w:numPr>
+          <w:ilvl w:val="0"/>
+          <w:numId w:val="45"/>
+        </w:numPr>
+        <w:rPr>
+          <w:lang w:val="en-AU" w:eastAsia="en-AU"/>
+        </w:rPr>
+      </w:pPr>
+      <w:r>
+        <w:rPr>
+          <w:lang w:val="en-AU" w:eastAsia="en-AU"/>
+        </w:rPr>
+        <w:t xml:space="preserve">The rules of the transformations have been captured in the </w:t>
+      </w:r>
+      <w:proofErr w:type="spellStart"/>
+      <w:r>
+        <w:rPr>
+          <w:lang w:val="en-AU" w:eastAsia="en-AU"/>
+        </w:rPr>
+        <w:t>EERToARM</w:t>
+      </w:r>
+      <w:proofErr w:type="spellEnd"/>
+      <w:r>
+        <w:rPr>
+          <w:lang w:val="en-AU" w:eastAsia="en-AU"/>
+        </w:rPr>
+        <w:t xml:space="preserve"> </w:t>
+      </w:r>
+      <w:r>
+        <w:rPr>
+          <w:lang w:val="en-AU" w:eastAsia="en-AU"/>
+        </w:rPr>
+        <w:t xml:space="preserve">and </w:t>
+      </w:r>
+      <w:proofErr w:type="spellStart"/>
+      <w:r>
+        <w:rPr>
+          <w:lang w:val="en-AU" w:eastAsia="en-AU"/>
+        </w:rPr>
+        <w:t>ARMTo</w:t>
+      </w:r>
+      <w:r>
+        <w:rPr>
+          <w:lang w:val="en-AU" w:eastAsia="en-AU"/>
+        </w:rPr>
+        <w:t>EER</w:t>
+      </w:r>
+      <w:proofErr w:type="spellEnd"/>
+      <w:r>
+        <w:rPr>
+          <w:lang w:val="en-AU" w:eastAsia="en-AU"/>
+        </w:rPr>
+        <w:t xml:space="preserve"> classes in which OOP representations of the respective models are transformed</w:t>
+      </w:r>
+      <w:r>
+        <w:rPr>
+          <w:lang w:val="en-AU" w:eastAsia="en-AU"/>
+        </w:rPr>
+        <w:t xml:space="preserve">. The OOP representations are </w:t>
+      </w:r>
+      <w:r>
+        <w:rPr>
+          <w:lang w:val="en-AU" w:eastAsia="en-AU"/>
+        </w:rPr>
+        <w:t xml:space="preserve">then </w:t>
+      </w:r>
+      <w:r>
+        <w:rPr>
+          <w:lang w:val="en-AU" w:eastAsia="en-AU"/>
+        </w:rPr>
+        <w:t>transformed in</w:t>
+      </w:r>
+      <w:r>
+        <w:rPr>
+          <w:lang w:val="en-AU" w:eastAsia="en-AU"/>
+        </w:rPr>
+        <w:t>to</w:t>
+      </w:r>
+      <w:r>
+        <w:rPr>
+          <w:lang w:val="en-AU" w:eastAsia="en-AU"/>
+        </w:rPr>
+        <w:t xml:space="preserve"> JSON representations in the </w:t>
+      </w:r>
+      <w:proofErr w:type="spellStart"/>
+      <w:r>
+        <w:rPr>
+          <w:lang w:val="en-AU" w:eastAsia="en-AU"/>
+        </w:rPr>
+        <w:t>ReadWriteARM</w:t>
+      </w:r>
+      <w:proofErr w:type="spellEnd"/>
+      <w:r>
+        <w:rPr>
+          <w:lang w:val="en-AU" w:eastAsia="en-AU"/>
+        </w:rPr>
+        <w:t xml:space="preserve"> and </w:t>
+      </w:r>
+      <w:proofErr w:type="spellStart"/>
+      <w:r>
+        <w:rPr>
+          <w:lang w:val="en-AU" w:eastAsia="en-AU"/>
+        </w:rPr>
+        <w:t>ReadWriteEER</w:t>
+      </w:r>
+      <w:proofErr w:type="spellEnd"/>
+      <w:r>
+        <w:rPr>
+          <w:lang w:val="en-AU" w:eastAsia="en-AU"/>
+        </w:rPr>
+        <w:t xml:space="preserve"> </w:t>
+      </w:r>
+      <w:r>
+        <w:rPr>
+          <w:lang w:val="en-AU" w:eastAsia="en-AU"/>
+        </w:rPr>
+        <w:t>classes.</w:t>
+      </w:r>
+    </w:p>
+    <w:p>
+      <w:pPr>
+        <w:pStyle w:val="ListParagraph"/>
+        <w:numPr>
+          <w:ilvl w:val="0"/>
+          <w:numId w:val="45"/>
+        </w:numPr>
+        <w:rPr>
+          <w:lang w:val="en-AU" w:eastAsia="en-AU"/>
+        </w:rPr>
+      </w:pPr>
+      <w:r>
+        <w:rPr>
+          <w:lang w:val="en-AU" w:eastAsia="en-AU"/>
+        </w:rPr>
+        <w:t xml:space="preserve">The status of the transformations (success/failure) and information about the transformations are captured during the transformation process in the </w:t>
+      </w:r>
+      <w:proofErr w:type="spellStart"/>
+      <w:r>
+        <w:rPr>
+          <w:lang w:val="en-AU" w:eastAsia="en-AU"/>
+        </w:rPr>
+        <w:t>EERToARM</w:t>
+      </w:r>
+      <w:proofErr w:type="spellEnd"/>
+      <w:r>
+        <w:rPr>
+          <w:lang w:val="en-AU" w:eastAsia="en-AU"/>
+        </w:rPr>
+        <w:t xml:space="preserve"> and </w:t>
+      </w:r>
+      <w:proofErr w:type="spellStart"/>
+      <w:r>
+        <w:rPr>
+          <w:lang w:val="en-AU" w:eastAsia="en-AU"/>
+        </w:rPr>
+        <w:t>ARMToEER</w:t>
+      </w:r>
+      <w:proofErr w:type="spellEnd"/>
+      <w:r>
+        <w:rPr>
+          <w:lang w:val="en-AU" w:eastAsia="en-AU"/>
+        </w:rPr>
+        <w:t xml:space="preserve"> classes. This is captured as a python dictionary and appended to the JSON representation of the models in the </w:t>
+      </w:r>
+      <w:proofErr w:type="spellStart"/>
+      <w:r>
+        <w:rPr>
+          <w:lang w:val="en-AU" w:eastAsia="en-AU"/>
+        </w:rPr>
+        <w:t>WebServer</w:t>
+      </w:r>
+      <w:proofErr w:type="spellEnd"/>
+      <w:r>
+        <w:rPr>
+          <w:lang w:val="en-AU" w:eastAsia="en-AU"/>
+        </w:rPr>
+        <w:t>.</w:t>
+      </w:r>
+      <w:r>
+        <w:rPr>
+          <w:lang w:val="en-AU" w:eastAsia="en-AU"/>
+        </w:rPr>
+        <w:t xml:space="preserve"> </w:t>
+      </w:r>
+    </w:p>
+    <w:p>
+      <w:pPr>
+        <w:pStyle w:val="ListParagraph"/>
+        <w:numPr>
+          <w:ilvl w:val="0"/>
+          <w:numId w:val="45"/>
+        </w:numPr>
+        <w:rPr>
+          <w:lang w:val="en-AU" w:eastAsia="en-AU"/>
+        </w:rPr>
+      </w:pPr>
+      <w:r>
+        <w:rPr>
+          <w:lang w:val="en-AU" w:eastAsia="en-AU"/>
+        </w:rPr>
+        <w:t xml:space="preserve">The user interface requirement is discussed in detail in </w:t>
+      </w:r>
+      <w:r>
+        <w:rPr>
+          <w:highlight w:val="yellow"/>
+          <w:lang w:val="en-AU" w:eastAsia="en-AU"/>
+        </w:rPr>
+        <w:t>the next section</w:t>
+      </w:r>
+      <w:r>
+        <w:rPr>
+          <w:lang w:val="en-AU" w:eastAsia="en-AU"/>
+        </w:rPr>
+        <w:t>.</w:t>
+      </w:r>
+      <w:r>
+        <w:rPr>
+          <w:lang w:val="en-AU" w:eastAsia="en-AU"/>
+        </w:rPr>
+        <w:t xml:space="preserve"> This project created an intuitive UI far beyond the scope of the hard requirements.</w:t>
+      </w:r>
+    </w:p>
+    <w:p>
+      <w:pPr>
+        <w:pStyle w:val="ListParagraph"/>
+        <w:numPr>
+          <w:ilvl w:val="0"/>
+          <w:numId w:val="45"/>
+        </w:numPr>
+        <w:rPr>
+          <w:lang w:val="en-AU" w:eastAsia="en-AU"/>
+        </w:rPr>
+      </w:pPr>
+      <w:r>
+        <w:rPr>
+          <w:lang w:val="en-AU" w:eastAsia="en-AU"/>
+        </w:rPr>
+        <w:t>The open/save functionality was implemented on the front-end</w:t>
+      </w:r>
+      <w:r>
+        <w:rPr>
+          <w:highlight w:val="yellow"/>
+          <w:lang w:val="en-AU" w:eastAsia="en-AU"/>
+        </w:rPr>
+        <w:t>. See next section.</w:t>
+      </w:r>
+    </w:p>
+    <w:p>
+      <w:pPr>
+        <w:rPr>
+          <w:lang w:val="en-AU" w:eastAsia="en-AU"/>
+        </w:rPr>
+      </w:pPr>
+    </w:p>
+    <w:p>
+      <w:pPr>
+        <w:tabs>
+          <w:tab w:val="left" w:pos="1694"/>
+        </w:tabs>
         <w:rPr>
           <w:b/>
           <w:bCs/>
           <w:lang w:val="en-AU" w:eastAsia="en-AU"/>
         </w:rPr>
-        <w:t xml:space="preserve"> </w:t>
-      </w:r>
+      </w:pPr>
       <w:r>
         <w:rPr>
           <w:b/>
           <w:bCs/>
           <w:lang w:val="en-AU" w:eastAsia="en-AU"/>
         </w:rPr>
+        <w:t>Front-end</w:t>
+      </w:r>
+      <w:r>
+        <w:rPr>
+          <w:b/>
+          <w:bCs/>
+          <w:lang w:val="en-AU" w:eastAsia="en-AU"/>
+        </w:rPr>
+        <w:t xml:space="preserve"> </w:t>
+      </w:r>
+      <w:r>
+        <w:rPr>
+          <w:b/>
+          <w:bCs/>
+          <w:lang w:val="en-AU" w:eastAsia="en-AU"/>
+        </w:rPr>
         <w:t>Requirements Captured</w:t>
       </w:r>
+    </w:p>
+    <w:p>
+      <w:pPr>
+        <w:tabs>
+          <w:tab w:val="left" w:pos="1694"/>
+        </w:tabs>
+        <w:rPr>
+          <w:lang w:val="en-AU" w:eastAsia="en-AU"/>
+        </w:rPr>
+      </w:pPr>
+      <w:r>
+        <w:rPr>
+          <w:lang w:val="en-AU" w:eastAsia="en-AU"/>
+        </w:rPr>
+        <w:t>The front-e</w:t>
+      </w:r>
+      <w:r>
+        <w:rPr>
+          <w:lang w:val="en-AU" w:eastAsia="en-AU"/>
+        </w:rPr>
+        <w:t xml:space="preserve">nd was, though not a hard requirement of the client, a key focus in our design process. The client specified that a major reason for this transformation procedure was to allow </w:t>
+      </w:r>
+      <w:r>
+        <w:rPr>
+          <w:lang w:val="en-AU" w:eastAsia="en-AU"/>
+        </w:rPr>
+        <w:t xml:space="preserve">conceptual models of the database to </w:t>
+      </w:r>
+      <w:r>
+        <w:rPr>
+          <w:lang w:val="en-AU" w:eastAsia="en-AU"/>
+        </w:rPr>
+        <w:t>be useful</w:t>
+      </w:r>
+      <w:r>
+        <w:rPr>
+          <w:lang w:val="en-AU" w:eastAsia="en-AU"/>
+        </w:rPr>
+        <w:t xml:space="preserve"> beyond the design phase. It was thus decided that a user interface would be the most </w:t>
+      </w:r>
+      <w:r>
+        <w:rPr>
+          <w:lang w:val="en-AU" w:eastAsia="en-AU"/>
+        </w:rPr>
+        <w:t>user-friendly</w:t>
+      </w:r>
+      <w:r>
+        <w:rPr>
+          <w:lang w:val="en-AU" w:eastAsia="en-AU"/>
+        </w:rPr>
+        <w:t xml:space="preserve"> experience for an end user, as having to write </w:t>
+      </w:r>
+      <w:r>
+        <w:rPr>
+          <w:lang w:val="en-AU" w:eastAsia="en-AU"/>
+        </w:rPr>
+        <w:t xml:space="preserve">text based, complex models would be difficult and cumbersome. The </w:t>
+      </w:r>
+      <w:r>
+        <w:rPr>
+          <w:lang w:val="en-AU" w:eastAsia="en-AU"/>
+        </w:rPr>
+        <w:t>features of the project captured on the front-end are as follows:</w:t>
+      </w:r>
+    </w:p>
+    <w:p>
+      <w:pPr>
+        <w:pStyle w:val="ListParagraph"/>
+        <w:numPr>
+          <w:ilvl w:val="0"/>
+          <w:numId w:val="46"/>
+        </w:numPr>
+        <w:tabs>
+          <w:tab w:val="left" w:pos="1694"/>
+        </w:tabs>
+        <w:rPr>
+          <w:lang w:val="en-AU" w:eastAsia="en-AU"/>
+        </w:rPr>
+      </w:pPr>
+      <w:r>
+        <w:rPr>
+          <w:lang w:val="en-AU" w:eastAsia="en-AU"/>
+        </w:rPr>
+        <w:t xml:space="preserve">A user can load </w:t>
+      </w:r>
+      <w:r>
+        <w:rPr>
+          <w:lang w:val="en-AU" w:eastAsia="en-AU"/>
+        </w:rPr>
+        <w:t>a JSON model by clicking the ‘Load Model’ button on the web application GUI.</w:t>
+      </w:r>
+      <w:r>
+        <w:rPr>
+          <w:lang w:val="en-AU" w:eastAsia="en-AU"/>
+        </w:rPr>
+        <w:t xml:space="preserve"> This logic is performed in the </w:t>
+      </w:r>
+      <w:r>
+        <w:rPr>
+          <w:lang w:val="en-AU" w:eastAsia="en-AU"/>
+        </w:rPr>
+        <w:t xml:space="preserve">app class that creates an </w:t>
+      </w:r>
+      <w:proofErr w:type="spellStart"/>
+      <w:r>
+        <w:rPr>
+          <w:lang w:val="en-AU" w:eastAsia="en-AU"/>
+        </w:rPr>
+        <w:t>ERModel</w:t>
+      </w:r>
+      <w:proofErr w:type="spellEnd"/>
+      <w:r>
+        <w:rPr>
+          <w:lang w:val="en-AU" w:eastAsia="en-AU"/>
+        </w:rPr>
+        <w:t xml:space="preserve"> or </w:t>
+      </w:r>
+      <w:proofErr w:type="spellStart"/>
+      <w:r>
+        <w:rPr>
+          <w:lang w:val="en-AU" w:eastAsia="en-AU"/>
+        </w:rPr>
+        <w:t>ARModel</w:t>
+      </w:r>
+      <w:proofErr w:type="spellEnd"/>
+      <w:r>
+        <w:rPr>
+          <w:lang w:val="en-AU" w:eastAsia="en-AU"/>
+        </w:rPr>
+        <w:t xml:space="preserve"> object to parse the JSON and manipulate it in order to render a graph.</w:t>
+      </w:r>
+    </w:p>
+    <w:p>
+      <w:pPr>
+        <w:pStyle w:val="ListParagraph"/>
+        <w:numPr>
+          <w:ilvl w:val="0"/>
+          <w:numId w:val="46"/>
+        </w:numPr>
+        <w:tabs>
+          <w:tab w:val="left" w:pos="1694"/>
+        </w:tabs>
+        <w:rPr>
+          <w:lang w:val="en-AU" w:eastAsia="en-AU"/>
+        </w:rPr>
+      </w:pPr>
+      <w:r>
+        <w:rPr>
+          <w:lang w:val="en-AU" w:eastAsia="en-AU"/>
+        </w:rPr>
+        <w:t>The model</w:t>
+      </w:r>
+      <w:r>
+        <w:rPr>
+          <w:lang w:val="en-AU" w:eastAsia="en-AU"/>
+        </w:rPr>
+        <w:t xml:space="preserve"> graph</w:t>
+      </w:r>
+      <w:r>
+        <w:rPr>
+          <w:lang w:val="en-AU" w:eastAsia="en-AU"/>
+        </w:rPr>
+        <w:t xml:space="preserve"> is</w:t>
+      </w:r>
+      <w:r>
+        <w:rPr>
+          <w:lang w:val="en-AU" w:eastAsia="en-AU"/>
+        </w:rPr>
+        <w:t xml:space="preserve"> then</w:t>
+      </w:r>
+      <w:r>
+        <w:rPr>
+          <w:lang w:val="en-AU" w:eastAsia="en-AU"/>
+        </w:rPr>
+        <w:t xml:space="preserve"> rendered in the input section</w:t>
+      </w:r>
+      <w:r>
+        <w:rPr>
+          <w:lang w:val="en-AU" w:eastAsia="en-AU"/>
+        </w:rPr>
+        <w:t xml:space="preserve"> via the </w:t>
+      </w:r>
+      <w:proofErr w:type="spellStart"/>
+      <w:r>
+        <w:rPr>
+          <w:lang w:val="en-AU" w:eastAsia="en-AU"/>
+        </w:rPr>
+        <w:t>EntityGraphModel</w:t>
+      </w:r>
+      <w:proofErr w:type="spellEnd"/>
+      <w:r>
+        <w:rPr>
+          <w:lang w:val="en-AU" w:eastAsia="en-AU"/>
+        </w:rPr>
+        <w:t xml:space="preserve"> class.</w:t>
+      </w:r>
+    </w:p>
+    <w:p>
+      <w:pPr>
+        <w:pStyle w:val="ListParagraph"/>
+        <w:numPr>
+          <w:ilvl w:val="0"/>
+          <w:numId w:val="46"/>
+        </w:numPr>
+        <w:tabs>
+          <w:tab w:val="left" w:pos="1694"/>
+        </w:tabs>
+        <w:rPr>
+          <w:lang w:val="en-AU" w:eastAsia="en-AU"/>
+        </w:rPr>
+      </w:pPr>
+      <w:r>
+        <w:rPr>
+          <w:lang w:val="en-AU" w:eastAsia="en-AU"/>
+        </w:rPr>
+        <w:t xml:space="preserve">The model can then be transformed from to EER/ARM </w:t>
+      </w:r>
+      <w:r>
+        <w:rPr>
+          <w:lang w:val="en-AU" w:eastAsia="en-AU"/>
+        </w:rPr>
+        <w:t>by clicking the ‘Transform Model</w:t>
+      </w:r>
+      <w:r>
+        <w:rPr>
+          <w:lang w:val="en-AU" w:eastAsia="en-AU"/>
+        </w:rPr>
+        <w:t>.</w:t>
+      </w:r>
+      <w:r>
+        <w:rPr>
+          <w:lang w:val="en-AU" w:eastAsia="en-AU"/>
+        </w:rPr>
+        <w:t>’</w:t>
+      </w:r>
+      <w:r>
+        <w:rPr>
+          <w:lang w:val="en-AU" w:eastAsia="en-AU"/>
+        </w:rPr>
+        <w:t xml:space="preserve"> Which makes a POST request to our python webserver and gets the transformed model back as JSON.</w:t>
+      </w:r>
+    </w:p>
+    <w:p>
+      <w:pPr>
+        <w:pStyle w:val="ListParagraph"/>
+        <w:numPr>
+          <w:ilvl w:val="0"/>
+          <w:numId w:val="46"/>
+        </w:numPr>
+        <w:tabs>
+          <w:tab w:val="left" w:pos="1694"/>
+        </w:tabs>
+        <w:rPr>
+          <w:lang w:val="en-AU" w:eastAsia="en-AU"/>
+        </w:rPr>
+      </w:pPr>
+      <w:r>
+        <w:rPr>
+          <w:lang w:val="en-AU" w:eastAsia="en-AU"/>
+        </w:rPr>
+        <w:t>The success or failure of the transformation is reported in a dedicated error log section of the GUI</w:t>
+      </w:r>
+      <w:r>
+        <w:rPr>
+          <w:lang w:val="en-AU" w:eastAsia="en-AU"/>
+        </w:rPr>
+        <w:t xml:space="preserve"> which can later be downloaded by clicking the ‘Save Transformation Report’ button.</w:t>
+      </w:r>
+    </w:p>
+    <w:p>
+      <w:pPr>
+        <w:pStyle w:val="ListParagraph"/>
+        <w:numPr>
+          <w:ilvl w:val="0"/>
+          <w:numId w:val="46"/>
+        </w:numPr>
+        <w:tabs>
+          <w:tab w:val="left" w:pos="1694"/>
+        </w:tabs>
+        <w:rPr>
+          <w:lang w:val="en-AU" w:eastAsia="en-AU"/>
+        </w:rPr>
+      </w:pPr>
+      <w:r>
+        <w:rPr>
+          <w:lang w:val="en-AU" w:eastAsia="en-AU"/>
+        </w:rPr>
+        <w:t>Detailed information about information lost in the transformation procedure is displayed in the error log.</w:t>
+      </w:r>
+    </w:p>
+    <w:p>
+      <w:pPr>
+        <w:pStyle w:val="ListParagraph"/>
+        <w:numPr>
+          <w:ilvl w:val="0"/>
+          <w:numId w:val="46"/>
+        </w:numPr>
+        <w:tabs>
+          <w:tab w:val="left" w:pos="1694"/>
+        </w:tabs>
+        <w:rPr>
+          <w:lang w:val="en-AU" w:eastAsia="en-AU"/>
+        </w:rPr>
+      </w:pPr>
+      <w:r>
+        <w:rPr>
+          <w:lang w:val="en-AU" w:eastAsia="en-AU"/>
+        </w:rPr>
+        <w:t>The newly created model can be saved to a JSON representation by clicking the ‘Save Transformation Report’ button.</w:t>
+      </w:r>
+    </w:p>
+    <w:p>
+      <w:pPr>
+        <w:pStyle w:val="ListParagraph"/>
+        <w:tabs>
+          <w:tab w:val="left" w:pos="1694"/>
+        </w:tabs>
+        <w:rPr>
+          <w:lang w:val="en-AU" w:eastAsia="en-AU"/>
+        </w:rPr>
+      </w:pPr>
     </w:p>
     <w:p>
       <w:pPr>
@@ -1244,7 +2334,7 @@
                     <pic:cNvPicPr/>
                   </pic:nvPicPr>
                   <pic:blipFill>
-                    <a:blip r:embed="rId8"/>
+                    <a:blip r:embed="rId11"/>
                     <a:stretch>
                       <a:fillRect/>
                     </a:stretch>
@@ -1430,23 +2520,6 @@
     </w:p>
     <w:p>
       <w:pPr>
-        <w:tabs>
-          <w:tab w:val="left" w:pos="1694"/>
-        </w:tabs>
-        <w:rPr>
-          <w:lang w:val="en-AU" w:eastAsia="en-AU"/>
-        </w:rPr>
-      </w:pPr>
-      <w:r>
-        <w:rPr>
-          <w:highlight w:val="yellow"/>
-          <w:lang w:val="en-AU" w:eastAsia="en-AU"/>
-        </w:rPr>
-        <w:t>List the requirements you had in the design phase and how these were captured.</w:t>
-      </w:r>
-    </w:p>
-    <w:p>
-      <w:pPr>
         <w:rPr>
           <w:lang w:val="en-AU" w:eastAsia="en-AU"/>
         </w:rPr>
@@ -1577,13 +2650,12 @@
       <w:r>
         <w:rPr>
           <w:noProof/>
-          <w:lang w:val="en-AU" w:eastAsia="en-AU"/>
         </w:rPr>
         <w:drawing>
-          <wp:inline distT="0" distB="0" distL="0" distR="0" wp14:anchorId="1CB230B7" wp14:editId="542B7DAB">
-            <wp:extent cx="5976620" cy="868680"/>
+          <wp:inline distT="0" distB="0" distL="0" distR="0" wp14:anchorId="1CB230B7" wp14:editId="039FF169">
+            <wp:extent cx="5976619" cy="868680"/>
             <wp:effectExtent l="0" t="0" r="5080" b="0"/>
-            <wp:docPr id="4" name="Picture 4" descr="A screenshot of a social media post&#10;&#10;Description automatically generated"/>
+            <wp:docPr id="926464955" name="Picture 4" descr="A screenshot of a social media post&#10;&#10;Description automatically generated"/>
             <wp:cNvGraphicFramePr>
               <a:graphicFrameLocks xmlns:a="http://schemas.openxmlformats.org/drawingml/2006/main" noChangeAspect="1"/>
             </wp:cNvGraphicFramePr>
@@ -1591,314 +2663,11 @@
               <a:graphicData uri="http://schemas.openxmlformats.org/drawingml/2006/picture">
                 <pic:pic xmlns:pic="http://schemas.openxmlformats.org/drawingml/2006/picture">
                   <pic:nvPicPr>
-                    <pic:cNvPr id="4" name="ViKER - Data Flow Diagram.png"/>
+                    <pic:cNvPr id="0" name="Picture 4"/>
                     <pic:cNvPicPr/>
                   </pic:nvPicPr>
                   <pic:blipFill>
-                    <a:blip r:embed="rId9"/>
-                    <a:stretch>
-                      <a:fillRect/>
-                    </a:stretch>
-                  </pic:blipFill>
-                  <pic:spPr>
-                    <a:xfrm>
-                      <a:off x="0" y="0"/>
-                      <a:ext cx="5976620" cy="868680"/>
-                    </a:xfrm>
-                    <a:prstGeom prst="rect">
-                      <a:avLst/>
-                    </a:prstGeom>
-                  </pic:spPr>
-                </pic:pic>
-              </a:graphicData>
-            </a:graphic>
-          </wp:inline>
-        </w:drawing>
-      </w:r>
-    </w:p>
-    <w:p>
-      <w:pPr>
-        <w:rPr>
-          <w:lang w:val="en-AU" w:eastAsia="en-AU"/>
-        </w:rPr>
-      </w:pPr>
-    </w:p>
-    <w:p>
-      <w:pPr>
-        <w:rPr>
-          <w:b/>
-          <w:bCs/>
-          <w:lang w:val="en-AU" w:eastAsia="en-AU"/>
-        </w:rPr>
-      </w:pPr>
-      <w:r>
-        <w:rPr>
-          <w:noProof/>
-          <w:lang w:val="en-AU" w:eastAsia="en-AU"/>
-        </w:rPr>
-        <w:drawing>
-          <wp:inline distT="0" distB="0" distL="0" distR="0" wp14:anchorId="75209D62" wp14:editId="7B81989B">
-            <wp:extent cx="5976620" cy="3550285"/>
-            <wp:effectExtent l="0" t="0" r="5080" b="5715"/>
-            <wp:docPr id="5" name="Picture 5" descr="A close up of a piece of paper&#10;&#10;Description automatically generated"/>
-            <wp:cNvGraphicFramePr>
-              <a:graphicFrameLocks xmlns:a="http://schemas.openxmlformats.org/drawingml/2006/main" noChangeAspect="1"/>
-            </wp:cNvGraphicFramePr>
-            <a:graphic xmlns:a="http://schemas.openxmlformats.org/drawingml/2006/main">
-              <a:graphicData uri="http://schemas.openxmlformats.org/drawingml/2006/picture">
-                <pic:pic xmlns:pic="http://schemas.openxmlformats.org/drawingml/2006/picture">
-                  <pic:nvPicPr>
-                    <pic:cNvPr id="5" name="ViKER_ Data Flow Diagram.png"/>
-                    <pic:cNvPicPr/>
-                  </pic:nvPicPr>
-                  <pic:blipFill>
-                    <a:blip r:embed="rId10"/>
-                    <a:stretch>
-                      <a:fillRect/>
-                    </a:stretch>
-                  </pic:blipFill>
-                  <pic:spPr>
-                    <a:xfrm>
-                      <a:off x="0" y="0"/>
-                      <a:ext cx="5976620" cy="3550285"/>
-                    </a:xfrm>
-                    <a:prstGeom prst="rect">
-                      <a:avLst/>
-                    </a:prstGeom>
-                  </pic:spPr>
-                </pic:pic>
-              </a:graphicData>
-            </a:graphic>
-          </wp:inline>
-        </w:drawing>
-      </w:r>
-      <w:r>
-        <w:rPr>
-          <w:b/>
-          <w:bCs/>
-          <w:lang w:val="en-AU" w:eastAsia="en-AU"/>
-        </w:rPr>
-        <w:t>Back-end</w:t>
-      </w:r>
-    </w:p>
-    <w:p>
-      <w:pPr>
-        <w:rPr>
-          <w:lang w:val="en-AU" w:eastAsia="en-AU"/>
-        </w:rPr>
-      </w:pPr>
-      <w:r>
-        <w:rPr>
-          <w:lang w:val="en-AU" w:eastAsia="en-AU"/>
-        </w:rPr>
-        <w:t xml:space="preserve">The architecture of the back-end was a key focus in the development of the entire project. Ensuring major changes in design during development were not needed, specific design days were set aside within the first 3 phases of the development cycle. </w:t>
-      </w:r>
-    </w:p>
-    <w:p>
-      <w:pPr>
-        <w:rPr>
-          <w:lang w:val="en-AU" w:eastAsia="en-AU"/>
-        </w:rPr>
-      </w:pPr>
-      <w:r>
-        <w:rPr>
-          <w:lang w:val="en-AU" w:eastAsia="en-AU"/>
-        </w:rPr>
-        <w:t>It was decided early on the use Python as the back-end object-oriented language. Python code is easy to read and implement. There are also many powerful packages available for python such as numpy and json. JSON was chosen as the medium for representing both ARM and EER models in textual form. JSON is easy to use and read – especially when comparing to XML. JSON also is native to JavaScript and thus made it an obvious choice for the front-end.</w:t>
-      </w:r>
-    </w:p>
-    <w:p>
-      <w:pPr>
-        <w:rPr>
-          <w:lang w:val="en-AU" w:eastAsia="en-AU"/>
-        </w:rPr>
-      </w:pPr>
-      <w:r>
-        <w:rPr>
-          <w:highlight w:val="yellow"/>
-          <w:lang w:val="en-AU" w:eastAsia="en-AU"/>
-        </w:rPr>
-        <w:t>INSERT JSON FORMATS IN LATEX</w:t>
-      </w:r>
-    </w:p>
-    <w:p>
-      <w:pPr>
-        <w:rPr>
-          <w:lang w:val="en-AU" w:eastAsia="en-AU"/>
-        </w:rPr>
-      </w:pPr>
-      <w:r>
-        <w:rPr>
-          <w:lang w:val="en-AU" w:eastAsia="en-AU"/>
-        </w:rPr>
-        <w:t>CamelCase</w:t>
-      </w:r>
-      <w:r>
-        <w:rPr>
-          <w:lang w:val="en-AU" w:eastAsia="en-AU"/>
-        </w:rPr>
-        <w:t xml:space="preserve"> code convention was used in Python </w:t>
-      </w:r>
-      <w:r>
-        <w:rPr>
-          <w:lang w:val="en-AU" w:eastAsia="en-AU"/>
-        </w:rPr>
-        <w:t>for the sake of consistency across to the front-end.</w:t>
-      </w:r>
-    </w:p>
-    <w:p>
-      <w:pPr>
-        <w:rPr>
-          <w:lang w:val="en-AU" w:eastAsia="en-AU"/>
-        </w:rPr>
-      </w:pPr>
-    </w:p>
-    <w:p>
-      <w:pPr>
-        <w:rPr>
-          <w:b/>
-          <w:bCs/>
-          <w:lang w:val="en-AU" w:eastAsia="en-AU"/>
-        </w:rPr>
-      </w:pPr>
-      <w:r>
-        <w:rPr>
-          <w:b/>
-          <w:bCs/>
-          <w:lang w:val="en-AU" w:eastAsia="en-AU"/>
-        </w:rPr>
-        <w:t>Front-end</w:t>
-      </w:r>
-    </w:p>
-    <w:p>
-      <w:pPr>
-        <w:rPr>
-          <w:lang w:val="en-AU" w:eastAsia="en-AU"/>
-        </w:rPr>
-      </w:pPr>
-    </w:p>
-    <w:p>
-      <w:pPr>
-        <w:rPr>
-          <w:highlight w:val="yellow"/>
-          <w:lang w:val="en-AU" w:eastAsia="en-AU"/>
-        </w:rPr>
-      </w:pPr>
-      <w:r>
-        <w:rPr>
-          <w:highlight w:val="yellow"/>
-          <w:lang w:val="en-AU" w:eastAsia="en-AU"/>
-        </w:rPr>
-        <w:t xml:space="preserve">The next section is an overview of your design. The system design has to be justified in terms of the expected </w:t>
-      </w:r>
-      <w:r>
-        <w:rPr>
-          <w:highlight w:val="yellow"/>
-          <w:lang w:val="en-AU" w:eastAsia="en-AU"/>
-        </w:rPr>
-        <w:t>behaviour of the final product.</w:t>
-      </w:r>
-    </w:p>
-    <w:p>
-      <w:pPr>
-        <w:rPr>
-          <w:highlight w:val="yellow"/>
-          <w:lang w:val="en-AU" w:eastAsia="en-AU"/>
-        </w:rPr>
-      </w:pPr>
-      <w:r>
-        <w:rPr>
-          <w:highlight w:val="yellow"/>
-          <w:lang w:val="en-AU" w:eastAsia="en-AU"/>
-        </w:rPr>
-        <w:t>If you produced a design class diagram put it here.</w:t>
-      </w:r>
-    </w:p>
-    <w:p>
-      <w:pPr>
-        <w:rPr>
-          <w:highlight w:val="yellow"/>
-          <w:lang w:val="en-AU" w:eastAsia="en-AU"/>
-        </w:rPr>
-      </w:pPr>
-      <w:r>
-        <w:rPr>
-          <w:highlight w:val="yellow"/>
-          <w:lang w:val="en-AU" w:eastAsia="en-AU"/>
-        </w:rPr>
-        <w:t xml:space="preserve">You must present the overall architecture of the system together with an architecture diagram. You may choose what kind of diagram best suits your </w:t>
-      </w:r>
-      <w:r>
-        <w:rPr>
-          <w:highlight w:val="yellow"/>
-          <w:lang w:val="en-AU" w:eastAsia="en-AU"/>
-        </w:rPr>
-        <w:t>project,</w:t>
-      </w:r>
-      <w:r>
-        <w:rPr>
-          <w:highlight w:val="yellow"/>
-          <w:lang w:val="en-AU" w:eastAsia="en-AU"/>
-        </w:rPr>
-        <w:t xml:space="preserve"> but we would expect a layered architecture diagram (see Figure 1) unless there is a good reason for some other kind of diagram. It need not be a formal UML diagram as long as it conveys all the necessary information clearly.</w:t>
-      </w:r>
-    </w:p>
-    <w:p>
-      <w:pPr>
-        <w:rPr>
-          <w:lang w:val="en-AU" w:eastAsia="en-AU"/>
-        </w:rPr>
-      </w:pPr>
-      <w:r>
-        <w:rPr>
-          <w:highlight w:val="yellow"/>
-          <w:lang w:val="en-AU" w:eastAsia="en-AU"/>
-        </w:rPr>
-        <w:t>You should then (in subsections) cover the algorithms and the data organisation used and why</w:t>
-      </w:r>
-      <w:r>
-        <w:rPr>
-          <w:highlight w:val="yellow"/>
-          <w:lang w:val="en-AU" w:eastAsia="en-AU"/>
-        </w:rPr>
-        <w:t xml:space="preserve"> they were considered the best.</w:t>
-      </w:r>
-    </w:p>
-    <w:p>
-      <w:pPr>
-        <w:rPr>
-          <w:lang w:val="en-AU" w:eastAsia="en-AU"/>
-        </w:rPr>
-      </w:pPr>
-    </w:p>
-    <w:p>
-      <w:pPr>
-        <w:pStyle w:val="Heading1"/>
-      </w:pPr>
-      <w:r>
-        <w:t>Implementation</w:t>
-      </w:r>
-      <w:r>
-        <w:rPr>
-          <w:noProof/>
-        </w:rPr>
-        <w:drawing>
-          <wp:inline distT="0" distB="0" distL="0" distR="0" wp14:anchorId="716EF2D3" wp14:editId="4F8D5C90">
-            <wp:extent cx="5976619" cy="3930015"/>
-            <wp:effectExtent l="0" t="0" r="5080" b="0"/>
-            <wp:docPr id="85896217" name="Picture 3" descr="A screenshot of a cell phone&#10;&#10;Description automatically generated"/>
-            <wp:cNvGraphicFramePr>
-              <a:graphicFrameLocks xmlns:a="http://schemas.openxmlformats.org/drawingml/2006/main" noChangeAspect="1"/>
-            </wp:cNvGraphicFramePr>
-            <a:graphic xmlns:a="http://schemas.openxmlformats.org/drawingml/2006/main">
-              <a:graphicData uri="http://schemas.openxmlformats.org/drawingml/2006/picture">
-                <pic:pic xmlns:pic="http://schemas.openxmlformats.org/drawingml/2006/picture">
-                  <pic:nvPicPr>
-                    <pic:cNvPr id="0" name="Picture 3"/>
-                    <pic:cNvPicPr/>
-                  </pic:nvPicPr>
-                  <pic:blipFill>
-                    <a:blip r:embed="rId11">
+                    <a:blip r:embed="rId12">
                       <a:extLst>
                         <a:ext uri="{28A0092B-C50C-407E-A947-70E740481C1C}">
                           <a14:useLocalDpi xmlns:a14="http://schemas.microsoft.com/office/drawing/2010/main" val="0"/>
@@ -1912,7 +2681,7 @@
                   <pic:spPr>
                     <a:xfrm>
                       <a:off x="0" y="0"/>
-                      <a:ext cx="5976619" cy="3930015"/>
+                      <a:ext cx="5976619" cy="868680"/>
                     </a:xfrm>
                     <a:prstGeom prst="rect">
                       <a:avLst/>
@@ -1928,6 +2697,13 @@
     <w:p>
       <w:pPr>
         <w:rPr>
+          <w:lang w:val="en-AU" w:eastAsia="en-AU"/>
+        </w:rPr>
+      </w:pPr>
+    </w:p>
+    <w:p>
+      <w:pPr>
+        <w:rPr>
           <w:b/>
           <w:bCs/>
           <w:lang w:val="en-AU" w:eastAsia="en-AU"/>
@@ -1935,6 +2711,52 @@
       </w:pPr>
       <w:r>
         <w:rPr>
+          <w:noProof/>
+        </w:rPr>
+        <w:drawing>
+          <wp:inline distT="0" distB="0" distL="0" distR="0" wp14:anchorId="75209D62" wp14:editId="0D999674">
+            <wp:extent cx="5976619" cy="3550285"/>
+            <wp:effectExtent l="0" t="0" r="5080" b="5715"/>
+            <wp:docPr id="648786333" name="Picture 5" descr="A close up of a piece of paper&#10;&#10;Description automatically generated"/>
+            <wp:cNvGraphicFramePr>
+              <a:graphicFrameLocks xmlns:a="http://schemas.openxmlformats.org/drawingml/2006/main" noChangeAspect="1"/>
+            </wp:cNvGraphicFramePr>
+            <a:graphic xmlns:a="http://schemas.openxmlformats.org/drawingml/2006/main">
+              <a:graphicData uri="http://schemas.openxmlformats.org/drawingml/2006/picture">
+                <pic:pic xmlns:pic="http://schemas.openxmlformats.org/drawingml/2006/picture">
+                  <pic:nvPicPr>
+                    <pic:cNvPr id="0" name="Picture 5"/>
+                    <pic:cNvPicPr/>
+                  </pic:nvPicPr>
+                  <pic:blipFill>
+                    <a:blip r:embed="rId13">
+                      <a:extLst>
+                        <a:ext uri="{28A0092B-C50C-407E-A947-70E740481C1C}">
+                          <a14:useLocalDpi xmlns:a14="http://schemas.microsoft.com/office/drawing/2010/main" val="0"/>
+                        </a:ext>
+                      </a:extLst>
+                    </a:blip>
+                    <a:stretch>
+                      <a:fillRect/>
+                    </a:stretch>
+                  </pic:blipFill>
+                  <pic:spPr>
+                    <a:xfrm>
+                      <a:off x="0" y="0"/>
+                      <a:ext cx="5976619" cy="3550285"/>
+                    </a:xfrm>
+                    <a:prstGeom prst="rect">
+                      <a:avLst/>
+                    </a:prstGeom>
+                  </pic:spPr>
+                </pic:pic>
+              </a:graphicData>
+            </a:graphic>
+          </wp:inline>
+        </w:drawing>
+      </w:r>
+      <w:r>
+        <w:rPr>
           <w:b/>
           <w:bCs/>
           <w:lang w:val="en-AU" w:eastAsia="en-AU"/>
@@ -1944,61 +2766,99 @@
     </w:p>
     <w:p>
       <w:pPr>
-        <w:pStyle w:val="ListParagraph"/>
-        <w:numPr>
-          <w:ilvl w:val="0"/>
-          <w:numId w:val="37"/>
-        </w:numPr>
-        <w:rPr>
-          <w:lang w:val="en-AU" w:eastAsia="en-AU"/>
-        </w:rPr>
-      </w:pPr>
-      <w:r>
-        <w:rPr>
-          <w:lang w:val="en-AU" w:eastAsia="en-AU"/>
-        </w:rPr>
-        <w:t>ReadJSON</w:t>
-      </w:r>
-    </w:p>
-    <w:p>
-      <w:pPr>
-        <w:pStyle w:val="ListParagraph"/>
-        <w:numPr>
-          <w:ilvl w:val="0"/>
-          <w:numId w:val="37"/>
-        </w:numPr>
-        <w:rPr>
-          <w:lang w:val="en-AU" w:eastAsia="en-AU"/>
-        </w:rPr>
-      </w:pPr>
-      <w:r>
-        <w:rPr>
-          <w:lang w:val="en-AU" w:eastAsia="en-AU"/>
-        </w:rPr>
-        <w:t>Transform</w:t>
-      </w:r>
-    </w:p>
-    <w:p>
-      <w:pPr>
-        <w:pStyle w:val="ListParagraph"/>
-        <w:numPr>
-          <w:ilvl w:val="0"/>
-          <w:numId w:val="37"/>
-        </w:numPr>
-        <w:rPr>
-          <w:lang w:val="en-AU" w:eastAsia="en-AU"/>
-        </w:rPr>
-      </w:pPr>
-      <w:r>
-        <w:rPr>
-          <w:lang w:val="en-AU" w:eastAsia="en-AU"/>
-        </w:rPr>
-        <w:t>WriteJSON</w:t>
-      </w:r>
-    </w:p>
-    <w:p>
-      <w:pPr>
-        <w:pStyle w:val="ListParagraph"/>
+        <w:rPr>
+          <w:lang w:val="en-AU" w:eastAsia="en-AU"/>
+        </w:rPr>
+      </w:pPr>
+      <w:r>
+        <w:rPr>
+          <w:lang w:val="en-AU" w:eastAsia="en-AU"/>
+        </w:rPr>
+        <w:t xml:space="preserve">The architecture of the </w:t>
+      </w:r>
+      <w:proofErr w:type="gramStart"/>
+      <w:r>
+        <w:rPr>
+          <w:lang w:val="en-AU" w:eastAsia="en-AU"/>
+        </w:rPr>
+        <w:t>back-end</w:t>
+      </w:r>
+      <w:proofErr w:type="gramEnd"/>
+      <w:r>
+        <w:rPr>
+          <w:lang w:val="en-AU" w:eastAsia="en-AU"/>
+        </w:rPr>
+        <w:t xml:space="preserve"> was a key focus in the development of the entire project. Ensuring major changes in design during development were not needed, specific design days were set aside within the first 3 phases of the development cycle. </w:t>
+      </w:r>
+    </w:p>
+    <w:p>
+      <w:pPr>
+        <w:rPr>
+          <w:lang w:val="en-AU" w:eastAsia="en-AU"/>
+        </w:rPr>
+      </w:pPr>
+      <w:r>
+        <w:rPr>
+          <w:lang w:val="en-AU" w:eastAsia="en-AU"/>
+        </w:rPr>
+        <w:t xml:space="preserve">It was decided early on the use Python as the back-end object-oriented language. Python code is easy to read and implement. There are also many powerful packages available for python such as </w:t>
+      </w:r>
+      <w:proofErr w:type="spellStart"/>
+      <w:r>
+        <w:rPr>
+          <w:lang w:val="en-AU" w:eastAsia="en-AU"/>
+        </w:rPr>
+        <w:t>numpy</w:t>
+      </w:r>
+      <w:proofErr w:type="spellEnd"/>
+      <w:r>
+        <w:rPr>
+          <w:lang w:val="en-AU" w:eastAsia="en-AU"/>
+        </w:rPr>
+        <w:t xml:space="preserve"> and json. JSON was chosen as the medium for representing both ARM and EER models in textual form. JSON is easy to use and read – especially when comparing to XML. JSON also is native to JavaScript and thus made it an obvious choice for the front-end.</w:t>
+      </w:r>
+    </w:p>
+    <w:p>
+      <w:pPr>
+        <w:rPr>
+          <w:lang w:val="en-AU" w:eastAsia="en-AU"/>
+        </w:rPr>
+      </w:pPr>
+      <w:r>
+        <w:rPr>
+          <w:highlight w:val="yellow"/>
+          <w:lang w:val="en-AU" w:eastAsia="en-AU"/>
+        </w:rPr>
+        <w:t>INSERT JSON FORMATS IN LATEX</w:t>
+      </w:r>
+    </w:p>
+    <w:p>
+      <w:pPr>
+        <w:rPr>
+          <w:lang w:val="en-AU" w:eastAsia="en-AU"/>
+        </w:rPr>
+      </w:pPr>
+      <w:r>
+        <w:rPr>
+          <w:lang w:val="en-AU" w:eastAsia="en-AU"/>
+        </w:rPr>
+        <w:t>CamelCase</w:t>
+      </w:r>
+      <w:r>
+        <w:rPr>
+          <w:lang w:val="en-AU" w:eastAsia="en-AU"/>
+        </w:rPr>
+        <w:t xml:space="preserve"> code convention was used in Python </w:t>
+      </w:r>
+      <w:r>
+        <w:rPr>
+          <w:lang w:val="en-AU" w:eastAsia="en-AU"/>
+        </w:rPr>
+        <w:t>for the sake of consistency across to the front-end.</w:t>
+      </w:r>
+    </w:p>
+    <w:p>
+      <w:pPr>
         <w:rPr>
           <w:lang w:val="en-AU" w:eastAsia="en-AU"/>
         </w:rPr>
@@ -2018,6 +2878,190 @@
           <w:bCs/>
           <w:lang w:val="en-AU" w:eastAsia="en-AU"/>
         </w:rPr>
+        <w:t>Front-end</w:t>
+      </w:r>
+    </w:p>
+    <w:p>
+      <w:pPr>
+        <w:rPr>
+          <w:lang w:val="en-AU" w:eastAsia="en-AU"/>
+        </w:rPr>
+      </w:pPr>
+    </w:p>
+    <w:p>
+      <w:pPr>
+        <w:rPr>
+          <w:highlight w:val="yellow"/>
+          <w:lang w:val="en-AU" w:eastAsia="en-AU"/>
+        </w:rPr>
+      </w:pPr>
+      <w:r>
+        <w:rPr>
+          <w:highlight w:val="yellow"/>
+          <w:lang w:val="en-AU" w:eastAsia="en-AU"/>
+        </w:rPr>
+        <w:t xml:space="preserve">The next section is an overview of your design. The system design has to be justified in terms of the expected </w:t>
+      </w:r>
+      <w:r>
+        <w:rPr>
+          <w:highlight w:val="yellow"/>
+          <w:lang w:val="en-AU" w:eastAsia="en-AU"/>
+        </w:rPr>
+        <w:t>behaviour of the final product.</w:t>
+      </w:r>
+    </w:p>
+    <w:p>
+      <w:pPr>
+        <w:rPr>
+          <w:highlight w:val="yellow"/>
+          <w:lang w:val="en-AU" w:eastAsia="en-AU"/>
+        </w:rPr>
+      </w:pPr>
+      <w:r>
+        <w:rPr>
+          <w:highlight w:val="yellow"/>
+          <w:lang w:val="en-AU" w:eastAsia="en-AU"/>
+        </w:rPr>
+        <w:t>If you produced a design class diagram put it here.</w:t>
+      </w:r>
+    </w:p>
+    <w:p>
+      <w:pPr>
+        <w:rPr>
+          <w:highlight w:val="yellow"/>
+          <w:lang w:val="en-AU" w:eastAsia="en-AU"/>
+        </w:rPr>
+      </w:pPr>
+      <w:r>
+        <w:rPr>
+          <w:highlight w:val="yellow"/>
+          <w:lang w:val="en-AU" w:eastAsia="en-AU"/>
+        </w:rPr>
+        <w:t xml:space="preserve">You must present the overall architecture of the system together with an architecture diagram. You may choose what kind of diagram best suits your </w:t>
+      </w:r>
+      <w:r>
+        <w:rPr>
+          <w:highlight w:val="yellow"/>
+          <w:lang w:val="en-AU" w:eastAsia="en-AU"/>
+        </w:rPr>
+        <w:t>project,</w:t>
+      </w:r>
+      <w:r>
+        <w:rPr>
+          <w:highlight w:val="yellow"/>
+          <w:lang w:val="en-AU" w:eastAsia="en-AU"/>
+        </w:rPr>
+        <w:t xml:space="preserve"> but we would expect a layered architecture diagram (see Figure 1) unless there is a good reason for some other kind of diagram. It need not be a formal UML diagram as long as it conveys all the necessary information clearly.</w:t>
+      </w:r>
+    </w:p>
+    <w:p>
+      <w:pPr>
+        <w:rPr>
+          <w:lang w:val="en-AU" w:eastAsia="en-AU"/>
+        </w:rPr>
+      </w:pPr>
+      <w:r>
+        <w:rPr>
+          <w:highlight w:val="yellow"/>
+          <w:lang w:val="en-AU" w:eastAsia="en-AU"/>
+        </w:rPr>
+        <w:t>You should then (in subsections) cover the algorithms and the data organisation used and why</w:t>
+      </w:r>
+      <w:r>
+        <w:rPr>
+          <w:highlight w:val="yellow"/>
+          <w:lang w:val="en-AU" w:eastAsia="en-AU"/>
+        </w:rPr>
+        <w:t xml:space="preserve"> they were considered the best.</w:t>
+      </w:r>
+    </w:p>
+    <w:p>
+      <w:pPr>
+        <w:rPr>
+          <w:lang w:val="en-AU" w:eastAsia="en-AU"/>
+        </w:rPr>
+      </w:pPr>
+    </w:p>
+    <w:p>
+      <w:pPr>
+        <w:pStyle w:val="Heading1"/>
+      </w:pPr>
+      <w:r>
+        <w:t>Implementation</w:t>
+      </w:r>
+      <w:r>
+        <w:rPr>
+          <w:noProof/>
+        </w:rPr>
+        <w:drawing>
+          <wp:inline distT="0" distB="0" distL="0" distR="0" wp14:anchorId="716EF2D3" wp14:editId="55872BEE">
+            <wp:extent cx="5899254" cy="4893276"/>
+            <wp:effectExtent l="0" t="0" r="0" b="0"/>
+            <wp:docPr id="85896217" name="Picture 3"/>
+            <wp:cNvGraphicFramePr>
+              <a:graphicFrameLocks xmlns:a="http://schemas.openxmlformats.org/drawingml/2006/main" noChangeAspect="1"/>
+            </wp:cNvGraphicFramePr>
+            <a:graphic xmlns:a="http://schemas.openxmlformats.org/drawingml/2006/main">
+              <a:graphicData uri="http://schemas.openxmlformats.org/drawingml/2006/picture">
+                <pic:pic xmlns:pic="http://schemas.openxmlformats.org/drawingml/2006/picture">
+                  <pic:nvPicPr>
+                    <pic:cNvPr id="0" name="Picture 3"/>
+                    <pic:cNvPicPr/>
+                  </pic:nvPicPr>
+                  <pic:blipFill>
+                    <a:blip r:embed="rId14"/>
+                    <a:stretch>
+                      <a:fillRect/>
+                    </a:stretch>
+                  </pic:blipFill>
+                  <pic:spPr>
+                    <a:xfrm>
+                      <a:off x="0" y="0"/>
+                      <a:ext cx="5919643" cy="4910188"/>
+                    </a:xfrm>
+                    <a:prstGeom prst="rect">
+                      <a:avLst/>
+                    </a:prstGeom>
+                  </pic:spPr>
+                </pic:pic>
+              </a:graphicData>
+            </a:graphic>
+          </wp:inline>
+        </w:drawing>
+      </w:r>
+    </w:p>
+    <w:p>
+      <w:pPr>
+        <w:rPr>
+          <w:b/>
+          <w:bCs/>
+          <w:lang w:val="en-AU" w:eastAsia="en-AU"/>
+        </w:rPr>
+      </w:pPr>
+      <w:r>
+        <w:rPr>
+          <w:b/>
+          <w:bCs/>
+          <w:lang w:val="en-AU" w:eastAsia="en-AU"/>
+        </w:rPr>
+        <w:t>Back-end</w:t>
+      </w:r>
+    </w:p>
+    <w:p>
+      <w:pPr>
+        <w:ind w:firstLine="720"/>
+        <w:rPr>
+          <w:b/>
+          <w:bCs/>
+          <w:lang w:val="en-AU" w:eastAsia="en-AU"/>
+        </w:rPr>
+      </w:pPr>
+      <w:r>
+        <w:rPr>
+          <w:b/>
+          <w:bCs/>
+          <w:lang w:val="en-AU" w:eastAsia="en-AU"/>
+        </w:rPr>
         <w:t>Architecture Overview</w:t>
       </w:r>
     </w:p>
@@ -2031,6 +3075,120 @@
         <w:rPr>
           <w:lang w:val="en-AU" w:eastAsia="en-AU"/>
         </w:rPr>
+        <w:t>The key vision in the design of the system architecture as a whole was to ensure separation of concerns. That is</w:t>
+      </w:r>
+      <w:r>
+        <w:rPr>
+          <w:lang w:val="en-AU" w:eastAsia="en-AU"/>
+        </w:rPr>
+        <w:t xml:space="preserve">, logic is separated from </w:t>
+      </w:r>
+      <w:r>
+        <w:rPr>
+          <w:lang w:val="en-AU" w:eastAsia="en-AU"/>
+        </w:rPr>
+        <w:t>communication</w:t>
+      </w:r>
+      <w:r>
+        <w:rPr>
+          <w:lang w:val="en-AU" w:eastAsia="en-AU"/>
+        </w:rPr>
+        <w:t xml:space="preserve"> and storage of </w:t>
+      </w:r>
+      <w:r>
+        <w:rPr>
+          <w:lang w:val="en-AU" w:eastAsia="en-AU"/>
+        </w:rPr>
+        <w:t>data.</w:t>
+      </w:r>
+      <w:r>
+        <w:rPr>
+          <w:lang w:val="en-AU" w:eastAsia="en-AU"/>
+        </w:rPr>
+        <w:t xml:space="preserve"> We designed our classes such that the principles of low </w:t>
+      </w:r>
+      <w:r>
+        <w:rPr>
+          <w:lang w:val="en-AU" w:eastAsia="en-AU"/>
+        </w:rPr>
+        <w:t>coupling</w:t>
+      </w:r>
+      <w:r>
+        <w:rPr>
+          <w:lang w:val="en-AU" w:eastAsia="en-AU"/>
+        </w:rPr>
+        <w:t xml:space="preserve"> and high </w:t>
+      </w:r>
+      <w:r>
+        <w:rPr>
+          <w:lang w:val="en-AU" w:eastAsia="en-AU"/>
+        </w:rPr>
+        <w:t>cohesion</w:t>
+      </w:r>
+      <w:r>
+        <w:rPr>
+          <w:lang w:val="en-AU" w:eastAsia="en-AU"/>
+        </w:rPr>
+        <w:t xml:space="preserve"> were followed.</w:t>
+      </w:r>
+      <w:r>
+        <w:rPr>
+          <w:lang w:val="en-AU" w:eastAsia="en-AU"/>
+        </w:rPr>
+        <w:t xml:space="preserve"> To elaborate, we ensured that the elements within a specific class </w:t>
+      </w:r>
+      <w:r>
+        <w:rPr>
+          <w:lang w:val="en-AU" w:eastAsia="en-AU"/>
+        </w:rPr>
+        <w:t xml:space="preserve">‘belong’ together in that they are closely correlated in their function or dependency. </w:t>
+      </w:r>
+      <w:r>
+        <w:rPr>
+          <w:lang w:val="en-AU" w:eastAsia="en-AU"/>
+        </w:rPr>
+        <w:t>Further, we ensured that classes themselves are not dependent on each other. They are independent entities in their design.</w:t>
+      </w:r>
+    </w:p>
+    <w:p>
+      <w:pPr>
+        <w:rPr>
+          <w:lang w:val="en-AU" w:eastAsia="en-AU"/>
+        </w:rPr>
+      </w:pPr>
+      <w:r>
+        <w:rPr>
+          <w:highlight w:val="yellow"/>
+          <w:lang w:val="en-AU" w:eastAsia="en-AU"/>
+        </w:rPr>
+        <w:t>General architecture buzzword stuff</w:t>
+      </w:r>
+      <w:r>
+        <w:rPr>
+          <w:lang w:val="en-AU" w:eastAsia="en-AU"/>
+        </w:rPr>
+        <w:t xml:space="preserve"> – layered architecture etc.</w:t>
+      </w:r>
+    </w:p>
+    <w:p>
+      <w:pPr>
+        <w:rPr>
+          <w:b/>
+          <w:bCs/>
+          <w:lang w:val="en-AU" w:eastAsia="en-AU"/>
+        </w:rPr>
+      </w:pPr>
+    </w:p>
+    <w:p>
+      <w:pPr>
+        <w:rPr>
+          <w:lang w:val="en-AU" w:eastAsia="en-AU"/>
+        </w:rPr>
+      </w:pPr>
+      <w:r>
+        <w:rPr>
+          <w:lang w:val="en-AU" w:eastAsia="en-AU"/>
+        </w:rPr>
         <w:t xml:space="preserve">The UML class diagram </w:t>
       </w:r>
       <w:r>
@@ -2076,7 +3234,21 @@
         <w:rPr>
           <w:lang w:val="en-AU" w:eastAsia="en-AU"/>
         </w:rPr>
-        <w:t xml:space="preserve">, calling methods from classes and creating objects as needed. Python Lists, numpy arrays and python dictionaries were the main data structures used throughout </w:t>
+        <w:t xml:space="preserve">, calling methods from classes and creating objects as needed. Python Lists, </w:t>
+      </w:r>
+      <w:proofErr w:type="spellStart"/>
+      <w:r>
+        <w:rPr>
+          <w:lang w:val="en-AU" w:eastAsia="en-AU"/>
+        </w:rPr>
+        <w:t>numpy</w:t>
+      </w:r>
+      <w:proofErr w:type="spellEnd"/>
+      <w:r>
+        <w:rPr>
+          <w:lang w:val="en-AU" w:eastAsia="en-AU"/>
+        </w:rPr>
+        <w:t xml:space="preserve"> arrays and python dictionaries were the main data structures used throughout </w:t>
       </w:r>
       <w:r>
         <w:rPr>
@@ -2094,6 +3266,7 @@
     </w:p>
     <w:p>
       <w:pPr>
+        <w:ind w:firstLine="567"/>
         <w:rPr>
           <w:b/>
           <w:bCs/>
@@ -2140,31 +3313,31 @@
         <w:rPr>
           <w:lang w:val="en-AU" w:eastAsia="en-AU"/>
         </w:rPr>
-        <w:t>The main class is responsible for all the transformation logic</w:t>
-      </w:r>
-      <w:r>
-        <w:rPr>
-          <w:lang w:val="en-AU" w:eastAsia="en-AU"/>
-        </w:rPr>
-        <w:t xml:space="preserve"> as well as the manipulation and storage of objects. The two crucial tasks executed in main are EERToARM and ARMToEER. These methods are </w:t>
-      </w:r>
-      <w:r>
-        <w:rPr>
-          <w:lang w:val="en-AU" w:eastAsia="en-AU"/>
-        </w:rPr>
-        <w:t>responsible</w:t>
-      </w:r>
-      <w:r>
-        <w:rPr>
-          <w:lang w:val="en-AU" w:eastAsia="en-AU"/>
-        </w:rPr>
-        <w:t xml:space="preserve"> for coordinating the transformation of OOP representations. That is, from EER OOP to ARM OOP </w:t>
-      </w:r>
-      <w:r>
-        <w:rPr>
-          <w:lang w:val="en-AU" w:eastAsia="en-AU"/>
-        </w:rPr>
-        <w:t>or vice versa.</w:t>
+        <w:t xml:space="preserve">The main class is responsible for </w:t>
+      </w:r>
+      <w:r>
+        <w:rPr>
+          <w:lang w:val="en-AU" w:eastAsia="en-AU"/>
+        </w:rPr>
+        <w:t>coordinating the</w:t>
+      </w:r>
+      <w:r>
+        <w:rPr>
+          <w:lang w:val="en-AU" w:eastAsia="en-AU"/>
+        </w:rPr>
+        <w:t xml:space="preserve"> transformation logic</w:t>
+      </w:r>
+      <w:r>
+        <w:rPr>
+          <w:lang w:val="en-AU" w:eastAsia="en-AU"/>
+        </w:rPr>
+        <w:t xml:space="preserve"> </w:t>
+      </w:r>
+      <w:r>
+        <w:rPr>
+          <w:lang w:val="en-AU" w:eastAsia="en-AU"/>
+        </w:rPr>
+        <w:t>by calling the appropriate transformation procedures and storing the entities/relations and error log.</w:t>
       </w:r>
     </w:p>
     <w:p>
@@ -2176,16 +3349,18 @@
         </w:numPr>
         <w:rPr>
           <w:sz w:val="22"/>
-          <w:szCs w:val="22"/>
-        </w:rPr>
-      </w:pPr>
+          <w:szCs w:val="16"/>
+        </w:rPr>
+      </w:pPr>
+      <w:proofErr w:type="spellStart"/>
       <w:r>
         <w:rPr>
           <w:sz w:val="22"/>
-          <w:szCs w:val="22"/>
-        </w:rPr>
-        <w:t>Table</w:t>
-      </w:r>
+          <w:szCs w:val="16"/>
+        </w:rPr>
+        <w:t>EERToARM</w:t>
+      </w:r>
+      <w:proofErr w:type="spellEnd"/>
     </w:p>
     <w:p>
       <w:pPr>
@@ -2198,56 +3373,45 @@
         <w:rPr>
           <w:lang w:val="en-AU" w:eastAsia="en-AU"/>
         </w:rPr>
-        <w:t xml:space="preserve">The Table class is the parent class of Relation and Entity. These form the fundamental structures of both ARM and EER models respectively. </w:t>
-      </w:r>
-      <w:r>
-        <w:rPr>
-          <w:lang w:val="en-AU" w:eastAsia="en-AU"/>
-        </w:rPr>
-        <w:t>Relation and Entity inherit from parent as they share concepts of attributes</w:t>
-      </w:r>
-      <w:r>
-        <w:rPr>
-          <w:lang w:val="en-AU" w:eastAsia="en-AU"/>
-        </w:rPr>
-        <w:t xml:space="preserve"> and specific attribute properties as well as </w:t>
-      </w:r>
-      <w:r>
-        <w:rPr>
-          <w:lang w:val="en-AU" w:eastAsia="en-AU"/>
-        </w:rPr>
-        <w:t xml:space="preserve">Table names. </w:t>
-      </w:r>
-    </w:p>
-    <w:p>
-      <w:pPr>
-        <w:ind w:left="567"/>
-        <w:rPr>
-          <w:highlight w:val="yellow"/>
-          <w:lang w:val="en-AU" w:eastAsia="en-AU"/>
-        </w:rPr>
-      </w:pPr>
-      <w:r>
-        <w:rPr>
-          <w:highlight w:val="yellow"/>
-          <w:lang w:val="en-AU" w:eastAsia="en-AU"/>
-        </w:rPr>
-        <w:t>Relations have…</w:t>
-      </w:r>
-    </w:p>
-    <w:p>
-      <w:pPr>
-        <w:ind w:left="567"/>
-        <w:rPr>
-          <w:lang w:val="en-AU" w:eastAsia="en-AU"/>
-        </w:rPr>
-      </w:pPr>
-      <w:r>
-        <w:rPr>
-          <w:highlight w:val="yellow"/>
-          <w:lang w:val="en-AU" w:eastAsia="en-AU"/>
-        </w:rPr>
-        <w:t>Entities have…</w:t>
+        <w:t xml:space="preserve">The </w:t>
+      </w:r>
+      <w:proofErr w:type="spellStart"/>
+      <w:r>
+        <w:rPr>
+          <w:lang w:val="en-AU" w:eastAsia="en-AU"/>
+        </w:rPr>
+        <w:t>EERToARM</w:t>
+      </w:r>
+      <w:proofErr w:type="spellEnd"/>
+      <w:r>
+        <w:rPr>
+          <w:lang w:val="en-AU" w:eastAsia="en-AU"/>
+        </w:rPr>
+        <w:t xml:space="preserve"> </w:t>
+      </w:r>
+      <w:r>
+        <w:rPr>
+          <w:lang w:val="en-AU" w:eastAsia="en-AU"/>
+        </w:rPr>
+        <w:t xml:space="preserve">class is responsible for performing the </w:t>
+      </w:r>
+      <w:r>
+        <w:rPr>
+          <w:lang w:val="en-AU" w:eastAsia="en-AU"/>
+        </w:rPr>
+        <w:t xml:space="preserve">actual transformation from EER to ARM by </w:t>
+      </w:r>
+      <w:r>
+        <w:rPr>
+          <w:lang w:val="en-AU" w:eastAsia="en-AU"/>
+        </w:rPr>
+        <w:t>manipulating the OOP representation of the EER model</w:t>
+      </w:r>
+      <w:r>
+        <w:rPr>
+          <w:lang w:val="en-AU" w:eastAsia="en-AU"/>
+        </w:rPr>
+        <w:t xml:space="preserve">. </w:t>
       </w:r>
     </w:p>
     <w:p>
@@ -2259,23 +3423,18 @@
         </w:numPr>
         <w:rPr>
           <w:sz w:val="22"/>
-          <w:szCs w:val="22"/>
-        </w:rPr>
-      </w:pPr>
+          <w:szCs w:val="16"/>
+        </w:rPr>
+      </w:pPr>
+      <w:proofErr w:type="spellStart"/>
       <w:r>
         <w:rPr>
           <w:sz w:val="22"/>
-          <w:szCs w:val="22"/>
-        </w:rPr>
-        <w:t>Attribute</w:t>
-      </w:r>
-      <w:r>
-        <w:rPr>
-          <w:sz w:val="22"/>
-          <w:szCs w:val="22"/>
-        </w:rPr>
-        <w:t xml:space="preserve"> </w:t>
-      </w:r>
+          <w:szCs w:val="16"/>
+        </w:rPr>
+        <w:t>ARMToEER</w:t>
+      </w:r>
+      <w:proofErr w:type="spellEnd"/>
     </w:p>
     <w:p>
       <w:pPr>
@@ -2288,44 +3447,35 @@
         <w:rPr>
           <w:lang w:val="en-AU" w:eastAsia="en-AU"/>
         </w:rPr>
-        <w:t xml:space="preserve">The Attribute class is the parent class of the ERAttribute and ARMAttribute. </w:t>
-      </w:r>
-      <w:r>
-        <w:rPr>
-          <w:lang w:val="en-AU" w:eastAsia="en-AU"/>
-        </w:rPr>
-        <w:t>As mentioned in the discussion about the Table class, EER and ARM models share the concept of attributes. The attributes themselves do differ in their properties.</w:t>
-      </w:r>
-    </w:p>
-    <w:p>
-      <w:pPr>
-        <w:ind w:left="567"/>
-        <w:rPr>
-          <w:highlight w:val="yellow"/>
-          <w:lang w:val="en-AU" w:eastAsia="en-AU"/>
-        </w:rPr>
-      </w:pPr>
-      <w:r>
-        <w:rPr>
-          <w:highlight w:val="yellow"/>
-          <w:lang w:val="en-AU" w:eastAsia="en-AU"/>
-        </w:rPr>
-        <w:t>ERAttributes have…</w:t>
-      </w:r>
-    </w:p>
-    <w:p>
-      <w:pPr>
-        <w:ind w:left="567"/>
-        <w:rPr>
-          <w:lang w:val="en-AU" w:eastAsia="en-AU"/>
-        </w:rPr>
-      </w:pPr>
-      <w:r>
-        <w:rPr>
-          <w:highlight w:val="yellow"/>
-          <w:lang w:val="en-AU" w:eastAsia="en-AU"/>
-        </w:rPr>
-        <w:t>Entities have…</w:t>
+        <w:t xml:space="preserve">As in the </w:t>
+      </w:r>
+      <w:proofErr w:type="spellStart"/>
+      <w:r>
+        <w:rPr>
+          <w:lang w:val="en-AU" w:eastAsia="en-AU"/>
+        </w:rPr>
+        <w:t>EERToARM</w:t>
+      </w:r>
+      <w:proofErr w:type="spellEnd"/>
+      <w:r>
+        <w:rPr>
+          <w:lang w:val="en-AU" w:eastAsia="en-AU"/>
+        </w:rPr>
+        <w:t xml:space="preserve"> case, the </w:t>
+      </w:r>
+      <w:proofErr w:type="spellStart"/>
+      <w:r>
+        <w:rPr>
+          <w:lang w:val="en-AU" w:eastAsia="en-AU"/>
+        </w:rPr>
+        <w:t>ARMToEER</w:t>
+      </w:r>
+      <w:proofErr w:type="spellEnd"/>
+      <w:r>
+        <w:rPr>
+          <w:lang w:val="en-AU" w:eastAsia="en-AU"/>
+        </w:rPr>
+        <w:t xml:space="preserve"> class is responsible for the transformation of ARM OOP model to EER OOP model. </w:t>
       </w:r>
     </w:p>
     <w:p>
@@ -2337,15 +3487,22 @@
         </w:numPr>
         <w:rPr>
           <w:sz w:val="22"/>
-          <w:szCs w:val="22"/>
+          <w:szCs w:val="16"/>
         </w:rPr>
       </w:pPr>
       <w:r>
         <w:rPr>
           <w:sz w:val="22"/>
-          <w:szCs w:val="22"/>
-        </w:rPr>
-        <w:t>Relationship</w:t>
+          <w:szCs w:val="16"/>
+        </w:rPr>
+        <w:t>Constant</w:t>
+      </w:r>
+      <w:r>
+        <w:rPr>
+          <w:sz w:val="22"/>
+          <w:szCs w:val="16"/>
+        </w:rPr>
+        <w:t>s</w:t>
       </w:r>
     </w:p>
     <w:p>
@@ -2359,25 +3516,7 @@
         <w:rPr>
           <w:lang w:val="en-AU" w:eastAsia="en-AU"/>
         </w:rPr>
-        <w:t xml:space="preserve">The Relationship class is responsible for storing </w:t>
-      </w:r>
-      <w:r>
-        <w:rPr>
-          <w:lang w:val="en-AU" w:eastAsia="en-AU"/>
-        </w:rPr>
-        <w:t xml:space="preserve">all the appropriate information about a relationship between entities in an EER diagram. Relationships between Relations in ARM can be dynamically </w:t>
-      </w:r>
-      <w:r>
-        <w:rPr>
-          <w:lang w:val="en-AU" w:eastAsia="en-AU"/>
-        </w:rPr>
-        <w:t xml:space="preserve">determined based on the self* and foreign keys specified in the relation. In EER, however, </w:t>
-      </w:r>
-      <w:r>
-        <w:rPr>
-          <w:lang w:val="en-AU" w:eastAsia="en-AU"/>
-        </w:rPr>
-        <w:t>one cannot dynamically determine the nature of the relationship between entities. For example, an ExactlyOne to OneToMany relationship provides specific information about the nature of the relationship between the local and foreign entities.</w:t>
+        <w:t>The Constants class is the class in which the enumerated types are defined for our OOP representations of ARM and EER.</w:t>
       </w:r>
     </w:p>
     <w:p>
@@ -2397,7 +3536,7 @@
           <w:sz w:val="22"/>
           <w:szCs w:val="22"/>
         </w:rPr>
-        <w:t>Test Package</w:t>
+        <w:t>Table</w:t>
       </w:r>
     </w:p>
     <w:p>
@@ -2411,25 +3550,25 @@
         <w:rPr>
           <w:lang w:val="en-AU" w:eastAsia="en-AU"/>
         </w:rPr>
-        <w:t>The Test package is responsible for</w:t>
-      </w:r>
-      <w:r>
-        <w:rPr>
-          <w:lang w:val="en-AU" w:eastAsia="en-AU"/>
-        </w:rPr>
-        <w:t xml:space="preserve"> collating</w:t>
-      </w:r>
-      <w:r>
-        <w:rPr>
-          <w:lang w:val="en-AU" w:eastAsia="en-AU"/>
-        </w:rPr>
-        <w:t xml:space="preserve"> all the unit testing</w:t>
-      </w:r>
-      <w:r>
-        <w:rPr>
-          <w:lang w:val="en-AU" w:eastAsia="en-AU"/>
-        </w:rPr>
-        <w:t xml:space="preserve"> and general testing, as well as helper methods required for testing. </w:t>
+        <w:t xml:space="preserve">The Table class is the parent class of Relation and Entity. These form the fundamental structures of both ARM and EER models respectively. </w:t>
+      </w:r>
+      <w:r>
+        <w:rPr>
+          <w:lang w:val="en-AU" w:eastAsia="en-AU"/>
+        </w:rPr>
+        <w:t>Relation and Entity inherit from parent as they share concepts of attributes</w:t>
+      </w:r>
+      <w:r>
+        <w:rPr>
+          <w:lang w:val="en-AU" w:eastAsia="en-AU"/>
+        </w:rPr>
+        <w:t xml:space="preserve"> and specific attribute properties as well as </w:t>
+      </w:r>
+      <w:r>
+        <w:rPr>
+          <w:lang w:val="en-AU" w:eastAsia="en-AU"/>
+        </w:rPr>
+        <w:t xml:space="preserve">Table names. </w:t>
       </w:r>
     </w:p>
     <w:p>
@@ -2445,47 +3584,23 @@
           <w:highlight w:val="yellow"/>
           <w:lang w:val="en-AU" w:eastAsia="en-AU"/>
         </w:rPr>
-        <w:t>ReadWriteJSON</w:t>
+        <w:t>Relations have…</w:t>
       </w:r>
     </w:p>
     <w:p>
       <w:pPr>
         <w:ind w:left="567"/>
         <w:rPr>
-          <w:highlight w:val="yellow"/>
-          <w:lang w:val="en-AU" w:eastAsia="en-AU"/>
-        </w:rPr>
-      </w:pPr>
-      <w:r>
-        <w:rPr>
-          <w:highlight w:val="yellow"/>
-          <w:lang w:val="en-AU" w:eastAsia="en-AU"/>
-        </w:rPr>
-        <w:t>TestEERToARM</w:t>
-      </w:r>
-    </w:p>
-    <w:p>
-      <w:pPr>
-        <w:ind w:left="567"/>
-        <w:rPr>
-          <w:lang w:val="en-AU" w:eastAsia="en-AU"/>
-        </w:rPr>
-      </w:pPr>
-      <w:r>
-        <w:rPr>
-          <w:highlight w:val="yellow"/>
-          <w:lang w:val="en-AU" w:eastAsia="en-AU"/>
-        </w:rPr>
-        <w:t>TestARMToEER</w:t>
-      </w:r>
-    </w:p>
-    <w:p>
-      <w:pPr>
-        <w:ind w:left="567"/>
-        <w:rPr>
-          <w:lang w:val="en-AU" w:eastAsia="en-AU"/>
-        </w:rPr>
-      </w:pPr>
+          <w:lang w:val="en-AU" w:eastAsia="en-AU"/>
+        </w:rPr>
+      </w:pPr>
+      <w:r>
+        <w:rPr>
+          <w:highlight w:val="yellow"/>
+          <w:lang w:val="en-AU" w:eastAsia="en-AU"/>
+        </w:rPr>
+        <w:t>Entities have…</w:t>
+      </w:r>
     </w:p>
     <w:p>
       <w:pPr>
@@ -2504,8 +3619,332 @@
           <w:sz w:val="22"/>
           <w:szCs w:val="22"/>
         </w:rPr>
+        <w:t>Attribute</w:t>
+      </w:r>
+      <w:r>
+        <w:rPr>
+          <w:sz w:val="22"/>
+          <w:szCs w:val="22"/>
+        </w:rPr>
+        <w:t xml:space="preserve"> </w:t>
+      </w:r>
+    </w:p>
+    <w:p>
+      <w:pPr>
+        <w:ind w:left="567"/>
+        <w:rPr>
+          <w:lang w:val="en-AU" w:eastAsia="en-AU"/>
+        </w:rPr>
+      </w:pPr>
+      <w:r>
+        <w:rPr>
+          <w:lang w:val="en-AU" w:eastAsia="en-AU"/>
+        </w:rPr>
+        <w:t xml:space="preserve">The Attribute class is the parent class of the </w:t>
+      </w:r>
+      <w:proofErr w:type="spellStart"/>
+      <w:r>
+        <w:rPr>
+          <w:lang w:val="en-AU" w:eastAsia="en-AU"/>
+        </w:rPr>
+        <w:t>ERAttribute</w:t>
+      </w:r>
+      <w:proofErr w:type="spellEnd"/>
+      <w:r>
+        <w:rPr>
+          <w:lang w:val="en-AU" w:eastAsia="en-AU"/>
+        </w:rPr>
+        <w:t xml:space="preserve"> and </w:t>
+      </w:r>
+      <w:proofErr w:type="spellStart"/>
+      <w:r>
+        <w:rPr>
+          <w:lang w:val="en-AU" w:eastAsia="en-AU"/>
+        </w:rPr>
+        <w:t>ARMAttribute</w:t>
+      </w:r>
+      <w:proofErr w:type="spellEnd"/>
+      <w:r>
+        <w:rPr>
+          <w:lang w:val="en-AU" w:eastAsia="en-AU"/>
+        </w:rPr>
+        <w:t xml:space="preserve">. </w:t>
+      </w:r>
+      <w:r>
+        <w:rPr>
+          <w:lang w:val="en-AU" w:eastAsia="en-AU"/>
+        </w:rPr>
+        <w:t>As mentioned in the discussion about the Table class, EER and ARM models share the concept of attributes. The attributes themselves do differ in their properties.</w:t>
+      </w:r>
+    </w:p>
+    <w:p>
+      <w:pPr>
+        <w:ind w:left="567"/>
+        <w:rPr>
+          <w:highlight w:val="yellow"/>
+          <w:lang w:val="en-AU" w:eastAsia="en-AU"/>
+        </w:rPr>
+      </w:pPr>
+      <w:proofErr w:type="spellStart"/>
+      <w:r>
+        <w:rPr>
+          <w:highlight w:val="yellow"/>
+          <w:lang w:val="en-AU" w:eastAsia="en-AU"/>
+        </w:rPr>
+        <w:t>ERAttributes</w:t>
+      </w:r>
+      <w:proofErr w:type="spellEnd"/>
+      <w:r>
+        <w:rPr>
+          <w:highlight w:val="yellow"/>
+          <w:lang w:val="en-AU" w:eastAsia="en-AU"/>
+        </w:rPr>
+        <w:t xml:space="preserve"> have…</w:t>
+      </w:r>
+    </w:p>
+    <w:p>
+      <w:pPr>
+        <w:ind w:left="567"/>
+        <w:rPr>
+          <w:lang w:val="en-AU" w:eastAsia="en-AU"/>
+        </w:rPr>
+      </w:pPr>
+      <w:r>
+        <w:rPr>
+          <w:highlight w:val="yellow"/>
+          <w:lang w:val="en-AU" w:eastAsia="en-AU"/>
+        </w:rPr>
+        <w:t>Entities have…</w:t>
+      </w:r>
+    </w:p>
+    <w:p>
+      <w:pPr>
+        <w:pStyle w:val="Heading1"/>
+        <w:numPr>
+          <w:ilvl w:val="0"/>
+          <w:numId w:val="38"/>
+        </w:numPr>
+        <w:rPr>
+          <w:sz w:val="22"/>
+          <w:szCs w:val="22"/>
+        </w:rPr>
+      </w:pPr>
+      <w:r>
+        <w:rPr>
+          <w:sz w:val="22"/>
+          <w:szCs w:val="22"/>
+        </w:rPr>
+        <w:t>Relationship</w:t>
+      </w:r>
+    </w:p>
+    <w:p>
+      <w:pPr>
+        <w:ind w:left="567"/>
+        <w:rPr>
+          <w:lang w:val="en-AU" w:eastAsia="en-AU"/>
+        </w:rPr>
+      </w:pPr>
+      <w:r>
+        <w:rPr>
+          <w:lang w:val="en-AU" w:eastAsia="en-AU"/>
+        </w:rPr>
+        <w:t xml:space="preserve">The Relationship class is responsible for storing </w:t>
+      </w:r>
+      <w:r>
+        <w:rPr>
+          <w:lang w:val="en-AU" w:eastAsia="en-AU"/>
+        </w:rPr>
+        <w:t xml:space="preserve">all the appropriate information about a relationship between entities in an EER diagram. Relationships between Relations in ARM can be dynamically </w:t>
+      </w:r>
+      <w:r>
+        <w:rPr>
+          <w:lang w:val="en-AU" w:eastAsia="en-AU"/>
+        </w:rPr>
+        <w:t xml:space="preserve">determined based on the </w:t>
+      </w:r>
+      <w:proofErr w:type="spellStart"/>
+      <w:r>
+        <w:rPr>
+          <w:lang w:val="en-AU" w:eastAsia="en-AU"/>
+        </w:rPr>
+        <w:t>self</w:t>
+      </w:r>
+      <w:proofErr w:type="spellEnd"/>
+      <w:r>
+        <w:rPr>
+          <w:lang w:val="en-AU" w:eastAsia="en-AU"/>
+        </w:rPr>
+        <w:t xml:space="preserve">* and foreign keys specified in the relation. In EER, however, </w:t>
+      </w:r>
+      <w:r>
+        <w:rPr>
+          <w:lang w:val="en-AU" w:eastAsia="en-AU"/>
+        </w:rPr>
+        <w:t xml:space="preserve">one cannot dynamically determine the nature of the relationship between entities. For example, an </w:t>
+      </w:r>
+      <w:proofErr w:type="spellStart"/>
+      <w:r>
+        <w:rPr>
+          <w:lang w:val="en-AU" w:eastAsia="en-AU"/>
+        </w:rPr>
+        <w:t>ExactlyOne</w:t>
+      </w:r>
+      <w:proofErr w:type="spellEnd"/>
+      <w:r>
+        <w:rPr>
+          <w:lang w:val="en-AU" w:eastAsia="en-AU"/>
+        </w:rPr>
+        <w:t xml:space="preserve"> to </w:t>
+      </w:r>
+      <w:proofErr w:type="spellStart"/>
+      <w:r>
+        <w:rPr>
+          <w:lang w:val="en-AU" w:eastAsia="en-AU"/>
+        </w:rPr>
+        <w:t>OneToMany</w:t>
+      </w:r>
+      <w:proofErr w:type="spellEnd"/>
+      <w:r>
+        <w:rPr>
+          <w:lang w:val="en-AU" w:eastAsia="en-AU"/>
+        </w:rPr>
+        <w:t xml:space="preserve"> relationship provides specific information about the nature of the relationship between the local and foreign entities.</w:t>
+      </w:r>
+    </w:p>
+    <w:p>
+      <w:pPr>
+        <w:pStyle w:val="Heading1"/>
+        <w:numPr>
+          <w:ilvl w:val="0"/>
+          <w:numId w:val="38"/>
+        </w:numPr>
+        <w:rPr>
+          <w:sz w:val="22"/>
+          <w:szCs w:val="22"/>
+        </w:rPr>
+      </w:pPr>
+      <w:r>
+        <w:rPr>
+          <w:sz w:val="22"/>
+          <w:szCs w:val="22"/>
+        </w:rPr>
+        <w:t>Test Package</w:t>
+      </w:r>
+    </w:p>
+    <w:p>
+      <w:pPr>
+        <w:ind w:left="567"/>
+        <w:rPr>
+          <w:lang w:val="en-AU" w:eastAsia="en-AU"/>
+        </w:rPr>
+      </w:pPr>
+      <w:r>
+        <w:rPr>
+          <w:lang w:val="en-AU" w:eastAsia="en-AU"/>
+        </w:rPr>
+        <w:t>The Test package is responsible for</w:t>
+      </w:r>
+      <w:r>
+        <w:rPr>
+          <w:lang w:val="en-AU" w:eastAsia="en-AU"/>
+        </w:rPr>
+        <w:t xml:space="preserve"> collating</w:t>
+      </w:r>
+      <w:r>
+        <w:rPr>
+          <w:lang w:val="en-AU" w:eastAsia="en-AU"/>
+        </w:rPr>
+        <w:t xml:space="preserve"> all the unit testing</w:t>
+      </w:r>
+      <w:r>
+        <w:rPr>
+          <w:lang w:val="en-AU" w:eastAsia="en-AU"/>
+        </w:rPr>
+        <w:t xml:space="preserve"> and general testing, as well as helper methods required for testing. </w:t>
+      </w:r>
+    </w:p>
+    <w:p>
+      <w:pPr>
+        <w:ind w:left="567"/>
+        <w:rPr>
+          <w:highlight w:val="yellow"/>
+          <w:lang w:val="en-AU" w:eastAsia="en-AU"/>
+        </w:rPr>
+      </w:pPr>
+      <w:proofErr w:type="spellStart"/>
+      <w:r>
+        <w:rPr>
+          <w:highlight w:val="yellow"/>
+          <w:lang w:val="en-AU" w:eastAsia="en-AU"/>
+        </w:rPr>
+        <w:t>ReadWriteJSON</w:t>
+      </w:r>
+      <w:proofErr w:type="spellEnd"/>
+    </w:p>
+    <w:p>
+      <w:pPr>
+        <w:ind w:left="567"/>
+        <w:rPr>
+          <w:highlight w:val="yellow"/>
+          <w:lang w:val="en-AU" w:eastAsia="en-AU"/>
+        </w:rPr>
+      </w:pPr>
+      <w:proofErr w:type="spellStart"/>
+      <w:r>
+        <w:rPr>
+          <w:highlight w:val="yellow"/>
+          <w:lang w:val="en-AU" w:eastAsia="en-AU"/>
+        </w:rPr>
+        <w:t>TestEERToARM</w:t>
+      </w:r>
+      <w:proofErr w:type="spellEnd"/>
+    </w:p>
+    <w:p>
+      <w:pPr>
+        <w:ind w:left="567"/>
+        <w:rPr>
+          <w:lang w:val="en-AU" w:eastAsia="en-AU"/>
+        </w:rPr>
+      </w:pPr>
+      <w:proofErr w:type="spellStart"/>
+      <w:r>
+        <w:rPr>
+          <w:highlight w:val="yellow"/>
+          <w:lang w:val="en-AU" w:eastAsia="en-AU"/>
+        </w:rPr>
+        <w:t>TestARMToEER</w:t>
+      </w:r>
+      <w:proofErr w:type="spellEnd"/>
+    </w:p>
+    <w:p>
+      <w:pPr>
+        <w:ind w:left="567"/>
+        <w:rPr>
+          <w:lang w:val="en-AU" w:eastAsia="en-AU"/>
+        </w:rPr>
+      </w:pPr>
+    </w:p>
+    <w:p>
+      <w:pPr>
+        <w:pStyle w:val="Heading1"/>
+        <w:numPr>
+          <w:ilvl w:val="0"/>
+          <w:numId w:val="38"/>
+        </w:numPr>
+        <w:rPr>
+          <w:sz w:val="22"/>
+          <w:szCs w:val="22"/>
+        </w:rPr>
+      </w:pPr>
+      <w:proofErr w:type="spellStart"/>
+      <w:r>
+        <w:rPr>
+          <w:sz w:val="22"/>
+          <w:szCs w:val="22"/>
+        </w:rPr>
         <w:t>WebServer</w:t>
       </w:r>
+      <w:proofErr w:type="spellEnd"/>
     </w:p>
     <w:p>
       <w:pPr>
@@ -2518,13 +3957,41 @@
         <w:rPr>
           <w:lang w:val="en-AU" w:eastAsia="en-AU"/>
         </w:rPr>
-        <w:t xml:space="preserve">The WebServer class is the class that allows communication between the front-end visual interface and the back-end transformation logic and associated error reporting. </w:t>
-      </w:r>
-      <w:r>
-        <w:rPr>
-          <w:lang w:val="en-AU" w:eastAsia="en-AU"/>
-        </w:rPr>
-        <w:t xml:space="preserve">The WebServer is implemented using the Python Flask package. It also makes use of the Python JSON package for manipulating </w:t>
+        <w:t xml:space="preserve">The </w:t>
+      </w:r>
+      <w:proofErr w:type="spellStart"/>
+      <w:r>
+        <w:rPr>
+          <w:lang w:val="en-AU" w:eastAsia="en-AU"/>
+        </w:rPr>
+        <w:t>WebServer</w:t>
+      </w:r>
+      <w:proofErr w:type="spellEnd"/>
+      <w:r>
+        <w:rPr>
+          <w:lang w:val="en-AU" w:eastAsia="en-AU"/>
+        </w:rPr>
+        <w:t xml:space="preserve"> class is the class that allows communication between the front-end visual interface and the back-end transformation logic and associated error reporting. </w:t>
+      </w:r>
+      <w:r>
+        <w:rPr>
+          <w:lang w:val="en-AU" w:eastAsia="en-AU"/>
+        </w:rPr>
+        <w:t xml:space="preserve">The </w:t>
+      </w:r>
+      <w:proofErr w:type="spellStart"/>
+      <w:r>
+        <w:rPr>
+          <w:lang w:val="en-AU" w:eastAsia="en-AU"/>
+        </w:rPr>
+        <w:t>WebServer</w:t>
+      </w:r>
+      <w:proofErr w:type="spellEnd"/>
+      <w:r>
+        <w:rPr>
+          <w:lang w:val="en-AU" w:eastAsia="en-AU"/>
+        </w:rPr>
+        <w:t xml:space="preserve"> is implemented using the Python Flask package. It also makes use of the Python JSON package for manipulating </w:t>
       </w:r>
       <w:r>
         <w:rPr>
@@ -2544,7 +4011,21 @@
         <w:rPr>
           <w:lang w:val="en-AU" w:eastAsia="en-AU"/>
         </w:rPr>
-        <w:t xml:space="preserve">The WebServer creates a </w:t>
+        <w:t xml:space="preserve">The </w:t>
+      </w:r>
+      <w:proofErr w:type="spellStart"/>
+      <w:r>
+        <w:rPr>
+          <w:lang w:val="en-AU" w:eastAsia="en-AU"/>
+        </w:rPr>
+        <w:t>WebServer</w:t>
+      </w:r>
+      <w:proofErr w:type="spellEnd"/>
+      <w:r>
+        <w:rPr>
+          <w:lang w:val="en-AU" w:eastAsia="en-AU"/>
+        </w:rPr>
+        <w:t xml:space="preserve"> creates a </w:t>
       </w:r>
       <w:r>
         <w:rPr>
@@ -2566,52 +4047,120 @@
           <w:iCs/>
           <w:lang w:val="en-AU" w:eastAsia="en-AU"/>
         </w:rPr>
-        <w:t>0.0.0.0:5000/api/transform</w:t>
-      </w:r>
-      <w:r>
-        <w:rPr>
-          <w:lang w:val="en-AU" w:eastAsia="en-AU"/>
-        </w:rPr>
-        <w:t xml:space="preserve">. This provides both POST and GET procedures. The front-end can send </w:t>
-      </w:r>
-      <w:r>
-        <w:rPr>
-          <w:lang w:val="en-AU" w:eastAsia="en-AU"/>
-        </w:rPr>
-        <w:t>a JSON file to that end-point, at which point the WebServer will determine the JSON type (ARM or EER) and invoke the appropriate transformation procedure. The error log is then fetched and appended to the JSON for front-end logging requirements.</w:t>
-      </w:r>
-    </w:p>
-    <w:p>
-      <w:pPr>
-        <w:rPr>
-          <w:lang w:val="en-AU" w:eastAsia="en-AU"/>
-        </w:rPr>
-      </w:pPr>
-    </w:p>
-    <w:p>
-      <w:pPr>
+        <w:t>0.0.0.0:5000/</w:t>
+      </w:r>
+      <w:proofErr w:type="spellStart"/>
+      <w:r>
         <w:rPr>
           <w:b/>
           <w:bCs/>
-          <w:lang w:val="en-AU" w:eastAsia="en-AU"/>
-        </w:rPr>
-      </w:pPr>
-    </w:p>
-    <w:p>
-      <w:pPr>
+          <w:i/>
+          <w:iCs/>
+          <w:lang w:val="en-AU" w:eastAsia="en-AU"/>
+        </w:rPr>
+        <w:t>api</w:t>
+      </w:r>
+      <w:proofErr w:type="spellEnd"/>
+      <w:r>
         <w:rPr>
           <w:b/>
           <w:bCs/>
-          <w:lang w:val="en-AU" w:eastAsia="en-AU"/>
-        </w:rPr>
-      </w:pPr>
-      <w:r>
+          <w:i/>
+          <w:iCs/>
+          <w:lang w:val="en-AU" w:eastAsia="en-AU"/>
+        </w:rPr>
+        <w:t>/transform</w:t>
+      </w:r>
+      <w:r>
+        <w:rPr>
+          <w:lang w:val="en-AU" w:eastAsia="en-AU"/>
+        </w:rPr>
+        <w:t xml:space="preserve">. This provides both POST and GET procedures. The front-end can send </w:t>
+      </w:r>
+      <w:r>
+        <w:rPr>
+          <w:lang w:val="en-AU" w:eastAsia="en-AU"/>
+        </w:rPr>
+        <w:t xml:space="preserve">a JSON file to that </w:t>
+      </w:r>
+      <w:proofErr w:type="gramStart"/>
+      <w:r>
+        <w:rPr>
+          <w:lang w:val="en-AU" w:eastAsia="en-AU"/>
+        </w:rPr>
+        <w:t>end-point</w:t>
+      </w:r>
+      <w:proofErr w:type="gramEnd"/>
+      <w:r>
+        <w:rPr>
+          <w:lang w:val="en-AU" w:eastAsia="en-AU"/>
+        </w:rPr>
+        <w:t xml:space="preserve">, at which point the </w:t>
+      </w:r>
+      <w:proofErr w:type="spellStart"/>
+      <w:r>
+        <w:rPr>
+          <w:lang w:val="en-AU" w:eastAsia="en-AU"/>
+        </w:rPr>
+        <w:t>WebServer</w:t>
+      </w:r>
+      <w:proofErr w:type="spellEnd"/>
+      <w:r>
+        <w:rPr>
+          <w:lang w:val="en-AU" w:eastAsia="en-AU"/>
+        </w:rPr>
+        <w:t xml:space="preserve"> will determine the JSON type (ARM or EER) and invoke the appropriate transformation procedure. The error log is then fetched and appended to the JSON for front-end logging requirements.</w:t>
+      </w:r>
+    </w:p>
+    <w:p>
+      <w:pPr>
+        <w:rPr>
+          <w:lang w:val="en-AU" w:eastAsia="en-AU"/>
+        </w:rPr>
+      </w:pPr>
+    </w:p>
+    <w:p>
+      <w:pPr>
         <w:rPr>
           <w:b/>
           <w:bCs/>
           <w:lang w:val="en-AU" w:eastAsia="en-AU"/>
         </w:rPr>
+      </w:pPr>
+    </w:p>
+    <w:p>
+      <w:pPr>
+        <w:rPr>
+          <w:b/>
+          <w:bCs/>
+          <w:lang w:val="en-AU" w:eastAsia="en-AU"/>
+        </w:rPr>
+      </w:pPr>
+      <w:r>
+        <w:rPr>
+          <w:b/>
+          <w:bCs/>
+          <w:lang w:val="en-AU" w:eastAsia="en-AU"/>
+        </w:rPr>
         <w:t>Front-end</w:t>
+      </w:r>
+    </w:p>
+    <w:p>
+      <w:pPr>
+        <w:rPr>
+          <w:b/>
+          <w:bCs/>
+          <w:lang w:val="en-AU" w:eastAsia="en-AU"/>
+        </w:rPr>
+      </w:pPr>
+      <w:r>
+        <w:rPr>
+          <w:b/>
+          <w:bCs/>
+          <w:lang w:val="en-AU" w:eastAsia="en-AU"/>
+        </w:rPr>
+        <w:tab/>
+        <w:t>Classes</w:t>
       </w:r>
     </w:p>
     <w:p>
@@ -2639,16 +4188,34 @@
         <w:rPr>
           <w:sz w:val="22"/>
           <w:szCs w:val="22"/>
-          <w:highlight w:val="yellow"/>
         </w:rPr>
       </w:pPr>
       <w:r>
         <w:rPr>
           <w:sz w:val="22"/>
           <w:szCs w:val="22"/>
-          <w:highlight w:val="yellow"/>
         </w:rPr>
         <w:t>Index</w:t>
+      </w:r>
+    </w:p>
+    <w:p>
+      <w:pPr>
+        <w:ind w:left="567"/>
+        <w:rPr>
+          <w:lang w:val="en-AU" w:eastAsia="en-AU"/>
+        </w:rPr>
+      </w:pPr>
+      <w:r>
+        <w:rPr>
+          <w:lang w:val="en-AU" w:eastAsia="en-AU"/>
+        </w:rPr>
+        <w:t>The index class is responsible for making this a single page application</w:t>
+      </w:r>
+      <w:r>
+        <w:rPr>
+          <w:lang w:val="en-AU" w:eastAsia="en-AU"/>
+        </w:rPr>
+        <w:t>, this means that all components are rendered in one parent component (the index).</w:t>
       </w:r>
     </w:p>
     <w:p>
@@ -2661,16 +4228,28 @@
         <w:rPr>
           <w:sz w:val="22"/>
           <w:szCs w:val="22"/>
-          <w:highlight w:val="yellow"/>
         </w:rPr>
       </w:pPr>
       <w:r>
         <w:rPr>
           <w:sz w:val="22"/>
           <w:szCs w:val="22"/>
-          <w:highlight w:val="yellow"/>
         </w:rPr>
         <w:t>App</w:t>
+      </w:r>
+    </w:p>
+    <w:p>
+      <w:pPr>
+        <w:ind w:left="567"/>
+        <w:rPr>
+          <w:lang w:val="en-AU" w:eastAsia="en-AU"/>
+        </w:rPr>
+      </w:pPr>
+      <w:r>
+        <w:rPr>
+          <w:lang w:val="en-AU" w:eastAsia="en-AU"/>
+        </w:rPr>
+        <w:t>The app class contains all subclasses and subcomponents so that the only component being rendered by the index class is the app class. Majority of application state and logic is performed in the app class.</w:t>
       </w:r>
     </w:p>
     <w:p>
@@ -2683,72 +4262,526 @@
         <w:rPr>
           <w:sz w:val="22"/>
           <w:szCs w:val="22"/>
-          <w:highlight w:val="yellow"/>
-        </w:rPr>
-      </w:pPr>
+        </w:rPr>
+      </w:pPr>
+      <w:proofErr w:type="spellStart"/>
       <w:r>
         <w:rPr>
           <w:sz w:val="22"/>
           <w:szCs w:val="22"/>
-          <w:highlight w:val="yellow"/>
-        </w:rPr>
-        <w:t>Etc</w:t>
-      </w:r>
-    </w:p>
-    <w:p>
-      <w:pPr>
-        <w:rPr>
-          <w:highlight w:val="yellow"/>
-          <w:lang w:val="en-AU" w:eastAsia="en-AU"/>
-        </w:rPr>
-      </w:pPr>
-    </w:p>
-    <w:p>
-      <w:pPr>
-        <w:rPr>
-          <w:lang w:val="en-AU" w:eastAsia="en-AU"/>
-        </w:rPr>
-      </w:pPr>
-      <w:r>
-        <w:rPr>
-          <w:highlight w:val="yellow"/>
-          <w:lang w:val="en-AU" w:eastAsia="en-AU"/>
-        </w:rPr>
-        <w:t>Jeremy+St John Back-end Implementation</w:t>
-      </w:r>
-    </w:p>
-    <w:p>
-      <w:pPr>
-        <w:rPr>
-          <w:lang w:val="en-AU" w:eastAsia="en-AU"/>
-        </w:rPr>
-      </w:pPr>
-      <w:r>
-        <w:rPr>
-          <w:highlight w:val="yellow"/>
-          <w:lang w:val="en-AU" w:eastAsia="en-AU"/>
-        </w:rPr>
-        <w:t>Gabriel Front-end Implementation</w:t>
-      </w:r>
-    </w:p>
-    <w:p>
-      <w:pPr>
-        <w:rPr>
-          <w:lang w:val="en-AU" w:eastAsia="en-AU"/>
-        </w:rPr>
-      </w:pPr>
-    </w:p>
-    <w:p>
-      <w:pPr>
-        <w:rPr>
-          <w:lang w:val="en-AU" w:eastAsia="en-AU"/>
-        </w:rPr>
-      </w:pPr>
-    </w:p>
-    <w:p>
-      <w:pPr>
-        <w:rPr>
-          <w:lang w:val="en-AU" w:eastAsia="en-AU"/>
+        </w:rPr>
+        <w:t>E</w:t>
+      </w:r>
+      <w:r>
+        <w:rPr>
+          <w:sz w:val="22"/>
+          <w:szCs w:val="22"/>
+        </w:rPr>
+        <w:t>RModel</w:t>
+      </w:r>
+      <w:proofErr w:type="spellEnd"/>
+    </w:p>
+    <w:p>
+      <w:pPr>
+        <w:ind w:left="567"/>
+        <w:rPr>
+          <w:lang w:val="en-AU" w:eastAsia="en-AU"/>
+        </w:rPr>
+      </w:pPr>
+      <w:r>
+        <w:rPr>
+          <w:lang w:val="en-AU" w:eastAsia="en-AU"/>
+        </w:rPr>
+        <w:t xml:space="preserve">This class is used to parse the JSON data into the </w:t>
+      </w:r>
+      <w:proofErr w:type="spellStart"/>
+      <w:r>
+        <w:rPr>
+          <w:lang w:val="en-AU" w:eastAsia="en-AU"/>
+        </w:rPr>
+        <w:t>EntityModel</w:t>
+      </w:r>
+      <w:proofErr w:type="spellEnd"/>
+      <w:r>
+        <w:rPr>
+          <w:lang w:val="en-AU" w:eastAsia="en-AU"/>
+        </w:rPr>
+        <w:t xml:space="preserve"> and </w:t>
+      </w:r>
+      <w:proofErr w:type="spellStart"/>
+      <w:r>
+        <w:rPr>
+          <w:lang w:val="en-AU" w:eastAsia="en-AU"/>
+        </w:rPr>
+        <w:t>EntityAttribute</w:t>
+      </w:r>
+      <w:proofErr w:type="spellEnd"/>
+      <w:r>
+        <w:rPr>
+          <w:lang w:val="en-AU" w:eastAsia="en-AU"/>
+        </w:rPr>
+        <w:t xml:space="preserve"> classes so that they can be used in the </w:t>
+      </w:r>
+      <w:proofErr w:type="spellStart"/>
+      <w:r>
+        <w:rPr>
+          <w:lang w:val="en-AU" w:eastAsia="en-AU"/>
+        </w:rPr>
+        <w:t>EntityGraphModel</w:t>
+      </w:r>
+      <w:proofErr w:type="spellEnd"/>
+      <w:r>
+        <w:rPr>
+          <w:lang w:val="en-AU" w:eastAsia="en-AU"/>
+        </w:rPr>
+        <w:t xml:space="preserve"> class to render the graph.</w:t>
+      </w:r>
+    </w:p>
+    <w:p>
+      <w:pPr>
+        <w:pStyle w:val="Heading1"/>
+        <w:numPr>
+          <w:ilvl w:val="0"/>
+          <w:numId w:val="39"/>
+        </w:numPr>
+        <w:rPr>
+          <w:sz w:val="22"/>
+          <w:szCs w:val="22"/>
+        </w:rPr>
+      </w:pPr>
+      <w:proofErr w:type="spellStart"/>
+      <w:r>
+        <w:rPr>
+          <w:sz w:val="22"/>
+          <w:szCs w:val="22"/>
+        </w:rPr>
+        <w:t>ARModel</w:t>
+      </w:r>
+      <w:proofErr w:type="spellEnd"/>
+    </w:p>
+    <w:p>
+      <w:pPr>
+        <w:ind w:left="567"/>
+        <w:rPr>
+          <w:lang w:val="en-AU" w:eastAsia="en-AU"/>
+        </w:rPr>
+      </w:pPr>
+      <w:r>
+        <w:rPr>
+          <w:lang w:val="en-AU" w:eastAsia="en-AU"/>
+        </w:rPr>
+        <w:t xml:space="preserve">This class is used to parse the JSON data into the </w:t>
+      </w:r>
+      <w:proofErr w:type="spellStart"/>
+      <w:r>
+        <w:rPr>
+          <w:lang w:val="en-AU" w:eastAsia="en-AU"/>
+        </w:rPr>
+        <w:t>ARModel</w:t>
+      </w:r>
+      <w:proofErr w:type="spellEnd"/>
+      <w:r>
+        <w:rPr>
+          <w:lang w:val="en-AU" w:eastAsia="en-AU"/>
+        </w:rPr>
+        <w:t xml:space="preserve"> and </w:t>
+      </w:r>
+      <w:proofErr w:type="spellStart"/>
+      <w:r>
+        <w:rPr>
+          <w:lang w:val="en-AU" w:eastAsia="en-AU"/>
+        </w:rPr>
+        <w:t>RelationAttribute</w:t>
+      </w:r>
+      <w:proofErr w:type="spellEnd"/>
+      <w:r>
+        <w:rPr>
+          <w:lang w:val="en-AU" w:eastAsia="en-AU"/>
+        </w:rPr>
+        <w:t xml:space="preserve"> classes so that they can be used in the </w:t>
+      </w:r>
+      <w:proofErr w:type="spellStart"/>
+      <w:r>
+        <w:rPr>
+          <w:lang w:val="en-AU" w:eastAsia="en-AU"/>
+        </w:rPr>
+        <w:t>Relation</w:t>
+      </w:r>
+      <w:r>
+        <w:rPr>
+          <w:lang w:val="en-AU" w:eastAsia="en-AU"/>
+        </w:rPr>
+        <w:t>GraphModel</w:t>
+      </w:r>
+      <w:proofErr w:type="spellEnd"/>
+      <w:r>
+        <w:rPr>
+          <w:lang w:val="en-AU" w:eastAsia="en-AU"/>
+        </w:rPr>
+        <w:t xml:space="preserve"> class to render the graph.</w:t>
+      </w:r>
+    </w:p>
+    <w:p>
+      <w:pPr>
+        <w:pStyle w:val="Heading1"/>
+        <w:numPr>
+          <w:ilvl w:val="0"/>
+          <w:numId w:val="39"/>
+        </w:numPr>
+        <w:rPr>
+          <w:sz w:val="22"/>
+          <w:szCs w:val="22"/>
+        </w:rPr>
+      </w:pPr>
+      <w:proofErr w:type="spellStart"/>
+      <w:r>
+        <w:rPr>
+          <w:sz w:val="22"/>
+          <w:szCs w:val="22"/>
+        </w:rPr>
+        <w:t>EntityModel</w:t>
+      </w:r>
+      <w:proofErr w:type="spellEnd"/>
+    </w:p>
+    <w:p>
+      <w:pPr>
+        <w:ind w:left="567"/>
+        <w:rPr>
+          <w:lang w:val="en-AU" w:eastAsia="en-AU"/>
+        </w:rPr>
+      </w:pPr>
+      <w:r>
+        <w:rPr>
+          <w:lang w:val="en-AU" w:eastAsia="en-AU"/>
+        </w:rPr>
+        <w:t xml:space="preserve">This class is used to parse the JSON into a useable object that can be rendered in the </w:t>
+      </w:r>
+      <w:proofErr w:type="spellStart"/>
+      <w:r>
+        <w:rPr>
+          <w:lang w:val="en-AU" w:eastAsia="en-AU"/>
+        </w:rPr>
+        <w:t>EntityGraphModel</w:t>
+      </w:r>
+      <w:proofErr w:type="spellEnd"/>
+      <w:r>
+        <w:rPr>
+          <w:lang w:val="en-AU" w:eastAsia="en-AU"/>
+        </w:rPr>
+        <w:t xml:space="preserve"> class.</w:t>
+      </w:r>
+    </w:p>
+    <w:p>
+      <w:pPr>
+        <w:pStyle w:val="Heading1"/>
+        <w:numPr>
+          <w:ilvl w:val="0"/>
+          <w:numId w:val="39"/>
+        </w:numPr>
+        <w:rPr>
+          <w:sz w:val="22"/>
+          <w:szCs w:val="22"/>
+        </w:rPr>
+      </w:pPr>
+      <w:proofErr w:type="spellStart"/>
+      <w:r>
+        <w:rPr>
+          <w:sz w:val="22"/>
+          <w:szCs w:val="22"/>
+        </w:rPr>
+        <w:t>RelationModel</w:t>
+      </w:r>
+      <w:proofErr w:type="spellEnd"/>
+    </w:p>
+    <w:p>
+      <w:pPr>
+        <w:ind w:left="567"/>
+        <w:rPr>
+          <w:lang w:val="en-AU" w:eastAsia="en-AU"/>
+        </w:rPr>
+      </w:pPr>
+      <w:r>
+        <w:rPr>
+          <w:lang w:val="en-AU" w:eastAsia="en-AU"/>
+        </w:rPr>
+        <w:t xml:space="preserve">This class is used to parse the JSON into a useable object that can be rendered in the </w:t>
+      </w:r>
+      <w:proofErr w:type="spellStart"/>
+      <w:r>
+        <w:rPr>
+          <w:lang w:val="en-AU" w:eastAsia="en-AU"/>
+        </w:rPr>
+        <w:t>RelationGraphModel</w:t>
+      </w:r>
+      <w:proofErr w:type="spellEnd"/>
+      <w:r>
+        <w:rPr>
+          <w:lang w:val="en-AU" w:eastAsia="en-AU"/>
+        </w:rPr>
+        <w:t xml:space="preserve"> class.</w:t>
+      </w:r>
+    </w:p>
+    <w:p>
+      <w:pPr>
+        <w:pStyle w:val="Heading1"/>
+        <w:numPr>
+          <w:ilvl w:val="0"/>
+          <w:numId w:val="39"/>
+        </w:numPr>
+        <w:rPr>
+          <w:sz w:val="22"/>
+          <w:szCs w:val="22"/>
+        </w:rPr>
+      </w:pPr>
+      <w:proofErr w:type="spellStart"/>
+      <w:r>
+        <w:rPr>
+          <w:sz w:val="22"/>
+          <w:szCs w:val="22"/>
+        </w:rPr>
+        <w:t>Entity</w:t>
+      </w:r>
+      <w:r>
+        <w:rPr>
+          <w:sz w:val="22"/>
+          <w:szCs w:val="22"/>
+        </w:rPr>
+        <w:t>Attribute</w:t>
+      </w:r>
+      <w:proofErr w:type="spellEnd"/>
+    </w:p>
+    <w:p>
+      <w:pPr>
+        <w:ind w:left="567"/>
+        <w:rPr>
+          <w:lang w:val="en-AU" w:eastAsia="en-AU"/>
+        </w:rPr>
+      </w:pPr>
+      <w:r>
+        <w:rPr>
+          <w:lang w:val="en-AU" w:eastAsia="en-AU"/>
+        </w:rPr>
+        <w:t xml:space="preserve">This class is used to parse the JSON into a useable object that can be </w:t>
+      </w:r>
+      <w:r>
+        <w:rPr>
+          <w:lang w:val="en-AU" w:eastAsia="en-AU"/>
+        </w:rPr>
+        <w:t xml:space="preserve">used to help render the </w:t>
+      </w:r>
+      <w:r>
+        <w:rPr>
+          <w:lang w:val="en-AU" w:eastAsia="en-AU"/>
+        </w:rPr>
+        <w:t>create links between entities and their attributes.</w:t>
+      </w:r>
+      <w:bookmarkStart w:id="0" w:name="_GoBack"/>
+      <w:bookmarkEnd w:id="0"/>
+    </w:p>
+    <w:p>
+      <w:pPr>
+        <w:pStyle w:val="Heading1"/>
+        <w:numPr>
+          <w:ilvl w:val="0"/>
+          <w:numId w:val="39"/>
+        </w:numPr>
+        <w:rPr>
+          <w:sz w:val="22"/>
+          <w:szCs w:val="22"/>
+        </w:rPr>
+      </w:pPr>
+      <w:proofErr w:type="spellStart"/>
+      <w:r>
+        <w:rPr>
+          <w:sz w:val="22"/>
+          <w:szCs w:val="22"/>
+        </w:rPr>
+        <w:t>RelationAttribute</w:t>
+      </w:r>
+      <w:proofErr w:type="spellEnd"/>
+    </w:p>
+    <w:p>
+      <w:pPr>
+        <w:ind w:left="567"/>
+        <w:rPr>
+          <w:lang w:val="en-AU" w:eastAsia="en-AU"/>
+        </w:rPr>
+      </w:pPr>
+      <w:r>
+        <w:rPr>
+          <w:lang w:val="en-AU" w:eastAsia="en-AU"/>
+        </w:rPr>
+        <w:t>This class is used to parse the JSON into a useable object that can be used to help render the create links between relations.</w:t>
+      </w:r>
+    </w:p>
+    <w:p>
+      <w:pPr>
+        <w:pStyle w:val="Heading1"/>
+        <w:numPr>
+          <w:ilvl w:val="0"/>
+          <w:numId w:val="39"/>
+        </w:numPr>
+        <w:rPr>
+          <w:sz w:val="22"/>
+          <w:szCs w:val="22"/>
+        </w:rPr>
+      </w:pPr>
+      <w:proofErr w:type="spellStart"/>
+      <w:r>
+        <w:rPr>
+          <w:sz w:val="22"/>
+          <w:szCs w:val="22"/>
+        </w:rPr>
+        <w:t>EntityGraphModel</w:t>
+      </w:r>
+      <w:proofErr w:type="spellEnd"/>
+    </w:p>
+    <w:p>
+      <w:pPr>
+        <w:ind w:left="567"/>
+        <w:rPr>
+          <w:lang w:val="en-AU" w:eastAsia="en-AU"/>
+        </w:rPr>
+      </w:pPr>
+      <w:r>
+        <w:rPr>
+          <w:lang w:val="en-AU" w:eastAsia="en-AU"/>
+        </w:rPr>
+        <w:t xml:space="preserve">This is where the rendering logic is performed in order to render the JSON as </w:t>
+      </w:r>
+      <w:proofErr w:type="gramStart"/>
+      <w:r>
+        <w:rPr>
+          <w:lang w:val="en-AU" w:eastAsia="en-AU"/>
+        </w:rPr>
+        <w:t>a</w:t>
+      </w:r>
+      <w:proofErr w:type="gramEnd"/>
+      <w:r>
+        <w:rPr>
+          <w:lang w:val="en-AU" w:eastAsia="en-AU"/>
+        </w:rPr>
+        <w:t xml:space="preserve"> EER as a SVG image.</w:t>
+      </w:r>
+    </w:p>
+    <w:p>
+      <w:pPr>
+        <w:pStyle w:val="Heading1"/>
+        <w:numPr>
+          <w:ilvl w:val="0"/>
+          <w:numId w:val="39"/>
+        </w:numPr>
+        <w:rPr>
+          <w:sz w:val="22"/>
+          <w:szCs w:val="22"/>
+        </w:rPr>
+      </w:pPr>
+      <w:proofErr w:type="spellStart"/>
+      <w:r>
+        <w:rPr>
+          <w:sz w:val="22"/>
+          <w:szCs w:val="22"/>
+        </w:rPr>
+        <w:t>RelationGraphModel</w:t>
+      </w:r>
+      <w:proofErr w:type="spellEnd"/>
+    </w:p>
+    <w:p>
+      <w:pPr>
+        <w:ind w:left="567"/>
+        <w:rPr>
+          <w:lang w:val="en-AU" w:eastAsia="en-AU"/>
+        </w:rPr>
+      </w:pPr>
+      <w:r>
+        <w:rPr>
+          <w:noProof/>
+          <w:szCs w:val="22"/>
+        </w:rPr>
+        <w:drawing>
+          <wp:anchor distT="0" distB="0" distL="114300" distR="114300" simplePos="0" relativeHeight="251658240" behindDoc="0" locked="0" layoutInCell="1" allowOverlap="1" wp14:anchorId="607D8901" wp14:editId="0FF3FC8B">
+            <wp:simplePos x="0" y="0"/>
+            <wp:positionH relativeFrom="column">
+              <wp:posOffset>1130585</wp:posOffset>
+            </wp:positionH>
+            <wp:positionV relativeFrom="paragraph">
+              <wp:posOffset>398780</wp:posOffset>
+            </wp:positionV>
+            <wp:extent cx="3492500" cy="4826000"/>
+            <wp:effectExtent l="0" t="0" r="0" b="0"/>
+            <wp:wrapTopAndBottom/>
+            <wp:docPr id="4" name="Picture 4" descr="A picture containing screenshot&#10;&#10;Description automatically generated"/>
+            <wp:cNvGraphicFramePr>
+              <a:graphicFrameLocks xmlns:a="http://schemas.openxmlformats.org/drawingml/2006/main" noChangeAspect="1"/>
+            </wp:cNvGraphicFramePr>
+            <a:graphic xmlns:a="http://schemas.openxmlformats.org/drawingml/2006/main">
+              <a:graphicData uri="http://schemas.openxmlformats.org/drawingml/2006/picture">
+                <pic:pic xmlns:pic="http://schemas.openxmlformats.org/drawingml/2006/picture">
+                  <pic:nvPicPr>
+                    <pic:cNvPr id="4" name="Untitled Diagram.png"/>
+                    <pic:cNvPicPr/>
+                  </pic:nvPicPr>
+                  <pic:blipFill>
+                    <a:blip r:embed="rId15"/>
+                    <a:stretch>
+                      <a:fillRect/>
+                    </a:stretch>
+                  </pic:blipFill>
+                  <pic:spPr>
+                    <a:xfrm>
+                      <a:off x="0" y="0"/>
+                      <a:ext cx="3492500" cy="4826000"/>
+                    </a:xfrm>
+                    <a:prstGeom prst="rect">
+                      <a:avLst/>
+                    </a:prstGeom>
+                  </pic:spPr>
+                </pic:pic>
+              </a:graphicData>
+            </a:graphic>
+            <wp14:sizeRelH relativeFrom="page">
+              <wp14:pctWidth>0</wp14:pctWidth>
+            </wp14:sizeRelH>
+            <wp14:sizeRelV relativeFrom="page">
+              <wp14:pctHeight>0</wp14:pctHeight>
+            </wp14:sizeRelV>
+          </wp:anchor>
+        </w:drawing>
+      </w:r>
+      <w:r>
+        <w:rPr>
+          <w:lang w:val="en-AU" w:eastAsia="en-AU"/>
+        </w:rPr>
+        <w:t xml:space="preserve">This is where the rendering logic is performed in order to render the JSON as </w:t>
+      </w:r>
+      <w:proofErr w:type="spellStart"/>
+      <w:proofErr w:type="gramStart"/>
+      <w:r>
+        <w:rPr>
+          <w:lang w:val="en-AU" w:eastAsia="en-AU"/>
+        </w:rPr>
+        <w:t>a</w:t>
+      </w:r>
+      <w:proofErr w:type="spellEnd"/>
+      <w:proofErr w:type="gramEnd"/>
+      <w:r>
+        <w:rPr>
+          <w:lang w:val="en-AU" w:eastAsia="en-AU"/>
+        </w:rPr>
+        <w:t xml:space="preserve"> ARM as a SVG image.</w:t>
+      </w:r>
+    </w:p>
+    <w:p>
+      <w:pPr>
+        <w:pStyle w:val="Heading1"/>
+        <w:numPr>
+          <w:ilvl w:val="0"/>
+          <w:numId w:val="0"/>
+        </w:numPr>
+        <w:rPr>
+          <w:sz w:val="22"/>
+          <w:szCs w:val="22"/>
+          <w:highlight w:val="yellow"/>
         </w:rPr>
       </w:pPr>
     </w:p>
@@ -2808,40 +4841,6 @@
       </w:pPr>
       <w:r>
         <w:rPr>
-          <w:noProof/>
-          <w:highlight w:val="yellow"/>
-          <w:lang w:val="en-AU" w:eastAsia="en-AU"/>
-        </w:rPr>
-        <w:object w:dxaOrig="1440" w:dyaOrig="1440" w14:anchorId="47DC21DF">
-          <v:shapetype id="_x0000_t75" coordsize="21600,21600" o:spt="75" o:preferrelative="t" path="m@4@5l@4@11@9@11@9@5xe" filled="f" stroked="f">
-            <v:stroke joinstyle="miter"/>
-            <v:formulas>
-              <v:f eqn="if lineDrawn pixelLineWidth 0"/>
-              <v:f eqn="sum @0 1 0"/>
-              <v:f eqn="sum 0 0 @1"/>
-              <v:f eqn="prod @2 1 2"/>
-              <v:f eqn="prod @3 21600 pixelWidth"/>
-              <v:f eqn="prod @3 21600 pixelHeight"/>
-              <v:f eqn="sum @0 0 1"/>
-              <v:f eqn="prod @6 1 2"/>
-              <v:f eqn="prod @7 21600 pixelWidth"/>
-              <v:f eqn="sum @8 21600 0"/>
-              <v:f eqn="prod @7 21600 pixelHeight"/>
-              <v:f eqn="sum @10 21600 0"/>
-            </v:formulas>
-            <v:path o:extrusionok="f" gradientshapeok="t" o:connecttype="rect"/>
-            <o:lock v:ext="edit" aspectratio="t"/>
-          </v:shapetype>
-          <v:shape id="Object 4" o:spid="_x0000_s1026" type="#_x0000_t75" alt="" style="position:absolute;left:0;text-align:left;margin-left:0;margin-top:0;width:267.95pt;height:228.2pt;z-index:251658240;visibility:visible;mso-wrap-edited:f;mso-width-percent:0;mso-height-percent:0;mso-wrap-distance-top:2.85pt;mso-wrap-distance-bottom:2.85pt;mso-position-horizontal:center;mso-position-vertical:top;mso-position-vertical-relative:margin;mso-width-percent:0;mso-height-percent:0" fillcolor="#09c">
-            <v:imagedata r:id="rId12" o:title=""/>
-            <v:shadow color="#ccecff"/>
-            <w10:wrap type="topAndBottom" anchory="margin"/>
-          </v:shape>
-          <o:OLEObject Type="Embed" ProgID="Visio.Drawing.11" ShapeID="Object 4" DrawAspect="Content" ObjectID="_1629201392" r:id="rId13"/>
-        </w:object>
-      </w:r>
-      <w:r>
-        <w:rPr>
           <w:rStyle w:val="Strong"/>
           <w:highlight w:val="yellow"/>
           <w:lang w:val="en-AU"/>
@@ -2973,26 +4972,62 @@
         <w:rPr>
           <w:lang w:val="en-AU" w:eastAsia="en-AU"/>
         </w:rPr>
-        <w:t xml:space="preserve"> Test cases were added as needed when a unplanned or unintended task needed to be tested.</w:t>
-      </w:r>
-    </w:p>
-    <w:p>
-      <w:pPr>
-        <w:rPr>
-          <w:lang w:val="en-AU" w:eastAsia="en-AU"/>
-        </w:rPr>
-      </w:pPr>
-      <w:r>
-        <w:rPr>
-          <w:lang w:val="en-AU" w:eastAsia="en-AU"/>
-        </w:rPr>
-        <w:t xml:space="preserve">Our software consists of two major branches – the front-end and the back-end. Different approaches were taken in the testing of these. User friendliness and user interaction was the top priority in the design of the </w:t>
-      </w:r>
-      <w:r>
-        <w:rPr>
-          <w:lang w:val="en-AU" w:eastAsia="en-AU"/>
-        </w:rPr>
-        <w:t xml:space="preserve">the interface – discussed in the </w:t>
+        <w:t xml:space="preserve"> Test cases were added as needed when </w:t>
+      </w:r>
+      <w:proofErr w:type="gramStart"/>
+      <w:r>
+        <w:rPr>
+          <w:lang w:val="en-AU" w:eastAsia="en-AU"/>
+        </w:rPr>
+        <w:t>a</w:t>
+      </w:r>
+      <w:proofErr w:type="gramEnd"/>
+      <w:r>
+        <w:rPr>
+          <w:lang w:val="en-AU" w:eastAsia="en-AU"/>
+        </w:rPr>
+        <w:t xml:space="preserve"> unplanned or unintended task needed to be tested.</w:t>
+      </w:r>
+    </w:p>
+    <w:p>
+      <w:pPr>
+        <w:rPr>
+          <w:lang w:val="en-AU" w:eastAsia="en-AU"/>
+        </w:rPr>
+      </w:pPr>
+      <w:r>
+        <w:rPr>
+          <w:lang w:val="en-AU" w:eastAsia="en-AU"/>
+        </w:rPr>
+        <w:t xml:space="preserve">Our software consists of two major branches – the front-end and the </w:t>
+      </w:r>
+      <w:proofErr w:type="gramStart"/>
+      <w:r>
+        <w:rPr>
+          <w:lang w:val="en-AU" w:eastAsia="en-AU"/>
+        </w:rPr>
+        <w:t>back-end</w:t>
+      </w:r>
+      <w:proofErr w:type="gramEnd"/>
+      <w:r>
+        <w:rPr>
+          <w:lang w:val="en-AU" w:eastAsia="en-AU"/>
+        </w:rPr>
+        <w:t xml:space="preserve">. Different approaches were taken in the testing of these. User friendliness and user interaction was the top priority in the design of the </w:t>
+      </w:r>
+      <w:proofErr w:type="spellStart"/>
+      <w:r>
+        <w:rPr>
+          <w:lang w:val="en-AU" w:eastAsia="en-AU"/>
+        </w:rPr>
+        <w:t>the</w:t>
+      </w:r>
+      <w:proofErr w:type="spellEnd"/>
+      <w:r>
+        <w:rPr>
+          <w:lang w:val="en-AU" w:eastAsia="en-AU"/>
+        </w:rPr>
+        <w:t xml:space="preserve"> interface – discussed in the </w:t>
       </w:r>
       <w:r>
         <w:rPr>
@@ -3005,7 +5040,21 @@
         <w:rPr>
           <w:lang w:val="en-AU" w:eastAsia="en-AU"/>
         </w:rPr>
-        <w:t>. Accuracy of transformation and correct error reporting was the priority for the back-end.</w:t>
+        <w:t xml:space="preserve">. Accuracy of transformation and correct error reporting was the priority for the </w:t>
+      </w:r>
+      <w:proofErr w:type="gramStart"/>
+      <w:r>
+        <w:rPr>
+          <w:lang w:val="en-AU" w:eastAsia="en-AU"/>
+        </w:rPr>
+        <w:t>back-end</w:t>
+      </w:r>
+      <w:proofErr w:type="gramEnd"/>
+      <w:r>
+        <w:rPr>
+          <w:lang w:val="en-AU" w:eastAsia="en-AU"/>
+        </w:rPr>
+        <w:t>.</w:t>
       </w:r>
     </w:p>
     <w:p>
@@ -3174,7 +5223,15 @@
               <w:t>Integration Testing: test the interaction of sets of classes</w:t>
             </w:r>
             <w:r>
-              <w:t xml:space="preserve"> for the front-end independently of the back-end.</w:t>
+              <w:t xml:space="preserve"> for the front-end independently of the </w:t>
+            </w:r>
+            <w:proofErr w:type="gramStart"/>
+            <w:r>
+              <w:t>back-end</w:t>
+            </w:r>
+            <w:proofErr w:type="gramEnd"/>
+            <w:r>
+              <w:t>.</w:t>
             </w:r>
           </w:p>
         </w:tc>
@@ -3210,7 +5267,15 @@
               <w:t xml:space="preserve"> test the interaction of sets of classes</w:t>
             </w:r>
             <w:r>
-              <w:t xml:space="preserve"> for the back-end independently of the front-end.</w:t>
+              <w:t xml:space="preserve"> for the </w:t>
+            </w:r>
+            <w:proofErr w:type="gramStart"/>
+            <w:r>
+              <w:t>back-end</w:t>
+            </w:r>
+            <w:proofErr w:type="gramEnd"/>
+            <w:r>
+              <w:t xml:space="preserve"> independently of the front-end.</w:t>
             </w:r>
           </w:p>
         </w:tc>
@@ -3369,7 +5434,23 @@
           <w:highlight w:val="yellow"/>
           <w:lang w:val="en-AU" w:eastAsia="en-AU"/>
         </w:rPr>
-        <w:t>If you had user tests then say what you did and what the results were. Describe why these test data were chosen (what test conditions the data was testing). Table 2 provides an example of the sorts of results we are looking for. The full detail of the test runs should be appended to the report.</w:t>
+        <w:t xml:space="preserve">If you had user </w:t>
+      </w:r>
+      <w:proofErr w:type="gramStart"/>
+      <w:r>
+        <w:rPr>
+          <w:highlight w:val="yellow"/>
+          <w:lang w:val="en-AU" w:eastAsia="en-AU"/>
+        </w:rPr>
+        <w:t>tests</w:t>
+      </w:r>
+      <w:proofErr w:type="gramEnd"/>
+      <w:r>
+        <w:rPr>
+          <w:highlight w:val="yellow"/>
+          <w:lang w:val="en-AU" w:eastAsia="en-AU"/>
+        </w:rPr>
+        <w:t xml:space="preserve"> then say what you did and what the results were. Describe why these test data were chosen (what test conditions the data was testing). Table 2 provides an example of the sorts of results we are looking for. The full detail of the test runs should be appended to the report.</w:t>
       </w:r>
     </w:p>
     <w:p>
@@ -3931,7 +6012,23 @@
           <w:highlight w:val="yellow"/>
           <w:lang w:val="en-AU" w:eastAsia="en-AU"/>
         </w:rPr>
-        <w:t>Follow your table of results with a discussions of them highlighting how useful and usable your system is for its intended purpose.</w:t>
+        <w:t xml:space="preserve">Follow your table of results with a </w:t>
+      </w:r>
+      <w:proofErr w:type="gramStart"/>
+      <w:r>
+        <w:rPr>
+          <w:highlight w:val="yellow"/>
+          <w:lang w:val="en-AU" w:eastAsia="en-AU"/>
+        </w:rPr>
+        <w:t>discussions</w:t>
+      </w:r>
+      <w:proofErr w:type="gramEnd"/>
+      <w:r>
+        <w:rPr>
+          <w:highlight w:val="yellow"/>
+          <w:lang w:val="en-AU" w:eastAsia="en-AU"/>
+        </w:rPr>
+        <w:t xml:space="preserve"> of them highlighting how useful and usable your system is for its intended purpose.</w:t>
       </w:r>
     </w:p>
     <w:p>
@@ -4209,9 +6306,9 @@
       </w:pPr>
     </w:p>
     <w:sectPr>
-      <w:headerReference w:type="even" r:id="rId14"/>
-      <w:headerReference w:type="default" r:id="rId15"/>
-      <w:footerReference w:type="first" r:id="rId16"/>
+      <w:headerReference w:type="even" r:id="rId16"/>
+      <w:headerReference w:type="default" r:id="rId17"/>
+      <w:footerReference w:type="first" r:id="rId18"/>
       <w:pgSz w:w="11906" w:h="16838" w:code="9"/>
       <w:pgMar w:top="1361" w:right="1247" w:bottom="1361" w:left="1247" w:header="680" w:footer="680" w:gutter="0"/>
       <w:cols w:space="720"/>
@@ -5021,6 +7118,92 @@
     </w:lvl>
   </w:abstractNum>
   <w:abstractNum w:abstractNumId="14" w15:restartNumberingAfterBreak="0">
+    <w:nsid w:val="0EE50A13"/>
+    <w:multiLevelType w:val="hybridMultilevel"/>
+    <w:tmpl w:val="42EA7DE4"/>
+    <w:lvl w:ilvl="0" w:tplc="0809000F">
+      <w:start w:val="1"/>
+      <w:numFmt w:val="decimal"/>
+      <w:lvlText w:val="%1."/>
+      <w:lvlJc w:val="left"/>
+      <w:pPr>
+        <w:ind w:left="720" w:hanging="360"/>
+      </w:pPr>
+    </w:lvl>
+    <w:lvl w:ilvl="1" w:tplc="08090019" w:tentative="1">
+      <w:start w:val="1"/>
+      <w:numFmt w:val="lowerLetter"/>
+      <w:lvlText w:val="%2."/>
+      <w:lvlJc w:val="left"/>
+      <w:pPr>
+        <w:ind w:left="1440" w:hanging="360"/>
+      </w:pPr>
+    </w:lvl>
+    <w:lvl w:ilvl="2" w:tplc="0809001B" w:tentative="1">
+      <w:start w:val="1"/>
+      <w:numFmt w:val="lowerRoman"/>
+      <w:lvlText w:val="%3."/>
+      <w:lvlJc w:val="right"/>
+      <w:pPr>
+        <w:ind w:left="2160" w:hanging="180"/>
+      </w:pPr>
+    </w:lvl>
+    <w:lvl w:ilvl="3" w:tplc="0809000F" w:tentative="1">
+      <w:start w:val="1"/>
+      <w:numFmt w:val="decimal"/>
+      <w:lvlText w:val="%4."/>
+      <w:lvlJc w:val="left"/>
+      <w:pPr>
+        <w:ind w:left="2880" w:hanging="360"/>
+      </w:pPr>
+    </w:lvl>
+    <w:lvl w:ilvl="4" w:tplc="08090019" w:tentative="1">
+      <w:start w:val="1"/>
+      <w:numFmt w:val="lowerLetter"/>
+      <w:lvlText w:val="%5."/>
+      <w:lvlJc w:val="left"/>
+      <w:pPr>
+        <w:ind w:left="3600" w:hanging="360"/>
+      </w:pPr>
+    </w:lvl>
+    <w:lvl w:ilvl="5" w:tplc="0809001B" w:tentative="1">
+      <w:start w:val="1"/>
+      <w:numFmt w:val="lowerRoman"/>
+      <w:lvlText w:val="%6."/>
+      <w:lvlJc w:val="right"/>
+      <w:pPr>
+        <w:ind w:left="4320" w:hanging="180"/>
+      </w:pPr>
+    </w:lvl>
+    <w:lvl w:ilvl="6" w:tplc="0809000F" w:tentative="1">
+      <w:start w:val="1"/>
+      <w:numFmt w:val="decimal"/>
+      <w:lvlText w:val="%7."/>
+      <w:lvlJc w:val="left"/>
+      <w:pPr>
+        <w:ind w:left="5040" w:hanging="360"/>
+      </w:pPr>
+    </w:lvl>
+    <w:lvl w:ilvl="7" w:tplc="08090019" w:tentative="1">
+      <w:start w:val="1"/>
+      <w:numFmt w:val="lowerLetter"/>
+      <w:lvlText w:val="%8."/>
+      <w:lvlJc w:val="left"/>
+      <w:pPr>
+        <w:ind w:left="5760" w:hanging="360"/>
+      </w:pPr>
+    </w:lvl>
+    <w:lvl w:ilvl="8" w:tplc="0809001B" w:tentative="1">
+      <w:start w:val="1"/>
+      <w:numFmt w:val="lowerRoman"/>
+      <w:lvlText w:val="%9."/>
+      <w:lvlJc w:val="right"/>
+      <w:pPr>
+        <w:ind w:left="6480" w:hanging="180"/>
+      </w:pPr>
+    </w:lvl>
+  </w:abstractNum>
+  <w:abstractNum w:abstractNumId="15" w15:restartNumberingAfterBreak="0">
     <w:nsid w:val="179A3566"/>
     <w:multiLevelType w:val="hybridMultilevel"/>
     <w:tmpl w:val="9800D9F4"/>
@@ -5160,7 +7343,7 @@
       </w:rPr>
     </w:lvl>
   </w:abstractNum>
-  <w:abstractNum w:abstractNumId="15" w15:restartNumberingAfterBreak="0">
+  <w:abstractNum w:abstractNumId="16" w15:restartNumberingAfterBreak="0">
     <w:nsid w:val="17A72772"/>
     <w:multiLevelType w:val="hybridMultilevel"/>
     <w:tmpl w:val="CF5A6296"/>
@@ -5249,7 +7432,93 @@
       </w:pPr>
     </w:lvl>
   </w:abstractNum>
-  <w:abstractNum w:abstractNumId="16" w15:restartNumberingAfterBreak="0">
+  <w:abstractNum w:abstractNumId="17" w15:restartNumberingAfterBreak="0">
+    <w:nsid w:val="1EAC519D"/>
+    <w:multiLevelType w:val="hybridMultilevel"/>
+    <w:tmpl w:val="69E28CF4"/>
+    <w:lvl w:ilvl="0" w:tplc="0809000F">
+      <w:start w:val="1"/>
+      <w:numFmt w:val="decimal"/>
+      <w:lvlText w:val="%1."/>
+      <w:lvlJc w:val="left"/>
+      <w:pPr>
+        <w:ind w:left="720" w:hanging="360"/>
+      </w:pPr>
+    </w:lvl>
+    <w:lvl w:ilvl="1" w:tplc="08090019" w:tentative="1">
+      <w:start w:val="1"/>
+      <w:numFmt w:val="lowerLetter"/>
+      <w:lvlText w:val="%2."/>
+      <w:lvlJc w:val="left"/>
+      <w:pPr>
+        <w:ind w:left="1440" w:hanging="360"/>
+      </w:pPr>
+    </w:lvl>
+    <w:lvl w:ilvl="2" w:tplc="0809001B" w:tentative="1">
+      <w:start w:val="1"/>
+      <w:numFmt w:val="lowerRoman"/>
+      <w:lvlText w:val="%3."/>
+      <w:lvlJc w:val="right"/>
+      <w:pPr>
+        <w:ind w:left="2160" w:hanging="180"/>
+      </w:pPr>
+    </w:lvl>
+    <w:lvl w:ilvl="3" w:tplc="0809000F" w:tentative="1">
+      <w:start w:val="1"/>
+      <w:numFmt w:val="decimal"/>
+      <w:lvlText w:val="%4."/>
+      <w:lvlJc w:val="left"/>
+      <w:pPr>
+        <w:ind w:left="2880" w:hanging="360"/>
+      </w:pPr>
+    </w:lvl>
+    <w:lvl w:ilvl="4" w:tplc="08090019" w:tentative="1">
+      <w:start w:val="1"/>
+      <w:numFmt w:val="lowerLetter"/>
+      <w:lvlText w:val="%5."/>
+      <w:lvlJc w:val="left"/>
+      <w:pPr>
+        <w:ind w:left="3600" w:hanging="360"/>
+      </w:pPr>
+    </w:lvl>
+    <w:lvl w:ilvl="5" w:tplc="0809001B" w:tentative="1">
+      <w:start w:val="1"/>
+      <w:numFmt w:val="lowerRoman"/>
+      <w:lvlText w:val="%6."/>
+      <w:lvlJc w:val="right"/>
+      <w:pPr>
+        <w:ind w:left="4320" w:hanging="180"/>
+      </w:pPr>
+    </w:lvl>
+    <w:lvl w:ilvl="6" w:tplc="0809000F" w:tentative="1">
+      <w:start w:val="1"/>
+      <w:numFmt w:val="decimal"/>
+      <w:lvlText w:val="%7."/>
+      <w:lvlJc w:val="left"/>
+      <w:pPr>
+        <w:ind w:left="5040" w:hanging="360"/>
+      </w:pPr>
+    </w:lvl>
+    <w:lvl w:ilvl="7" w:tplc="08090019" w:tentative="1">
+      <w:start w:val="1"/>
+      <w:numFmt w:val="lowerLetter"/>
+      <w:lvlText w:val="%8."/>
+      <w:lvlJc w:val="left"/>
+      <w:pPr>
+        <w:ind w:left="5760" w:hanging="360"/>
+      </w:pPr>
+    </w:lvl>
+    <w:lvl w:ilvl="8" w:tplc="0809001B" w:tentative="1">
+      <w:start w:val="1"/>
+      <w:numFmt w:val="lowerRoman"/>
+      <w:lvlText w:val="%9."/>
+      <w:lvlJc w:val="right"/>
+      <w:pPr>
+        <w:ind w:left="6480" w:hanging="180"/>
+      </w:pPr>
+    </w:lvl>
+  </w:abstractNum>
+  <w:abstractNum w:abstractNumId="18" w15:restartNumberingAfterBreak="0">
     <w:nsid w:val="206C12C5"/>
     <w:multiLevelType w:val="hybridMultilevel"/>
     <w:tmpl w:val="784A0A1A"/>
@@ -5389,7 +7658,7 @@
       </w:rPr>
     </w:lvl>
   </w:abstractNum>
-  <w:abstractNum w:abstractNumId="17" w15:restartNumberingAfterBreak="0">
+  <w:abstractNum w:abstractNumId="19" w15:restartNumberingAfterBreak="0">
     <w:nsid w:val="20AA61AF"/>
     <w:multiLevelType w:val="hybridMultilevel"/>
     <w:tmpl w:val="728E4ED6"/>
@@ -5502,7 +7771,7 @@
       </w:rPr>
     </w:lvl>
   </w:abstractNum>
-  <w:abstractNum w:abstractNumId="18" w15:restartNumberingAfterBreak="0">
+  <w:abstractNum w:abstractNumId="20" w15:restartNumberingAfterBreak="0">
     <w:nsid w:val="225E1D4D"/>
     <w:multiLevelType w:val="hybridMultilevel"/>
     <w:tmpl w:val="A69085AC"/>
@@ -5642,7 +7911,7 @@
       </w:rPr>
     </w:lvl>
   </w:abstractNum>
-  <w:abstractNum w:abstractNumId="19" w15:restartNumberingAfterBreak="0">
+  <w:abstractNum w:abstractNumId="21" w15:restartNumberingAfterBreak="0">
     <w:nsid w:val="23E95F93"/>
     <w:multiLevelType w:val="multilevel"/>
     <w:tmpl w:val="905CB06E"/>
@@ -5791,7 +8060,7 @@
       </w:rPr>
     </w:lvl>
   </w:abstractNum>
-  <w:abstractNum w:abstractNumId="20" w15:restartNumberingAfterBreak="0">
+  <w:abstractNum w:abstractNumId="22" w15:restartNumberingAfterBreak="0">
     <w:nsid w:val="30EF6F06"/>
     <w:multiLevelType w:val="hybridMultilevel"/>
     <w:tmpl w:val="7556CE10"/>
@@ -5931,7 +8200,7 @@
       </w:rPr>
     </w:lvl>
   </w:abstractNum>
-  <w:abstractNum w:abstractNumId="21" w15:restartNumberingAfterBreak="0">
+  <w:abstractNum w:abstractNumId="23" w15:restartNumberingAfterBreak="0">
     <w:nsid w:val="401B025F"/>
     <w:multiLevelType w:val="hybridMultilevel"/>
     <w:tmpl w:val="3C36658C"/>
@@ -6017,7 +8286,7 @@
       </w:pPr>
     </w:lvl>
   </w:abstractNum>
-  <w:abstractNum w:abstractNumId="22" w15:restartNumberingAfterBreak="0">
+  <w:abstractNum w:abstractNumId="24" w15:restartNumberingAfterBreak="0">
     <w:nsid w:val="44D90C49"/>
     <w:multiLevelType w:val="hybridMultilevel"/>
     <w:tmpl w:val="ED08EF9A"/>
@@ -6103,7 +8372,7 @@
       </w:pPr>
     </w:lvl>
   </w:abstractNum>
-  <w:abstractNum w:abstractNumId="23" w15:restartNumberingAfterBreak="0">
+  <w:abstractNum w:abstractNumId="25" w15:restartNumberingAfterBreak="0">
     <w:nsid w:val="47E5603D"/>
     <w:multiLevelType w:val="hybridMultilevel"/>
     <w:tmpl w:val="55C01434"/>
@@ -6243,7 +8512,7 @@
       </w:rPr>
     </w:lvl>
   </w:abstractNum>
-  <w:abstractNum w:abstractNumId="24" w15:restartNumberingAfterBreak="0">
+  <w:abstractNum w:abstractNumId="26" w15:restartNumberingAfterBreak="0">
     <w:nsid w:val="4CA358A6"/>
     <w:multiLevelType w:val="hybridMultilevel"/>
     <w:tmpl w:val="2EB41710"/>
@@ -6383,7 +8652,7 @@
       </w:rPr>
     </w:lvl>
   </w:abstractNum>
-  <w:abstractNum w:abstractNumId="25" w15:restartNumberingAfterBreak="0">
+  <w:abstractNum w:abstractNumId="27" w15:restartNumberingAfterBreak="0">
     <w:nsid w:val="52E3033A"/>
     <w:multiLevelType w:val="hybridMultilevel"/>
     <w:tmpl w:val="08783638"/>
@@ -6523,7 +8792,7 @@
       </w:rPr>
     </w:lvl>
   </w:abstractNum>
-  <w:abstractNum w:abstractNumId="26" w15:restartNumberingAfterBreak="0">
+  <w:abstractNum w:abstractNumId="28" w15:restartNumberingAfterBreak="0">
     <w:nsid w:val="5481250A"/>
     <w:multiLevelType w:val="multilevel"/>
     <w:tmpl w:val="1F067314"/>
@@ -6676,7 +8945,7 @@
       </w:rPr>
     </w:lvl>
   </w:abstractNum>
-  <w:abstractNum w:abstractNumId="27" w15:restartNumberingAfterBreak="0">
+  <w:abstractNum w:abstractNumId="29" w15:restartNumberingAfterBreak="0">
     <w:nsid w:val="5E6A5D6A"/>
     <w:multiLevelType w:val="hybridMultilevel"/>
     <w:tmpl w:val="572CCC44"/>
@@ -6766,7 +9035,7 @@
       </w:pPr>
     </w:lvl>
   </w:abstractNum>
-  <w:abstractNum w:abstractNumId="28" w15:restartNumberingAfterBreak="0">
+  <w:abstractNum w:abstractNumId="30" w15:restartNumberingAfterBreak="0">
     <w:nsid w:val="6A8071FB"/>
     <w:multiLevelType w:val="hybridMultilevel"/>
     <w:tmpl w:val="ED08EF9A"/>
@@ -6852,7 +9121,93 @@
       </w:pPr>
     </w:lvl>
   </w:abstractNum>
-  <w:abstractNum w:abstractNumId="29" w15:restartNumberingAfterBreak="0">
+  <w:abstractNum w:abstractNumId="31" w15:restartNumberingAfterBreak="0">
+    <w:nsid w:val="6AC4267E"/>
+    <w:multiLevelType w:val="hybridMultilevel"/>
+    <w:tmpl w:val="EA020D3A"/>
+    <w:lvl w:ilvl="0" w:tplc="0809000F">
+      <w:start w:val="1"/>
+      <w:numFmt w:val="decimal"/>
+      <w:lvlText w:val="%1."/>
+      <w:lvlJc w:val="left"/>
+      <w:pPr>
+        <w:ind w:left="720" w:hanging="360"/>
+      </w:pPr>
+    </w:lvl>
+    <w:lvl w:ilvl="1" w:tplc="08090019" w:tentative="1">
+      <w:start w:val="1"/>
+      <w:numFmt w:val="lowerLetter"/>
+      <w:lvlText w:val="%2."/>
+      <w:lvlJc w:val="left"/>
+      <w:pPr>
+        <w:ind w:left="1440" w:hanging="360"/>
+      </w:pPr>
+    </w:lvl>
+    <w:lvl w:ilvl="2" w:tplc="0809001B" w:tentative="1">
+      <w:start w:val="1"/>
+      <w:numFmt w:val="lowerRoman"/>
+      <w:lvlText w:val="%3."/>
+      <w:lvlJc w:val="right"/>
+      <w:pPr>
+        <w:ind w:left="2160" w:hanging="180"/>
+      </w:pPr>
+    </w:lvl>
+    <w:lvl w:ilvl="3" w:tplc="0809000F" w:tentative="1">
+      <w:start w:val="1"/>
+      <w:numFmt w:val="decimal"/>
+      <w:lvlText w:val="%4."/>
+      <w:lvlJc w:val="left"/>
+      <w:pPr>
+        <w:ind w:left="2880" w:hanging="360"/>
+      </w:pPr>
+    </w:lvl>
+    <w:lvl w:ilvl="4" w:tplc="08090019" w:tentative="1">
+      <w:start w:val="1"/>
+      <w:numFmt w:val="lowerLetter"/>
+      <w:lvlText w:val="%5."/>
+      <w:lvlJc w:val="left"/>
+      <w:pPr>
+        <w:ind w:left="3600" w:hanging="360"/>
+      </w:pPr>
+    </w:lvl>
+    <w:lvl w:ilvl="5" w:tplc="0809001B" w:tentative="1">
+      <w:start w:val="1"/>
+      <w:numFmt w:val="lowerRoman"/>
+      <w:lvlText w:val="%6."/>
+      <w:lvlJc w:val="right"/>
+      <w:pPr>
+        <w:ind w:left="4320" w:hanging="180"/>
+      </w:pPr>
+    </w:lvl>
+    <w:lvl w:ilvl="6" w:tplc="0809000F" w:tentative="1">
+      <w:start w:val="1"/>
+      <w:numFmt w:val="decimal"/>
+      <w:lvlText w:val="%7."/>
+      <w:lvlJc w:val="left"/>
+      <w:pPr>
+        <w:ind w:left="5040" w:hanging="360"/>
+      </w:pPr>
+    </w:lvl>
+    <w:lvl w:ilvl="7" w:tplc="08090019" w:tentative="1">
+      <w:start w:val="1"/>
+      <w:numFmt w:val="lowerLetter"/>
+      <w:lvlText w:val="%8."/>
+      <w:lvlJc w:val="left"/>
+      <w:pPr>
+        <w:ind w:left="5760" w:hanging="360"/>
+      </w:pPr>
+    </w:lvl>
+    <w:lvl w:ilvl="8" w:tplc="0809001B" w:tentative="1">
+      <w:start w:val="1"/>
+      <w:numFmt w:val="lowerRoman"/>
+      <w:lvlText w:val="%9."/>
+      <w:lvlJc w:val="right"/>
+      <w:pPr>
+        <w:ind w:left="6480" w:hanging="180"/>
+      </w:pPr>
+    </w:lvl>
+  </w:abstractNum>
+  <w:abstractNum w:abstractNumId="32" w15:restartNumberingAfterBreak="0">
     <w:nsid w:val="707D34FA"/>
     <w:multiLevelType w:val="hybridMultilevel"/>
     <w:tmpl w:val="FFFFFFFF"/>
@@ -6938,7 +9293,7 @@
       </w:pPr>
     </w:lvl>
   </w:abstractNum>
-  <w:abstractNum w:abstractNumId="30" w15:restartNumberingAfterBreak="0">
+  <w:abstractNum w:abstractNumId="33" w15:restartNumberingAfterBreak="0">
     <w:nsid w:val="73A84BA0"/>
     <w:multiLevelType w:val="hybridMultilevel"/>
     <w:tmpl w:val="8586EF4C"/>
@@ -7054,7 +9409,7 @@
       </w:pPr>
     </w:lvl>
   </w:abstractNum>
-  <w:abstractNum w:abstractNumId="31" w15:restartNumberingAfterBreak="0">
+  <w:abstractNum w:abstractNumId="34" w15:restartNumberingAfterBreak="0">
     <w:nsid w:val="74C32663"/>
     <w:multiLevelType w:val="hybridMultilevel"/>
     <w:tmpl w:val="E8AA6A8A"/>
@@ -7194,7 +9549,7 @@
       </w:rPr>
     </w:lvl>
   </w:abstractNum>
-  <w:abstractNum w:abstractNumId="32" w15:restartNumberingAfterBreak="0">
+  <w:abstractNum w:abstractNumId="35" w15:restartNumberingAfterBreak="0">
     <w:nsid w:val="765562FE"/>
     <w:multiLevelType w:val="hybridMultilevel"/>
     <w:tmpl w:val="F7DEB820"/>
@@ -7334,7 +9689,7 @@
       </w:rPr>
     </w:lvl>
   </w:abstractNum>
-  <w:abstractNum w:abstractNumId="33" w15:restartNumberingAfterBreak="0">
+  <w:abstractNum w:abstractNumId="36" w15:restartNumberingAfterBreak="0">
     <w:nsid w:val="78E658A0"/>
     <w:multiLevelType w:val="hybridMultilevel"/>
     <w:tmpl w:val="13DAEE44"/>
@@ -7474,7 +9829,7 @@
       </w:rPr>
     </w:lvl>
   </w:abstractNum>
-  <w:abstractNum w:abstractNumId="34" w15:restartNumberingAfterBreak="0">
+  <w:abstractNum w:abstractNumId="37" w15:restartNumberingAfterBreak="0">
     <w:nsid w:val="7A1A1C6F"/>
     <w:multiLevelType w:val="multilevel"/>
     <w:tmpl w:val="9800D9F4"/>
@@ -7615,49 +9970,49 @@
     </w:lvl>
   </w:abstractNum>
   <w:num w:numId="1">
+    <w:abstractNumId w:val="36"/>
+  </w:num>
+  <w:num w:numId="2">
+    <w:abstractNumId w:val="36"/>
+  </w:num>
+  <w:num w:numId="3">
     <w:abstractNumId w:val="33"/>
   </w:num>
-  <w:num w:numId="2">
-    <w:abstractNumId w:val="33"/>
-  </w:num>
-  <w:num w:numId="3">
-    <w:abstractNumId w:val="30"/>
-  </w:num>
   <w:num w:numId="4">
-    <w:abstractNumId w:val="14"/>
+    <w:abstractNumId w:val="15"/>
   </w:num>
   <w:num w:numId="5">
-    <w:abstractNumId w:val="34"/>
+    <w:abstractNumId w:val="37"/>
   </w:num>
   <w:num w:numId="6">
-    <w:abstractNumId w:val="23"/>
+    <w:abstractNumId w:val="25"/>
   </w:num>
   <w:num w:numId="7">
     <w:abstractNumId w:val="12"/>
   </w:num>
   <w:num w:numId="8">
+    <w:abstractNumId w:val="21"/>
+  </w:num>
+  <w:num w:numId="9">
+    <w:abstractNumId w:val="27"/>
+  </w:num>
+  <w:num w:numId="10">
+    <w:abstractNumId w:val="34"/>
+  </w:num>
+  <w:num w:numId="11">
+    <w:abstractNumId w:val="22"/>
+  </w:num>
+  <w:num w:numId="12">
+    <w:abstractNumId w:val="18"/>
+  </w:num>
+  <w:num w:numId="13">
     <w:abstractNumId w:val="19"/>
   </w:num>
-  <w:num w:numId="9">
-    <w:abstractNumId w:val="25"/>
-  </w:num>
-  <w:num w:numId="10">
-    <w:abstractNumId w:val="31"/>
-  </w:num>
-  <w:num w:numId="11">
-    <w:abstractNumId w:val="20"/>
-  </w:num>
-  <w:num w:numId="12">
-    <w:abstractNumId w:val="16"/>
-  </w:num>
-  <w:num w:numId="13">
-    <w:abstractNumId w:val="17"/>
-  </w:num>
   <w:num w:numId="14">
-    <w:abstractNumId w:val="27"/>
+    <w:abstractNumId w:val="29"/>
   </w:num>
   <w:num w:numId="15">
-    <w:abstractNumId w:val="15"/>
+    <w:abstractNumId w:val="16"/>
   </w:num>
   <w:num w:numId="16">
     <w:abstractNumId w:val="9"/>
@@ -7696,22 +10051,22 @@
     <w:abstractNumId w:val="9"/>
   </w:num>
   <w:num w:numId="28">
+    <w:abstractNumId w:val="28"/>
+  </w:num>
+  <w:num w:numId="29">
+    <w:abstractNumId w:val="28"/>
+  </w:num>
+  <w:num w:numId="30">
+    <w:abstractNumId w:val="20"/>
+  </w:num>
+  <w:num w:numId="31">
     <w:abstractNumId w:val="26"/>
   </w:num>
-  <w:num w:numId="29">
-    <w:abstractNumId w:val="26"/>
-  </w:num>
-  <w:num w:numId="30">
-    <w:abstractNumId w:val="18"/>
-  </w:num>
-  <w:num w:numId="31">
-    <w:abstractNumId w:val="24"/>
-  </w:num>
   <w:num w:numId="32">
-    <w:abstractNumId w:val="32"/>
+    <w:abstractNumId w:val="35"/>
   </w:num>
   <w:num w:numId="33">
-    <w:abstractNumId w:val="26"/>
+    <w:abstractNumId w:val="28"/>
     <w:lvlOverride w:ilvl="0">
       <w:startOverride w:val="2"/>
     </w:lvlOverride>
@@ -7739,13 +10094,13 @@
     </w:lvlOverride>
   </w:num>
   <w:num w:numId="34">
-    <w:abstractNumId w:val="27"/>
+    <w:abstractNumId w:val="29"/>
     <w:lvlOverride w:ilvl="0">
       <w:startOverride w:val="1"/>
     </w:lvlOverride>
   </w:num>
   <w:num w:numId="35">
-    <w:abstractNumId w:val="27"/>
+    <w:abstractNumId w:val="29"/>
     <w:lvlOverride w:ilvl="0">
       <w:startOverride w:val="1"/>
     </w:lvlOverride>
@@ -7757,7 +10112,7 @@
     <w:abstractNumId w:val="11"/>
   </w:num>
   <w:num w:numId="38">
-    <w:abstractNumId w:val="26"/>
+    <w:abstractNumId w:val="28"/>
     <w:lvlOverride w:ilvl="0">
       <w:startOverride w:val="1"/>
     </w:lvlOverride>
@@ -7787,7 +10142,7 @@
     </w:lvlOverride>
   </w:num>
   <w:num w:numId="39">
-    <w:abstractNumId w:val="26"/>
+    <w:abstractNumId w:val="28"/>
     <w:lvlOverride w:ilvl="0">
       <w:startOverride w:val="1"/>
     </w:lvlOverride>
@@ -7817,19 +10172,28 @@
     </w:lvlOverride>
   </w:num>
   <w:num w:numId="40">
-    <w:abstractNumId w:val="28"/>
+    <w:abstractNumId w:val="30"/>
   </w:num>
   <w:num w:numId="41">
-    <w:abstractNumId w:val="21"/>
+    <w:abstractNumId w:val="23"/>
   </w:num>
   <w:num w:numId="42">
-    <w:abstractNumId w:val="22"/>
+    <w:abstractNumId w:val="24"/>
   </w:num>
   <w:num w:numId="43">
     <w:abstractNumId w:val="10"/>
   </w:num>
   <w:num w:numId="44">
-    <w:abstractNumId w:val="29"/>
+    <w:abstractNumId w:val="32"/>
+  </w:num>
+  <w:num w:numId="45">
+    <w:abstractNumId w:val="17"/>
+  </w:num>
+  <w:num w:numId="46">
+    <w:abstractNumId w:val="31"/>
+  </w:num>
+  <w:num w:numId="47">
+    <w:abstractNumId w:val="14"/>
   </w:num>
 </w:numbering>
 </file>
@@ -9240,8 +11604,32 @@
 <b:Sources xmlns:b="http://schemas.openxmlformats.org/officeDocument/2006/bibliography" xmlns="http://schemas.openxmlformats.org/officeDocument/2006/bibliography" SelectedStyle="\APA.XSL" StyleName="APA"/>
 </file>
 
+<file path=customXml/item2.xml><?xml version="1.0" encoding="utf-8"?>
+<b:Sources xmlns:b="http://schemas.openxmlformats.org/officeDocument/2006/bibliography" xmlns="http://schemas.openxmlformats.org/officeDocument/2006/bibliography" SelectedStyle="\APA.XSL" StyleName="APA"/>
+</file>
+
+<file path=customXml/item3.xml><?xml version="1.0" encoding="utf-8"?>
+<b:Sources xmlns:b="http://schemas.openxmlformats.org/officeDocument/2006/bibliography" xmlns="http://schemas.openxmlformats.org/officeDocument/2006/bibliography" SelectedStyle="\APA.XSL" StyleName="APA"/>
+</file>
+
 <file path=customXml/itemProps1.xml><?xml version="1.0" encoding="utf-8"?>
-<ds:datastoreItem xmlns:ds="http://schemas.openxmlformats.org/officeDocument/2006/customXml" ds:itemID="{58BEFBC9-6F2A-0740-9A1A-36276E5210B6}">
+<ds:datastoreItem xmlns:ds="http://schemas.openxmlformats.org/officeDocument/2006/customXml" ds:itemID="{938340B1-F0C7-814E-84A4-6BC5B0EBC25D}">
+  <ds:schemaRefs>
+    <ds:schemaRef ds:uri="http://schemas.openxmlformats.org/officeDocument/2006/bibliography"/>
+  </ds:schemaRefs>
+</ds:datastoreItem>
+</file>
+
+<file path=customXml/itemProps2.xml><?xml version="1.0" encoding="utf-8"?>
+<ds:datastoreItem xmlns:ds="http://schemas.openxmlformats.org/officeDocument/2006/customXml" ds:itemID="{AD24FDBF-F528-47BA-86B3-A4FB54A3AE36}">
+  <ds:schemaRefs>
+    <ds:schemaRef ds:uri="http://schemas.openxmlformats.org/officeDocument/2006/bibliography"/>
+  </ds:schemaRefs>
+</ds:datastoreItem>
+</file>
+
+<file path=customXml/itemProps3.xml><?xml version="1.0" encoding="utf-8"?>
+<ds:datastoreItem xmlns:ds="http://schemas.openxmlformats.org/officeDocument/2006/customXml" ds:itemID="{32B7A5E4-30DF-0B41-90A0-DE7E88BB246C}">
   <ds:schemaRefs>
     <ds:schemaRef ds:uri="http://schemas.openxmlformats.org/officeDocument/2006/bibliography"/>
   </ds:schemaRefs>

</xml_diff>

<commit_message>
Fix bug in WebServer.
</commit_message>
<xml_diff>
--- a/Documentation/Final Report/ViKER Report.docx
+++ b/Documentation/Final Report/ViKER Report.docx
@@ -1,6 +1,6 @@
 
 <file path=word/document.xml><?xml version="1.0" encoding="utf-8"?>
-<w:document xmlns:wpc="http://schemas.microsoft.com/office/word/2010/wordprocessingCanvas" xmlns:cx="http://schemas.microsoft.com/office/drawing/2014/chartex" xmlns:cx1="http://schemas.microsoft.com/office/drawing/2015/9/8/chartex" xmlns:cx2="http://schemas.microsoft.com/office/drawing/2015/10/21/chartex" xmlns:cx3="http://schemas.microsoft.com/office/drawing/2016/5/9/chartex" xmlns:cx4="http://schemas.microsoft.com/office/drawing/2016/5/10/chartex" xmlns:cx5="http://schemas.microsoft.com/office/drawing/2016/5/11/chartex" xmlns:cx6="http://schemas.microsoft.com/office/drawing/2016/5/12/chartex" xmlns:cx7="http://schemas.microsoft.com/office/drawing/2016/5/13/chartex" xmlns:cx8="http://schemas.microsoft.com/office/drawing/2016/5/14/chartex" xmlns:mc="http://schemas.openxmlformats.org/markup-compatibility/2006" xmlns:aink="http://schemas.microsoft.com/office/drawing/2016/ink" xmlns:am3d="http://schemas.microsoft.com/office/drawing/2017/model3d" xmlns:o="urn:schemas-microsoft-com:office:office" xmlns:r="http://schemas.openxmlformats.org/officeDocument/2006/relationships" xmlns:m="http://schemas.openxmlformats.org/officeDocument/2006/math" xmlns:v="urn:schemas-microsoft-com:vml" xmlns:wp14="http://schemas.microsoft.com/office/word/2010/wordprocessingDrawing" xmlns:wp="http://schemas.openxmlformats.org/drawingml/2006/wordprocessingDrawing" xmlns:w10="urn:schemas-microsoft-com:office:word" xmlns:w="http://schemas.openxmlformats.org/wordprocessingml/2006/main" xmlns:w14="http://schemas.microsoft.com/office/word/2010/wordml" xmlns:w15="http://schemas.microsoft.com/office/word/2012/wordml" xmlns:w16cid="http://schemas.microsoft.com/office/word/2016/wordml/cid" xmlns:w16se="http://schemas.microsoft.com/office/word/2015/wordml/symex" xmlns:wpg="http://schemas.microsoft.com/office/word/2010/wordprocessingGroup" xmlns:wpi="http://schemas.microsoft.com/office/word/2010/wordprocessingInk" xmlns:wne="http://schemas.microsoft.com/office/word/2006/wordml" xmlns:wps="http://schemas.microsoft.com/office/word/2010/wordprocessingShape" xmlns:a="http://schemas.openxmlformats.org/drawingml/2006/main" xmlns:pic="http://schemas.openxmlformats.org/drawingml/2006/picture" xmlns:a14="http://schemas.microsoft.com/office/drawing/2010/main" mc:Ignorable="w14 w15 w16se w16cid wp14">
+<w:document xmlns:wpc="http://schemas.microsoft.com/office/word/2010/wordprocessingCanvas" xmlns:cx="http://schemas.microsoft.com/office/drawing/2014/chartex" xmlns:cx1="http://schemas.microsoft.com/office/drawing/2015/9/8/chartex" xmlns:cx2="http://schemas.microsoft.com/office/drawing/2015/10/21/chartex" xmlns:cx3="http://schemas.microsoft.com/office/drawing/2016/5/9/chartex" xmlns:cx4="http://schemas.microsoft.com/office/drawing/2016/5/10/chartex" xmlns:cx5="http://schemas.microsoft.com/office/drawing/2016/5/11/chartex" xmlns:cx6="http://schemas.microsoft.com/office/drawing/2016/5/12/chartex" xmlns:cx7="http://schemas.microsoft.com/office/drawing/2016/5/13/chartex" xmlns:cx8="http://schemas.microsoft.com/office/drawing/2016/5/14/chartex" xmlns:mc="http://schemas.openxmlformats.org/markup-compatibility/2006" xmlns:aink="http://schemas.microsoft.com/office/drawing/2016/ink" xmlns:am3d="http://schemas.microsoft.com/office/drawing/2017/model3d" xmlns:o="urn:schemas-microsoft-com:office:office" xmlns:r="http://schemas.openxmlformats.org/officeDocument/2006/relationships" xmlns:m="http://schemas.openxmlformats.org/officeDocument/2006/math" xmlns:v="urn:schemas-microsoft-com:vml" xmlns:wp14="http://schemas.microsoft.com/office/word/2010/wordprocessingDrawing" xmlns:wp="http://schemas.openxmlformats.org/drawingml/2006/wordprocessingDrawing" xmlns:w10="urn:schemas-microsoft-com:office:word" xmlns:w="http://schemas.openxmlformats.org/wordprocessingml/2006/main" xmlns:w14="http://schemas.microsoft.com/office/word/2010/wordml" xmlns:w15="http://schemas.microsoft.com/office/word/2012/wordml" xmlns:w16cex="http://schemas.microsoft.com/office/word/2018/wordml/cex" xmlns:w16cid="http://schemas.microsoft.com/office/word/2016/wordml/cid" xmlns:w16="http://schemas.microsoft.com/office/word/2018/wordml" xmlns:w16se="http://schemas.microsoft.com/office/word/2015/wordml/symex" xmlns:wpg="http://schemas.microsoft.com/office/word/2010/wordprocessingGroup" xmlns:wpi="http://schemas.microsoft.com/office/word/2010/wordprocessingInk" xmlns:wne="http://schemas.microsoft.com/office/word/2006/wordml" xmlns:wps="http://schemas.microsoft.com/office/word/2010/wordprocessingShape" xmlns:a="http://schemas.openxmlformats.org/drawingml/2006/main" xmlns:pic="http://schemas.openxmlformats.org/drawingml/2006/picture" xmlns:a14="http://schemas.microsoft.com/office/drawing/2010/main" mc:Ignorable="w14 w15 w16se w16cid w16 w16cex wp14">
   <w:body>
     <w:p>
       <w:pPr>
@@ -249,38 +249,98 @@
         <w:rPr>
           <w:lang w:val="en-AU"/>
         </w:rPr>
-        <w:t>Traditional data management modelling procedures involve designing a sequence of requirements in the form of a conceptual model such as an entity relational model (ERM). This conceptual model is then transformed into a relational model (RM). The RM is more representative of the</w:t>
-      </w:r>
-      <w:r>
-        <w:rPr>
-          <w:lang w:val="en-AU"/>
-        </w:rPr>
-        <w:t xml:space="preserve"> schema used in the </w:t>
-      </w:r>
-      <w:r>
-        <w:rPr>
-          <w:lang w:val="en-AU"/>
-        </w:rPr>
-        <w:t>actual implementation of the database. This database is then created and put into production, whereby the design models are then discarded.</w:t>
-      </w:r>
-    </w:p>
-    <w:p>
-      <w:pPr>
-        <w:rPr>
-          <w:lang w:val="en-AU"/>
-        </w:rPr>
-      </w:pPr>
-      <w:r>
-        <w:rPr>
-          <w:lang w:val="en-AU"/>
-        </w:rPr>
-        <w:t>I</w:t>
-      </w:r>
-      <w:r>
-        <w:rPr>
-          <w:lang w:val="en-AU"/>
-        </w:rPr>
-        <w:t>deas for reusing the valuable</w:t>
+        <w:t xml:space="preserve">Traditional data management modelling procedures </w:t>
+      </w:r>
+      <w:r>
+        <w:rPr>
+          <w:lang w:val="en-AU"/>
+        </w:rPr>
+        <w:t>involve</w:t>
+      </w:r>
+      <w:r>
+        <w:rPr>
+          <w:lang w:val="en-AU"/>
+        </w:rPr>
+        <w:t xml:space="preserve"> designing a sequence of requirements in the form of a conceptual model such as an entity relational model (ERM). This conceptual model is then transformed into a relational model (RM)</w:t>
+      </w:r>
+      <w:r>
+        <w:rPr>
+          <w:lang w:val="en-AU"/>
+        </w:rPr>
+        <w:t>. The RM</w:t>
+      </w:r>
+      <w:r>
+        <w:rPr>
+          <w:lang w:val="en-AU"/>
+        </w:rPr>
+        <w:t xml:space="preserve"> is more representative of the </w:t>
+      </w:r>
+      <w:r>
+        <w:rPr>
+          <w:lang w:val="en-AU"/>
+        </w:rPr>
+        <w:t xml:space="preserve">schema used in the </w:t>
+      </w:r>
+      <w:r>
+        <w:rPr>
+          <w:lang w:val="en-AU"/>
+        </w:rPr>
+        <w:t>actual implementa</w:t>
+      </w:r>
+      <w:r>
+        <w:rPr>
+          <w:lang w:val="en-AU"/>
+        </w:rPr>
+        <w:t>tion of the database. This database is then created and put into production</w:t>
+      </w:r>
+      <w:r>
+        <w:rPr>
+          <w:lang w:val="en-AU"/>
+        </w:rPr>
+        <w:t>, whereby the design models are then discarded</w:t>
+      </w:r>
+      <w:r>
+        <w:rPr>
+          <w:lang w:val="en-AU"/>
+        </w:rPr>
+        <w:t>.</w:t>
+      </w:r>
+    </w:p>
+    <w:p>
+      <w:pPr>
+        <w:rPr>
+          <w:lang w:val="en-AU"/>
+        </w:rPr>
+      </w:pPr>
+      <w:r>
+        <w:rPr>
+          <w:lang w:val="en-AU"/>
+        </w:rPr>
+        <w:t>Ideas</w:t>
+      </w:r>
+      <w:r>
+        <w:rPr>
+          <w:lang w:val="en-AU"/>
+        </w:rPr>
+        <w:t xml:space="preserve"> for reusing the valuable information presented in the </w:t>
+      </w:r>
+      <w:r>
+        <w:rPr>
+          <w:lang w:val="en-AU"/>
+        </w:rPr>
+        <w:t xml:space="preserve">conceptual models </w:t>
+      </w:r>
+      <w:r>
+        <w:rPr>
+          <w:lang w:val="en-AU"/>
+        </w:rPr>
+        <w:t xml:space="preserve">– particularly with respect to user interaction - </w:t>
+      </w:r>
+      <w:r>
+        <w:rPr>
+          <w:lang w:val="en-AU"/>
+        </w:rPr>
+        <w:t>have arisen in the past, including using conceptual models to ‘query-by-design’ using UML-like notation.</w:t>
       </w:r>
       <w:r>
         <w:rPr>
@@ -292,19 +352,7 @@
         <w:rPr>
           <w:lang w:val="en-AU"/>
         </w:rPr>
-        <w:t xml:space="preserve">information presented in the conceptual models </w:t>
-      </w:r>
-      <w:r>
-        <w:rPr>
-          <w:lang w:val="en-AU"/>
-        </w:rPr>
-        <w:t xml:space="preserve">– particularly with respect to user interaction - </w:t>
-      </w:r>
-      <w:r>
-        <w:rPr>
-          <w:lang w:val="en-AU"/>
-        </w:rPr>
-        <w:t>have arisen in the past, including using conceptual models to ‘query-by-design’ using UML-like notation. This would make understanding and interfacing with the underlying database much easier for non-expert users.</w:t>
+        <w:t>This would make understanding and interfacing with the underlying database much easier for non-expert users.</w:t>
       </w:r>
     </w:p>
     <w:p>
@@ -385,7 +433,13 @@
         <w:rPr>
           <w:lang w:val="en-AU"/>
         </w:rPr>
-        <w:t xml:space="preserve">for </w:t>
+        <w:t>for</w:t>
+      </w:r>
+      <w:r>
+        <w:rPr>
+          <w:lang w:val="en-AU"/>
+        </w:rPr>
+        <w:t xml:space="preserve"> </w:t>
       </w:r>
       <w:r>
         <w:rPr>
@@ -415,7 +469,13 @@
         <w:rPr>
           <w:lang w:val="en-AU"/>
         </w:rPr>
-        <w:t xml:space="preserve">and extended entity relational </w:t>
+        <w:t>and extended entity relation</w:t>
+      </w:r>
+      <w:r>
+        <w:rPr>
+          <w:lang w:val="en-AU"/>
+        </w:rPr>
+        <w:t xml:space="preserve">al </w:t>
       </w:r>
       <w:r>
         <w:rPr>
@@ -427,7 +487,19 @@
         <w:rPr>
           <w:lang w:val="en-AU"/>
         </w:rPr>
-        <w:t xml:space="preserve">models. More specifically, this project investigates methods of transforming between EER and ARM by implementing the theoretical transformation rules outlined in the </w:t>
+        <w:t>models. More specifically, t</w:t>
+      </w:r>
+      <w:r>
+        <w:rPr>
+          <w:lang w:val="en-AU"/>
+        </w:rPr>
+        <w:t xml:space="preserve">his project investigates methods of transforming between EER and ARM by implementing the theoretical transformation rules outlined in </w:t>
+      </w:r>
+      <w:r>
+        <w:rPr>
+          <w:lang w:val="en-AU"/>
+        </w:rPr>
+        <w:t xml:space="preserve">the </w:t>
       </w:r>
       <w:proofErr w:type="spellStart"/>
       <w:r>
@@ -441,7 +513,13 @@
         <w:rPr>
           <w:lang w:val="en-AU"/>
         </w:rPr>
-        <w:t xml:space="preserve"> paper </w:t>
+        <w:t xml:space="preserve"> paper</w:t>
+      </w:r>
+      <w:r>
+        <w:rPr>
+          <w:lang w:val="en-AU"/>
+        </w:rPr>
+        <w:t xml:space="preserve"> </w:t>
       </w:r>
       <w:r>
         <w:rPr>
@@ -454,31 +532,37 @@
         <w:rPr>
           <w:lang w:val="en-AU"/>
         </w:rPr>
-        <w:t xml:space="preserve"> Focus is placed on implementing clean code for future extension by other teams, properly documenting code </w:t>
-      </w:r>
-      <w:r>
-        <w:rPr>
-          <w:lang w:val="en-AU"/>
-        </w:rPr>
-        <w:t>and design</w:t>
-      </w:r>
-      <w:r>
-        <w:rPr>
-          <w:lang w:val="en-AU"/>
-        </w:rPr>
-        <w:t xml:space="preserve">ing </w:t>
-      </w:r>
-      <w:r>
-        <w:rPr>
-          <w:lang w:val="en-AU"/>
-        </w:rPr>
-        <w:t xml:space="preserve">&amp; implementing a </w:t>
-      </w:r>
-      <w:r>
-        <w:rPr>
-          <w:lang w:val="en-AU"/>
-        </w:rPr>
-        <w:t>user</w:t>
+        <w:t xml:space="preserve"> </w:t>
+      </w:r>
+      <w:r>
+        <w:rPr>
+          <w:lang w:val="en-AU"/>
+        </w:rPr>
+        <w:t>Focus is placed on implementing clean code for future extension by other teams, properly document</w:t>
+      </w:r>
+      <w:r>
+        <w:rPr>
+          <w:lang w:val="en-AU"/>
+        </w:rPr>
+        <w:t>ing code</w:t>
+      </w:r>
+      <w:r>
+        <w:rPr>
+          <w:lang w:val="en-AU"/>
+        </w:rPr>
+        <w:t xml:space="preserve"> and </w:t>
+      </w:r>
+      <w:r>
+        <w:rPr>
+          <w:lang w:val="en-AU"/>
+        </w:rPr>
+        <w:t>designing &amp; implementing</w:t>
+      </w:r>
+      <w:r>
+        <w:rPr>
+          <w:lang w:val="en-AU"/>
+        </w:rPr>
+        <w:t xml:space="preserve"> a user</w:t>
       </w:r>
       <w:r>
         <w:rPr>
@@ -496,37 +580,13 @@
         <w:rPr>
           <w:lang w:val="en-AU"/>
         </w:rPr>
-        <w:t>displaying and interacting with</w:t>
-      </w:r>
-      <w:r>
-        <w:rPr>
-          <w:lang w:val="en-AU"/>
-        </w:rPr>
-        <w:t xml:space="preserve"> t</w:t>
-      </w:r>
-      <w:r>
-        <w:rPr>
-          <w:lang w:val="en-AU"/>
-        </w:rPr>
-        <w:t>he implemented t</w:t>
-      </w:r>
-      <w:r>
-        <w:rPr>
-          <w:lang w:val="en-AU"/>
-        </w:rPr>
-        <w:t>ransformatio</w:t>
-      </w:r>
-      <w:r>
-        <w:rPr>
-          <w:lang w:val="en-AU"/>
-        </w:rPr>
-        <w:t>ns</w:t>
-      </w:r>
-      <w:r>
-        <w:rPr>
-          <w:lang w:val="en-AU"/>
-        </w:rPr>
-        <w:t>.</w:t>
+        <w:t xml:space="preserve">displaying and interacting with the implemented </w:t>
+      </w:r>
+      <w:r>
+        <w:rPr>
+          <w:lang w:val="en-AU"/>
+        </w:rPr>
+        <w:t>transformations.</w:t>
       </w:r>
     </w:p>
     <w:p>
@@ -834,7 +894,6 @@
         <w:pStyle w:val="Heading1"/>
       </w:pPr>
       <w:r>
-        <w:lastRenderedPageBreak/>
         <w:t>Requirements Captured</w:t>
       </w:r>
     </w:p>
@@ -1592,7 +1651,6 @@
           <w:noProof/>
           <w:lang w:val="en-AU" w:eastAsia="en-AU"/>
         </w:rPr>
-        <w:lastRenderedPageBreak/>
         <w:drawing>
           <wp:inline distT="0" distB="0" distL="0" distR="0" wp14:anchorId="41B806BA" wp14:editId="72A7AB91">
             <wp:extent cx="4064000" cy="5029200"/>
@@ -1980,7 +2038,6 @@
         <w:rPr>
           <w:lang w:val="en-AU" w:eastAsia="en-AU"/>
         </w:rPr>
-        <w:lastRenderedPageBreak/>
         <w:t>The open/save functionality was implemented on the front-end</w:t>
       </w:r>
       <w:r>
@@ -2949,11 +3006,10 @@
           <w:noProof/>
           <w:lang w:val="en-AU" w:eastAsia="en-AU"/>
         </w:rPr>
-        <w:lastRenderedPageBreak/>
         <w:drawing>
-          <wp:inline distT="0" distB="0" distL="0" distR="0" wp14:anchorId="125E2229" wp14:editId="08D1F7FC">
-            <wp:extent cx="4648200" cy="3505200"/>
-            <wp:effectExtent l="0" t="0" r="0" b="0"/>
+          <wp:inline distT="0" distB="0" distL="0" distR="0" wp14:anchorId="125E2229" wp14:editId="701D3F8B">
+            <wp:extent cx="6062597" cy="4571794"/>
+            <wp:effectExtent l="0" t="0" r="0" b="635"/>
             <wp:docPr id="6" name="Picture 6" descr="A screenshot of a social media post&#10;&#10;Description automatically generated"/>
             <wp:cNvGraphicFramePr>
               <a:graphicFrameLocks xmlns:a="http://schemas.openxmlformats.org/drawingml/2006/main" noChangeAspect="1"/>
@@ -2974,7 +3030,7 @@
                   <pic:spPr>
                     <a:xfrm>
                       <a:off x="0" y="0"/>
-                      <a:ext cx="4648200" cy="3505200"/>
+                      <a:ext cx="6078082" cy="4583471"/>
                     </a:xfrm>
                     <a:prstGeom prst="rect">
                       <a:avLst/>
@@ -3240,7 +3296,6 @@
         <w:pStyle w:val="Heading1"/>
       </w:pPr>
       <w:r>
-        <w:lastRenderedPageBreak/>
         <w:t>Implementation</w:t>
       </w:r>
       <w:r>
@@ -3419,6 +3474,7 @@
       </w:r>
       <w:r>
         <w:rPr>
+          <w:highlight w:val="yellow"/>
           <w:lang w:val="en-AU" w:eastAsia="en-AU"/>
         </w:rPr>
         <w:t xml:space="preserve"> – layered architecture etc.</w:t>
@@ -3533,7 +3589,6 @@
           <w:bCs/>
           <w:lang w:val="en-AU" w:eastAsia="en-AU"/>
         </w:rPr>
-        <w:lastRenderedPageBreak/>
         <w:t>Classes</w:t>
       </w:r>
     </w:p>
@@ -4266,7 +4321,6 @@
         <w:rPr>
           <w:lang w:val="en-AU" w:eastAsia="en-AU"/>
         </w:rPr>
-        <w:lastRenderedPageBreak/>
         <w:t xml:space="preserve">The </w:t>
       </w:r>
       <w:proofErr w:type="spellStart"/>
@@ -4640,13 +4694,7 @@
         <w:rPr>
           <w:lang w:val="en-AU" w:eastAsia="en-AU"/>
         </w:rPr>
-        <w:t>AR</w:t>
-      </w:r>
-      <w:r>
-        <w:rPr>
-          <w:lang w:val="en-AU" w:eastAsia="en-AU"/>
-        </w:rPr>
-        <w:t>Model</w:t>
+        <w:t>ARModel</w:t>
       </w:r>
       <w:proofErr w:type="spellEnd"/>
       <w:r>
@@ -4660,13 +4708,7 @@
         <w:rPr>
           <w:lang w:val="en-AU" w:eastAsia="en-AU"/>
         </w:rPr>
-        <w:t>Relation</w:t>
-      </w:r>
-      <w:r>
-        <w:rPr>
-          <w:lang w:val="en-AU" w:eastAsia="en-AU"/>
-        </w:rPr>
-        <w:t>Attribute</w:t>
+        <w:t>RelationAttribute</w:t>
       </w:r>
       <w:proofErr w:type="spellEnd"/>
       <w:r>
@@ -4786,13 +4828,7 @@
         <w:rPr>
           <w:lang w:val="en-AU" w:eastAsia="en-AU"/>
         </w:rPr>
-        <w:t>Relation</w:t>
-      </w:r>
-      <w:r>
-        <w:rPr>
-          <w:lang w:val="en-AU" w:eastAsia="en-AU"/>
-        </w:rPr>
-        <w:t>GraphModel</w:t>
+        <w:t>RelationGraphModel</w:t>
       </w:r>
       <w:proofErr w:type="spellEnd"/>
       <w:r>
@@ -4890,19 +4926,7 @@
         <w:rPr>
           <w:lang w:val="en-AU" w:eastAsia="en-AU"/>
         </w:rPr>
-        <w:t xml:space="preserve">This class is used to parse the JSON into a useable object that can be used to help render the create links between </w:t>
-      </w:r>
-      <w:r>
-        <w:rPr>
-          <w:lang w:val="en-AU" w:eastAsia="en-AU"/>
-        </w:rPr>
-        <w:t>relations</w:t>
-      </w:r>
-      <w:r>
-        <w:rPr>
-          <w:lang w:val="en-AU" w:eastAsia="en-AU"/>
-        </w:rPr>
-        <w:t>.</w:t>
+        <w:t>This class is used to parse the JSON into a useable object that can be used to help render the create links between relations.</w:t>
       </w:r>
     </w:p>
     <w:p>
@@ -4973,7 +4997,6 @@
           <w:sz w:val="22"/>
           <w:szCs w:val="22"/>
         </w:rPr>
-        <w:lastRenderedPageBreak/>
         <w:t>RelationGraphModel</w:t>
       </w:r>
       <w:proofErr w:type="spellEnd"/>
@@ -5044,13 +5067,7 @@
         <w:rPr>
           <w:lang w:val="en-AU" w:eastAsia="en-AU"/>
         </w:rPr>
-        <w:t>This is where the rendering logic is performed in order to render the JSON as</w:t>
-      </w:r>
-      <w:r>
-        <w:rPr>
-          <w:lang w:val="en-AU" w:eastAsia="en-AU"/>
-        </w:rPr>
-        <w:t xml:space="preserve"> </w:t>
+        <w:t xml:space="preserve">This is where the rendering logic is performed in order to render the JSON as </w:t>
       </w:r>
       <w:proofErr w:type="spellStart"/>
       <w:proofErr w:type="gramStart"/>
@@ -5066,37 +5083,7 @@
         <w:rPr>
           <w:lang w:val="en-AU" w:eastAsia="en-AU"/>
         </w:rPr>
-        <w:t xml:space="preserve"> ARM</w:t>
-      </w:r>
-      <w:r>
-        <w:rPr>
-          <w:lang w:val="en-AU" w:eastAsia="en-AU"/>
-        </w:rPr>
-        <w:t xml:space="preserve"> </w:t>
-      </w:r>
-      <w:r>
-        <w:rPr>
-          <w:lang w:val="en-AU" w:eastAsia="en-AU"/>
-        </w:rPr>
-        <w:t xml:space="preserve">as </w:t>
-      </w:r>
-      <w:r>
-        <w:rPr>
-          <w:lang w:val="en-AU" w:eastAsia="en-AU"/>
-        </w:rPr>
-        <w:t>a SVG</w:t>
-      </w:r>
-      <w:r>
-        <w:rPr>
-          <w:lang w:val="en-AU" w:eastAsia="en-AU"/>
-        </w:rPr>
-        <w:t xml:space="preserve"> image</w:t>
-      </w:r>
-      <w:r>
-        <w:rPr>
-          <w:lang w:val="en-AU" w:eastAsia="en-AU"/>
-        </w:rPr>
-        <w:t>.</w:t>
+        <w:t xml:space="preserve"> ARM as a SVG image.</w:t>
       </w:r>
     </w:p>
     <w:p>
@@ -5354,7 +5341,6 @@
         <w:rPr>
           <w:lang w:val="en-AU" w:eastAsia="en-AU"/>
         </w:rPr>
-        <w:lastRenderedPageBreak/>
         <w:t>the</w:t>
       </w:r>
       <w:proofErr w:type="spellEnd"/>
@@ -6644,7 +6630,7 @@
       <w:headerReference w:type="even" r:id="rId17"/>
       <w:headerReference w:type="default" r:id="rId18"/>
       <w:footerReference w:type="first" r:id="rId19"/>
-      <w:pgSz w:w="11906" w:h="16838" w:orient="portrait" w:code="9"/>
+      <w:pgSz w:w="11906" w:h="16838" w:code="9"/>
       <w:pgMar w:top="1361" w:right="1247" w:bottom="1361" w:left="1247" w:header="680" w:footer="680" w:gutter="0"/>
       <w:cols w:space="720"/>
       <w:noEndnote/>
@@ -6656,7 +6642,7 @@
 </file>
 
 <file path=word/endnotes.xml><?xml version="1.0" encoding="utf-8"?>
-<w:endnotes xmlns:wpc="http://schemas.microsoft.com/office/word/2010/wordprocessingCanvas" xmlns:cx="http://schemas.microsoft.com/office/drawing/2014/chartex" xmlns:cx1="http://schemas.microsoft.com/office/drawing/2015/9/8/chartex" xmlns:cx2="http://schemas.microsoft.com/office/drawing/2015/10/21/chartex" xmlns:cx3="http://schemas.microsoft.com/office/drawing/2016/5/9/chartex" xmlns:cx4="http://schemas.microsoft.com/office/drawing/2016/5/10/chartex" xmlns:cx5="http://schemas.microsoft.com/office/drawing/2016/5/11/chartex" xmlns:cx6="http://schemas.microsoft.com/office/drawing/2016/5/12/chartex" xmlns:cx7="http://schemas.microsoft.com/office/drawing/2016/5/13/chartex" xmlns:cx8="http://schemas.microsoft.com/office/drawing/2016/5/14/chartex" xmlns:mc="http://schemas.openxmlformats.org/markup-compatibility/2006" xmlns:aink="http://schemas.microsoft.com/office/drawing/2016/ink" xmlns:am3d="http://schemas.microsoft.com/office/drawing/2017/model3d" xmlns:o="urn:schemas-microsoft-com:office:office" xmlns:r="http://schemas.openxmlformats.org/officeDocument/2006/relationships" xmlns:m="http://schemas.openxmlformats.org/officeDocument/2006/math" xmlns:v="urn:schemas-microsoft-com:vml" xmlns:wp14="http://schemas.microsoft.com/office/word/2010/wordprocessingDrawing" xmlns:wp="http://schemas.openxmlformats.org/drawingml/2006/wordprocessingDrawing" xmlns:w10="urn:schemas-microsoft-com:office:word" xmlns:w="http://schemas.openxmlformats.org/wordprocessingml/2006/main" xmlns:w14="http://schemas.microsoft.com/office/word/2010/wordml" xmlns:w15="http://schemas.microsoft.com/office/word/2012/wordml" xmlns:w16cid="http://schemas.microsoft.com/office/word/2016/wordml/cid" xmlns:w16se="http://schemas.microsoft.com/office/word/2015/wordml/symex" xmlns:wpg="http://schemas.microsoft.com/office/word/2010/wordprocessingGroup" xmlns:wpi="http://schemas.microsoft.com/office/word/2010/wordprocessingInk" xmlns:wne="http://schemas.microsoft.com/office/word/2006/wordml" xmlns:wps="http://schemas.microsoft.com/office/word/2010/wordprocessingShape" mc:Ignorable="w14 w15 w16se w16cid wp14">
+<w:endnotes xmlns:wpc="http://schemas.microsoft.com/office/word/2010/wordprocessingCanvas" xmlns:cx="http://schemas.microsoft.com/office/drawing/2014/chartex" xmlns:cx1="http://schemas.microsoft.com/office/drawing/2015/9/8/chartex" xmlns:cx2="http://schemas.microsoft.com/office/drawing/2015/10/21/chartex" xmlns:cx3="http://schemas.microsoft.com/office/drawing/2016/5/9/chartex" xmlns:cx4="http://schemas.microsoft.com/office/drawing/2016/5/10/chartex" xmlns:cx5="http://schemas.microsoft.com/office/drawing/2016/5/11/chartex" xmlns:cx6="http://schemas.microsoft.com/office/drawing/2016/5/12/chartex" xmlns:cx7="http://schemas.microsoft.com/office/drawing/2016/5/13/chartex" xmlns:cx8="http://schemas.microsoft.com/office/drawing/2016/5/14/chartex" xmlns:mc="http://schemas.openxmlformats.org/markup-compatibility/2006" xmlns:aink="http://schemas.microsoft.com/office/drawing/2016/ink" xmlns:am3d="http://schemas.microsoft.com/office/drawing/2017/model3d" xmlns:o="urn:schemas-microsoft-com:office:office" xmlns:r="http://schemas.openxmlformats.org/officeDocument/2006/relationships" xmlns:m="http://schemas.openxmlformats.org/officeDocument/2006/math" xmlns:v="urn:schemas-microsoft-com:vml" xmlns:wp14="http://schemas.microsoft.com/office/word/2010/wordprocessingDrawing" xmlns:wp="http://schemas.openxmlformats.org/drawingml/2006/wordprocessingDrawing" xmlns:w10="urn:schemas-microsoft-com:office:word" xmlns:w="http://schemas.openxmlformats.org/wordprocessingml/2006/main" xmlns:w14="http://schemas.microsoft.com/office/word/2010/wordml" xmlns:w15="http://schemas.microsoft.com/office/word/2012/wordml" xmlns:w16cex="http://schemas.microsoft.com/office/word/2018/wordml/cex" xmlns:w16cid="http://schemas.microsoft.com/office/word/2016/wordml/cid" xmlns:w16="http://schemas.microsoft.com/office/word/2018/wordml" xmlns:w16se="http://schemas.microsoft.com/office/word/2015/wordml/symex" xmlns:wpg="http://schemas.microsoft.com/office/word/2010/wordprocessingGroup" xmlns:wpi="http://schemas.microsoft.com/office/word/2010/wordprocessingInk" xmlns:wne="http://schemas.microsoft.com/office/word/2006/wordml" xmlns:wps="http://schemas.microsoft.com/office/word/2010/wordprocessingShape" mc:Ignorable="w14 w15 w16se w16cid w16 w16cex wp14">
   <w:endnote w:type="separator" w:id="-1">
     <w:p>
       <w:r>
@@ -6682,7 +6668,7 @@
 </file>
 
 <file path=word/footer1.xml><?xml version="1.0" encoding="utf-8"?>
-<w:ftr xmlns:wpc="http://schemas.microsoft.com/office/word/2010/wordprocessingCanvas" xmlns:cx="http://schemas.microsoft.com/office/drawing/2014/chartex" xmlns:cx1="http://schemas.microsoft.com/office/drawing/2015/9/8/chartex" xmlns:cx2="http://schemas.microsoft.com/office/drawing/2015/10/21/chartex" xmlns:cx3="http://schemas.microsoft.com/office/drawing/2016/5/9/chartex" xmlns:cx4="http://schemas.microsoft.com/office/drawing/2016/5/10/chartex" xmlns:cx5="http://schemas.microsoft.com/office/drawing/2016/5/11/chartex" xmlns:cx6="http://schemas.microsoft.com/office/drawing/2016/5/12/chartex" xmlns:cx7="http://schemas.microsoft.com/office/drawing/2016/5/13/chartex" xmlns:cx8="http://schemas.microsoft.com/office/drawing/2016/5/14/chartex" xmlns:mc="http://schemas.openxmlformats.org/markup-compatibility/2006" xmlns:aink="http://schemas.microsoft.com/office/drawing/2016/ink" xmlns:am3d="http://schemas.microsoft.com/office/drawing/2017/model3d" xmlns:o="urn:schemas-microsoft-com:office:office" xmlns:r="http://schemas.openxmlformats.org/officeDocument/2006/relationships" xmlns:m="http://schemas.openxmlformats.org/officeDocument/2006/math" xmlns:v="urn:schemas-microsoft-com:vml" xmlns:wp14="http://schemas.microsoft.com/office/word/2010/wordprocessingDrawing" xmlns:wp="http://schemas.openxmlformats.org/drawingml/2006/wordprocessingDrawing" xmlns:w10="urn:schemas-microsoft-com:office:word" xmlns:w="http://schemas.openxmlformats.org/wordprocessingml/2006/main" xmlns:w14="http://schemas.microsoft.com/office/word/2010/wordml" xmlns:w15="http://schemas.microsoft.com/office/word/2012/wordml" xmlns:w16cid="http://schemas.microsoft.com/office/word/2016/wordml/cid" xmlns:w16se="http://schemas.microsoft.com/office/word/2015/wordml/symex" xmlns:wpg="http://schemas.microsoft.com/office/word/2010/wordprocessingGroup" xmlns:wpi="http://schemas.microsoft.com/office/word/2010/wordprocessingInk" xmlns:wne="http://schemas.microsoft.com/office/word/2006/wordml" xmlns:wps="http://schemas.microsoft.com/office/word/2010/wordprocessingShape" mc:Ignorable="w14 w15 w16se w16cid wp14">
+<w:ftr xmlns:wpc="http://schemas.microsoft.com/office/word/2010/wordprocessingCanvas" xmlns:cx="http://schemas.microsoft.com/office/drawing/2014/chartex" xmlns:cx1="http://schemas.microsoft.com/office/drawing/2015/9/8/chartex" xmlns:cx2="http://schemas.microsoft.com/office/drawing/2015/10/21/chartex" xmlns:cx3="http://schemas.microsoft.com/office/drawing/2016/5/9/chartex" xmlns:cx4="http://schemas.microsoft.com/office/drawing/2016/5/10/chartex" xmlns:cx5="http://schemas.microsoft.com/office/drawing/2016/5/11/chartex" xmlns:cx6="http://schemas.microsoft.com/office/drawing/2016/5/12/chartex" xmlns:cx7="http://schemas.microsoft.com/office/drawing/2016/5/13/chartex" xmlns:cx8="http://schemas.microsoft.com/office/drawing/2016/5/14/chartex" xmlns:mc="http://schemas.openxmlformats.org/markup-compatibility/2006" xmlns:aink="http://schemas.microsoft.com/office/drawing/2016/ink" xmlns:am3d="http://schemas.microsoft.com/office/drawing/2017/model3d" xmlns:o="urn:schemas-microsoft-com:office:office" xmlns:r="http://schemas.openxmlformats.org/officeDocument/2006/relationships" xmlns:m="http://schemas.openxmlformats.org/officeDocument/2006/math" xmlns:v="urn:schemas-microsoft-com:vml" xmlns:wp14="http://schemas.microsoft.com/office/word/2010/wordprocessingDrawing" xmlns:wp="http://schemas.openxmlformats.org/drawingml/2006/wordprocessingDrawing" xmlns:w10="urn:schemas-microsoft-com:office:word" xmlns:w="http://schemas.openxmlformats.org/wordprocessingml/2006/main" xmlns:w14="http://schemas.microsoft.com/office/word/2010/wordml" xmlns:w15="http://schemas.microsoft.com/office/word/2012/wordml" xmlns:w16cex="http://schemas.microsoft.com/office/word/2018/wordml/cex" xmlns:w16cid="http://schemas.microsoft.com/office/word/2016/wordml/cid" xmlns:w16="http://schemas.microsoft.com/office/word/2018/wordml" xmlns:w16se="http://schemas.microsoft.com/office/word/2015/wordml/symex" xmlns:wpg="http://schemas.microsoft.com/office/word/2010/wordprocessingGroup" xmlns:wpi="http://schemas.microsoft.com/office/word/2010/wordprocessingInk" xmlns:wne="http://schemas.microsoft.com/office/word/2006/wordml" xmlns:wps="http://schemas.microsoft.com/office/word/2010/wordprocessingShape" mc:Ignorable="w14 w15 w16se w16cid w16 w16cex wp14">
   <w:sdt>
     <w:sdtPr>
       <w:id w:val="428930835"/>
@@ -6738,7 +6724,7 @@
 </file>
 
 <file path=word/footnotes.xml><?xml version="1.0" encoding="utf-8"?>
-<w:footnotes xmlns:wpc="http://schemas.microsoft.com/office/word/2010/wordprocessingCanvas" xmlns:cx="http://schemas.microsoft.com/office/drawing/2014/chartex" xmlns:cx1="http://schemas.microsoft.com/office/drawing/2015/9/8/chartex" xmlns:cx2="http://schemas.microsoft.com/office/drawing/2015/10/21/chartex" xmlns:cx3="http://schemas.microsoft.com/office/drawing/2016/5/9/chartex" xmlns:cx4="http://schemas.microsoft.com/office/drawing/2016/5/10/chartex" xmlns:cx5="http://schemas.microsoft.com/office/drawing/2016/5/11/chartex" xmlns:cx6="http://schemas.microsoft.com/office/drawing/2016/5/12/chartex" xmlns:cx7="http://schemas.microsoft.com/office/drawing/2016/5/13/chartex" xmlns:cx8="http://schemas.microsoft.com/office/drawing/2016/5/14/chartex" xmlns:mc="http://schemas.openxmlformats.org/markup-compatibility/2006" xmlns:aink="http://schemas.microsoft.com/office/drawing/2016/ink" xmlns:am3d="http://schemas.microsoft.com/office/drawing/2017/model3d" xmlns:o="urn:schemas-microsoft-com:office:office" xmlns:r="http://schemas.openxmlformats.org/officeDocument/2006/relationships" xmlns:m="http://schemas.openxmlformats.org/officeDocument/2006/math" xmlns:v="urn:schemas-microsoft-com:vml" xmlns:wp14="http://schemas.microsoft.com/office/word/2010/wordprocessingDrawing" xmlns:wp="http://schemas.openxmlformats.org/drawingml/2006/wordprocessingDrawing" xmlns:w10="urn:schemas-microsoft-com:office:word" xmlns:w="http://schemas.openxmlformats.org/wordprocessingml/2006/main" xmlns:w14="http://schemas.microsoft.com/office/word/2010/wordml" xmlns:w15="http://schemas.microsoft.com/office/word/2012/wordml" xmlns:w16cid="http://schemas.microsoft.com/office/word/2016/wordml/cid" xmlns:w16se="http://schemas.microsoft.com/office/word/2015/wordml/symex" xmlns:wpg="http://schemas.microsoft.com/office/word/2010/wordprocessingGroup" xmlns:wpi="http://schemas.microsoft.com/office/word/2010/wordprocessingInk" xmlns:wne="http://schemas.microsoft.com/office/word/2006/wordml" xmlns:wps="http://schemas.microsoft.com/office/word/2010/wordprocessingShape" mc:Ignorable="w14 w15 w16se w16cid wp14">
+<w:footnotes xmlns:wpc="http://schemas.microsoft.com/office/word/2010/wordprocessingCanvas" xmlns:cx="http://schemas.microsoft.com/office/drawing/2014/chartex" xmlns:cx1="http://schemas.microsoft.com/office/drawing/2015/9/8/chartex" xmlns:cx2="http://schemas.microsoft.com/office/drawing/2015/10/21/chartex" xmlns:cx3="http://schemas.microsoft.com/office/drawing/2016/5/9/chartex" xmlns:cx4="http://schemas.microsoft.com/office/drawing/2016/5/10/chartex" xmlns:cx5="http://schemas.microsoft.com/office/drawing/2016/5/11/chartex" xmlns:cx6="http://schemas.microsoft.com/office/drawing/2016/5/12/chartex" xmlns:cx7="http://schemas.microsoft.com/office/drawing/2016/5/13/chartex" xmlns:cx8="http://schemas.microsoft.com/office/drawing/2016/5/14/chartex" xmlns:mc="http://schemas.openxmlformats.org/markup-compatibility/2006" xmlns:aink="http://schemas.microsoft.com/office/drawing/2016/ink" xmlns:am3d="http://schemas.microsoft.com/office/drawing/2017/model3d" xmlns:o="urn:schemas-microsoft-com:office:office" xmlns:r="http://schemas.openxmlformats.org/officeDocument/2006/relationships" xmlns:m="http://schemas.openxmlformats.org/officeDocument/2006/math" xmlns:v="urn:schemas-microsoft-com:vml" xmlns:wp14="http://schemas.microsoft.com/office/word/2010/wordprocessingDrawing" xmlns:wp="http://schemas.openxmlformats.org/drawingml/2006/wordprocessingDrawing" xmlns:w10="urn:schemas-microsoft-com:office:word" xmlns:w="http://schemas.openxmlformats.org/wordprocessingml/2006/main" xmlns:w14="http://schemas.microsoft.com/office/word/2010/wordml" xmlns:w15="http://schemas.microsoft.com/office/word/2012/wordml" xmlns:w16cex="http://schemas.microsoft.com/office/word/2018/wordml/cex" xmlns:w16cid="http://schemas.microsoft.com/office/word/2016/wordml/cid" xmlns:w16="http://schemas.microsoft.com/office/word/2018/wordml" xmlns:w16se="http://schemas.microsoft.com/office/word/2015/wordml/symex" xmlns:wpg="http://schemas.microsoft.com/office/word/2010/wordprocessingGroup" xmlns:wpi="http://schemas.microsoft.com/office/word/2010/wordprocessingInk" xmlns:wne="http://schemas.microsoft.com/office/word/2006/wordml" xmlns:wps="http://schemas.microsoft.com/office/word/2010/wordprocessingShape" mc:Ignorable="w14 w15 w16se w16cid w16 w16cex wp14">
   <w:footnote w:type="separator" w:id="-1">
     <w:p>
       <w:r>
@@ -6764,7 +6750,7 @@
 </file>
 
 <file path=word/header1.xml><?xml version="1.0" encoding="utf-8"?>
-<w:hdr xmlns:wpc="http://schemas.microsoft.com/office/word/2010/wordprocessingCanvas" xmlns:cx="http://schemas.microsoft.com/office/drawing/2014/chartex" xmlns:cx1="http://schemas.microsoft.com/office/drawing/2015/9/8/chartex" xmlns:cx2="http://schemas.microsoft.com/office/drawing/2015/10/21/chartex" xmlns:cx3="http://schemas.microsoft.com/office/drawing/2016/5/9/chartex" xmlns:cx4="http://schemas.microsoft.com/office/drawing/2016/5/10/chartex" xmlns:cx5="http://schemas.microsoft.com/office/drawing/2016/5/11/chartex" xmlns:cx6="http://schemas.microsoft.com/office/drawing/2016/5/12/chartex" xmlns:cx7="http://schemas.microsoft.com/office/drawing/2016/5/13/chartex" xmlns:cx8="http://schemas.microsoft.com/office/drawing/2016/5/14/chartex" xmlns:mc="http://schemas.openxmlformats.org/markup-compatibility/2006" xmlns:aink="http://schemas.microsoft.com/office/drawing/2016/ink" xmlns:am3d="http://schemas.microsoft.com/office/drawing/2017/model3d" xmlns:o="urn:schemas-microsoft-com:office:office" xmlns:r="http://schemas.openxmlformats.org/officeDocument/2006/relationships" xmlns:m="http://schemas.openxmlformats.org/officeDocument/2006/math" xmlns:v="urn:schemas-microsoft-com:vml" xmlns:wp14="http://schemas.microsoft.com/office/word/2010/wordprocessingDrawing" xmlns:wp="http://schemas.openxmlformats.org/drawingml/2006/wordprocessingDrawing" xmlns:w10="urn:schemas-microsoft-com:office:word" xmlns:w="http://schemas.openxmlformats.org/wordprocessingml/2006/main" xmlns:w14="http://schemas.microsoft.com/office/word/2010/wordml" xmlns:w15="http://schemas.microsoft.com/office/word/2012/wordml" xmlns:w16cid="http://schemas.microsoft.com/office/word/2016/wordml/cid" xmlns:w16se="http://schemas.microsoft.com/office/word/2015/wordml/symex" xmlns:wpg="http://schemas.microsoft.com/office/word/2010/wordprocessingGroup" xmlns:wpi="http://schemas.microsoft.com/office/word/2010/wordprocessingInk" xmlns:wne="http://schemas.microsoft.com/office/word/2006/wordml" xmlns:wps="http://schemas.microsoft.com/office/word/2010/wordprocessingShape" mc:Ignorable="w14 w15 w16se w16cid wp14">
+<w:hdr xmlns:wpc="http://schemas.microsoft.com/office/word/2010/wordprocessingCanvas" xmlns:cx="http://schemas.microsoft.com/office/drawing/2014/chartex" xmlns:cx1="http://schemas.microsoft.com/office/drawing/2015/9/8/chartex" xmlns:cx2="http://schemas.microsoft.com/office/drawing/2015/10/21/chartex" xmlns:cx3="http://schemas.microsoft.com/office/drawing/2016/5/9/chartex" xmlns:cx4="http://schemas.microsoft.com/office/drawing/2016/5/10/chartex" xmlns:cx5="http://schemas.microsoft.com/office/drawing/2016/5/11/chartex" xmlns:cx6="http://schemas.microsoft.com/office/drawing/2016/5/12/chartex" xmlns:cx7="http://schemas.microsoft.com/office/drawing/2016/5/13/chartex" xmlns:cx8="http://schemas.microsoft.com/office/drawing/2016/5/14/chartex" xmlns:mc="http://schemas.openxmlformats.org/markup-compatibility/2006" xmlns:aink="http://schemas.microsoft.com/office/drawing/2016/ink" xmlns:am3d="http://schemas.microsoft.com/office/drawing/2017/model3d" xmlns:o="urn:schemas-microsoft-com:office:office" xmlns:r="http://schemas.openxmlformats.org/officeDocument/2006/relationships" xmlns:m="http://schemas.openxmlformats.org/officeDocument/2006/math" xmlns:v="urn:schemas-microsoft-com:vml" xmlns:wp14="http://schemas.microsoft.com/office/word/2010/wordprocessingDrawing" xmlns:wp="http://schemas.openxmlformats.org/drawingml/2006/wordprocessingDrawing" xmlns:w10="urn:schemas-microsoft-com:office:word" xmlns:w="http://schemas.openxmlformats.org/wordprocessingml/2006/main" xmlns:w14="http://schemas.microsoft.com/office/word/2010/wordml" xmlns:w15="http://schemas.microsoft.com/office/word/2012/wordml" xmlns:w16cex="http://schemas.microsoft.com/office/word/2018/wordml/cex" xmlns:w16cid="http://schemas.microsoft.com/office/word/2016/wordml/cid" xmlns:w16="http://schemas.microsoft.com/office/word/2018/wordml" xmlns:w16se="http://schemas.microsoft.com/office/word/2015/wordml/symex" xmlns:wpg="http://schemas.microsoft.com/office/word/2010/wordprocessingGroup" xmlns:wpi="http://schemas.microsoft.com/office/word/2010/wordprocessingInk" xmlns:wne="http://schemas.microsoft.com/office/word/2006/wordml" xmlns:wps="http://schemas.microsoft.com/office/word/2010/wordprocessingShape" mc:Ignorable="w14 w15 w16se w16cid w16 w16cex wp14">
   <w:p>
     <w:r>
       <w:t>1</w:t>
@@ -6801,7 +6787,7 @@
 </file>
 
 <file path=word/header2.xml><?xml version="1.0" encoding="utf-8"?>
-<w:hdr xmlns:wpc="http://schemas.microsoft.com/office/word/2010/wordprocessingCanvas" xmlns:cx="http://schemas.microsoft.com/office/drawing/2014/chartex" xmlns:cx1="http://schemas.microsoft.com/office/drawing/2015/9/8/chartex" xmlns:cx2="http://schemas.microsoft.com/office/drawing/2015/10/21/chartex" xmlns:cx3="http://schemas.microsoft.com/office/drawing/2016/5/9/chartex" xmlns:cx4="http://schemas.microsoft.com/office/drawing/2016/5/10/chartex" xmlns:cx5="http://schemas.microsoft.com/office/drawing/2016/5/11/chartex" xmlns:cx6="http://schemas.microsoft.com/office/drawing/2016/5/12/chartex" xmlns:cx7="http://schemas.microsoft.com/office/drawing/2016/5/13/chartex" xmlns:cx8="http://schemas.microsoft.com/office/drawing/2016/5/14/chartex" xmlns:mc="http://schemas.openxmlformats.org/markup-compatibility/2006" xmlns:aink="http://schemas.microsoft.com/office/drawing/2016/ink" xmlns:am3d="http://schemas.microsoft.com/office/drawing/2017/model3d" xmlns:o="urn:schemas-microsoft-com:office:office" xmlns:r="http://schemas.openxmlformats.org/officeDocument/2006/relationships" xmlns:m="http://schemas.openxmlformats.org/officeDocument/2006/math" xmlns:v="urn:schemas-microsoft-com:vml" xmlns:wp14="http://schemas.microsoft.com/office/word/2010/wordprocessingDrawing" xmlns:wp="http://schemas.openxmlformats.org/drawingml/2006/wordprocessingDrawing" xmlns:w10="urn:schemas-microsoft-com:office:word" xmlns:w="http://schemas.openxmlformats.org/wordprocessingml/2006/main" xmlns:w14="http://schemas.microsoft.com/office/word/2010/wordml" xmlns:w15="http://schemas.microsoft.com/office/word/2012/wordml" xmlns:w16cid="http://schemas.microsoft.com/office/word/2016/wordml/cid" xmlns:w16se="http://schemas.microsoft.com/office/word/2015/wordml/symex" xmlns:wpg="http://schemas.microsoft.com/office/word/2010/wordprocessingGroup" xmlns:wpi="http://schemas.microsoft.com/office/word/2010/wordprocessingInk" xmlns:wne="http://schemas.microsoft.com/office/word/2006/wordml" xmlns:wps="http://schemas.microsoft.com/office/word/2010/wordprocessingShape" mc:Ignorable="w14 w15 w16se w16cid wp14">
+<w:hdr xmlns:wpc="http://schemas.microsoft.com/office/word/2010/wordprocessingCanvas" xmlns:cx="http://schemas.microsoft.com/office/drawing/2014/chartex" xmlns:cx1="http://schemas.microsoft.com/office/drawing/2015/9/8/chartex" xmlns:cx2="http://schemas.microsoft.com/office/drawing/2015/10/21/chartex" xmlns:cx3="http://schemas.microsoft.com/office/drawing/2016/5/9/chartex" xmlns:cx4="http://schemas.microsoft.com/office/drawing/2016/5/10/chartex" xmlns:cx5="http://schemas.microsoft.com/office/drawing/2016/5/11/chartex" xmlns:cx6="http://schemas.microsoft.com/office/drawing/2016/5/12/chartex" xmlns:cx7="http://schemas.microsoft.com/office/drawing/2016/5/13/chartex" xmlns:cx8="http://schemas.microsoft.com/office/drawing/2016/5/14/chartex" xmlns:mc="http://schemas.openxmlformats.org/markup-compatibility/2006" xmlns:aink="http://schemas.microsoft.com/office/drawing/2016/ink" xmlns:am3d="http://schemas.microsoft.com/office/drawing/2017/model3d" xmlns:o="urn:schemas-microsoft-com:office:office" xmlns:r="http://schemas.openxmlformats.org/officeDocument/2006/relationships" xmlns:m="http://schemas.openxmlformats.org/officeDocument/2006/math" xmlns:v="urn:schemas-microsoft-com:vml" xmlns:wp14="http://schemas.microsoft.com/office/word/2010/wordprocessingDrawing" xmlns:wp="http://schemas.openxmlformats.org/drawingml/2006/wordprocessingDrawing" xmlns:w10="urn:schemas-microsoft-com:office:word" xmlns:w="http://schemas.openxmlformats.org/wordprocessingml/2006/main" xmlns:w14="http://schemas.microsoft.com/office/word/2010/wordml" xmlns:w15="http://schemas.microsoft.com/office/word/2012/wordml" xmlns:w16cex="http://schemas.microsoft.com/office/word/2018/wordml/cex" xmlns:w16cid="http://schemas.microsoft.com/office/word/2016/wordml/cid" xmlns:w16="http://schemas.microsoft.com/office/word/2018/wordml" xmlns:w16se="http://schemas.microsoft.com/office/word/2015/wordml/symex" xmlns:wpg="http://schemas.microsoft.com/office/word/2010/wordprocessingGroup" xmlns:wpi="http://schemas.microsoft.com/office/word/2010/wordprocessingInk" xmlns:wne="http://schemas.microsoft.com/office/word/2006/wordml" xmlns:wps="http://schemas.microsoft.com/office/word/2010/wordprocessingShape" mc:Ignorable="w14 w15 w16se w16cid w16 w16cex wp14">
   <w:p>
     <w:pPr>
       <w:pStyle w:val="Header"/>
@@ -6838,7 +6824,7 @@
 </file>
 
 <file path=word/numbering.xml><?xml version="1.0" encoding="utf-8"?>
-<w:numbering xmlns:wpc="http://schemas.microsoft.com/office/word/2010/wordprocessingCanvas" xmlns:cx="http://schemas.microsoft.com/office/drawing/2014/chartex" xmlns:cx1="http://schemas.microsoft.com/office/drawing/2015/9/8/chartex" xmlns:cx2="http://schemas.microsoft.com/office/drawing/2015/10/21/chartex" xmlns:cx3="http://schemas.microsoft.com/office/drawing/2016/5/9/chartex" xmlns:cx4="http://schemas.microsoft.com/office/drawing/2016/5/10/chartex" xmlns:cx5="http://schemas.microsoft.com/office/drawing/2016/5/11/chartex" xmlns:cx6="http://schemas.microsoft.com/office/drawing/2016/5/12/chartex" xmlns:cx7="http://schemas.microsoft.com/office/drawing/2016/5/13/chartex" xmlns:cx8="http://schemas.microsoft.com/office/drawing/2016/5/14/chartex" xmlns:mc="http://schemas.openxmlformats.org/markup-compatibility/2006" xmlns:aink="http://schemas.microsoft.com/office/drawing/2016/ink" xmlns:am3d="http://schemas.microsoft.com/office/drawing/2017/model3d" xmlns:o="urn:schemas-microsoft-com:office:office" xmlns:r="http://schemas.openxmlformats.org/officeDocument/2006/relationships" xmlns:m="http://schemas.openxmlformats.org/officeDocument/2006/math" xmlns:v="urn:schemas-microsoft-com:vml" xmlns:wp14="http://schemas.microsoft.com/office/word/2010/wordprocessingDrawing" xmlns:wp="http://schemas.openxmlformats.org/drawingml/2006/wordprocessingDrawing" xmlns:w10="urn:schemas-microsoft-com:office:word" xmlns:w="http://schemas.openxmlformats.org/wordprocessingml/2006/main" xmlns:w14="http://schemas.microsoft.com/office/word/2010/wordml" xmlns:w15="http://schemas.microsoft.com/office/word/2012/wordml" xmlns:w16cid="http://schemas.microsoft.com/office/word/2016/wordml/cid" xmlns:w16se="http://schemas.microsoft.com/office/word/2015/wordml/symex" xmlns:wpg="http://schemas.microsoft.com/office/word/2010/wordprocessingGroup" xmlns:wpi="http://schemas.microsoft.com/office/word/2010/wordprocessingInk" xmlns:wne="http://schemas.microsoft.com/office/word/2006/wordml" xmlns:wps="http://schemas.microsoft.com/office/word/2010/wordprocessingShape" mc:Ignorable="w14 w15 w16se w16cid wp14">
+<w:numbering xmlns:wpc="http://schemas.microsoft.com/office/word/2010/wordprocessingCanvas" xmlns:cx="http://schemas.microsoft.com/office/drawing/2014/chartex" xmlns:cx1="http://schemas.microsoft.com/office/drawing/2015/9/8/chartex" xmlns:cx2="http://schemas.microsoft.com/office/drawing/2015/10/21/chartex" xmlns:cx3="http://schemas.microsoft.com/office/drawing/2016/5/9/chartex" xmlns:cx4="http://schemas.microsoft.com/office/drawing/2016/5/10/chartex" xmlns:cx5="http://schemas.microsoft.com/office/drawing/2016/5/11/chartex" xmlns:cx6="http://schemas.microsoft.com/office/drawing/2016/5/12/chartex" xmlns:cx7="http://schemas.microsoft.com/office/drawing/2016/5/13/chartex" xmlns:cx8="http://schemas.microsoft.com/office/drawing/2016/5/14/chartex" xmlns:mc="http://schemas.openxmlformats.org/markup-compatibility/2006" xmlns:aink="http://schemas.microsoft.com/office/drawing/2016/ink" xmlns:am3d="http://schemas.microsoft.com/office/drawing/2017/model3d" xmlns:o="urn:schemas-microsoft-com:office:office" xmlns:r="http://schemas.openxmlformats.org/officeDocument/2006/relationships" xmlns:m="http://schemas.openxmlformats.org/officeDocument/2006/math" xmlns:v="urn:schemas-microsoft-com:vml" xmlns:wp14="http://schemas.microsoft.com/office/word/2010/wordprocessingDrawing" xmlns:wp="http://schemas.openxmlformats.org/drawingml/2006/wordprocessingDrawing" xmlns:w10="urn:schemas-microsoft-com:office:word" xmlns:w="http://schemas.openxmlformats.org/wordprocessingml/2006/main" xmlns:w14="http://schemas.microsoft.com/office/word/2010/wordml" xmlns:w15="http://schemas.microsoft.com/office/word/2012/wordml" xmlns:w16cex="http://schemas.microsoft.com/office/word/2018/wordml/cex" xmlns:w16cid="http://schemas.microsoft.com/office/word/2016/wordml/cid" xmlns:w16="http://schemas.microsoft.com/office/word/2018/wordml" xmlns:w16se="http://schemas.microsoft.com/office/word/2015/wordml/symex" xmlns:wpg="http://schemas.microsoft.com/office/word/2010/wordprocessingGroup" xmlns:wpi="http://schemas.microsoft.com/office/word/2010/wordprocessingInk" xmlns:wne="http://schemas.microsoft.com/office/word/2006/wordml" xmlns:wps="http://schemas.microsoft.com/office/word/2010/wordprocessingShape" mc:Ignorable="w14 w15 w16se w16cid w16 w16cex wp14">
   <w:abstractNum w:abstractNumId="0" w15:restartNumberingAfterBreak="0">
     <w:nsid w:val="FFFFFF7C"/>
     <w:multiLevelType w:val="singleLevel"/>
@@ -10534,7 +10520,7 @@
 </file>
 
 <file path=word/styles.xml><?xml version="1.0" encoding="utf-8"?>
-<w:styles xmlns:wp14="http://schemas.microsoft.com/office/word/2010/wordprocessingDrawing" xmlns:mc="http://schemas.openxmlformats.org/markup-compatibility/2006" xmlns:r="http://schemas.openxmlformats.org/officeDocument/2006/relationships" xmlns:w="http://schemas.openxmlformats.org/wordprocessingml/2006/main" xmlns:w14="http://schemas.microsoft.com/office/word/2010/wordml" xmlns:w15="http://schemas.microsoft.com/office/word/2012/wordml" xmlns:w16cid="http://schemas.microsoft.com/office/word/2016/wordml/cid" xmlns:w16se="http://schemas.microsoft.com/office/word/2015/wordml/symex" mc:Ignorable="w14 w15 w16se w16cid wp14">
+<w:styles xmlns:wp14="http://schemas.microsoft.com/office/word/2010/wordprocessingDrawing" xmlns:mc="http://schemas.openxmlformats.org/markup-compatibility/2006" xmlns:r="http://schemas.openxmlformats.org/officeDocument/2006/relationships" xmlns:w="http://schemas.openxmlformats.org/wordprocessingml/2006/main" xmlns:w14="http://schemas.microsoft.com/office/word/2010/wordml" xmlns:w15="http://schemas.microsoft.com/office/word/2012/wordml" xmlns:w16cex="http://schemas.microsoft.com/office/word/2018/wordml/cex" xmlns:w16cid="http://schemas.microsoft.com/office/word/2016/wordml/cid" xmlns:w16="http://schemas.microsoft.com/office/word/2018/wordml" xmlns:w16se="http://schemas.microsoft.com/office/word/2015/wordml/symex" mc:Ignorable="w14 w15 w16se w16cid w16 w16cex wp14">
   <w:docDefaults>
     <w:rPrDefault>
       <w:rPr>
@@ -11650,39 +11636,6 @@
 </w:styles>
 </file>
 
-<file path=word/glossary/document.xml><?xml version="1.0" encoding="utf-8"?>
-<w:glossaryDocument xmlns:w14="http://schemas.microsoft.com/office/word/2010/wordml" xmlns:w="http://schemas.openxmlformats.org/wordprocessingml/2006/main">
-  <w:docParts>
-    <w:docPart>
-      <w:docPartPr>
-        <w:name w:val="DefaultPlaceholder_1081868574"/>
-        <w:category>
-          <w:name w:val="General"/>
-          <w:gallery w:val="placeholder"/>
-        </w:category>
-        <w:types>
-          <w:type w:val="bbPlcHdr"/>
-        </w:types>
-        <w:behaviors>
-          <w:behavior w:val="content"/>
-        </w:behaviors>
-        <w:guid w:val="{afef20db-5442-4c45-b783-faa942e8ffb5}"/>
-      </w:docPartPr>
-      <w:docPartBody>
-        <w:p>
-          <w:r>
-            <w:rPr>
-              <w:rStyle w:val="PlaceholderText"/>
-            </w:rPr>
-            <w:t/>
-          </w:r>
-        </w:p>
-      </w:docPartBody>
-    </w:docPart>
-  </w:docParts>
-</w:glossaryDocument>
-</file>
-
 <file path=word/theme/theme1.xml><?xml version="1.0" encoding="utf-8"?>
 <a:theme xmlns:a="http://schemas.openxmlformats.org/drawingml/2006/main" name="Office Theme">
   <a:themeElements>
@@ -11981,7 +11934,7 @@
 </file>
 
 <file path=customXml/itemProps1.xml><?xml version="1.0" encoding="utf-8"?>
-<ds:datastoreItem xmlns:ds="http://schemas.openxmlformats.org/officeDocument/2006/customXml" ds:itemID="{4C682A0B-E2BD-8F40-8467-FC01AAC7F7AD}">
+<ds:datastoreItem xmlns:ds="http://schemas.openxmlformats.org/officeDocument/2006/customXml" ds:itemID="{B1E0A73E-818A-4888-815B-597546DBE2FF}">
   <ds:schemaRefs>
     <ds:schemaRef ds:uri="http://schemas.openxmlformats.org/officeDocument/2006/bibliography"/>
   </ds:schemaRefs>
@@ -11989,7 +11942,7 @@
 </file>
 
 <file path=customXml/itemProps2.xml><?xml version="1.0" encoding="utf-8"?>
-<ds:datastoreItem xmlns:ds="http://schemas.openxmlformats.org/officeDocument/2006/customXml" ds:itemID="{BCD23D9B-FBFE-0A41-8CE4-B948A1749EF7}">
+<ds:datastoreItem xmlns:ds="http://schemas.openxmlformats.org/officeDocument/2006/customXml" ds:itemID="{70ED8A94-922B-8C43-B827-007165E6939C}">
   <ds:schemaRefs>
     <ds:schemaRef ds:uri="http://schemas.openxmlformats.org/officeDocument/2006/bibliography"/>
   </ds:schemaRefs>
@@ -11997,7 +11950,7 @@
 </file>
 
 <file path=customXml/itemProps3.xml><?xml version="1.0" encoding="utf-8"?>
-<ds:datastoreItem xmlns:ds="http://schemas.openxmlformats.org/officeDocument/2006/customXml" ds:itemID="{742F9D33-7B36-2245-A33D-12E6E4BE8F55}">
+<ds:datastoreItem xmlns:ds="http://schemas.openxmlformats.org/officeDocument/2006/customXml" ds:itemID="{2CE9F9DF-50E7-B54C-81A3-E377938B6C3D}">
   <ds:schemaRefs>
     <ds:schemaRef ds:uri="http://schemas.openxmlformats.org/officeDocument/2006/bibliography"/>
   </ds:schemaRefs>

</xml_diff>